<commit_message>
otros, hasta el crear catalogo.
</commit_message>
<xml_diff>
--- a/08. Manual de procedimientos/Manual de Procedimientos.docx
+++ b/08. Manual de procedimientos/Manual de Procedimientos.docx
@@ -62,6 +62,7 @@
                   <w:calendar w:val="gregorian"/>
                 </w:date>
               </w:sdtPr>
+              <w:sdtEndPr/>
               <w:sdtContent>
                 <w:tc>
                   <w:tcPr>
@@ -151,6 +152,7 @@
             <w:dataBinding w:prefixMappings="xmlns:ns0='http://schemas.openxmlformats.org/officeDocument/2006/extended-properties'" w:xpath="/ns0:Properties[1]/ns0:Company[1]" w:storeItemID="{6668398D-A668-4E3E-A5EB-62B293D839F1}"/>
             <w:text/>
           </w:sdtPr>
+          <w:sdtEndPr/>
           <w:sdtContent>
             <w:p>
               <w:pPr>
@@ -269,6 +271,7 @@
                     <w:dataBinding w:prefixMappings="xmlns:ns0='http://schemas.openxmlformats.org/package/2006/metadata/core-properties' xmlns:ns1='http://purl.org/dc/elements/1.1/'" w:xpath="/ns0:coreProperties[1]/ns1:title[1]" w:storeItemID="{6C3C8BC8-F283-45AE-878A-BAB7291924A1}"/>
                     <w:text/>
                   </w:sdtPr>
+                  <w:sdtEndPr/>
                   <w:sdtContent>
                     <w:r>
                       <w:rPr>
@@ -312,6 +315,7 @@
                 <w:dataBinding w:prefixMappings="xmlns:ns0='http://schemas.microsoft.com/office/2006/coverPageProps'" w:xpath="/ns0:CoverPageProperties[1]/ns0:Abstract[1]" w:storeItemID="{55AF091B-3C7A-41E3-B477-F2FDAA23CFDA}"/>
                 <w:text/>
               </w:sdtPr>
+              <w:sdtEndPr/>
               <w:sdtContent>
                 <w:tc>
                   <w:tcPr>
@@ -761,6 +765,7 @@
           <w:docPartUnique/>
         </w:docPartObj>
       </w:sdtPr>
+      <w:sdtEndPr/>
       <w:sdtContent>
         <w:p>
           <w:pPr>
@@ -791,7 +796,7 @@
           <w:r>
             <w:fldChar w:fldCharType="separate"/>
           </w:r>
-          <w:hyperlink w:anchor="_Toc307914366" w:history="1">
+          <w:hyperlink w:anchor="_Toc307920977" w:history="1">
             <w:r>
               <w:rPr>
                 <w:rStyle w:val="Hyperlink"/>
@@ -818,7 +823,7 @@
                 <w:noProof/>
                 <w:webHidden/>
               </w:rPr>
-              <w:instrText xml:space="preserve"> PAGEREF _Toc307914366 \h </w:instrText>
+              <w:instrText xml:space="preserve"> PAGEREF _Toc307920977 \h </w:instrText>
             </w:r>
             <w:r>
               <w:rPr>
@@ -861,7 +866,7 @@
               <w:lang w:val="en-US"/>
             </w:rPr>
           </w:pPr>
-          <w:hyperlink w:anchor="_Toc307914367" w:history="1">
+          <w:hyperlink w:anchor="_Toc307920978" w:history="1">
             <w:r>
               <w:rPr>
                 <w:rStyle w:val="Hyperlink"/>
@@ -888,7 +893,7 @@
                 <w:noProof/>
                 <w:webHidden/>
               </w:rPr>
-              <w:instrText xml:space="preserve"> PAGEREF _Toc307914367 \h </w:instrText>
+              <w:instrText xml:space="preserve"> PAGEREF _Toc307920978 \h </w:instrText>
             </w:r>
             <w:r>
               <w:rPr>
@@ -931,7 +936,7 @@
               <w:lang w:val="en-US"/>
             </w:rPr>
           </w:pPr>
-          <w:hyperlink w:anchor="_Toc307914368" w:history="1">
+          <w:hyperlink w:anchor="_Toc307920979" w:history="1">
             <w:r>
               <w:rPr>
                 <w:rStyle w:val="Hyperlink"/>
@@ -958,7 +963,7 @@
                 <w:noProof/>
                 <w:webHidden/>
               </w:rPr>
-              <w:instrText xml:space="preserve"> PAGEREF _Toc307914368 \h </w:instrText>
+              <w:instrText xml:space="preserve"> PAGEREF _Toc307920979 \h </w:instrText>
             </w:r>
             <w:r>
               <w:rPr>
@@ -1001,7 +1006,7 @@
               <w:lang w:val="en-US"/>
             </w:rPr>
           </w:pPr>
-          <w:hyperlink w:anchor="_Toc307914369" w:history="1">
+          <w:hyperlink w:anchor="_Toc307920980" w:history="1">
             <w:r>
               <w:rPr>
                 <w:rStyle w:val="Hyperlink"/>
@@ -1028,7 +1033,7 @@
                 <w:noProof/>
                 <w:webHidden/>
               </w:rPr>
-              <w:instrText xml:space="preserve"> PAGEREF _Toc307914369 \h </w:instrText>
+              <w:instrText xml:space="preserve"> PAGEREF _Toc307920980 \h </w:instrText>
             </w:r>
             <w:r>
               <w:rPr>
@@ -1071,7 +1076,7 @@
               <w:lang w:val="en-US"/>
             </w:rPr>
           </w:pPr>
-          <w:hyperlink w:anchor="_Toc307914370" w:history="1">
+          <w:hyperlink w:anchor="_Toc307920981" w:history="1">
             <w:r>
               <w:rPr>
                 <w:rStyle w:val="Hyperlink"/>
@@ -1098,7 +1103,7 @@
                 <w:noProof/>
                 <w:webHidden/>
               </w:rPr>
-              <w:instrText xml:space="preserve"> PAGEREF _Toc307914370 \h </w:instrText>
+              <w:instrText xml:space="preserve"> PAGEREF _Toc307920981 \h </w:instrText>
             </w:r>
             <w:r>
               <w:rPr>
@@ -1141,7 +1146,7 @@
               <w:lang w:val="en-US"/>
             </w:rPr>
           </w:pPr>
-          <w:hyperlink w:anchor="_Toc307914371" w:history="1">
+          <w:hyperlink w:anchor="_Toc307920982" w:history="1">
             <w:r>
               <w:rPr>
                 <w:rStyle w:val="Hyperlink"/>
@@ -1168,7 +1173,7 @@
                 <w:noProof/>
                 <w:webHidden/>
               </w:rPr>
-              <w:instrText xml:space="preserve"> PAGEREF _Toc307914371 \h </w:instrText>
+              <w:instrText xml:space="preserve"> PAGEREF _Toc307920982 \h </w:instrText>
             </w:r>
             <w:r>
               <w:rPr>
@@ -1211,7 +1216,7 @@
               <w:lang w:val="en-US"/>
             </w:rPr>
           </w:pPr>
-          <w:hyperlink w:anchor="_Toc307914372" w:history="1">
+          <w:hyperlink w:anchor="_Toc307920983" w:history="1">
             <w:r>
               <w:rPr>
                 <w:rStyle w:val="Hyperlink"/>
@@ -1238,7 +1243,7 @@
                 <w:noProof/>
                 <w:webHidden/>
               </w:rPr>
-              <w:instrText xml:space="preserve"> PAGEREF _Toc307914372 \h </w:instrText>
+              <w:instrText xml:space="preserve"> PAGEREF _Toc307920983 \h </w:instrText>
             </w:r>
             <w:r>
               <w:rPr>
@@ -1281,7 +1286,7 @@
               <w:lang w:val="en-US"/>
             </w:rPr>
           </w:pPr>
-          <w:hyperlink w:anchor="_Toc307914373" w:history="1">
+          <w:hyperlink w:anchor="_Toc307920984" w:history="1">
             <w:r>
               <w:rPr>
                 <w:rStyle w:val="Hyperlink"/>
@@ -1308,7 +1313,7 @@
                 <w:noProof/>
                 <w:webHidden/>
               </w:rPr>
-              <w:instrText xml:space="preserve"> PAGEREF _Toc307914373 \h </w:instrText>
+              <w:instrText xml:space="preserve"> PAGEREF _Toc307920984 \h </w:instrText>
             </w:r>
             <w:r>
               <w:rPr>
@@ -1351,7 +1356,7 @@
               <w:lang w:val="en-US"/>
             </w:rPr>
           </w:pPr>
-          <w:hyperlink w:anchor="_Toc307914374" w:history="1">
+          <w:hyperlink w:anchor="_Toc307920985" w:history="1">
             <w:r>
               <w:rPr>
                 <w:rStyle w:val="Hyperlink"/>
@@ -1378,7 +1383,7 @@
                 <w:noProof/>
                 <w:webHidden/>
               </w:rPr>
-              <w:instrText xml:space="preserve"> PAGEREF _Toc307914374 \h </w:instrText>
+              <w:instrText xml:space="preserve"> PAGEREF _Toc307920985 \h </w:instrText>
             </w:r>
             <w:r>
               <w:rPr>
@@ -1421,7 +1426,7 @@
               <w:lang w:val="en-US"/>
             </w:rPr>
           </w:pPr>
-          <w:hyperlink w:anchor="_Toc307914375" w:history="1">
+          <w:hyperlink w:anchor="_Toc307920986" w:history="1">
             <w:r>
               <w:rPr>
                 <w:rStyle w:val="Hyperlink"/>
@@ -1448,7 +1453,7 @@
                 <w:noProof/>
                 <w:webHidden/>
               </w:rPr>
-              <w:instrText xml:space="preserve"> PAGEREF _Toc307914375 \h </w:instrText>
+              <w:instrText xml:space="preserve"> PAGEREF _Toc307920986 \h </w:instrText>
             </w:r>
             <w:r>
               <w:rPr>
@@ -1491,7 +1496,7 @@
               <w:lang w:val="en-US"/>
             </w:rPr>
           </w:pPr>
-          <w:hyperlink w:anchor="_Toc307914376" w:history="1">
+          <w:hyperlink w:anchor="_Toc307920987" w:history="1">
             <w:r>
               <w:rPr>
                 <w:rStyle w:val="Hyperlink"/>
@@ -1518,7 +1523,7 @@
                 <w:noProof/>
                 <w:webHidden/>
               </w:rPr>
-              <w:instrText xml:space="preserve"> PAGEREF _Toc307914376 \h </w:instrText>
+              <w:instrText xml:space="preserve"> PAGEREF _Toc307920987 \h </w:instrText>
             </w:r>
             <w:r>
               <w:rPr>
@@ -1561,7 +1566,7 @@
               <w:lang w:val="en-US"/>
             </w:rPr>
           </w:pPr>
-          <w:hyperlink w:anchor="_Toc307914377" w:history="1">
+          <w:hyperlink w:anchor="_Toc307920988" w:history="1">
             <w:r>
               <w:rPr>
                 <w:rStyle w:val="Hyperlink"/>
@@ -1588,7 +1593,7 @@
                 <w:noProof/>
                 <w:webHidden/>
               </w:rPr>
-              <w:instrText xml:space="preserve"> PAGEREF _Toc307914377 \h </w:instrText>
+              <w:instrText xml:space="preserve"> PAGEREF _Toc307920988 \h </w:instrText>
             </w:r>
             <w:r>
               <w:rPr>
@@ -1609,6 +1614,435 @@
                 <w:webHidden/>
               </w:rPr>
               <w:t>13</w:t>
+            </w:r>
+            <w:r>
+              <w:rPr>
+                <w:noProof/>
+                <w:webHidden/>
+              </w:rPr>
+              <w:fldChar w:fldCharType="end"/>
+            </w:r>
+          </w:hyperlink>
+        </w:p>
+        <w:p>
+          <w:pPr>
+            <w:pStyle w:val="TOC2"/>
+            <w:tabs>
+              <w:tab w:val="right" w:leader="dot" w:pos="8828"/>
+            </w:tabs>
+            <w:rPr>
+              <w:rFonts w:eastAsiaTheme="minorEastAsia"/>
+              <w:noProof/>
+              <w:lang w:val="en-US"/>
+            </w:rPr>
+          </w:pPr>
+          <w:hyperlink w:anchor="_Toc307920989" w:history="1">
+            <w:r>
+              <w:rPr>
+                <w:rStyle w:val="Hyperlink"/>
+                <w:noProof/>
+              </w:rPr>
+              <w:t>ASENTAR INGRESO DE MATERIA PRIMA Y PRODUCTOS IMPORTADOS A DEPÓSITO</w:t>
+            </w:r>
+            <w:r>
+              <w:rPr>
+                <w:noProof/>
+                <w:webHidden/>
+              </w:rPr>
+              <w:tab/>
+            </w:r>
+            <w:r>
+              <w:rPr>
+                <w:noProof/>
+                <w:webHidden/>
+              </w:rPr>
+              <w:fldChar w:fldCharType="begin"/>
+            </w:r>
+            <w:r>
+              <w:rPr>
+                <w:noProof/>
+                <w:webHidden/>
+              </w:rPr>
+              <w:instrText xml:space="preserve"> PAGEREF _Toc307920989 \h </w:instrText>
+            </w:r>
+            <w:r>
+              <w:rPr>
+                <w:noProof/>
+                <w:webHidden/>
+              </w:rPr>
+            </w:r>
+            <w:r>
+              <w:rPr>
+                <w:noProof/>
+                <w:webHidden/>
+              </w:rPr>
+              <w:fldChar w:fldCharType="separate"/>
+            </w:r>
+            <w:r>
+              <w:rPr>
+                <w:noProof/>
+                <w:webHidden/>
+              </w:rPr>
+              <w:t>14</w:t>
+            </w:r>
+            <w:r>
+              <w:rPr>
+                <w:noProof/>
+                <w:webHidden/>
+              </w:rPr>
+              <w:fldChar w:fldCharType="end"/>
+            </w:r>
+          </w:hyperlink>
+        </w:p>
+        <w:p>
+          <w:pPr>
+            <w:pStyle w:val="TOC2"/>
+            <w:tabs>
+              <w:tab w:val="right" w:leader="dot" w:pos="8828"/>
+            </w:tabs>
+            <w:rPr>
+              <w:rFonts w:eastAsiaTheme="minorEastAsia"/>
+              <w:noProof/>
+              <w:lang w:val="en-US"/>
+            </w:rPr>
+          </w:pPr>
+          <w:hyperlink w:anchor="_Toc307920990" w:history="1">
+            <w:r>
+              <w:rPr>
+                <w:rStyle w:val="Hyperlink"/>
+                <w:noProof/>
+              </w:rPr>
+              <w:t>ASENTAR DEFECTOS DE  PRODUCTOS IMPORTADOS</w:t>
+            </w:r>
+            <w:r>
+              <w:rPr>
+                <w:noProof/>
+                <w:webHidden/>
+              </w:rPr>
+              <w:tab/>
+            </w:r>
+            <w:r>
+              <w:rPr>
+                <w:noProof/>
+                <w:webHidden/>
+              </w:rPr>
+              <w:fldChar w:fldCharType="begin"/>
+            </w:r>
+            <w:r>
+              <w:rPr>
+                <w:noProof/>
+                <w:webHidden/>
+              </w:rPr>
+              <w:instrText xml:space="preserve"> PAGEREF _Toc307920990 \h </w:instrText>
+            </w:r>
+            <w:r>
+              <w:rPr>
+                <w:noProof/>
+                <w:webHidden/>
+              </w:rPr>
+            </w:r>
+            <w:r>
+              <w:rPr>
+                <w:noProof/>
+                <w:webHidden/>
+              </w:rPr>
+              <w:fldChar w:fldCharType="separate"/>
+            </w:r>
+            <w:r>
+              <w:rPr>
+                <w:noProof/>
+                <w:webHidden/>
+              </w:rPr>
+              <w:t>15</w:t>
+            </w:r>
+            <w:r>
+              <w:rPr>
+                <w:noProof/>
+                <w:webHidden/>
+              </w:rPr>
+              <w:fldChar w:fldCharType="end"/>
+            </w:r>
+          </w:hyperlink>
+        </w:p>
+        <w:p>
+          <w:pPr>
+            <w:pStyle w:val="TOC2"/>
+            <w:tabs>
+              <w:tab w:val="right" w:leader="dot" w:pos="8828"/>
+            </w:tabs>
+            <w:rPr>
+              <w:rFonts w:eastAsiaTheme="minorEastAsia"/>
+              <w:noProof/>
+              <w:lang w:val="en-US"/>
+            </w:rPr>
+          </w:pPr>
+          <w:hyperlink w:anchor="_Toc307920991" w:history="1">
+            <w:r>
+              <w:rPr>
+                <w:rStyle w:val="Hyperlink"/>
+                <w:noProof/>
+              </w:rPr>
+              <w:t>ASENTAR SALIDA DE MATERIA PRIMA A PRODUCCIÓN</w:t>
+            </w:r>
+            <w:r>
+              <w:rPr>
+                <w:noProof/>
+                <w:webHidden/>
+              </w:rPr>
+              <w:tab/>
+            </w:r>
+            <w:r>
+              <w:rPr>
+                <w:noProof/>
+                <w:webHidden/>
+              </w:rPr>
+              <w:fldChar w:fldCharType="begin"/>
+            </w:r>
+            <w:r>
+              <w:rPr>
+                <w:noProof/>
+                <w:webHidden/>
+              </w:rPr>
+              <w:instrText xml:space="preserve"> PAGEREF _Toc307920991 \h </w:instrText>
+            </w:r>
+            <w:r>
+              <w:rPr>
+                <w:noProof/>
+                <w:webHidden/>
+              </w:rPr>
+            </w:r>
+            <w:r>
+              <w:rPr>
+                <w:noProof/>
+                <w:webHidden/>
+              </w:rPr>
+              <w:fldChar w:fldCharType="separate"/>
+            </w:r>
+            <w:r>
+              <w:rPr>
+                <w:noProof/>
+                <w:webHidden/>
+              </w:rPr>
+              <w:t>16</w:t>
+            </w:r>
+            <w:r>
+              <w:rPr>
+                <w:noProof/>
+                <w:webHidden/>
+              </w:rPr>
+              <w:fldChar w:fldCharType="end"/>
+            </w:r>
+          </w:hyperlink>
+        </w:p>
+        <w:p>
+          <w:pPr>
+            <w:pStyle w:val="TOC2"/>
+            <w:tabs>
+              <w:tab w:val="right" w:leader="dot" w:pos="8828"/>
+            </w:tabs>
+            <w:rPr>
+              <w:rFonts w:eastAsiaTheme="minorEastAsia"/>
+              <w:noProof/>
+              <w:lang w:val="en-US"/>
+            </w:rPr>
+          </w:pPr>
+          <w:hyperlink w:anchor="_Toc307920992" w:history="1">
+            <w:r>
+              <w:rPr>
+                <w:rStyle w:val="Hyperlink"/>
+                <w:noProof/>
+              </w:rPr>
+              <w:t>ASENTAR SALIDA DE PRODUCCIÓN</w:t>
+            </w:r>
+            <w:r>
+              <w:rPr>
+                <w:noProof/>
+                <w:webHidden/>
+              </w:rPr>
+              <w:tab/>
+            </w:r>
+            <w:r>
+              <w:rPr>
+                <w:noProof/>
+                <w:webHidden/>
+              </w:rPr>
+              <w:fldChar w:fldCharType="begin"/>
+            </w:r>
+            <w:r>
+              <w:rPr>
+                <w:noProof/>
+                <w:webHidden/>
+              </w:rPr>
+              <w:instrText xml:space="preserve"> PAGEREF _Toc307920992 \h </w:instrText>
+            </w:r>
+            <w:r>
+              <w:rPr>
+                <w:noProof/>
+                <w:webHidden/>
+              </w:rPr>
+            </w:r>
+            <w:r>
+              <w:rPr>
+                <w:noProof/>
+                <w:webHidden/>
+              </w:rPr>
+              <w:fldChar w:fldCharType="separate"/>
+            </w:r>
+            <w:r>
+              <w:rPr>
+                <w:noProof/>
+                <w:webHidden/>
+              </w:rPr>
+              <w:t>17</w:t>
+            </w:r>
+            <w:r>
+              <w:rPr>
+                <w:noProof/>
+                <w:webHidden/>
+              </w:rPr>
+              <w:fldChar w:fldCharType="end"/>
+            </w:r>
+          </w:hyperlink>
+        </w:p>
+        <w:p>
+          <w:pPr>
+            <w:pStyle w:val="TOC2"/>
+            <w:tabs>
+              <w:tab w:val="right" w:leader="dot" w:pos="8828"/>
+            </w:tabs>
+            <w:rPr>
+              <w:rFonts w:eastAsiaTheme="minorEastAsia"/>
+              <w:noProof/>
+              <w:lang w:val="en-US"/>
+            </w:rPr>
+          </w:pPr>
+          <w:hyperlink w:anchor="_Toc307920993" w:history="1">
+            <w:r>
+              <w:rPr>
+                <w:rStyle w:val="Hyperlink"/>
+                <w:noProof/>
+              </w:rPr>
+              <w:t>ADMINISTRAR VIAJANTE</w:t>
+            </w:r>
+            <w:r>
+              <w:rPr>
+                <w:noProof/>
+                <w:webHidden/>
+              </w:rPr>
+              <w:tab/>
+            </w:r>
+            <w:r>
+              <w:rPr>
+                <w:noProof/>
+                <w:webHidden/>
+              </w:rPr>
+              <w:fldChar w:fldCharType="begin"/>
+            </w:r>
+            <w:r>
+              <w:rPr>
+                <w:noProof/>
+                <w:webHidden/>
+              </w:rPr>
+              <w:instrText xml:space="preserve"> PAGEREF _Toc307920993 \h </w:instrText>
+            </w:r>
+            <w:r>
+              <w:rPr>
+                <w:noProof/>
+                <w:webHidden/>
+              </w:rPr>
+            </w:r>
+            <w:r>
+              <w:rPr>
+                <w:noProof/>
+                <w:webHidden/>
+              </w:rPr>
+              <w:fldChar w:fldCharType="separate"/>
+            </w:r>
+            <w:r>
+              <w:rPr>
+                <w:noProof/>
+                <w:webHidden/>
+              </w:rPr>
+              <w:t>18</w:t>
+            </w:r>
+            <w:r>
+              <w:rPr>
+                <w:noProof/>
+                <w:webHidden/>
+              </w:rPr>
+              <w:fldChar w:fldCharType="end"/>
+            </w:r>
+          </w:hyperlink>
+        </w:p>
+        <w:p>
+          <w:pPr>
+            <w:pStyle w:val="TOC2"/>
+            <w:tabs>
+              <w:tab w:val="right" w:leader="dot" w:pos="8828"/>
+            </w:tabs>
+            <w:rPr>
+              <w:rFonts w:eastAsiaTheme="minorEastAsia"/>
+              <w:noProof/>
+              <w:lang w:val="en-US"/>
+            </w:rPr>
+          </w:pPr>
+          <w:hyperlink w:anchor="_Toc307920994" w:history="1">
+            <w:r>
+              <w:rPr>
+                <w:rStyle w:val="Hyperlink"/>
+                <w:noProof/>
+              </w:rPr>
+              <w:t>CONFECCIONAR CAT</w:t>
+            </w:r>
+            <w:bookmarkStart w:id="0" w:name="_GoBack"/>
+            <w:bookmarkEnd w:id="0"/>
+            <w:r>
+              <w:rPr>
+                <w:rStyle w:val="Hyperlink"/>
+                <w:noProof/>
+              </w:rPr>
+              <w:t>ÁLOGO EMPRESA</w:t>
+            </w:r>
+            <w:r>
+              <w:rPr>
+                <w:noProof/>
+                <w:webHidden/>
+              </w:rPr>
+              <w:tab/>
+            </w:r>
+            <w:r>
+              <w:rPr>
+                <w:noProof/>
+                <w:webHidden/>
+              </w:rPr>
+              <w:fldChar w:fldCharType="begin"/>
+            </w:r>
+            <w:r>
+              <w:rPr>
+                <w:noProof/>
+                <w:webHidden/>
+              </w:rPr>
+              <w:instrText xml:space="preserve"> PAGEREF _Toc307920994 \h </w:instrText>
+            </w:r>
+            <w:r>
+              <w:rPr>
+                <w:noProof/>
+                <w:webHidden/>
+              </w:rPr>
+            </w:r>
+            <w:r>
+              <w:rPr>
+                <w:noProof/>
+                <w:webHidden/>
+              </w:rPr>
+              <w:fldChar w:fldCharType="separate"/>
+            </w:r>
+            <w:r>
+              <w:rPr>
+                <w:noProof/>
+                <w:webHidden/>
+              </w:rPr>
+              <w:t>19</w:t>
             </w:r>
             <w:r>
               <w:rPr>
@@ -1634,35 +2068,35 @@
       <w:r>
         <w:br w:type="page"/>
       </w:r>
-      <w:bookmarkStart w:id="0" w:name="_Toc307914366"/>
+      <w:bookmarkStart w:id="1" w:name="_Toc307920977"/>
       <w:r>
         <w:lastRenderedPageBreak/>
         <w:t>Introducción</w:t>
       </w:r>
-      <w:bookmarkEnd w:id="0"/>
+      <w:bookmarkEnd w:id="1"/>
     </w:p>
     <w:p>
       <w:pPr>
         <w:jc w:val="both"/>
         <w:rPr>
-          <w:rFonts w:ascii="Calibri" w:hAnsi="Calibri"/>
+          <w:rFonts w:cstheme="minorHAnsi"/>
         </w:rPr>
       </w:pPr>
       <w:r>
         <w:rPr>
-          <w:rFonts w:ascii="Calibri" w:hAnsi="Calibri"/>
+          <w:rFonts w:cstheme="minorHAnsi"/>
         </w:rPr>
         <w:t>Un Manual de Procedimientos es una fuente de información que facilita al personal de la empresa la correcta ejecución de tareas y regula la participación de los distintos sectores de la organización, como así también de entes externos (proveedores, empresa</w:t>
       </w:r>
       <w:r>
         <w:rPr>
-          <w:rFonts w:ascii="Calibri" w:hAnsi="Calibri"/>
+          <w:rFonts w:cstheme="minorHAnsi"/>
         </w:rPr>
         <w:t>s</w:t>
       </w:r>
       <w:r>
         <w:rPr>
-          <w:rFonts w:ascii="Calibri" w:hAnsi="Calibri"/>
+          <w:rFonts w:cstheme="minorHAnsi"/>
         </w:rPr>
         <w:t xml:space="preserve"> de transporte, bancos y clientes) para el logro de un Objetivo. </w:t>
       </w:r>
@@ -1671,60 +2105,60 @@
       <w:pPr>
         <w:jc w:val="both"/>
         <w:rPr>
-          <w:rFonts w:ascii="Calibri" w:hAnsi="Calibri"/>
+          <w:rFonts w:cstheme="minorHAnsi"/>
         </w:rPr>
       </w:pPr>
       <w:r>
         <w:rPr>
-          <w:rFonts w:ascii="Calibri" w:hAnsi="Calibri"/>
+          <w:rFonts w:cstheme="minorHAnsi"/>
         </w:rPr>
         <w:t>Este manual contiene además los puestos o unidades administrativas que intervienen en cada uno</w:t>
       </w:r>
       <w:r>
         <w:rPr>
-          <w:rFonts w:ascii="Calibri" w:hAnsi="Calibri"/>
+          <w:rFonts w:cstheme="minorHAnsi"/>
         </w:rPr>
         <w:t xml:space="preserve"> de los procesos de la empresa,</w:t>
       </w:r>
       <w:r>
         <w:rPr>
-          <w:rFonts w:ascii="Calibri" w:hAnsi="Calibri"/>
+          <w:rFonts w:cstheme="minorHAnsi"/>
         </w:rPr>
         <w:t xml:space="preserve"> </w:t>
       </w:r>
       <w:r>
         <w:rPr>
-          <w:rFonts w:ascii="Calibri" w:hAnsi="Calibri"/>
+          <w:rFonts w:cstheme="minorHAnsi"/>
         </w:rPr>
         <w:t>los distintos reportes</w:t>
       </w:r>
       <w:r>
         <w:rPr>
-          <w:rFonts w:ascii="Calibri" w:hAnsi="Calibri"/>
+          <w:rFonts w:cstheme="minorHAnsi"/>
         </w:rPr>
         <w:t xml:space="preserve"> y documentos que permiten a cada uno de los empleados tomar decisiones sobre la </w:t>
       </w:r>
       <w:r>
         <w:rPr>
-          <w:rFonts w:ascii="Calibri" w:hAnsi="Calibri"/>
+          <w:rFonts w:cstheme="minorHAnsi"/>
         </w:rPr>
         <w:t>misma, o realizar las tareas operativas de forma eficiente</w:t>
       </w:r>
       <w:r>
         <w:rPr>
-          <w:rFonts w:ascii="Calibri" w:hAnsi="Calibri"/>
+          <w:rFonts w:cstheme="minorHAnsi"/>
         </w:rPr>
         <w:t>.</w:t>
       </w:r>
       <w:r>
         <w:rPr>
-          <w:rFonts w:ascii="Calibri" w:hAnsi="Calibri"/>
+          <w:rFonts w:cstheme="minorHAnsi"/>
         </w:rPr>
         <w:t xml:space="preserve"> Además</w:t>
       </w:r>
       <w:r>
         <w:rPr>
-          <w:rFonts w:ascii="Times New Roman" w:hAnsi="Times New Roman"/>
+          <w:rFonts w:cstheme="minorHAnsi"/>
         </w:rPr>
         <w:t xml:space="preserve"> simplifica las tareas que resultaban confusas a la vez que evita la superposición de las mismas. Ayuda a facilitar la toma de decisiones, evitando la improvisación y/o tomar decisiones apresuradas.</w:t>
       </w:r>
@@ -1738,7 +2172,7 @@
       </w:pPr>
       <w:r>
         <w:rPr>
-          <w:rFonts w:ascii="Calibri" w:hAnsi="Calibri"/>
+          <w:rFonts w:cstheme="minorHAnsi"/>
         </w:rPr>
         <w:t>Por último, este manual podría facilitar las labores de auditoría, la evaluación y control interno, como así también la vigilancia sobre cada uno de los procesos que conforman la empresa.</w:t>
       </w:r>
@@ -1751,12 +2185,12 @@
         <w:pStyle w:val="Heading1"/>
         <w:spacing w:before="100" w:beforeAutospacing="1" w:after="100" w:afterAutospacing="1"/>
       </w:pPr>
-      <w:bookmarkStart w:id="1" w:name="_Toc307914367"/>
+      <w:bookmarkStart w:id="2" w:name="_Toc307920978"/>
       <w:r>
         <w:lastRenderedPageBreak/>
         <w:t>Procedimientos</w:t>
       </w:r>
-      <w:bookmarkEnd w:id="1"/>
+      <w:bookmarkEnd w:id="2"/>
     </w:p>
     <w:p>
       <w:r>
@@ -2325,6 +2759,7 @@
               </w:rPr>
             </w:pPr>
             <w:r>
+              <w:lastRenderedPageBreak/>
               <w:br w:type="page"/>
             </w:r>
             <w:r>
@@ -2340,11 +2775,11 @@
               <w:pStyle w:val="Heading2"/>
               <w:jc w:val="center"/>
             </w:pPr>
-            <w:bookmarkStart w:id="2" w:name="_Toc307914368"/>
+            <w:bookmarkStart w:id="3" w:name="_Toc307920979"/>
             <w:r>
               <w:t>ADMINISTRAR PROVEEDOR</w:t>
             </w:r>
-            <w:bookmarkEnd w:id="2"/>
+            <w:bookmarkEnd w:id="3"/>
           </w:p>
           <w:p>
             <w:pPr>
@@ -3048,11 +3483,11 @@
               <w:pStyle w:val="Heading2"/>
               <w:jc w:val="center"/>
             </w:pPr>
-            <w:bookmarkStart w:id="3" w:name="_Toc307914369"/>
+            <w:bookmarkStart w:id="4" w:name="_Toc307920980"/>
             <w:r>
               <w:t>CONFECCIONAR ORDEN DE COMPRA</w:t>
             </w:r>
-            <w:bookmarkEnd w:id="3"/>
+            <w:bookmarkEnd w:id="4"/>
           </w:p>
           <w:p>
             <w:pPr>
@@ -3688,10 +4123,10 @@
                   <v:path o:extrusionok="f" gradientshapeok="t" o:connecttype="rect"/>
                   <o:lock v:ext="edit" aspectratio="t"/>
                 </v:shapetype>
-                <v:shape id="_x0000_i1025" type="#_x0000_t75" style="width:296.3pt;height:253.85pt" o:ole="">
+                <v:shape id="_x0000_i1025" type="#_x0000_t75" style="width:296pt;height:254pt" o:ole="">
                   <v:imagedata r:id="rId10" o:title=""/>
                 </v:shape>
-                <o:OLEObject Type="Embed" ProgID="AcroExch.Document.7" ShapeID="_x0000_i1025" DrawAspect="Content" ObjectID="_1381657571" r:id="rId11"/>
+                <o:OLEObject Type="Embed" ProgID="AcroExch.Document.7" ShapeID="_x0000_i1025" DrawAspect="Content" ObjectID="_1381662829" r:id="rId11"/>
               </w:object>
             </w:r>
           </w:p>
@@ -3722,7 +4157,6 @@
                 <w:rFonts w:ascii="Times New Roman" w:hAnsi="Times New Roman"/>
                 <w:szCs w:val="24"/>
               </w:rPr>
-              <w:lastRenderedPageBreak/>
               <w:t>PROCEDIMIENTO</w:t>
             </w:r>
           </w:p>
@@ -3731,11 +4165,12 @@
               <w:pStyle w:val="Heading2"/>
               <w:jc w:val="center"/>
             </w:pPr>
-            <w:bookmarkStart w:id="4" w:name="_Toc307914370"/>
-            <w:r>
+            <w:bookmarkStart w:id="5" w:name="_Toc307920981"/>
+            <w:r>
+              <w:lastRenderedPageBreak/>
               <w:t>BRINDAR INFORMACIÓN SOBRE LAS ÓRDENES DE COMPRAS CONFECCIONADAS Y SU ESTADO</w:t>
             </w:r>
-            <w:bookmarkEnd w:id="4"/>
+            <w:bookmarkEnd w:id="5"/>
           </w:p>
           <w:p>
             <w:pPr>
@@ -3773,6 +4208,7 @@
                 <w:rFonts w:ascii="Times New Roman" w:hAnsi="Times New Roman"/>
                 <w:szCs w:val="24"/>
               </w:rPr>
+              <w:lastRenderedPageBreak/>
               <w:t>Nro:003</w:t>
             </w:r>
           </w:p>
@@ -3790,6 +4226,7 @@
                 <w:rFonts w:ascii="Times New Roman" w:hAnsi="Times New Roman"/>
                 <w:szCs w:val="24"/>
               </w:rPr>
+              <w:lastRenderedPageBreak/>
               <w:t>Vigencia:31/10/2011</w:t>
             </w:r>
           </w:p>
@@ -3845,6 +4282,7 @@
                 <w:b/>
                 <w:szCs w:val="24"/>
               </w:rPr>
+              <w:lastRenderedPageBreak/>
               <w:t>Objetivo</w:t>
             </w:r>
           </w:p>
@@ -4292,11 +4730,11 @@
               <w:pStyle w:val="Heading2"/>
               <w:jc w:val="center"/>
             </w:pPr>
-            <w:bookmarkStart w:id="5" w:name="_Toc307914371"/>
+            <w:bookmarkStart w:id="6" w:name="_Toc307920982"/>
             <w:r>
               <w:t>REALIZAR SEGUIMIENTO DE ORDEN DE COMPRA</w:t>
             </w:r>
-            <w:bookmarkEnd w:id="5"/>
+            <w:bookmarkEnd w:id="6"/>
           </w:p>
           <w:p>
             <w:pPr>
@@ -4874,11 +5312,11 @@
               <w:pStyle w:val="Heading2"/>
               <w:jc w:val="center"/>
             </w:pPr>
-            <w:bookmarkStart w:id="6" w:name="_Toc307914372"/>
+            <w:bookmarkStart w:id="7" w:name="_Toc307920983"/>
             <w:r>
               <w:t>CONFECCIONAR IMPORTACION</w:t>
             </w:r>
-            <w:bookmarkEnd w:id="6"/>
+            <w:bookmarkEnd w:id="7"/>
           </w:p>
           <w:p>
             <w:pPr>
@@ -5542,11 +5980,11 @@
               <w:pStyle w:val="Heading2"/>
               <w:jc w:val="center"/>
             </w:pPr>
-            <w:bookmarkStart w:id="7" w:name="_Toc307914373"/>
+            <w:bookmarkStart w:id="8" w:name="_Toc307920984"/>
             <w:r>
               <w:t>REALIZAR SEGUIMIENTO DE IMPORTACIÓN</w:t>
             </w:r>
-            <w:bookmarkEnd w:id="7"/>
+            <w:bookmarkEnd w:id="8"/>
           </w:p>
           <w:p>
             <w:pPr>
@@ -6065,11 +6503,11 @@
               <w:pStyle w:val="Heading2"/>
               <w:jc w:val="center"/>
             </w:pPr>
-            <w:bookmarkStart w:id="8" w:name="_Toc307914374"/>
+            <w:bookmarkStart w:id="9" w:name="_Toc307920985"/>
             <w:r>
               <w:t>REALIZAR ANULACIÓN DE ORDEN DE COMPRA</w:t>
             </w:r>
-            <w:bookmarkEnd w:id="8"/>
+            <w:bookmarkEnd w:id="9"/>
           </w:p>
           <w:p>
             <w:pPr>
@@ -6636,11 +7074,11 @@
               <w:pStyle w:val="Heading2"/>
               <w:jc w:val="center"/>
             </w:pPr>
-            <w:bookmarkStart w:id="9" w:name="_Toc307914375"/>
+            <w:bookmarkStart w:id="10" w:name="_Toc307920986"/>
             <w:r>
               <w:t>REALIZAR RECLAMO DE ORDEN DE COMPRA</w:t>
             </w:r>
-            <w:bookmarkEnd w:id="9"/>
+            <w:bookmarkEnd w:id="10"/>
           </w:p>
           <w:p>
             <w:pPr>
@@ -7210,11 +7648,11 @@
               <w:pStyle w:val="Heading2"/>
               <w:jc w:val="center"/>
             </w:pPr>
-            <w:bookmarkStart w:id="10" w:name="_Toc307914376"/>
+            <w:bookmarkStart w:id="11" w:name="_Toc307920987"/>
             <w:r>
               <w:t>REALIZAR PAGO A PROVEEDOR</w:t>
             </w:r>
-            <w:bookmarkEnd w:id="10"/>
+            <w:bookmarkEnd w:id="11"/>
           </w:p>
           <w:p>
             <w:pPr>
@@ -7895,11 +8333,11 @@
               <w:pStyle w:val="Heading2"/>
               <w:jc w:val="center"/>
             </w:pPr>
-            <w:bookmarkStart w:id="11" w:name="_Toc307914377"/>
+            <w:bookmarkStart w:id="12" w:name="_Toc307920988"/>
             <w:r>
               <w:t>BRINDAR INFORMACIÓN SOBRE EL ESTADO DE CUENTA DE UN PROVEEDOR</w:t>
             </w:r>
-            <w:bookmarkEnd w:id="11"/>
+            <w:bookmarkEnd w:id="12"/>
           </w:p>
           <w:p>
             <w:pPr>
@@ -8486,9 +8924,11 @@
               <w:pStyle w:val="Heading2"/>
               <w:jc w:val="center"/>
             </w:pPr>
+            <w:bookmarkStart w:id="13" w:name="_Toc307920989"/>
             <w:r>
               <w:t>ASENTAR INGRESO DE MATERIA PRIMA Y PRODUCTOS IMPORTADOS A DEPÓSITO</w:t>
             </w:r>
+            <w:bookmarkEnd w:id="13"/>
           </w:p>
         </w:tc>
         <w:tc>
@@ -9080,14 +9520,13 @@
               <w:pStyle w:val="Heading2"/>
               <w:jc w:val="center"/>
             </w:pPr>
-            <w:r>
-              <w:t xml:space="preserve">ASENTAR </w:t>
-            </w:r>
-            <w:r>
-              <w:t xml:space="preserve">DEFECTOS DE </w:t>
-            </w:r>
-            <w:r>
-              <w:t xml:space="preserve"> PRODUCTOS IMPORTADOS </w:t>
+            <w:bookmarkStart w:id="14" w:name="_Toc307920990"/>
+            <w:r>
+              <w:t>ASENTAR DEFECTOS DE  PRODUCTOS IMPORTADOS</w:t>
+            </w:r>
+            <w:bookmarkEnd w:id="14"/>
+            <w:r>
+              <w:t xml:space="preserve"> </w:t>
             </w:r>
           </w:p>
         </w:tc>
@@ -9203,13 +9642,7 @@
               <w:rPr>
                 <w:rFonts w:ascii="Times New Roman" w:hAnsi="Times New Roman"/>
               </w:rPr>
-              <w:t xml:space="preserve">Establecer el procedimiento a seguir respecto a los pasos que se deben realizar para asentar un </w:t>
-            </w:r>
-            <w:r>
-              <w:rPr>
-                <w:rFonts w:ascii="Times New Roman" w:hAnsi="Times New Roman"/>
-              </w:rPr>
-              <w:t>nuevo defecto de productos importados</w:t>
+              <w:t>Establecer el procedimiento a seguir respecto a los pasos que se deben realizar para asentar un nuevo defecto de productos importados</w:t>
             </w:r>
           </w:p>
           <w:p>
@@ -9510,37 +9943,14 @@
                 <w:b/>
                 <w:szCs w:val="24"/>
               </w:rPr>
-              <w:t>ED</w:t>
-            </w:r>
-            <w:r>
-              <w:rPr>
-                <w:rFonts w:ascii="Times New Roman" w:hAnsi="Times New Roman"/>
-                <w:b/>
-                <w:szCs w:val="24"/>
-              </w:rPr>
-              <w:t>PI</w:t>
-            </w:r>
-            <w:r>
-              <w:rPr>
-                <w:rFonts w:ascii="Times New Roman" w:hAnsi="Times New Roman"/>
-                <w:b/>
-                <w:szCs w:val="24"/>
-              </w:rPr>
-              <w:t xml:space="preserve"> :</w:t>
-            </w:r>
-            <w:r>
-              <w:rPr>
-                <w:rFonts w:ascii="Times New Roman" w:hAnsi="Times New Roman"/>
-                <w:szCs w:val="24"/>
-              </w:rPr>
-              <w:t xml:space="preserve"> Encargado de Depósito</w:t>
-            </w:r>
-            <w:r>
-              <w:rPr>
-                <w:rFonts w:ascii="Times New Roman" w:hAnsi="Times New Roman"/>
-                <w:szCs w:val="24"/>
-              </w:rPr>
-              <w:t xml:space="preserve"> de productos importados</w:t>
+              <w:t>EDPI :</w:t>
+            </w:r>
+            <w:r>
+              <w:rPr>
+                <w:rFonts w:ascii="Times New Roman" w:hAnsi="Times New Roman"/>
+                <w:szCs w:val="24"/>
+              </w:rPr>
+              <w:t xml:space="preserve"> Encargado de Depósito de productos importados</w:t>
             </w:r>
           </w:p>
           <w:p>
@@ -9592,23 +10002,7 @@
                 <w:b/>
                 <w:bCs/>
               </w:rPr>
-              <w:t>ED</w:t>
-            </w:r>
-            <w:r>
-              <w:rPr>
-                <w:rFonts w:ascii="Times New Roman" w:hAnsi="Times New Roman"/>
-                <w:b/>
-                <w:bCs/>
-              </w:rPr>
-              <w:t>PI</w:t>
-            </w:r>
-            <w:r>
-              <w:rPr>
-                <w:rFonts w:ascii="Times New Roman" w:hAnsi="Times New Roman"/>
-                <w:b/>
-                <w:bCs/>
-              </w:rPr>
-              <w:t xml:space="preserve"> </w:t>
+              <w:t xml:space="preserve">EDPI </w:t>
             </w:r>
             <w:r>
               <w:rPr>
@@ -9712,12 +10106,11 @@
               <w:pStyle w:val="Heading2"/>
               <w:jc w:val="center"/>
             </w:pPr>
-            <w:r>
-              <w:t xml:space="preserve">ASENTAR </w:t>
-            </w:r>
-            <w:r>
-              <w:t>SALIDA DE MATERIA PRIMA A PRODUCCIÓN</w:t>
-            </w:r>
+            <w:bookmarkStart w:id="15" w:name="_Toc307920991"/>
+            <w:r>
+              <w:t>ASENTAR SALIDA DE MATERIA PRIMA A PRODUCCIÓN</w:t>
+            </w:r>
+            <w:bookmarkEnd w:id="15"/>
           </w:p>
         </w:tc>
         <w:tc>
@@ -9744,14 +10137,7 @@
                 <w:rFonts w:ascii="Times New Roman" w:hAnsi="Times New Roman"/>
                 <w:szCs w:val="24"/>
               </w:rPr>
-              <w:t>Nro:01</w:t>
-            </w:r>
-            <w:r>
-              <w:rPr>
-                <w:rFonts w:ascii="Times New Roman" w:hAnsi="Times New Roman"/>
-                <w:szCs w:val="24"/>
-              </w:rPr>
-              <w:t>3</w:t>
+              <w:t>Nro:013</w:t>
             </w:r>
           </w:p>
           <w:p>
@@ -9839,13 +10225,7 @@
               <w:rPr>
                 <w:rFonts w:ascii="Times New Roman" w:hAnsi="Times New Roman"/>
               </w:rPr>
-              <w:t xml:space="preserve">Establecer el procedimiento a seguir respecto a los pasos que se deben realizar para asentar </w:t>
-            </w:r>
-            <w:r>
-              <w:rPr>
-                <w:rFonts w:ascii="Times New Roman" w:hAnsi="Times New Roman"/>
-              </w:rPr>
-              <w:t>la salida de materia prima para la producción</w:t>
+              <w:t>Establecer el procedimiento a seguir respecto a los pasos que se deben realizar para asentar la salida de materia prima para la producción</w:t>
             </w:r>
           </w:p>
           <w:p>
@@ -10153,37 +10533,14 @@
                 <w:b/>
                 <w:szCs w:val="24"/>
               </w:rPr>
-              <w:t>ED</w:t>
-            </w:r>
-            <w:r>
-              <w:rPr>
-                <w:rFonts w:ascii="Times New Roman" w:hAnsi="Times New Roman"/>
-                <w:b/>
-                <w:szCs w:val="24"/>
-              </w:rPr>
-              <w:t>MP</w:t>
-            </w:r>
-            <w:r>
-              <w:rPr>
-                <w:rFonts w:ascii="Times New Roman" w:hAnsi="Times New Roman"/>
-                <w:b/>
-                <w:szCs w:val="24"/>
-              </w:rPr>
-              <w:t>:</w:t>
-            </w:r>
-            <w:r>
-              <w:rPr>
-                <w:rFonts w:ascii="Times New Roman" w:hAnsi="Times New Roman"/>
-                <w:szCs w:val="24"/>
-              </w:rPr>
-              <w:t xml:space="preserve"> Encargado de Depósito de </w:t>
-            </w:r>
-            <w:r>
-              <w:rPr>
-                <w:rFonts w:ascii="Times New Roman" w:hAnsi="Times New Roman"/>
-                <w:szCs w:val="24"/>
-              </w:rPr>
-              <w:t>materia prima.</w:t>
+              <w:t>EDMP:</w:t>
+            </w:r>
+            <w:r>
+              <w:rPr>
+                <w:rFonts w:ascii="Times New Roman" w:hAnsi="Times New Roman"/>
+                <w:szCs w:val="24"/>
+              </w:rPr>
+              <w:t xml:space="preserve"> Encargado de Depósito de materia prima.</w:t>
             </w:r>
           </w:p>
           <w:p>
@@ -10290,8 +10647,6 @@
               </w:rPr>
               <w:t>define la cantidad de materia prima a retirar del depósito y registra la salida de la misma, emitiendo el comprobante de salida de materia prima a producción.</w:t>
             </w:r>
-            <w:bookmarkStart w:id="12" w:name="_GoBack"/>
-            <w:bookmarkEnd w:id="12"/>
           </w:p>
         </w:tc>
       </w:tr>
@@ -10303,7 +10658,1808 @@
           <w:lang w:val="es-AR"/>
         </w:rPr>
       </w:pPr>
+      <w:r>
+        <w:rPr>
+          <w:lang w:val="es-AR"/>
+        </w:rPr>
+        <w:br w:type="page"/>
+      </w:r>
     </w:p>
+    <w:tbl>
+      <w:tblPr>
+        <w:tblW w:w="0" w:type="auto"/>
+        <w:tblBorders>
+          <w:top w:val="single" w:sz="4" w:space="0" w:color="000000"/>
+          <w:left w:val="single" w:sz="4" w:space="0" w:color="000000"/>
+          <w:bottom w:val="single" w:sz="4" w:space="0" w:color="000000"/>
+          <w:right w:val="single" w:sz="4" w:space="0" w:color="000000"/>
+          <w:insideH w:val="single" w:sz="4" w:space="0" w:color="000000"/>
+          <w:insideV w:val="single" w:sz="4" w:space="0" w:color="000000"/>
+        </w:tblBorders>
+        <w:tblLook w:val="0000" w:firstRow="0" w:lastRow="0" w:firstColumn="0" w:lastColumn="0" w:noHBand="0" w:noVBand="0"/>
+      </w:tblPr>
+      <w:tblGrid>
+        <w:gridCol w:w="6629"/>
+        <w:gridCol w:w="2402"/>
+      </w:tblGrid>
+      <w:tr>
+        <w:tc>
+          <w:tcPr>
+            <w:tcW w:w="6629" w:type="dxa"/>
+            <w:tcBorders>
+              <w:top w:val="single" w:sz="4" w:space="0" w:color="000000"/>
+              <w:left w:val="single" w:sz="4" w:space="0" w:color="000000"/>
+              <w:bottom w:val="single" w:sz="4" w:space="0" w:color="000000"/>
+              <w:right w:val="single" w:sz="4" w:space="0" w:color="000000"/>
+            </w:tcBorders>
+          </w:tcPr>
+          <w:p>
+            <w:pPr>
+              <w:spacing w:after="0" w:line="240" w:lineRule="auto"/>
+              <w:jc w:val="both"/>
+              <w:rPr>
+                <w:rFonts w:ascii="Times New Roman" w:hAnsi="Times New Roman"/>
+                <w:szCs w:val="24"/>
+              </w:rPr>
+            </w:pPr>
+            <w:r>
+              <w:rPr>
+                <w:rFonts w:ascii="Times New Roman" w:hAnsi="Times New Roman"/>
+                <w:szCs w:val="24"/>
+              </w:rPr>
+              <w:lastRenderedPageBreak/>
+              <w:t>PROCEDIMIENTO</w:t>
+            </w:r>
+          </w:p>
+          <w:p>
+            <w:pPr>
+              <w:pStyle w:val="Heading2"/>
+              <w:jc w:val="center"/>
+            </w:pPr>
+            <w:bookmarkStart w:id="16" w:name="_Toc307920992"/>
+            <w:r>
+              <w:t>ASENTAR SALIDA DE PRODUCCIÓN</w:t>
+            </w:r>
+            <w:bookmarkEnd w:id="16"/>
+          </w:p>
+        </w:tc>
+        <w:tc>
+          <w:tcPr>
+            <w:tcW w:w="2402" w:type="dxa"/>
+            <w:tcBorders>
+              <w:top w:val="single" w:sz="4" w:space="0" w:color="000000"/>
+              <w:left w:val="single" w:sz="4" w:space="0" w:color="000000"/>
+              <w:bottom w:val="single" w:sz="4" w:space="0" w:color="000000"/>
+              <w:right w:val="single" w:sz="4" w:space="0" w:color="000000"/>
+            </w:tcBorders>
+          </w:tcPr>
+          <w:p>
+            <w:pPr>
+              <w:spacing w:after="0" w:line="240" w:lineRule="auto"/>
+              <w:jc w:val="both"/>
+              <w:rPr>
+                <w:rFonts w:ascii="Times New Roman" w:hAnsi="Times New Roman"/>
+                <w:szCs w:val="24"/>
+              </w:rPr>
+            </w:pPr>
+            <w:r>
+              <w:rPr>
+                <w:rFonts w:ascii="Times New Roman" w:hAnsi="Times New Roman"/>
+                <w:szCs w:val="24"/>
+              </w:rPr>
+              <w:t>Nro:014</w:t>
+            </w:r>
+          </w:p>
+          <w:p>
+            <w:pPr>
+              <w:spacing w:after="0" w:line="240" w:lineRule="auto"/>
+              <w:jc w:val="both"/>
+              <w:rPr>
+                <w:rFonts w:ascii="Times New Roman" w:hAnsi="Times New Roman"/>
+                <w:szCs w:val="24"/>
+              </w:rPr>
+            </w:pPr>
+            <w:r>
+              <w:rPr>
+                <w:rFonts w:ascii="Times New Roman" w:hAnsi="Times New Roman"/>
+                <w:szCs w:val="24"/>
+              </w:rPr>
+              <w:t>Vigencia:31/10/2011</w:t>
+            </w:r>
+          </w:p>
+          <w:p>
+            <w:pPr>
+              <w:spacing w:after="0" w:line="240" w:lineRule="auto"/>
+              <w:jc w:val="both"/>
+              <w:rPr>
+                <w:rFonts w:ascii="Times New Roman" w:hAnsi="Times New Roman"/>
+                <w:szCs w:val="24"/>
+              </w:rPr>
+            </w:pPr>
+            <w:r>
+              <w:rPr>
+                <w:rFonts w:ascii="Times New Roman" w:hAnsi="Times New Roman"/>
+                <w:szCs w:val="24"/>
+              </w:rPr>
+              <w:t>Versión: 1.0</w:t>
+            </w:r>
+          </w:p>
+        </w:tc>
+      </w:tr>
+      <w:tr>
+        <w:tc>
+          <w:tcPr>
+            <w:tcW w:w="9031" w:type="dxa"/>
+            <w:gridSpan w:val="2"/>
+            <w:tcBorders>
+              <w:top w:val="single" w:sz="4" w:space="0" w:color="000000"/>
+              <w:left w:val="single" w:sz="4" w:space="0" w:color="000000"/>
+              <w:bottom w:val="single" w:sz="4" w:space="0" w:color="000000"/>
+              <w:right w:val="single" w:sz="4" w:space="0" w:color="000000"/>
+            </w:tcBorders>
+          </w:tcPr>
+          <w:p>
+            <w:pPr>
+              <w:pStyle w:val="Prrafodelista1"/>
+              <w:numPr>
+                <w:ilvl w:val="0"/>
+                <w:numId w:val="47"/>
+              </w:numPr>
+              <w:spacing w:after="0" w:line="240" w:lineRule="auto"/>
+              <w:jc w:val="both"/>
+              <w:rPr>
+                <w:rFonts w:ascii="Times New Roman" w:hAnsi="Times New Roman"/>
+                <w:b/>
+                <w:szCs w:val="24"/>
+              </w:rPr>
+            </w:pPr>
+            <w:r>
+              <w:rPr>
+                <w:rFonts w:ascii="Times New Roman" w:hAnsi="Times New Roman"/>
+                <w:b/>
+                <w:szCs w:val="24"/>
+              </w:rPr>
+              <w:t>Objetivo</w:t>
+            </w:r>
+          </w:p>
+          <w:p>
+            <w:pPr>
+              <w:pStyle w:val="ListParagraph"/>
+              <w:spacing w:after="0" w:line="240" w:lineRule="auto"/>
+              <w:jc w:val="both"/>
+              <w:rPr>
+                <w:rFonts w:ascii="Times New Roman" w:hAnsi="Times New Roman"/>
+              </w:rPr>
+            </w:pPr>
+            <w:r>
+              <w:rPr>
+                <w:rFonts w:ascii="Times New Roman" w:hAnsi="Times New Roman"/>
+              </w:rPr>
+              <w:t>Establecer el procedimiento a seguir respecto a los pasos que se deben realizar para asentar la salida de producción</w:t>
+            </w:r>
+          </w:p>
+          <w:p>
+            <w:pPr>
+              <w:pStyle w:val="Prrafodelista1"/>
+              <w:numPr>
+                <w:ilvl w:val="0"/>
+                <w:numId w:val="47"/>
+              </w:numPr>
+              <w:spacing w:after="0" w:line="240" w:lineRule="auto"/>
+              <w:jc w:val="both"/>
+              <w:rPr>
+                <w:rFonts w:ascii="Times New Roman" w:hAnsi="Times New Roman"/>
+                <w:b/>
+                <w:szCs w:val="24"/>
+              </w:rPr>
+            </w:pPr>
+            <w:r>
+              <w:rPr>
+                <w:rFonts w:ascii="Times New Roman" w:hAnsi="Times New Roman"/>
+                <w:b/>
+                <w:szCs w:val="24"/>
+              </w:rPr>
+              <w:t>Alcance</w:t>
+            </w:r>
+          </w:p>
+          <w:p>
+            <w:pPr>
+              <w:pStyle w:val="Prrafodelista1"/>
+              <w:numPr>
+                <w:ilvl w:val="1"/>
+                <w:numId w:val="47"/>
+              </w:numPr>
+              <w:spacing w:after="0" w:line="240" w:lineRule="auto"/>
+              <w:jc w:val="both"/>
+              <w:rPr>
+                <w:rFonts w:ascii="Times New Roman" w:hAnsi="Times New Roman"/>
+                <w:szCs w:val="24"/>
+              </w:rPr>
+            </w:pPr>
+            <w:r>
+              <w:rPr>
+                <w:rFonts w:ascii="Times New Roman" w:hAnsi="Times New Roman"/>
+                <w:b/>
+                <w:szCs w:val="24"/>
+              </w:rPr>
+              <w:t>Desde:</w:t>
+            </w:r>
+            <w:r>
+              <w:rPr>
+                <w:rFonts w:ascii="Times New Roman" w:hAnsi="Times New Roman"/>
+                <w:szCs w:val="24"/>
+              </w:rPr>
+              <w:t xml:space="preserve"> que se finaliza la producción.</w:t>
+            </w:r>
+          </w:p>
+          <w:p>
+            <w:pPr>
+              <w:pStyle w:val="Prrafodelista1"/>
+              <w:numPr>
+                <w:ilvl w:val="1"/>
+                <w:numId w:val="47"/>
+              </w:numPr>
+              <w:spacing w:after="0" w:line="240" w:lineRule="auto"/>
+              <w:jc w:val="both"/>
+              <w:rPr>
+                <w:rFonts w:ascii="Times New Roman" w:hAnsi="Times New Roman"/>
+                <w:szCs w:val="24"/>
+              </w:rPr>
+            </w:pPr>
+            <w:r>
+              <w:rPr>
+                <w:rFonts w:ascii="Times New Roman" w:hAnsi="Times New Roman"/>
+                <w:b/>
+                <w:szCs w:val="24"/>
+              </w:rPr>
+              <w:t>Hasta:</w:t>
+            </w:r>
+            <w:r>
+              <w:rPr>
+                <w:rFonts w:ascii="Times New Roman" w:hAnsi="Times New Roman"/>
+                <w:szCs w:val="24"/>
+              </w:rPr>
+              <w:t xml:space="preserve"> que se registra </w:t>
+            </w:r>
+            <w:r>
+              <w:rPr>
+                <w:rFonts w:ascii="Times New Roman" w:hAnsi="Times New Roman"/>
+                <w:szCs w:val="24"/>
+              </w:rPr>
+              <w:t>la entrada de productos terminados al depósito</w:t>
+            </w:r>
+            <w:r>
+              <w:rPr>
+                <w:rFonts w:ascii="Times New Roman" w:hAnsi="Times New Roman"/>
+                <w:szCs w:val="24"/>
+              </w:rPr>
+              <w:t>.</w:t>
+            </w:r>
+          </w:p>
+          <w:p>
+            <w:pPr>
+              <w:pStyle w:val="Prrafodelista1"/>
+              <w:numPr>
+                <w:ilvl w:val="0"/>
+                <w:numId w:val="47"/>
+              </w:numPr>
+              <w:spacing w:after="0" w:line="240" w:lineRule="auto"/>
+              <w:jc w:val="both"/>
+              <w:rPr>
+                <w:rFonts w:ascii="Times New Roman" w:hAnsi="Times New Roman"/>
+                <w:b/>
+                <w:szCs w:val="24"/>
+              </w:rPr>
+            </w:pPr>
+            <w:r>
+              <w:rPr>
+                <w:rFonts w:ascii="Times New Roman" w:hAnsi="Times New Roman"/>
+                <w:b/>
+                <w:szCs w:val="24"/>
+              </w:rPr>
+              <w:t>Áreas Involucradas</w:t>
+            </w:r>
+          </w:p>
+          <w:p>
+            <w:pPr>
+              <w:pStyle w:val="Prrafodelista1"/>
+              <w:numPr>
+                <w:ilvl w:val="1"/>
+                <w:numId w:val="47"/>
+              </w:numPr>
+              <w:spacing w:after="0" w:line="240" w:lineRule="auto"/>
+              <w:jc w:val="both"/>
+              <w:rPr>
+                <w:rFonts w:ascii="Times New Roman" w:hAnsi="Times New Roman"/>
+                <w:b/>
+                <w:szCs w:val="24"/>
+              </w:rPr>
+            </w:pPr>
+            <w:r>
+              <w:rPr>
+                <w:rFonts w:ascii="Times New Roman" w:hAnsi="Times New Roman"/>
+                <w:b/>
+                <w:szCs w:val="24"/>
+              </w:rPr>
+              <w:t xml:space="preserve">Área Origen: </w:t>
+            </w:r>
+            <w:r>
+              <w:rPr>
+                <w:rFonts w:ascii="Times New Roman" w:hAnsi="Times New Roman"/>
+                <w:szCs w:val="24"/>
+              </w:rPr>
+              <w:t>Depósito</w:t>
+            </w:r>
+          </w:p>
+          <w:p>
+            <w:pPr>
+              <w:pStyle w:val="Prrafodelista1"/>
+              <w:numPr>
+                <w:ilvl w:val="1"/>
+                <w:numId w:val="47"/>
+              </w:numPr>
+              <w:spacing w:after="0" w:line="240" w:lineRule="auto"/>
+              <w:jc w:val="both"/>
+              <w:rPr>
+                <w:rFonts w:ascii="Times New Roman" w:hAnsi="Times New Roman"/>
+                <w:b/>
+                <w:szCs w:val="24"/>
+              </w:rPr>
+            </w:pPr>
+            <w:r>
+              <w:rPr>
+                <w:rFonts w:ascii="Times New Roman" w:hAnsi="Times New Roman"/>
+                <w:b/>
+                <w:szCs w:val="24"/>
+              </w:rPr>
+              <w:t xml:space="preserve">Área Destino: </w:t>
+            </w:r>
+            <w:r>
+              <w:rPr>
+                <w:rFonts w:ascii="Times New Roman" w:hAnsi="Times New Roman"/>
+                <w:szCs w:val="24"/>
+              </w:rPr>
+              <w:t>Depósito</w:t>
+            </w:r>
+          </w:p>
+          <w:p>
+            <w:pPr>
+              <w:pStyle w:val="Prrafodelista1"/>
+              <w:numPr>
+                <w:ilvl w:val="0"/>
+                <w:numId w:val="47"/>
+              </w:numPr>
+              <w:spacing w:after="0" w:line="240" w:lineRule="auto"/>
+              <w:jc w:val="both"/>
+              <w:rPr>
+                <w:rFonts w:ascii="Times New Roman" w:hAnsi="Times New Roman"/>
+                <w:b/>
+                <w:szCs w:val="24"/>
+              </w:rPr>
+            </w:pPr>
+            <w:r>
+              <w:rPr>
+                <w:rFonts w:ascii="Times New Roman" w:hAnsi="Times New Roman"/>
+                <w:b/>
+                <w:szCs w:val="24"/>
+              </w:rPr>
+              <w:t>Formularios Utilizados</w:t>
+            </w:r>
+          </w:p>
+          <w:p>
+            <w:pPr>
+              <w:pStyle w:val="Prrafodelista1"/>
+              <w:spacing w:after="0" w:line="240" w:lineRule="auto"/>
+              <w:jc w:val="both"/>
+              <w:rPr>
+                <w:rFonts w:ascii="Times New Roman" w:hAnsi="Times New Roman"/>
+                <w:szCs w:val="24"/>
+              </w:rPr>
+            </w:pPr>
+            <w:r>
+              <w:rPr>
+                <w:rFonts w:ascii="Times New Roman" w:hAnsi="Times New Roman"/>
+                <w:szCs w:val="24"/>
+              </w:rPr>
+              <w:t>Comprobante de salida de producción.</w:t>
+            </w:r>
+          </w:p>
+          <w:p>
+            <w:pPr>
+              <w:pStyle w:val="Prrafodelista1"/>
+              <w:numPr>
+                <w:ilvl w:val="0"/>
+                <w:numId w:val="47"/>
+              </w:numPr>
+              <w:spacing w:after="0" w:line="240" w:lineRule="auto"/>
+              <w:jc w:val="both"/>
+              <w:rPr>
+                <w:rFonts w:ascii="Times New Roman" w:hAnsi="Times New Roman"/>
+                <w:b/>
+                <w:szCs w:val="24"/>
+              </w:rPr>
+            </w:pPr>
+            <w:r>
+              <w:rPr>
+                <w:rFonts w:ascii="Times New Roman" w:hAnsi="Times New Roman"/>
+                <w:b/>
+                <w:szCs w:val="24"/>
+              </w:rPr>
+              <w:t>Glosario</w:t>
+            </w:r>
+          </w:p>
+          <w:p>
+            <w:pPr>
+              <w:pStyle w:val="Prrafodelista1"/>
+              <w:spacing w:after="0" w:line="240" w:lineRule="auto"/>
+              <w:jc w:val="both"/>
+              <w:rPr>
+                <w:rFonts w:ascii="Times New Roman" w:hAnsi="Times New Roman"/>
+                <w:b/>
+                <w:szCs w:val="24"/>
+              </w:rPr>
+            </w:pPr>
+            <w:r>
+              <w:rPr>
+                <w:rFonts w:ascii="Times New Roman" w:hAnsi="Times New Roman"/>
+                <w:b/>
+                <w:szCs w:val="24"/>
+              </w:rPr>
+              <w:t>EDPT:</w:t>
+            </w:r>
+            <w:r>
+              <w:rPr>
+                <w:rFonts w:ascii="Times New Roman" w:hAnsi="Times New Roman"/>
+                <w:szCs w:val="24"/>
+              </w:rPr>
+              <w:t xml:space="preserve"> Encargado de Depósito de producto terminado.</w:t>
+            </w:r>
+          </w:p>
+          <w:p>
+            <w:pPr>
+              <w:pStyle w:val="Prrafodelista1"/>
+              <w:numPr>
+                <w:ilvl w:val="0"/>
+                <w:numId w:val="47"/>
+              </w:numPr>
+              <w:spacing w:after="0" w:line="240" w:lineRule="auto"/>
+              <w:jc w:val="both"/>
+              <w:rPr>
+                <w:rFonts w:ascii="Times New Roman" w:hAnsi="Times New Roman"/>
+                <w:b/>
+                <w:szCs w:val="24"/>
+              </w:rPr>
+            </w:pPr>
+            <w:r>
+              <w:rPr>
+                <w:rFonts w:ascii="Times New Roman" w:hAnsi="Times New Roman"/>
+                <w:b/>
+                <w:szCs w:val="24"/>
+              </w:rPr>
+              <w:t>Descripción del Procedimiento</w:t>
+            </w:r>
+          </w:p>
+          <w:p>
+            <w:pPr>
+              <w:pStyle w:val="Sinespaciado1"/>
+              <w:numPr>
+                <w:ilvl w:val="0"/>
+                <w:numId w:val="47"/>
+              </w:numPr>
+              <w:jc w:val="both"/>
+              <w:rPr>
+                <w:rFonts w:ascii="Times New Roman" w:hAnsi="Times New Roman"/>
+                <w:szCs w:val="24"/>
+              </w:rPr>
+            </w:pPr>
+            <w:r>
+              <w:rPr>
+                <w:rFonts w:ascii="Times New Roman" w:hAnsi="Times New Roman"/>
+              </w:rPr>
+              <w:t xml:space="preserve">El procedimiento comienza cuando al </w:t>
+            </w:r>
+            <w:r>
+              <w:rPr>
+                <w:rFonts w:ascii="Times New Roman" w:hAnsi="Times New Roman"/>
+                <w:b/>
+                <w:szCs w:val="24"/>
+              </w:rPr>
+              <w:t>EDPT</w:t>
+            </w:r>
+            <w:r>
+              <w:rPr>
+                <w:rFonts w:ascii="Times New Roman" w:hAnsi="Times New Roman"/>
+                <w:bCs/>
+              </w:rPr>
+              <w:t xml:space="preserve"> se le notifica sobre la finalización de la producción. El </w:t>
+            </w:r>
+            <w:r>
+              <w:rPr>
+                <w:rFonts w:ascii="Times New Roman" w:hAnsi="Times New Roman"/>
+                <w:b/>
+                <w:szCs w:val="24"/>
+              </w:rPr>
+              <w:t>EDPT</w:t>
+            </w:r>
+            <w:r>
+              <w:rPr>
+                <w:rFonts w:ascii="Times New Roman" w:hAnsi="Times New Roman"/>
+                <w:szCs w:val="24"/>
+              </w:rPr>
+              <w:t xml:space="preserve"> busca el lote correspondiente a la producción finalizada y verifica que la cantidad a producir sea la misma que la producida. El </w:t>
+            </w:r>
+            <w:r>
+              <w:rPr>
+                <w:rFonts w:ascii="Times New Roman" w:hAnsi="Times New Roman"/>
+                <w:b/>
+                <w:szCs w:val="24"/>
+              </w:rPr>
+              <w:t>EDPT</w:t>
+            </w:r>
+            <w:r>
+              <w:rPr>
+                <w:rFonts w:ascii="Times New Roman" w:hAnsi="Times New Roman"/>
+                <w:b/>
+                <w:szCs w:val="24"/>
+              </w:rPr>
+              <w:t xml:space="preserve">, </w:t>
+            </w:r>
+            <w:r>
+              <w:rPr>
+                <w:rFonts w:ascii="Times New Roman" w:hAnsi="Times New Roman"/>
+                <w:szCs w:val="24"/>
+              </w:rPr>
+              <w:t>realiza las modificaciones necesarias en las cantidades y</w:t>
+            </w:r>
+            <w:r>
+              <w:rPr>
+                <w:rFonts w:ascii="Times New Roman" w:hAnsi="Times New Roman"/>
+                <w:b/>
+                <w:szCs w:val="24"/>
+              </w:rPr>
+              <w:t xml:space="preserve"> </w:t>
+            </w:r>
+            <w:r>
+              <w:rPr>
+                <w:rFonts w:ascii="Times New Roman" w:hAnsi="Times New Roman"/>
+                <w:szCs w:val="24"/>
+              </w:rPr>
+              <w:t>finalmente, registra el ingreso de los nuevos productos terminados al depósito de productos terminados, emitiendo el comprobante correspondiente.</w:t>
+            </w:r>
+          </w:p>
+        </w:tc>
+      </w:tr>
+    </w:tbl>
+    <w:p/>
+    <w:p>
+      <w:r>
+        <w:br w:type="page"/>
+      </w:r>
+    </w:p>
+    <w:tbl>
+      <w:tblPr>
+        <w:tblW w:w="0" w:type="auto"/>
+        <w:tblBorders>
+          <w:top w:val="single" w:sz="4" w:space="0" w:color="000000"/>
+          <w:left w:val="single" w:sz="4" w:space="0" w:color="000000"/>
+          <w:bottom w:val="single" w:sz="4" w:space="0" w:color="000000"/>
+          <w:right w:val="single" w:sz="4" w:space="0" w:color="000000"/>
+          <w:insideH w:val="single" w:sz="4" w:space="0" w:color="000000"/>
+          <w:insideV w:val="single" w:sz="4" w:space="0" w:color="000000"/>
+        </w:tblBorders>
+        <w:tblLook w:val="0000" w:firstRow="0" w:lastRow="0" w:firstColumn="0" w:lastColumn="0" w:noHBand="0" w:noVBand="0"/>
+      </w:tblPr>
+      <w:tblGrid>
+        <w:gridCol w:w="6629"/>
+        <w:gridCol w:w="2402"/>
+      </w:tblGrid>
+      <w:tr>
+        <w:tc>
+          <w:tcPr>
+            <w:tcW w:w="6629" w:type="dxa"/>
+            <w:tcBorders>
+              <w:top w:val="single" w:sz="4" w:space="0" w:color="000000"/>
+              <w:left w:val="single" w:sz="4" w:space="0" w:color="000000"/>
+              <w:bottom w:val="single" w:sz="4" w:space="0" w:color="000000"/>
+              <w:right w:val="single" w:sz="4" w:space="0" w:color="000000"/>
+            </w:tcBorders>
+          </w:tcPr>
+          <w:p>
+            <w:pPr>
+              <w:spacing w:after="0" w:line="240" w:lineRule="auto"/>
+              <w:jc w:val="both"/>
+              <w:rPr>
+                <w:rFonts w:ascii="Times New Roman" w:hAnsi="Times New Roman"/>
+                <w:szCs w:val="24"/>
+              </w:rPr>
+            </w:pPr>
+            <w:r>
+              <w:lastRenderedPageBreak/>
+              <w:br w:type="page"/>
+            </w:r>
+            <w:r>
+              <w:rPr>
+                <w:rFonts w:ascii="Times New Roman" w:hAnsi="Times New Roman"/>
+                <w:szCs w:val="24"/>
+              </w:rPr>
+              <w:t>PROCEDIMIENTO</w:t>
+            </w:r>
+          </w:p>
+          <w:p>
+            <w:pPr>
+              <w:pStyle w:val="Heading2"/>
+              <w:jc w:val="center"/>
+            </w:pPr>
+            <w:bookmarkStart w:id="17" w:name="_Toc307920993"/>
+            <w:r>
+              <w:t>ADMINISTRAR VIAJANTE</w:t>
+            </w:r>
+            <w:bookmarkEnd w:id="17"/>
+          </w:p>
+          <w:p>
+            <w:pPr>
+              <w:spacing w:after="0" w:line="240" w:lineRule="auto"/>
+              <w:jc w:val="both"/>
+              <w:rPr>
+                <w:rFonts w:ascii="Times New Roman" w:hAnsi="Times New Roman"/>
+                <w:b/>
+                <w:szCs w:val="24"/>
+              </w:rPr>
+            </w:pPr>
+          </w:p>
+        </w:tc>
+        <w:tc>
+          <w:tcPr>
+            <w:tcW w:w="2402" w:type="dxa"/>
+            <w:tcBorders>
+              <w:top w:val="single" w:sz="4" w:space="0" w:color="000000"/>
+              <w:left w:val="single" w:sz="4" w:space="0" w:color="000000"/>
+              <w:bottom w:val="single" w:sz="4" w:space="0" w:color="000000"/>
+              <w:right w:val="single" w:sz="4" w:space="0" w:color="000000"/>
+            </w:tcBorders>
+          </w:tcPr>
+          <w:p>
+            <w:pPr>
+              <w:spacing w:after="0" w:line="240" w:lineRule="auto"/>
+              <w:jc w:val="both"/>
+              <w:rPr>
+                <w:rFonts w:ascii="Times New Roman" w:hAnsi="Times New Roman"/>
+                <w:szCs w:val="24"/>
+              </w:rPr>
+            </w:pPr>
+            <w:r>
+              <w:rPr>
+                <w:rFonts w:ascii="Times New Roman" w:hAnsi="Times New Roman"/>
+                <w:szCs w:val="24"/>
+              </w:rPr>
+              <w:t>Nro:0</w:t>
+            </w:r>
+            <w:r>
+              <w:rPr>
+                <w:rFonts w:ascii="Times New Roman" w:hAnsi="Times New Roman"/>
+                <w:szCs w:val="24"/>
+              </w:rPr>
+              <w:t>15</w:t>
+            </w:r>
+          </w:p>
+          <w:p>
+            <w:pPr>
+              <w:spacing w:after="0" w:line="240" w:lineRule="auto"/>
+              <w:jc w:val="both"/>
+              <w:rPr>
+                <w:rFonts w:ascii="Times New Roman" w:hAnsi="Times New Roman"/>
+                <w:szCs w:val="24"/>
+              </w:rPr>
+            </w:pPr>
+            <w:r>
+              <w:rPr>
+                <w:rFonts w:ascii="Times New Roman" w:hAnsi="Times New Roman"/>
+                <w:szCs w:val="24"/>
+              </w:rPr>
+              <w:t>Vigencia:31/10/2011</w:t>
+            </w:r>
+          </w:p>
+          <w:p>
+            <w:pPr>
+              <w:spacing w:after="0" w:line="240" w:lineRule="auto"/>
+              <w:jc w:val="both"/>
+              <w:rPr>
+                <w:rFonts w:ascii="Times New Roman" w:hAnsi="Times New Roman"/>
+                <w:szCs w:val="24"/>
+              </w:rPr>
+            </w:pPr>
+            <w:r>
+              <w:rPr>
+                <w:rFonts w:ascii="Times New Roman" w:hAnsi="Times New Roman"/>
+                <w:szCs w:val="24"/>
+              </w:rPr>
+              <w:t>Versión: 1.0</w:t>
+            </w:r>
+          </w:p>
+        </w:tc>
+      </w:tr>
+      <w:tr>
+        <w:tc>
+          <w:tcPr>
+            <w:tcW w:w="9031" w:type="dxa"/>
+            <w:gridSpan w:val="2"/>
+            <w:tcBorders>
+              <w:top w:val="single" w:sz="4" w:space="0" w:color="000000"/>
+              <w:left w:val="single" w:sz="4" w:space="0" w:color="000000"/>
+              <w:bottom w:val="single" w:sz="4" w:space="0" w:color="000000"/>
+              <w:right w:val="single" w:sz="4" w:space="0" w:color="000000"/>
+            </w:tcBorders>
+          </w:tcPr>
+          <w:p>
+            <w:pPr>
+              <w:pStyle w:val="Prrafodelista1"/>
+              <w:numPr>
+                <w:ilvl w:val="0"/>
+                <w:numId w:val="47"/>
+              </w:numPr>
+              <w:spacing w:after="0" w:line="240" w:lineRule="auto"/>
+              <w:jc w:val="both"/>
+              <w:rPr>
+                <w:rFonts w:ascii="Times New Roman" w:hAnsi="Times New Roman"/>
+                <w:b/>
+                <w:szCs w:val="24"/>
+              </w:rPr>
+            </w:pPr>
+            <w:r>
+              <w:rPr>
+                <w:rFonts w:ascii="Times New Roman" w:hAnsi="Times New Roman"/>
+                <w:b/>
+                <w:szCs w:val="24"/>
+              </w:rPr>
+              <w:t>Objetivo</w:t>
+            </w:r>
+          </w:p>
+          <w:p>
+            <w:pPr>
+              <w:pStyle w:val="ListParagraph"/>
+              <w:spacing w:after="0" w:line="240" w:lineRule="auto"/>
+              <w:jc w:val="both"/>
+              <w:rPr>
+                <w:rFonts w:ascii="Times New Roman" w:hAnsi="Times New Roman"/>
+              </w:rPr>
+            </w:pPr>
+            <w:r>
+              <w:rPr>
+                <w:rFonts w:ascii="Times New Roman" w:hAnsi="Times New Roman"/>
+              </w:rPr>
+              <w:t>Establecer el procedimiento a seguir respecto a los pasos que se deben realizar para el ingreso, modificación o baja de un viajante junto con la cartera de clientes del mismo.</w:t>
+            </w:r>
+          </w:p>
+          <w:p>
+            <w:pPr>
+              <w:pStyle w:val="Prrafodelista1"/>
+              <w:numPr>
+                <w:ilvl w:val="0"/>
+                <w:numId w:val="47"/>
+              </w:numPr>
+              <w:spacing w:after="0" w:line="240" w:lineRule="auto"/>
+              <w:jc w:val="both"/>
+              <w:rPr>
+                <w:rFonts w:ascii="Times New Roman" w:hAnsi="Times New Roman"/>
+                <w:b/>
+                <w:szCs w:val="24"/>
+              </w:rPr>
+            </w:pPr>
+            <w:r>
+              <w:rPr>
+                <w:rFonts w:ascii="Times New Roman" w:hAnsi="Times New Roman"/>
+                <w:b/>
+                <w:szCs w:val="24"/>
+              </w:rPr>
+              <w:t>Alcance</w:t>
+            </w:r>
+          </w:p>
+          <w:p>
+            <w:pPr>
+              <w:pStyle w:val="Prrafodelista1"/>
+              <w:numPr>
+                <w:ilvl w:val="1"/>
+                <w:numId w:val="47"/>
+              </w:numPr>
+              <w:spacing w:after="0" w:line="240" w:lineRule="auto"/>
+              <w:jc w:val="both"/>
+              <w:rPr>
+                <w:rFonts w:ascii="Times New Roman" w:hAnsi="Times New Roman"/>
+                <w:szCs w:val="24"/>
+              </w:rPr>
+            </w:pPr>
+            <w:r>
+              <w:rPr>
+                <w:rFonts w:ascii="Times New Roman" w:hAnsi="Times New Roman"/>
+                <w:b/>
+                <w:szCs w:val="24"/>
+              </w:rPr>
+              <w:t>Desde:</w:t>
+            </w:r>
+            <w:r>
+              <w:rPr>
+                <w:rFonts w:ascii="Times New Roman" w:hAnsi="Times New Roman"/>
+                <w:szCs w:val="24"/>
+              </w:rPr>
+              <w:t xml:space="preserve"> que se obtienen los datos de un nuevo Viajante.</w:t>
+            </w:r>
+          </w:p>
+          <w:p>
+            <w:pPr>
+              <w:pStyle w:val="Prrafodelista1"/>
+              <w:numPr>
+                <w:ilvl w:val="1"/>
+                <w:numId w:val="47"/>
+              </w:numPr>
+              <w:spacing w:after="0" w:line="240" w:lineRule="auto"/>
+              <w:jc w:val="both"/>
+              <w:rPr>
+                <w:rFonts w:ascii="Times New Roman" w:hAnsi="Times New Roman"/>
+                <w:szCs w:val="24"/>
+              </w:rPr>
+            </w:pPr>
+            <w:r>
+              <w:rPr>
+                <w:rFonts w:ascii="Times New Roman" w:hAnsi="Times New Roman"/>
+                <w:b/>
+                <w:szCs w:val="24"/>
+              </w:rPr>
+              <w:t>Hasta:</w:t>
+            </w:r>
+            <w:r>
+              <w:rPr>
+                <w:rFonts w:ascii="Times New Roman" w:hAnsi="Times New Roman"/>
+                <w:szCs w:val="24"/>
+              </w:rPr>
+              <w:t xml:space="preserve"> que se da de baja al Viajante.</w:t>
+            </w:r>
+          </w:p>
+          <w:p>
+            <w:pPr>
+              <w:pStyle w:val="Prrafodelista1"/>
+              <w:numPr>
+                <w:ilvl w:val="0"/>
+                <w:numId w:val="47"/>
+              </w:numPr>
+              <w:spacing w:after="0" w:line="240" w:lineRule="auto"/>
+              <w:jc w:val="both"/>
+              <w:rPr>
+                <w:rFonts w:ascii="Times New Roman" w:hAnsi="Times New Roman"/>
+                <w:b/>
+                <w:szCs w:val="24"/>
+              </w:rPr>
+            </w:pPr>
+            <w:r>
+              <w:rPr>
+                <w:rFonts w:ascii="Times New Roman" w:hAnsi="Times New Roman"/>
+                <w:b/>
+                <w:szCs w:val="24"/>
+              </w:rPr>
+              <w:t>Áreas Involucradas</w:t>
+            </w:r>
+          </w:p>
+          <w:p>
+            <w:pPr>
+              <w:pStyle w:val="Prrafodelista1"/>
+              <w:numPr>
+                <w:ilvl w:val="1"/>
+                <w:numId w:val="47"/>
+              </w:numPr>
+              <w:spacing w:after="0" w:line="240" w:lineRule="auto"/>
+              <w:jc w:val="both"/>
+              <w:rPr>
+                <w:rFonts w:ascii="Times New Roman" w:hAnsi="Times New Roman"/>
+                <w:b/>
+                <w:szCs w:val="24"/>
+              </w:rPr>
+            </w:pPr>
+            <w:r>
+              <w:rPr>
+                <w:rFonts w:ascii="Times New Roman" w:hAnsi="Times New Roman"/>
+                <w:b/>
+                <w:szCs w:val="24"/>
+              </w:rPr>
+              <w:t xml:space="preserve">Área Origen: </w:t>
+            </w:r>
+            <w:r>
+              <w:rPr>
+                <w:rFonts w:ascii="Times New Roman" w:hAnsi="Times New Roman"/>
+                <w:szCs w:val="24"/>
+              </w:rPr>
+              <w:t>RRHH</w:t>
+            </w:r>
+          </w:p>
+          <w:p>
+            <w:pPr>
+              <w:pStyle w:val="Prrafodelista1"/>
+              <w:numPr>
+                <w:ilvl w:val="1"/>
+                <w:numId w:val="47"/>
+              </w:numPr>
+              <w:spacing w:after="0" w:line="240" w:lineRule="auto"/>
+              <w:jc w:val="both"/>
+              <w:rPr>
+                <w:rFonts w:ascii="Times New Roman" w:hAnsi="Times New Roman"/>
+                <w:b/>
+                <w:szCs w:val="24"/>
+              </w:rPr>
+            </w:pPr>
+            <w:r>
+              <w:rPr>
+                <w:rFonts w:ascii="Times New Roman" w:hAnsi="Times New Roman"/>
+                <w:b/>
+                <w:szCs w:val="24"/>
+              </w:rPr>
+              <w:t xml:space="preserve">Área Destino: </w:t>
+            </w:r>
+            <w:r>
+              <w:rPr>
+                <w:rFonts w:ascii="Times New Roman" w:hAnsi="Times New Roman"/>
+                <w:szCs w:val="24"/>
+              </w:rPr>
+              <w:t>RRHH</w:t>
+            </w:r>
+          </w:p>
+          <w:p>
+            <w:pPr>
+              <w:pStyle w:val="Prrafodelista1"/>
+              <w:numPr>
+                <w:ilvl w:val="0"/>
+                <w:numId w:val="47"/>
+              </w:numPr>
+              <w:spacing w:after="0" w:line="240" w:lineRule="auto"/>
+              <w:jc w:val="both"/>
+              <w:rPr>
+                <w:rFonts w:ascii="Times New Roman" w:hAnsi="Times New Roman"/>
+                <w:b/>
+                <w:szCs w:val="24"/>
+              </w:rPr>
+            </w:pPr>
+            <w:r>
+              <w:rPr>
+                <w:rFonts w:ascii="Times New Roman" w:hAnsi="Times New Roman"/>
+                <w:b/>
+                <w:szCs w:val="24"/>
+              </w:rPr>
+              <w:t>Formularios Utilizados</w:t>
+            </w:r>
+          </w:p>
+          <w:p>
+            <w:pPr>
+              <w:pStyle w:val="Prrafodelista1"/>
+              <w:spacing w:after="0" w:line="240" w:lineRule="auto"/>
+              <w:jc w:val="both"/>
+              <w:rPr>
+                <w:rFonts w:ascii="Times New Roman" w:hAnsi="Times New Roman"/>
+                <w:szCs w:val="24"/>
+              </w:rPr>
+            </w:pPr>
+            <w:r>
+              <w:rPr>
+                <w:rFonts w:ascii="Times New Roman" w:hAnsi="Times New Roman"/>
+                <w:szCs w:val="24"/>
+              </w:rPr>
+              <w:t>No aplica</w:t>
+            </w:r>
+          </w:p>
+          <w:p>
+            <w:pPr>
+              <w:pStyle w:val="Prrafodelista1"/>
+              <w:numPr>
+                <w:ilvl w:val="0"/>
+                <w:numId w:val="47"/>
+              </w:numPr>
+              <w:spacing w:after="0" w:line="240" w:lineRule="auto"/>
+              <w:jc w:val="both"/>
+              <w:rPr>
+                <w:rFonts w:ascii="Times New Roman" w:hAnsi="Times New Roman"/>
+                <w:b/>
+                <w:szCs w:val="24"/>
+              </w:rPr>
+            </w:pPr>
+            <w:r>
+              <w:rPr>
+                <w:rFonts w:ascii="Times New Roman" w:hAnsi="Times New Roman"/>
+                <w:b/>
+                <w:szCs w:val="24"/>
+              </w:rPr>
+              <w:t>Glosario</w:t>
+            </w:r>
+          </w:p>
+          <w:p>
+            <w:pPr>
+              <w:pStyle w:val="Prrafodelista1"/>
+              <w:spacing w:after="0" w:line="240" w:lineRule="auto"/>
+              <w:jc w:val="both"/>
+              <w:rPr>
+                <w:rFonts w:ascii="Times New Roman" w:hAnsi="Times New Roman"/>
+                <w:szCs w:val="24"/>
+              </w:rPr>
+            </w:pPr>
+            <w:r>
+              <w:rPr>
+                <w:rFonts w:ascii="Times New Roman" w:hAnsi="Times New Roman"/>
+                <w:b/>
+                <w:szCs w:val="24"/>
+              </w:rPr>
+              <w:t xml:space="preserve">V: </w:t>
+            </w:r>
+            <w:r>
+              <w:rPr>
+                <w:rFonts w:ascii="Times New Roman" w:hAnsi="Times New Roman"/>
+                <w:szCs w:val="24"/>
+              </w:rPr>
+              <w:t>Viajante</w:t>
+            </w:r>
+          </w:p>
+          <w:p>
+            <w:pPr>
+              <w:pStyle w:val="Prrafodelista1"/>
+              <w:spacing w:after="0" w:line="240" w:lineRule="auto"/>
+              <w:jc w:val="both"/>
+              <w:rPr>
+                <w:rFonts w:ascii="Times New Roman" w:hAnsi="Times New Roman"/>
+                <w:b/>
+                <w:szCs w:val="24"/>
+              </w:rPr>
+            </w:pPr>
+            <w:r>
+              <w:rPr>
+                <w:rFonts w:ascii="Times New Roman" w:hAnsi="Times New Roman"/>
+                <w:b/>
+                <w:szCs w:val="24"/>
+              </w:rPr>
+              <w:t>ERH :</w:t>
+            </w:r>
+            <w:r>
+              <w:rPr>
+                <w:rFonts w:ascii="Times New Roman" w:hAnsi="Times New Roman"/>
+                <w:szCs w:val="24"/>
+              </w:rPr>
+              <w:t xml:space="preserve"> Encargado de RRHH</w:t>
+            </w:r>
+          </w:p>
+          <w:p>
+            <w:pPr>
+              <w:pStyle w:val="Prrafodelista1"/>
+              <w:numPr>
+                <w:ilvl w:val="0"/>
+                <w:numId w:val="47"/>
+              </w:numPr>
+              <w:spacing w:after="0" w:line="240" w:lineRule="auto"/>
+              <w:jc w:val="both"/>
+              <w:rPr>
+                <w:rFonts w:ascii="Times New Roman" w:hAnsi="Times New Roman"/>
+                <w:b/>
+                <w:szCs w:val="24"/>
+              </w:rPr>
+            </w:pPr>
+            <w:r>
+              <w:rPr>
+                <w:rFonts w:ascii="Times New Roman" w:hAnsi="Times New Roman"/>
+                <w:b/>
+                <w:szCs w:val="24"/>
+              </w:rPr>
+              <w:t>Descripción del Procedimiento</w:t>
+            </w:r>
+          </w:p>
+          <w:p>
+            <w:pPr>
+              <w:pStyle w:val="Sinespaciado1"/>
+              <w:ind w:left="720"/>
+              <w:jc w:val="both"/>
+              <w:rPr>
+                <w:rFonts w:ascii="Times New Roman" w:hAnsi="Times New Roman"/>
+              </w:rPr>
+            </w:pPr>
+            <w:r>
+              <w:rPr>
+                <w:rFonts w:ascii="Times New Roman" w:hAnsi="Times New Roman"/>
+              </w:rPr>
+              <w:t xml:space="preserve">El procedimiento comienza cuando el </w:t>
+            </w:r>
+            <w:r>
+              <w:rPr>
+                <w:rFonts w:ascii="Times New Roman" w:hAnsi="Times New Roman"/>
+                <w:b/>
+                <w:bCs/>
+              </w:rPr>
+              <w:t>ERH</w:t>
+            </w:r>
+            <w:r>
+              <w:rPr>
+                <w:rFonts w:ascii="Times New Roman" w:hAnsi="Times New Roman"/>
+              </w:rPr>
+              <w:t xml:space="preserve"> inscribe un nuevo viajante junto con su cartera de clientes, según los clientes con los que cuenta la empresa. El </w:t>
+            </w:r>
+            <w:r>
+              <w:rPr>
+                <w:rFonts w:ascii="Times New Roman" w:hAnsi="Times New Roman"/>
+                <w:b/>
+                <w:bCs/>
+              </w:rPr>
+              <w:t>ERH</w:t>
+            </w:r>
+            <w:r>
+              <w:rPr>
+                <w:rFonts w:ascii="Times New Roman" w:hAnsi="Times New Roman"/>
+              </w:rPr>
+              <w:t xml:space="preserve"> registra los datos correspondientes al nuevo viajante: nombre, apellido, domicilio, </w:t>
+            </w:r>
+            <w:proofErr w:type="spellStart"/>
+            <w:r>
+              <w:rPr>
+                <w:rFonts w:ascii="Times New Roman" w:hAnsi="Times New Roman"/>
+              </w:rPr>
+              <w:t>cuil</w:t>
+            </w:r>
+            <w:proofErr w:type="spellEnd"/>
+            <w:r>
+              <w:rPr>
+                <w:rFonts w:ascii="Times New Roman" w:hAnsi="Times New Roman"/>
+              </w:rPr>
+              <w:t xml:space="preserve">, teléfono celular, teléfono fijo, email y asigna su nueva cartera de clientes. El </w:t>
+            </w:r>
+            <w:r>
+              <w:rPr>
+                <w:rFonts w:ascii="Times New Roman" w:hAnsi="Times New Roman"/>
+                <w:b/>
+                <w:bCs/>
+              </w:rPr>
+              <w:t>ERH</w:t>
+            </w:r>
+            <w:r>
+              <w:rPr>
+                <w:rFonts w:ascii="Times New Roman" w:hAnsi="Times New Roman"/>
+              </w:rPr>
+              <w:t xml:space="preserve"> en caso de ser necesario y de que exista, modifica los datos del viajante para mantener a los mismos actualizados. El </w:t>
+            </w:r>
+            <w:r>
+              <w:rPr>
+                <w:rFonts w:ascii="Times New Roman" w:hAnsi="Times New Roman"/>
+                <w:b/>
+                <w:bCs/>
+              </w:rPr>
+              <w:t>EC</w:t>
+            </w:r>
+            <w:r>
+              <w:rPr>
+                <w:rFonts w:ascii="Times New Roman" w:hAnsi="Times New Roman"/>
+              </w:rPr>
+              <w:t xml:space="preserve"> se encarga de dar de baja a un viajante en caso de ser necesario.</w:t>
+            </w:r>
+          </w:p>
+        </w:tc>
+      </w:tr>
+    </w:tbl>
+    <w:p/>
+    <w:p>
+      <w:r>
+        <w:br w:type="page"/>
+      </w:r>
+    </w:p>
+    <w:tbl>
+      <w:tblPr>
+        <w:tblW w:w="0" w:type="auto"/>
+        <w:tblBorders>
+          <w:top w:val="single" w:sz="4" w:space="0" w:color="000000"/>
+          <w:left w:val="single" w:sz="4" w:space="0" w:color="000000"/>
+          <w:bottom w:val="single" w:sz="4" w:space="0" w:color="000000"/>
+          <w:right w:val="single" w:sz="4" w:space="0" w:color="000000"/>
+          <w:insideH w:val="single" w:sz="4" w:space="0" w:color="000000"/>
+          <w:insideV w:val="single" w:sz="4" w:space="0" w:color="000000"/>
+        </w:tblBorders>
+        <w:tblLook w:val="0000" w:firstRow="0" w:lastRow="0" w:firstColumn="0" w:lastColumn="0" w:noHBand="0" w:noVBand="0"/>
+      </w:tblPr>
+      <w:tblGrid>
+        <w:gridCol w:w="6629"/>
+        <w:gridCol w:w="2402"/>
+      </w:tblGrid>
+      <w:tr>
+        <w:tc>
+          <w:tcPr>
+            <w:tcW w:w="6629" w:type="dxa"/>
+            <w:tcBorders>
+              <w:top w:val="single" w:sz="4" w:space="0" w:color="000000"/>
+              <w:left w:val="single" w:sz="4" w:space="0" w:color="000000"/>
+              <w:bottom w:val="single" w:sz="4" w:space="0" w:color="000000"/>
+              <w:right w:val="single" w:sz="4" w:space="0" w:color="000000"/>
+            </w:tcBorders>
+          </w:tcPr>
+          <w:p>
+            <w:pPr>
+              <w:spacing w:after="0" w:line="240" w:lineRule="auto"/>
+              <w:jc w:val="both"/>
+              <w:rPr>
+                <w:rFonts w:ascii="Times New Roman" w:hAnsi="Times New Roman"/>
+                <w:szCs w:val="24"/>
+              </w:rPr>
+            </w:pPr>
+            <w:r>
+              <w:rPr>
+                <w:rFonts w:ascii="Times New Roman" w:hAnsi="Times New Roman"/>
+                <w:szCs w:val="24"/>
+              </w:rPr>
+              <w:lastRenderedPageBreak/>
+              <w:t>PROCEDIMIENTO</w:t>
+            </w:r>
+          </w:p>
+          <w:p>
+            <w:pPr>
+              <w:pStyle w:val="Heading2"/>
+              <w:jc w:val="center"/>
+            </w:pPr>
+            <w:bookmarkStart w:id="18" w:name="_Toc307920994"/>
+            <w:r>
+              <w:t xml:space="preserve">CONFECCIONAR </w:t>
+            </w:r>
+            <w:r>
+              <w:t>CATÁLOGO EMPRESA</w:t>
+            </w:r>
+            <w:bookmarkEnd w:id="18"/>
+          </w:p>
+          <w:p>
+            <w:pPr>
+              <w:spacing w:after="0" w:line="240" w:lineRule="auto"/>
+              <w:jc w:val="both"/>
+              <w:rPr>
+                <w:rFonts w:ascii="Times New Roman" w:hAnsi="Times New Roman"/>
+                <w:b/>
+                <w:szCs w:val="24"/>
+              </w:rPr>
+            </w:pPr>
+          </w:p>
+        </w:tc>
+        <w:tc>
+          <w:tcPr>
+            <w:tcW w:w="2402" w:type="dxa"/>
+            <w:tcBorders>
+              <w:top w:val="single" w:sz="4" w:space="0" w:color="000000"/>
+              <w:left w:val="single" w:sz="4" w:space="0" w:color="000000"/>
+              <w:bottom w:val="single" w:sz="4" w:space="0" w:color="000000"/>
+              <w:right w:val="single" w:sz="4" w:space="0" w:color="000000"/>
+            </w:tcBorders>
+          </w:tcPr>
+          <w:p>
+            <w:pPr>
+              <w:spacing w:after="0" w:line="240" w:lineRule="auto"/>
+              <w:jc w:val="both"/>
+              <w:rPr>
+                <w:rFonts w:ascii="Times New Roman" w:hAnsi="Times New Roman"/>
+                <w:szCs w:val="24"/>
+              </w:rPr>
+            </w:pPr>
+            <w:r>
+              <w:rPr>
+                <w:rFonts w:ascii="Times New Roman" w:hAnsi="Times New Roman"/>
+                <w:szCs w:val="24"/>
+              </w:rPr>
+              <w:t>Nro:016</w:t>
+            </w:r>
+          </w:p>
+          <w:p>
+            <w:pPr>
+              <w:spacing w:after="0" w:line="240" w:lineRule="auto"/>
+              <w:jc w:val="both"/>
+              <w:rPr>
+                <w:rFonts w:ascii="Times New Roman" w:hAnsi="Times New Roman"/>
+                <w:szCs w:val="24"/>
+              </w:rPr>
+            </w:pPr>
+            <w:r>
+              <w:rPr>
+                <w:rFonts w:ascii="Times New Roman" w:hAnsi="Times New Roman"/>
+                <w:szCs w:val="24"/>
+              </w:rPr>
+              <w:t>Vigencia:31/10/2011</w:t>
+            </w:r>
+          </w:p>
+          <w:p>
+            <w:pPr>
+              <w:spacing w:after="0" w:line="240" w:lineRule="auto"/>
+              <w:jc w:val="both"/>
+              <w:rPr>
+                <w:rFonts w:ascii="Times New Roman" w:hAnsi="Times New Roman"/>
+                <w:szCs w:val="24"/>
+              </w:rPr>
+            </w:pPr>
+            <w:r>
+              <w:rPr>
+                <w:rFonts w:ascii="Times New Roman" w:hAnsi="Times New Roman"/>
+                <w:szCs w:val="24"/>
+              </w:rPr>
+              <w:t>Versión: 1.0</w:t>
+            </w:r>
+          </w:p>
+        </w:tc>
+      </w:tr>
+      <w:tr>
+        <w:tc>
+          <w:tcPr>
+            <w:tcW w:w="9031" w:type="dxa"/>
+            <w:gridSpan w:val="2"/>
+            <w:tcBorders>
+              <w:top w:val="single" w:sz="4" w:space="0" w:color="000000"/>
+              <w:left w:val="single" w:sz="4" w:space="0" w:color="000000"/>
+              <w:bottom w:val="single" w:sz="4" w:space="0" w:color="000000"/>
+              <w:right w:val="single" w:sz="4" w:space="0" w:color="000000"/>
+            </w:tcBorders>
+          </w:tcPr>
+          <w:p>
+            <w:pPr>
+              <w:pStyle w:val="Prrafodelista1"/>
+              <w:numPr>
+                <w:ilvl w:val="0"/>
+                <w:numId w:val="47"/>
+              </w:numPr>
+              <w:spacing w:after="0" w:line="240" w:lineRule="auto"/>
+              <w:jc w:val="both"/>
+              <w:rPr>
+                <w:rFonts w:ascii="Times New Roman" w:hAnsi="Times New Roman"/>
+                <w:b/>
+                <w:szCs w:val="24"/>
+              </w:rPr>
+            </w:pPr>
+            <w:r>
+              <w:rPr>
+                <w:rFonts w:ascii="Times New Roman" w:hAnsi="Times New Roman"/>
+                <w:b/>
+                <w:szCs w:val="24"/>
+              </w:rPr>
+              <w:t>Objetivo</w:t>
+            </w:r>
+          </w:p>
+          <w:p>
+            <w:pPr>
+              <w:pStyle w:val="ListParagraph"/>
+              <w:spacing w:after="0" w:line="240" w:lineRule="auto"/>
+              <w:jc w:val="both"/>
+              <w:rPr>
+                <w:rFonts w:ascii="Times New Roman" w:hAnsi="Times New Roman"/>
+              </w:rPr>
+            </w:pPr>
+            <w:r>
+              <w:rPr>
+                <w:rFonts w:ascii="Times New Roman" w:hAnsi="Times New Roman"/>
+              </w:rPr>
+              <w:t>Establecer el procedimiento a seguir respecto a los pasos que se deben r</w:t>
+            </w:r>
+            <w:r>
+              <w:rPr>
+                <w:rFonts w:ascii="Times New Roman" w:hAnsi="Times New Roman"/>
+              </w:rPr>
+              <w:t>ealizar para la confección de un nuevo catálogo de la empresa</w:t>
+            </w:r>
+            <w:r>
+              <w:rPr>
+                <w:rFonts w:ascii="Times New Roman" w:hAnsi="Times New Roman"/>
+              </w:rPr>
+              <w:t>.</w:t>
+            </w:r>
+          </w:p>
+          <w:p>
+            <w:pPr>
+              <w:pStyle w:val="Prrafodelista1"/>
+              <w:numPr>
+                <w:ilvl w:val="0"/>
+                <w:numId w:val="47"/>
+              </w:numPr>
+              <w:spacing w:after="0" w:line="240" w:lineRule="auto"/>
+              <w:jc w:val="both"/>
+              <w:rPr>
+                <w:rFonts w:ascii="Times New Roman" w:hAnsi="Times New Roman"/>
+                <w:b/>
+                <w:szCs w:val="24"/>
+              </w:rPr>
+            </w:pPr>
+            <w:r>
+              <w:rPr>
+                <w:rFonts w:ascii="Times New Roman" w:hAnsi="Times New Roman"/>
+                <w:b/>
+                <w:szCs w:val="24"/>
+              </w:rPr>
+              <w:t>Alcance</w:t>
+            </w:r>
+          </w:p>
+          <w:p>
+            <w:pPr>
+              <w:pStyle w:val="Prrafodelista1"/>
+              <w:numPr>
+                <w:ilvl w:val="1"/>
+                <w:numId w:val="47"/>
+              </w:numPr>
+              <w:spacing w:after="0" w:line="240" w:lineRule="auto"/>
+              <w:jc w:val="both"/>
+              <w:rPr>
+                <w:rFonts w:ascii="Times New Roman" w:hAnsi="Times New Roman"/>
+                <w:szCs w:val="24"/>
+              </w:rPr>
+            </w:pPr>
+            <w:r>
+              <w:rPr>
+                <w:rFonts w:ascii="Times New Roman" w:hAnsi="Times New Roman"/>
+                <w:b/>
+                <w:szCs w:val="24"/>
+              </w:rPr>
+              <w:t>Desde:</w:t>
+            </w:r>
+            <w:r>
+              <w:rPr>
+                <w:rFonts w:ascii="Times New Roman" w:hAnsi="Times New Roman"/>
+                <w:szCs w:val="24"/>
+              </w:rPr>
+              <w:t xml:space="preserve"> que el </w:t>
+            </w:r>
+            <w:r>
+              <w:rPr>
+                <w:rFonts w:ascii="Times New Roman" w:hAnsi="Times New Roman"/>
+                <w:b/>
+                <w:szCs w:val="24"/>
+              </w:rPr>
+              <w:t>EV</w:t>
+            </w:r>
+            <w:r>
+              <w:rPr>
+                <w:rFonts w:ascii="Times New Roman" w:hAnsi="Times New Roman"/>
+                <w:szCs w:val="24"/>
+              </w:rPr>
+              <w:t xml:space="preserve"> </w:t>
+            </w:r>
+            <w:r>
+              <w:rPr>
+                <w:rFonts w:ascii="Times New Roman" w:hAnsi="Times New Roman"/>
+                <w:szCs w:val="24"/>
+              </w:rPr>
+              <w:t>desea crear un nuevo catálogo de la empresa.</w:t>
+            </w:r>
+          </w:p>
+          <w:p>
+            <w:pPr>
+              <w:pStyle w:val="Prrafodelista1"/>
+              <w:numPr>
+                <w:ilvl w:val="1"/>
+                <w:numId w:val="47"/>
+              </w:numPr>
+              <w:spacing w:after="0" w:line="240" w:lineRule="auto"/>
+              <w:jc w:val="both"/>
+              <w:rPr>
+                <w:rFonts w:ascii="Times New Roman" w:hAnsi="Times New Roman"/>
+                <w:szCs w:val="24"/>
+              </w:rPr>
+            </w:pPr>
+            <w:r>
+              <w:rPr>
+                <w:rFonts w:ascii="Times New Roman" w:hAnsi="Times New Roman"/>
+                <w:b/>
+                <w:szCs w:val="24"/>
+              </w:rPr>
+              <w:t>Hasta:</w:t>
+            </w:r>
+            <w:r>
+              <w:rPr>
+                <w:rFonts w:ascii="Times New Roman" w:hAnsi="Times New Roman"/>
+                <w:szCs w:val="24"/>
+              </w:rPr>
+              <w:t xml:space="preserve"> que se registra el catálogo</w:t>
+            </w:r>
+            <w:r>
+              <w:rPr>
+                <w:rFonts w:ascii="Times New Roman" w:hAnsi="Times New Roman"/>
+                <w:szCs w:val="24"/>
+              </w:rPr>
+              <w:t>.</w:t>
+            </w:r>
+          </w:p>
+          <w:p>
+            <w:pPr>
+              <w:pStyle w:val="Prrafodelista1"/>
+              <w:numPr>
+                <w:ilvl w:val="0"/>
+                <w:numId w:val="47"/>
+              </w:numPr>
+              <w:spacing w:after="0" w:line="240" w:lineRule="auto"/>
+              <w:jc w:val="both"/>
+              <w:rPr>
+                <w:rFonts w:ascii="Times New Roman" w:hAnsi="Times New Roman"/>
+                <w:b/>
+                <w:szCs w:val="24"/>
+              </w:rPr>
+            </w:pPr>
+            <w:r>
+              <w:rPr>
+                <w:rFonts w:ascii="Times New Roman" w:hAnsi="Times New Roman"/>
+                <w:b/>
+                <w:szCs w:val="24"/>
+              </w:rPr>
+              <w:t>Áreas Involucradas</w:t>
+            </w:r>
+          </w:p>
+          <w:p>
+            <w:pPr>
+              <w:pStyle w:val="Prrafodelista1"/>
+              <w:numPr>
+                <w:ilvl w:val="1"/>
+                <w:numId w:val="47"/>
+              </w:numPr>
+              <w:spacing w:after="0" w:line="240" w:lineRule="auto"/>
+              <w:jc w:val="both"/>
+              <w:rPr>
+                <w:rFonts w:ascii="Times New Roman" w:hAnsi="Times New Roman"/>
+                <w:b/>
+                <w:szCs w:val="24"/>
+              </w:rPr>
+            </w:pPr>
+            <w:r>
+              <w:rPr>
+                <w:rFonts w:ascii="Times New Roman" w:hAnsi="Times New Roman"/>
+                <w:b/>
+                <w:szCs w:val="24"/>
+              </w:rPr>
+              <w:t xml:space="preserve">Área Origen: </w:t>
+            </w:r>
+            <w:r>
+              <w:rPr>
+                <w:rFonts w:ascii="Times New Roman" w:hAnsi="Times New Roman"/>
+                <w:szCs w:val="24"/>
+              </w:rPr>
+              <w:t>Ventas</w:t>
+            </w:r>
+          </w:p>
+          <w:p>
+            <w:pPr>
+              <w:pStyle w:val="Prrafodelista1"/>
+              <w:numPr>
+                <w:ilvl w:val="1"/>
+                <w:numId w:val="47"/>
+              </w:numPr>
+              <w:spacing w:after="0" w:line="240" w:lineRule="auto"/>
+              <w:jc w:val="both"/>
+              <w:rPr>
+                <w:rFonts w:ascii="Times New Roman" w:hAnsi="Times New Roman"/>
+                <w:b/>
+                <w:szCs w:val="24"/>
+              </w:rPr>
+            </w:pPr>
+            <w:r>
+              <w:rPr>
+                <w:rFonts w:ascii="Times New Roman" w:hAnsi="Times New Roman"/>
+                <w:b/>
+                <w:szCs w:val="24"/>
+              </w:rPr>
+              <w:t xml:space="preserve">Área Destino: </w:t>
+            </w:r>
+            <w:r>
+              <w:rPr>
+                <w:rFonts w:ascii="Times New Roman" w:hAnsi="Times New Roman"/>
+                <w:szCs w:val="24"/>
+              </w:rPr>
+              <w:t>Ventas</w:t>
+            </w:r>
+          </w:p>
+          <w:p>
+            <w:pPr>
+              <w:pStyle w:val="Prrafodelista1"/>
+              <w:numPr>
+                <w:ilvl w:val="0"/>
+                <w:numId w:val="47"/>
+              </w:numPr>
+              <w:spacing w:after="0" w:line="240" w:lineRule="auto"/>
+              <w:jc w:val="both"/>
+              <w:rPr>
+                <w:rFonts w:ascii="Times New Roman" w:hAnsi="Times New Roman"/>
+                <w:b/>
+                <w:szCs w:val="24"/>
+              </w:rPr>
+            </w:pPr>
+            <w:r>
+              <w:rPr>
+                <w:rFonts w:ascii="Times New Roman" w:hAnsi="Times New Roman"/>
+                <w:b/>
+                <w:szCs w:val="24"/>
+              </w:rPr>
+              <w:t>Formularios Utilizados</w:t>
+            </w:r>
+          </w:p>
+          <w:p>
+            <w:pPr>
+              <w:pStyle w:val="Prrafodelista1"/>
+              <w:spacing w:after="0" w:line="240" w:lineRule="auto"/>
+              <w:jc w:val="both"/>
+              <w:rPr>
+                <w:rFonts w:ascii="Times New Roman" w:hAnsi="Times New Roman"/>
+                <w:szCs w:val="24"/>
+              </w:rPr>
+            </w:pPr>
+            <w:r>
+              <w:rPr>
+                <w:rFonts w:ascii="Times New Roman" w:hAnsi="Times New Roman"/>
+                <w:szCs w:val="24"/>
+              </w:rPr>
+              <w:t>Catálogo de la empresa</w:t>
+            </w:r>
+            <w:r>
+              <w:rPr>
+                <w:rFonts w:ascii="Times New Roman" w:hAnsi="Times New Roman"/>
+                <w:szCs w:val="24"/>
+              </w:rPr>
+              <w:t>.</w:t>
+            </w:r>
+          </w:p>
+          <w:p>
+            <w:pPr>
+              <w:pStyle w:val="Prrafodelista1"/>
+              <w:numPr>
+                <w:ilvl w:val="0"/>
+                <w:numId w:val="47"/>
+              </w:numPr>
+              <w:spacing w:after="0" w:line="240" w:lineRule="auto"/>
+              <w:jc w:val="both"/>
+              <w:rPr>
+                <w:rFonts w:ascii="Times New Roman" w:hAnsi="Times New Roman"/>
+                <w:b/>
+                <w:szCs w:val="24"/>
+              </w:rPr>
+            </w:pPr>
+            <w:r>
+              <w:rPr>
+                <w:rFonts w:ascii="Times New Roman" w:hAnsi="Times New Roman"/>
+                <w:b/>
+                <w:szCs w:val="24"/>
+              </w:rPr>
+              <w:t>Glosario</w:t>
+            </w:r>
+          </w:p>
+          <w:p>
+            <w:pPr>
+              <w:pStyle w:val="Prrafodelista1"/>
+              <w:spacing w:after="0" w:line="240" w:lineRule="auto"/>
+              <w:jc w:val="both"/>
+              <w:rPr>
+                <w:rFonts w:ascii="Times New Roman" w:hAnsi="Times New Roman"/>
+                <w:b/>
+                <w:szCs w:val="24"/>
+              </w:rPr>
+            </w:pPr>
+            <w:r>
+              <w:rPr>
+                <w:rFonts w:ascii="Times New Roman" w:hAnsi="Times New Roman"/>
+                <w:b/>
+                <w:szCs w:val="24"/>
+              </w:rPr>
+              <w:t>EV</w:t>
+            </w:r>
+            <w:r>
+              <w:rPr>
+                <w:rFonts w:ascii="Times New Roman" w:hAnsi="Times New Roman"/>
+                <w:b/>
+                <w:szCs w:val="24"/>
+              </w:rPr>
+              <w:t xml:space="preserve"> :</w:t>
+            </w:r>
+            <w:r>
+              <w:rPr>
+                <w:rFonts w:ascii="Times New Roman" w:hAnsi="Times New Roman"/>
+                <w:szCs w:val="24"/>
+              </w:rPr>
+              <w:t xml:space="preserve"> Encargado de </w:t>
+            </w:r>
+            <w:r>
+              <w:rPr>
+                <w:rFonts w:ascii="Times New Roman" w:hAnsi="Times New Roman"/>
+                <w:szCs w:val="24"/>
+              </w:rPr>
+              <w:t>Ventas</w:t>
+            </w:r>
+          </w:p>
+          <w:p>
+            <w:pPr>
+              <w:pStyle w:val="Prrafodelista1"/>
+              <w:numPr>
+                <w:ilvl w:val="0"/>
+                <w:numId w:val="47"/>
+              </w:numPr>
+              <w:spacing w:after="0" w:line="240" w:lineRule="auto"/>
+              <w:jc w:val="both"/>
+              <w:rPr>
+                <w:rFonts w:ascii="Times New Roman" w:hAnsi="Times New Roman"/>
+                <w:b/>
+                <w:szCs w:val="24"/>
+              </w:rPr>
+            </w:pPr>
+            <w:r>
+              <w:rPr>
+                <w:rFonts w:ascii="Times New Roman" w:hAnsi="Times New Roman"/>
+                <w:b/>
+                <w:szCs w:val="24"/>
+              </w:rPr>
+              <w:t>Descripción del Procedimiento</w:t>
+            </w:r>
+          </w:p>
+          <w:p>
+            <w:pPr>
+              <w:pStyle w:val="Sinespaciado1"/>
+              <w:ind w:left="720"/>
+              <w:jc w:val="both"/>
+              <w:rPr>
+                <w:rFonts w:ascii="Times New Roman" w:hAnsi="Times New Roman"/>
+                <w:bCs/>
+              </w:rPr>
+            </w:pPr>
+            <w:r>
+              <w:rPr>
+                <w:rFonts w:ascii="Times New Roman" w:hAnsi="Times New Roman"/>
+              </w:rPr>
+              <w:t xml:space="preserve">El procedimiento comienza cuando el </w:t>
+            </w:r>
+            <w:r>
+              <w:rPr>
+                <w:rFonts w:ascii="Times New Roman" w:hAnsi="Times New Roman"/>
+                <w:b/>
+              </w:rPr>
+              <w:t>EV</w:t>
+            </w:r>
+            <w:r>
+              <w:rPr>
+                <w:rFonts w:ascii="Times New Roman" w:hAnsi="Times New Roman"/>
+              </w:rPr>
+              <w:t xml:space="preserve"> decide crear un nuevo catálogo de la empresa. Para esto el </w:t>
+            </w:r>
+            <w:r>
+              <w:rPr>
+                <w:rFonts w:ascii="Times New Roman" w:hAnsi="Times New Roman"/>
+                <w:b/>
+              </w:rPr>
+              <w:t>EV</w:t>
+            </w:r>
+            <w:r>
+              <w:rPr>
+                <w:rFonts w:ascii="Times New Roman" w:hAnsi="Times New Roman"/>
+                <w:b/>
+              </w:rPr>
+              <w:t xml:space="preserve"> </w:t>
+            </w:r>
+            <w:r>
+              <w:rPr>
+                <w:rFonts w:ascii="Times New Roman" w:hAnsi="Times New Roman"/>
+              </w:rPr>
+              <w:t>podría optar por reutilizar un catálogo anterior o crear uno nuevo. En el primer caso, tendrá una base de productos. En el segundo caso, deberá</w:t>
+            </w:r>
+            <w:r>
+              <w:rPr>
+                <w:rFonts w:ascii="Times New Roman" w:hAnsi="Times New Roman"/>
+                <w:b/>
+              </w:rPr>
+              <w:t xml:space="preserve"> </w:t>
+            </w:r>
+            <w:r>
+              <w:rPr>
+                <w:rFonts w:ascii="Times New Roman" w:hAnsi="Times New Roman"/>
+              </w:rPr>
+              <w:t>buscar los productos que posee la empresa con stock y los agregarlos al nuevo catálogo. Luego, deberá especificar para cada producto, el precio de venta y una fecha de vigencia del catálogo (fecha desde y fecha hasta). Finalmente, con toda la información, se registra el nuevo catálogo, emitiéndose el mismo.</w:t>
+            </w:r>
+          </w:p>
+          <w:p>
+            <w:pPr>
+              <w:pStyle w:val="Sinespaciado1"/>
+              <w:ind w:left="720"/>
+              <w:jc w:val="both"/>
+              <w:rPr>
+                <w:rFonts w:ascii="Times New Roman" w:hAnsi="Times New Roman"/>
+              </w:rPr>
+            </w:pPr>
+            <w:r>
+              <w:rPr>
+                <w:rFonts w:ascii="Times New Roman" w:hAnsi="Times New Roman"/>
+                <w:b/>
+                <w:szCs w:val="24"/>
+              </w:rPr>
+              <w:t>Anexo: Comprobante de Importación. //TODO</w:t>
+            </w:r>
+          </w:p>
+        </w:tc>
+      </w:tr>
+    </w:tbl>
+    <w:p/>
     <w:sectPr>
       <w:headerReference w:type="default" r:id="rId12"/>
       <w:footerReference w:type="default" r:id="rId13"/>
@@ -10491,7 +12647,7 @@
               <w:sz w:val="18"/>
               <w:szCs w:val="18"/>
             </w:rPr>
-            <w:t>16</w:t>
+            <w:t>1</w:t>
           </w:r>
           <w:r>
             <w:rPr>
@@ -10541,7 +12697,7 @@
               <w:sz w:val="18"/>
               <w:szCs w:val="18"/>
             </w:rPr>
-            <w:t>16</w:t>
+            <w:t>19</w:t>
           </w:r>
           <w:r>
             <w:rPr>
@@ -19579,7 +21735,7 @@
 </file>
 
 <file path=customXml/itemProps2.xml><?xml version="1.0" encoding="utf-8"?>
-<ds:datastoreItem xmlns:ds="http://schemas.openxmlformats.org/officeDocument/2006/customXml" ds:itemID="{3BFB45EB-6399-4821-958A-2B1D26D312E0}">
+<ds:datastoreItem xmlns:ds="http://schemas.openxmlformats.org/officeDocument/2006/customXml" ds:itemID="{A725EB85-4AEF-478B-8393-D54ABEEAA9E4}">
   <ds:schemaRefs>
     <ds:schemaRef ds:uri="http://schemas.openxmlformats.org/officeDocument/2006/bibliography"/>
   </ds:schemaRefs>

</xml_diff>

<commit_message>
- Revisado  Manual de procedimientos
</commit_message>
<xml_diff>
--- a/08. Manual de procedimientos/Manual de Procedimientos.docx
+++ b/08. Manual de procedimientos/Manual de Procedimientos.docx
@@ -75,7 +75,7 @@
                   </w:tcPr>
                   <w:p>
                     <w:pPr>
-                      <w:pStyle w:val="NoSpacing"/>
+                      <w:pStyle w:val="Sinespaciado"/>
                       <w:rPr>
                         <w:rFonts w:asciiTheme="majorHAnsi" w:eastAsiaTheme="majorEastAsia" w:hAnsiTheme="majorHAnsi" w:cstheme="majorBidi"/>
                         <w:b/>
@@ -124,7 +124,7 @@
               </w:tcPr>
               <w:p>
                 <w:pPr>
-                  <w:pStyle w:val="NoSpacing"/>
+                  <w:pStyle w:val="Sinespaciado"/>
                   <w:rPr>
                     <w:color w:val="76923C" w:themeColor="accent3" w:themeShade="BF"/>
                   </w:rPr>
@@ -132,7 +132,7 @@
               </w:p>
               <w:p>
                 <w:pPr>
-                  <w:pStyle w:val="NoSpacing"/>
+                  <w:pStyle w:val="Sinespaciado"/>
                   <w:rPr>
                     <w:color w:val="76923C" w:themeColor="accent3" w:themeShade="BF"/>
                   </w:rPr>
@@ -143,7 +143,7 @@
         </w:tbl>
         <w:p>
           <w:pPr>
-            <w:pStyle w:val="NoSpacing"/>
+            <w:pStyle w:val="Sinespaciado"/>
             <w:jc w:val="center"/>
           </w:pPr>
           <w:sdt>
@@ -158,6 +158,7 @@
               <w:dataBinding w:prefixMappings="xmlns:ns0='http://schemas.openxmlformats.org/officeDocument/2006/extended-properties'" w:xpath="/ns0:Properties[1]/ns0:Company[1]" w:storeItemID="{6668398D-A668-4E3E-A5EB-62B293D839F1}"/>
               <w:text/>
             </w:sdtPr>
+            <w:sdtEndPr/>
             <w:sdtContent>
               <w:r>
                 <w:rPr>
@@ -236,7 +237,7 @@
               </w:tcPr>
               <w:p>
                 <w:pPr>
-                  <w:pStyle w:val="NoSpacing"/>
+                  <w:pStyle w:val="Sinespaciado"/>
                   <w:rPr>
                     <w:b/>
                     <w:bCs/>
@@ -323,7 +324,7 @@
                   </w:tcPr>
                   <w:p>
                     <w:pPr>
-                      <w:pStyle w:val="NoSpacing"/>
+                      <w:pStyle w:val="Sinespaciado"/>
                       <w:rPr>
                         <w:color w:val="7F7F7F" w:themeColor="background1" w:themeShade="7F"/>
                       </w:rPr>
@@ -344,7 +345,7 @@
         </w:tbl>
         <w:p>
           <w:pPr>
-            <w:pStyle w:val="NoSpacing"/>
+            <w:pStyle w:val="Sinespaciado"/>
             <w:rPr>
               <w:color w:val="76923C" w:themeColor="accent3" w:themeShade="BF"/>
             </w:rPr>
@@ -352,18 +353,7 @@
         </w:p>
         <w:p>
           <w:pPr>
-            <w:pStyle w:val="NoSpacing"/>
-            <w:rPr>
-              <w:sz w:val="28"/>
-              <w:szCs w:val="28"/>
-            </w:rPr>
-          </w:pPr>
-          <w:bookmarkStart w:id="0" w:name="_GoBack"/>
-          <w:bookmarkEnd w:id="0"/>
-        </w:p>
-        <w:p>
-          <w:pPr>
-            <w:pStyle w:val="NoSpacing"/>
+            <w:pStyle w:val="Sinespaciado"/>
             <w:rPr>
               <w:sz w:val="28"/>
               <w:szCs w:val="28"/>
@@ -372,7 +362,16 @@
         </w:p>
         <w:p>
           <w:pPr>
-            <w:pStyle w:val="NoSpacing"/>
+            <w:pStyle w:val="Sinespaciado"/>
+            <w:rPr>
+              <w:sz w:val="28"/>
+              <w:szCs w:val="28"/>
+            </w:rPr>
+          </w:pPr>
+        </w:p>
+        <w:p>
+          <w:pPr>
+            <w:pStyle w:val="Sinespaciado"/>
             <w:rPr>
               <w:sz w:val="24"/>
             </w:rPr>
@@ -407,7 +406,7 @@
         </w:p>
         <w:p>
           <w:pPr>
-            <w:pStyle w:val="NoSpacing"/>
+            <w:pStyle w:val="Sinespaciado"/>
             <w:rPr>
               <w:sz w:val="24"/>
             </w:rPr>
@@ -415,7 +414,7 @@
         </w:p>
         <w:p>
           <w:pPr>
-            <w:pStyle w:val="NoSpacing"/>
+            <w:pStyle w:val="Sinespaciado"/>
             <w:rPr>
               <w:sz w:val="24"/>
             </w:rPr>
@@ -436,7 +435,7 @@
         </w:p>
         <w:p>
           <w:pPr>
-            <w:pStyle w:val="NoSpacing"/>
+            <w:pStyle w:val="Sinespaciado"/>
             <w:rPr>
               <w:sz w:val="24"/>
             </w:rPr>
@@ -444,7 +443,7 @@
         </w:p>
         <w:p>
           <w:pPr>
-            <w:pStyle w:val="NoSpacing"/>
+            <w:pStyle w:val="Sinespaciado"/>
             <w:rPr>
               <w:sz w:val="24"/>
             </w:rPr>
@@ -465,7 +464,7 @@
         </w:p>
         <w:p>
           <w:pPr>
-            <w:pStyle w:val="NoSpacing"/>
+            <w:pStyle w:val="Sinespaciado"/>
             <w:rPr>
               <w:sz w:val="24"/>
             </w:rPr>
@@ -473,7 +472,7 @@
         </w:p>
         <w:tbl>
           <w:tblPr>
-            <w:tblStyle w:val="TableGrid"/>
+            <w:tblStyle w:val="Tablaconcuadrcula"/>
             <w:tblW w:w="0" w:type="auto"/>
             <w:tblBorders>
               <w:top w:val="none" w:sz="0" w:space="0" w:color="auto"/>
@@ -603,7 +602,7 @@
     </w:sdt>
     <w:tbl>
       <w:tblPr>
-        <w:tblStyle w:val="TableGrid"/>
+        <w:tblStyle w:val="Tablaconcuadrcula"/>
         <w:tblpPr w:leftFromText="141" w:rightFromText="141" w:vertAnchor="page" w:horzAnchor="page" w:tblpX="6058" w:tblpY="13126"/>
         <w:tblOverlap w:val="never"/>
         <w:tblW w:w="4505" w:type="dxa"/>
@@ -808,7 +807,7 @@
       <w:sdtContent>
         <w:p>
           <w:pPr>
-            <w:pStyle w:val="TOCHeading"/>
+            <w:pStyle w:val="TtulodeTDC"/>
           </w:pPr>
           <w:r>
             <w:t>Índice</w:t>
@@ -816,7 +815,7 @@
         </w:p>
         <w:p>
           <w:pPr>
-            <w:pStyle w:val="TOC1"/>
+            <w:pStyle w:val="TDC1"/>
             <w:tabs>
               <w:tab w:val="right" w:leader="dot" w:pos="8828"/>
             </w:tabs>
@@ -838,7 +837,7 @@
           <w:hyperlink w:anchor="_Toc307994198" w:history="1">
             <w:r>
               <w:rPr>
-                <w:rStyle w:val="Hyperlink"/>
+                <w:rStyle w:val="Hipervnculo"/>
                 <w:noProof/>
               </w:rPr>
               <w:t>Introducción</w:t>
@@ -895,7 +894,7 @@
         </w:p>
         <w:p>
           <w:pPr>
-            <w:pStyle w:val="TOC1"/>
+            <w:pStyle w:val="TDC1"/>
             <w:tabs>
               <w:tab w:val="right" w:leader="dot" w:pos="8828"/>
             </w:tabs>
@@ -908,7 +907,7 @@
           <w:hyperlink w:anchor="_Toc307994199" w:history="1">
             <w:r>
               <w:rPr>
-                <w:rStyle w:val="Hyperlink"/>
+                <w:rStyle w:val="Hipervnculo"/>
                 <w:noProof/>
               </w:rPr>
               <w:t>Procedimientos</w:t>
@@ -965,7 +964,7 @@
         </w:p>
         <w:p>
           <w:pPr>
-            <w:pStyle w:val="TOC2"/>
+            <w:pStyle w:val="TDC2"/>
             <w:tabs>
               <w:tab w:val="right" w:leader="dot" w:pos="8828"/>
             </w:tabs>
@@ -978,7 +977,7 @@
           <w:hyperlink w:anchor="_Toc307994200" w:history="1">
             <w:r>
               <w:rPr>
-                <w:rStyle w:val="Hyperlink"/>
+                <w:rStyle w:val="Hipervnculo"/>
                 <w:noProof/>
               </w:rPr>
               <w:t>ADMINISTRAR PROVEEDOR</w:t>
@@ -1035,7 +1034,7 @@
         </w:p>
         <w:p>
           <w:pPr>
-            <w:pStyle w:val="TOC2"/>
+            <w:pStyle w:val="TDC2"/>
             <w:tabs>
               <w:tab w:val="right" w:leader="dot" w:pos="8828"/>
             </w:tabs>
@@ -1048,7 +1047,7 @@
           <w:hyperlink w:anchor="_Toc307994201" w:history="1">
             <w:r>
               <w:rPr>
-                <w:rStyle w:val="Hyperlink"/>
+                <w:rStyle w:val="Hipervnculo"/>
                 <w:noProof/>
               </w:rPr>
               <w:t>CONFECCIONAR ORDEN DE COMPRA</w:t>
@@ -1105,7 +1104,7 @@
         </w:p>
         <w:p>
           <w:pPr>
-            <w:pStyle w:val="TOC2"/>
+            <w:pStyle w:val="TDC2"/>
             <w:tabs>
               <w:tab w:val="right" w:leader="dot" w:pos="8828"/>
             </w:tabs>
@@ -1118,7 +1117,7 @@
           <w:hyperlink w:anchor="_Toc307994202" w:history="1">
             <w:r>
               <w:rPr>
-                <w:rStyle w:val="Hyperlink"/>
+                <w:rStyle w:val="Hipervnculo"/>
                 <w:noProof/>
               </w:rPr>
               <w:t>BRINDAR INFORMACIÓN SOBRE LAS ÓRDENES DE COMPRAS CONFECCIONADAS Y SU ESTADO</w:t>
@@ -1175,7 +1174,7 @@
         </w:p>
         <w:p>
           <w:pPr>
-            <w:pStyle w:val="TOC2"/>
+            <w:pStyle w:val="TDC2"/>
             <w:tabs>
               <w:tab w:val="right" w:leader="dot" w:pos="8828"/>
             </w:tabs>
@@ -1188,7 +1187,7 @@
           <w:hyperlink w:anchor="_Toc307994203" w:history="1">
             <w:r>
               <w:rPr>
-                <w:rStyle w:val="Hyperlink"/>
+                <w:rStyle w:val="Hipervnculo"/>
                 <w:noProof/>
               </w:rPr>
               <w:t>REALIZAR SEGUIMIENTO DE ORDEN DE COMPRA</w:t>
@@ -1245,7 +1244,7 @@
         </w:p>
         <w:p>
           <w:pPr>
-            <w:pStyle w:val="TOC2"/>
+            <w:pStyle w:val="TDC2"/>
             <w:tabs>
               <w:tab w:val="right" w:leader="dot" w:pos="8828"/>
             </w:tabs>
@@ -1258,7 +1257,7 @@
           <w:hyperlink w:anchor="_Toc307994204" w:history="1">
             <w:r>
               <w:rPr>
-                <w:rStyle w:val="Hyperlink"/>
+                <w:rStyle w:val="Hipervnculo"/>
                 <w:noProof/>
               </w:rPr>
               <w:t>CONFECCIONAR IMPORTACION</w:t>
@@ -1315,7 +1314,7 @@
         </w:p>
         <w:p>
           <w:pPr>
-            <w:pStyle w:val="TOC2"/>
+            <w:pStyle w:val="TDC2"/>
             <w:tabs>
               <w:tab w:val="right" w:leader="dot" w:pos="8828"/>
             </w:tabs>
@@ -1328,7 +1327,7 @@
           <w:hyperlink w:anchor="_Toc307994205" w:history="1">
             <w:r>
               <w:rPr>
-                <w:rStyle w:val="Hyperlink"/>
+                <w:rStyle w:val="Hipervnculo"/>
                 <w:noProof/>
               </w:rPr>
               <w:t>REALIZAR SEGUIMIENTO DE IMPORTACIÓN</w:t>
@@ -1385,7 +1384,7 @@
         </w:p>
         <w:p>
           <w:pPr>
-            <w:pStyle w:val="TOC2"/>
+            <w:pStyle w:val="TDC2"/>
             <w:tabs>
               <w:tab w:val="right" w:leader="dot" w:pos="8828"/>
             </w:tabs>
@@ -1398,7 +1397,7 @@
           <w:hyperlink w:anchor="_Toc307994206" w:history="1">
             <w:r>
               <w:rPr>
-                <w:rStyle w:val="Hyperlink"/>
+                <w:rStyle w:val="Hipervnculo"/>
                 <w:noProof/>
               </w:rPr>
               <w:t>REALIZAR ANULACIÓN DE ORDEN DE COMPRA</w:t>
@@ -1455,7 +1454,7 @@
         </w:p>
         <w:p>
           <w:pPr>
-            <w:pStyle w:val="TOC2"/>
+            <w:pStyle w:val="TDC2"/>
             <w:tabs>
               <w:tab w:val="right" w:leader="dot" w:pos="8828"/>
             </w:tabs>
@@ -1468,7 +1467,7 @@
           <w:hyperlink w:anchor="_Toc307994207" w:history="1">
             <w:r>
               <w:rPr>
-                <w:rStyle w:val="Hyperlink"/>
+                <w:rStyle w:val="Hipervnculo"/>
                 <w:noProof/>
               </w:rPr>
               <w:t>REALIZAR RECLAMO DE ORDEN DE COMPRA</w:t>
@@ -1525,7 +1524,7 @@
         </w:p>
         <w:p>
           <w:pPr>
-            <w:pStyle w:val="TOC2"/>
+            <w:pStyle w:val="TDC2"/>
             <w:tabs>
               <w:tab w:val="right" w:leader="dot" w:pos="8828"/>
             </w:tabs>
@@ -1538,7 +1537,7 @@
           <w:hyperlink w:anchor="_Toc307994208" w:history="1">
             <w:r>
               <w:rPr>
-                <w:rStyle w:val="Hyperlink"/>
+                <w:rStyle w:val="Hipervnculo"/>
                 <w:noProof/>
               </w:rPr>
               <w:t>REALIZAR PAGO A PROVEEDOR</w:t>
@@ -1595,7 +1594,7 @@
         </w:p>
         <w:p>
           <w:pPr>
-            <w:pStyle w:val="TOC2"/>
+            <w:pStyle w:val="TDC2"/>
             <w:tabs>
               <w:tab w:val="right" w:leader="dot" w:pos="8828"/>
             </w:tabs>
@@ -1608,7 +1607,7 @@
           <w:hyperlink w:anchor="_Toc307994209" w:history="1">
             <w:r>
               <w:rPr>
-                <w:rStyle w:val="Hyperlink"/>
+                <w:rStyle w:val="Hipervnculo"/>
                 <w:noProof/>
               </w:rPr>
               <w:t>BRINDAR INFORMACIÓN SOBRE EL ESTADO DE CUENTA DE UN PROVEEDOR</w:t>
@@ -1665,7 +1664,7 @@
         </w:p>
         <w:p>
           <w:pPr>
-            <w:pStyle w:val="TOC2"/>
+            <w:pStyle w:val="TDC2"/>
             <w:tabs>
               <w:tab w:val="right" w:leader="dot" w:pos="8828"/>
             </w:tabs>
@@ -1678,7 +1677,7 @@
           <w:hyperlink w:anchor="_Toc307994210" w:history="1">
             <w:r>
               <w:rPr>
-                <w:rStyle w:val="Hyperlink"/>
+                <w:rStyle w:val="Hipervnculo"/>
                 <w:noProof/>
               </w:rPr>
               <w:t>ASENTAR INGRESO DE MATERIA PRIMA Y PRODUCTOS IMPORTADOS A DEPÓSITO</w:t>
@@ -1735,7 +1734,7 @@
         </w:p>
         <w:p>
           <w:pPr>
-            <w:pStyle w:val="TOC2"/>
+            <w:pStyle w:val="TDC2"/>
             <w:tabs>
               <w:tab w:val="right" w:leader="dot" w:pos="8828"/>
             </w:tabs>
@@ -1748,7 +1747,7 @@
           <w:hyperlink w:anchor="_Toc307994211" w:history="1">
             <w:r>
               <w:rPr>
-                <w:rStyle w:val="Hyperlink"/>
+                <w:rStyle w:val="Hipervnculo"/>
                 <w:noProof/>
               </w:rPr>
               <w:t>ASENTAR DEFECTOS DE  PRODUCTOS IMPORTADOS</w:t>
@@ -1805,7 +1804,7 @@
         </w:p>
         <w:p>
           <w:pPr>
-            <w:pStyle w:val="TOC2"/>
+            <w:pStyle w:val="TDC2"/>
             <w:tabs>
               <w:tab w:val="right" w:leader="dot" w:pos="8828"/>
             </w:tabs>
@@ -1818,7 +1817,7 @@
           <w:hyperlink w:anchor="_Toc307994212" w:history="1">
             <w:r>
               <w:rPr>
-                <w:rStyle w:val="Hyperlink"/>
+                <w:rStyle w:val="Hipervnculo"/>
                 <w:noProof/>
               </w:rPr>
               <w:t>ASENTAR SALIDA DE MATERIA PRIMA A PRODUCCIÓN</w:t>
@@ -1875,7 +1874,7 @@
         </w:p>
         <w:p>
           <w:pPr>
-            <w:pStyle w:val="TOC2"/>
+            <w:pStyle w:val="TDC2"/>
             <w:tabs>
               <w:tab w:val="right" w:leader="dot" w:pos="8828"/>
             </w:tabs>
@@ -1888,7 +1887,7 @@
           <w:hyperlink w:anchor="_Toc307994213" w:history="1">
             <w:r>
               <w:rPr>
-                <w:rStyle w:val="Hyperlink"/>
+                <w:rStyle w:val="Hipervnculo"/>
                 <w:noProof/>
               </w:rPr>
               <w:t>ASENTAR SALIDA DE PRODUCCIÓN</w:t>
@@ -1945,7 +1944,7 @@
         </w:p>
         <w:p>
           <w:pPr>
-            <w:pStyle w:val="TOC2"/>
+            <w:pStyle w:val="TDC2"/>
             <w:tabs>
               <w:tab w:val="right" w:leader="dot" w:pos="8828"/>
             </w:tabs>
@@ -1958,7 +1957,7 @@
           <w:hyperlink w:anchor="_Toc307994214" w:history="1">
             <w:r>
               <w:rPr>
-                <w:rStyle w:val="Hyperlink"/>
+                <w:rStyle w:val="Hipervnculo"/>
                 <w:noProof/>
               </w:rPr>
               <w:t>ADMINISTRAR VIAJANTE</w:t>
@@ -2015,7 +2014,7 @@
         </w:p>
         <w:p>
           <w:pPr>
-            <w:pStyle w:val="TOC2"/>
+            <w:pStyle w:val="TDC2"/>
             <w:tabs>
               <w:tab w:val="right" w:leader="dot" w:pos="8828"/>
             </w:tabs>
@@ -2028,7 +2027,7 @@
           <w:hyperlink w:anchor="_Toc307994215" w:history="1">
             <w:r>
               <w:rPr>
-                <w:rStyle w:val="Hyperlink"/>
+                <w:rStyle w:val="Hipervnculo"/>
                 <w:noProof/>
               </w:rPr>
               <w:t>CONFECCIONAR CATÁLOGO EMPRESA</w:t>
@@ -2085,7 +2084,7 @@
         </w:p>
         <w:p>
           <w:pPr>
-            <w:pStyle w:val="TOC2"/>
+            <w:pStyle w:val="TDC2"/>
             <w:tabs>
               <w:tab w:val="right" w:leader="dot" w:pos="8828"/>
             </w:tabs>
@@ -2098,7 +2097,7 @@
           <w:hyperlink w:anchor="_Toc307994216" w:history="1">
             <w:r>
               <w:rPr>
-                <w:rStyle w:val="Hyperlink"/>
+                <w:rStyle w:val="Hipervnculo"/>
                 <w:noProof/>
               </w:rPr>
               <w:t>CONFECCIONAR PEDIDO</w:t>
@@ -2155,7 +2154,7 @@
         </w:p>
         <w:p>
           <w:pPr>
-            <w:pStyle w:val="TOC2"/>
+            <w:pStyle w:val="TDC2"/>
             <w:tabs>
               <w:tab w:val="right" w:leader="dot" w:pos="8828"/>
             </w:tabs>
@@ -2168,7 +2167,7 @@
           <w:hyperlink w:anchor="_Toc307994217" w:history="1">
             <w:r>
               <w:rPr>
-                <w:rStyle w:val="Hyperlink"/>
+                <w:rStyle w:val="Hipervnculo"/>
                 <w:noProof/>
               </w:rPr>
               <w:t>ASENTAR ENTRADA DE REABASTECIMIENTO INTERNO</w:t>
@@ -2225,7 +2224,7 @@
         </w:p>
         <w:p>
           <w:pPr>
-            <w:pStyle w:val="TOC2"/>
+            <w:pStyle w:val="TDC2"/>
             <w:tabs>
               <w:tab w:val="right" w:leader="dot" w:pos="8828"/>
             </w:tabs>
@@ -2238,7 +2237,7 @@
           <w:hyperlink w:anchor="_Toc307994218" w:history="1">
             <w:r>
               <w:rPr>
-                <w:rStyle w:val="Hyperlink"/>
+                <w:rStyle w:val="Hipervnculo"/>
                 <w:noProof/>
               </w:rPr>
               <w:t>REALIZAR ARMADO DE PEDIDO</w:t>
@@ -2295,7 +2294,7 @@
         </w:p>
         <w:p>
           <w:pPr>
-            <w:pStyle w:val="TOC2"/>
+            <w:pStyle w:val="TDC2"/>
             <w:tabs>
               <w:tab w:val="right" w:leader="dot" w:pos="8828"/>
             </w:tabs>
@@ -2308,7 +2307,7 @@
           <w:hyperlink w:anchor="_Toc307994219" w:history="1">
             <w:r>
               <w:rPr>
-                <w:rStyle w:val="Hyperlink"/>
+                <w:rStyle w:val="Hipervnculo"/>
                 <w:noProof/>
               </w:rPr>
               <w:t>ASENTAR SALIDAD DE PEDIDO</w:t>
@@ -2365,7 +2364,7 @@
         </w:p>
         <w:p>
           <w:pPr>
-            <w:pStyle w:val="TOC2"/>
+            <w:pStyle w:val="TDC2"/>
             <w:tabs>
               <w:tab w:val="right" w:leader="dot" w:pos="8828"/>
             </w:tabs>
@@ -2378,7 +2377,7 @@
           <w:hyperlink w:anchor="_Toc307994220" w:history="1">
             <w:r>
               <w:rPr>
-                <w:rStyle w:val="Hyperlink"/>
+                <w:rStyle w:val="Hipervnculo"/>
                 <w:noProof/>
               </w:rPr>
               <w:t>CONFECCIONAR HOJA DE RUTA</w:t>
@@ -2435,7 +2434,7 @@
         </w:p>
         <w:p>
           <w:pPr>
-            <w:pStyle w:val="TOC2"/>
+            <w:pStyle w:val="TDC2"/>
             <w:tabs>
               <w:tab w:val="right" w:leader="dot" w:pos="8828"/>
             </w:tabs>
@@ -2448,7 +2447,7 @@
           <w:hyperlink w:anchor="_Toc307994221" w:history="1">
             <w:r>
               <w:rPr>
-                <w:rStyle w:val="Hyperlink"/>
+                <w:rStyle w:val="Hipervnculo"/>
                 <w:noProof/>
               </w:rPr>
               <w:t>EFECTUAR VENTA</w:t>
@@ -2505,7 +2504,7 @@
         </w:p>
         <w:p>
           <w:pPr>
-            <w:pStyle w:val="TOC2"/>
+            <w:pStyle w:val="TDC2"/>
             <w:tabs>
               <w:tab w:val="right" w:leader="dot" w:pos="8828"/>
             </w:tabs>
@@ -2518,7 +2517,7 @@
           <w:hyperlink w:anchor="_Toc307994222" w:history="1">
             <w:r>
               <w:rPr>
-                <w:rStyle w:val="Hyperlink"/>
+                <w:rStyle w:val="Hipervnculo"/>
                 <w:noProof/>
               </w:rPr>
               <w:t>EFECTUAR DEVOLUCIÓN DE VENTA</w:t>
@@ -2575,7 +2574,7 @@
         </w:p>
         <w:p>
           <w:pPr>
-            <w:pStyle w:val="TOC2"/>
+            <w:pStyle w:val="TDC2"/>
             <w:tabs>
               <w:tab w:val="right" w:leader="dot" w:pos="8828"/>
             </w:tabs>
@@ -2588,7 +2587,7 @@
           <w:hyperlink w:anchor="_Toc307994223" w:history="1">
             <w:r>
               <w:rPr>
-                <w:rStyle w:val="Hyperlink"/>
+                <w:rStyle w:val="Hipervnculo"/>
                 <w:noProof/>
               </w:rPr>
               <w:t>BRINDAR INFORMACIÓN SOBRE LAS VENTAS REALIZADAS</w:t>
@@ -2645,7 +2644,7 @@
         </w:p>
         <w:p>
           <w:pPr>
-            <w:pStyle w:val="TOC2"/>
+            <w:pStyle w:val="TDC2"/>
             <w:tabs>
               <w:tab w:val="right" w:leader="dot" w:pos="8828"/>
             </w:tabs>
@@ -2658,7 +2657,7 @@
           <w:hyperlink w:anchor="_Toc307994224" w:history="1">
             <w:r>
               <w:rPr>
-                <w:rStyle w:val="Hyperlink"/>
+                <w:rStyle w:val="Hipervnculo"/>
                 <w:noProof/>
               </w:rPr>
               <w:t>ASENTAR RENDICIÓN DE VENTAS DE VIAJANTE</w:t>
@@ -2715,7 +2714,7 @@
         </w:p>
         <w:p>
           <w:pPr>
-            <w:pStyle w:val="TOC2"/>
+            <w:pStyle w:val="TDC2"/>
             <w:tabs>
               <w:tab w:val="right" w:leader="dot" w:pos="8828"/>
             </w:tabs>
@@ -2728,7 +2727,7 @@
           <w:hyperlink w:anchor="_Toc307994225" w:history="1">
             <w:r>
               <w:rPr>
-                <w:rStyle w:val="Hyperlink"/>
+                <w:rStyle w:val="Hipervnculo"/>
                 <w:noProof/>
               </w:rPr>
               <w:t>ASENTAR DEVOLUCIÓN DE PRODUCTOS TERMINADOS</w:t>
@@ -2785,7 +2784,7 @@
         </w:p>
         <w:p>
           <w:pPr>
-            <w:pStyle w:val="TOC2"/>
+            <w:pStyle w:val="TDC2"/>
             <w:tabs>
               <w:tab w:val="right" w:leader="dot" w:pos="8828"/>
             </w:tabs>
@@ -2798,7 +2797,7 @@
           <w:hyperlink w:anchor="_Toc307994226" w:history="1">
             <w:r>
               <w:rPr>
-                <w:rStyle w:val="Hyperlink"/>
+                <w:rStyle w:val="Hipervnculo"/>
                 <w:noProof/>
               </w:rPr>
               <w:t>BRINDAR INFORMACIÓN SOBRE EL SEGUIMIENTO DE CHEQUES</w:t>
@@ -2855,7 +2854,7 @@
         </w:p>
         <w:p>
           <w:pPr>
-            <w:pStyle w:val="TOC2"/>
+            <w:pStyle w:val="TDC2"/>
             <w:tabs>
               <w:tab w:val="right" w:leader="dot" w:pos="8828"/>
             </w:tabs>
@@ -2868,7 +2867,7 @@
           <w:hyperlink w:anchor="_Toc307994227" w:history="1">
             <w:r>
               <w:rPr>
-                <w:rStyle w:val="Hyperlink"/>
+                <w:rStyle w:val="Hipervnculo"/>
                 <w:noProof/>
               </w:rPr>
               <w:t>BRINDAR INFORMACIÓN DE CALIDAD DE LOS PRODUCTOS IMPORTADOS</w:t>
@@ -2925,7 +2924,7 @@
         </w:p>
         <w:p>
           <w:pPr>
-            <w:pStyle w:val="TOC2"/>
+            <w:pStyle w:val="TDC2"/>
             <w:tabs>
               <w:tab w:val="right" w:leader="dot" w:pos="8828"/>
             </w:tabs>
@@ -2938,7 +2937,7 @@
           <w:hyperlink w:anchor="_Toc307994228" w:history="1">
             <w:r>
               <w:rPr>
-                <w:rStyle w:val="Hyperlink"/>
+                <w:rStyle w:val="Hipervnculo"/>
                 <w:noProof/>
               </w:rPr>
               <w:t>BRINDAR INFORMACIÓN SOBRE LOS PRODUCTOS DEFECTUOSOS POR PROVEEDOR</w:t>
@@ -2995,7 +2994,7 @@
         </w:p>
         <w:p>
           <w:pPr>
-            <w:pStyle w:val="TOC2"/>
+            <w:pStyle w:val="TDC2"/>
             <w:tabs>
               <w:tab w:val="right" w:leader="dot" w:pos="8828"/>
             </w:tabs>
@@ -3008,7 +3007,7 @@
           <w:hyperlink w:anchor="_Toc307994229" w:history="1">
             <w:r>
               <w:rPr>
-                <w:rStyle w:val="Hyperlink"/>
+                <w:rStyle w:val="Hipervnculo"/>
                 <w:noProof/>
               </w:rPr>
               <w:t>BRINDAR INFORMACIÓN SOBRE LAS CUENTAS CORRIENTES DE LOS CLIENTES</w:t>
@@ -3065,7 +3064,7 @@
         </w:p>
         <w:p>
           <w:pPr>
-            <w:pStyle w:val="TOC2"/>
+            <w:pStyle w:val="TDC2"/>
             <w:tabs>
               <w:tab w:val="right" w:leader="dot" w:pos="8828"/>
             </w:tabs>
@@ -3078,7 +3077,7 @@
           <w:hyperlink w:anchor="_Toc307994230" w:history="1">
             <w:r>
               <w:rPr>
-                <w:rStyle w:val="Hyperlink"/>
+                <w:rStyle w:val="Hipervnculo"/>
                 <w:noProof/>
               </w:rPr>
               <w:t>BRINDAR INFORMACIÓN SOBRE LAS PROYECCIONES DE VENTAS</w:t>
@@ -3135,7 +3134,7 @@
         </w:p>
         <w:p>
           <w:pPr>
-            <w:pStyle w:val="TOC2"/>
+            <w:pStyle w:val="TDC2"/>
             <w:tabs>
               <w:tab w:val="right" w:leader="dot" w:pos="8828"/>
             </w:tabs>
@@ -3148,7 +3147,7 @@
           <w:hyperlink w:anchor="_Toc307994231" w:history="1">
             <w:r>
               <w:rPr>
-                <w:rStyle w:val="Hyperlink"/>
+                <w:rStyle w:val="Hipervnculo"/>
                 <w:noProof/>
               </w:rPr>
               <w:t>BRINDAR INFORMACIÓN SOBRE EL ESTADO FINANCIERO DE LA EMPRESA</w:t>
@@ -3205,7 +3204,7 @@
         </w:p>
         <w:p>
           <w:pPr>
-            <w:pStyle w:val="TOC2"/>
+            <w:pStyle w:val="TDC2"/>
             <w:tabs>
               <w:tab w:val="right" w:leader="dot" w:pos="8828"/>
             </w:tabs>
@@ -3218,7 +3217,7 @@
           <w:hyperlink w:anchor="_Toc307994232" w:history="1">
             <w:r>
               <w:rPr>
-                <w:rStyle w:val="Hyperlink"/>
+                <w:rStyle w:val="Hipervnculo"/>
                 <w:noProof/>
               </w:rPr>
               <w:t>BRINDAR INFORMACIÓN SOBRE LA RENTABILIDAD DE PRODUCTOS</w:t>
@@ -3282,31 +3281,63 @@
     </w:sdt>
     <w:p>
       <w:pPr>
-        <w:pStyle w:val="Heading1"/>
+        <w:pStyle w:val="Ttulo1"/>
         <w:jc w:val="both"/>
       </w:pPr>
       <w:r>
         <w:br w:type="page"/>
       </w:r>
-      <w:bookmarkStart w:id="1" w:name="_Toc307994198"/>
+      <w:bookmarkStart w:id="0" w:name="_Toc307994198"/>
       <w:r>
         <w:lastRenderedPageBreak/>
         <w:t>Introducción</w:t>
       </w:r>
-      <w:bookmarkEnd w:id="1"/>
+      <w:bookmarkEnd w:id="0"/>
     </w:p>
     <w:p>
       <w:pPr>
-        <w:jc w:val="both"/>
         <w:rPr>
           <w:rFonts w:cstheme="minorHAnsi"/>
         </w:rPr>
       </w:pPr>
+      <w:r>
+        <w:t xml:space="preserve">En la presente documentación, muestra el manual de procedimientos con el fin de ser utilizado como </w:t>
+      </w:r>
       <w:r>
         <w:rPr>
           <w:rFonts w:cstheme="minorHAnsi"/>
         </w:rPr>
-        <w:t>Un Manual de Procedimientos es una fuente de información que facilita al personal de la empresa la correcta ejecución de tareas y regula la participación de los distintos sectores de la organización, como así también de entes externos (proveedores, empresa</w:t>
+        <w:t xml:space="preserve">una fuente de información, </w:t>
+      </w:r>
+      <w:r>
+        <w:rPr>
+          <w:rFonts w:cstheme="minorHAnsi"/>
+        </w:rPr>
+        <w:t>facilita</w:t>
+      </w:r>
+      <w:r>
+        <w:rPr>
+          <w:rFonts w:cstheme="minorHAnsi"/>
+        </w:rPr>
+        <w:t>ndo</w:t>
+      </w:r>
+      <w:r>
+        <w:rPr>
+          <w:rFonts w:cstheme="minorHAnsi"/>
+        </w:rPr>
+        <w:t xml:space="preserve"> al personal de la empresa la correcta ejecución de tareas y regula</w:t>
+      </w:r>
+      <w:r>
+        <w:rPr>
+          <w:rFonts w:cstheme="minorHAnsi"/>
+        </w:rPr>
+        <w:t>r</w:t>
+      </w:r>
+      <w:r>
+        <w:rPr>
+          <w:rFonts w:cstheme="minorHAnsi"/>
+        </w:rPr>
+        <w:t xml:space="preserve"> la participación de los distintos sectores de la organización, como así también de entes externos (proveedores, empresa</w:t>
       </w:r>
       <w:r>
         <w:rPr>
@@ -3434,7 +3465,31 @@
         <w:rPr>
           <w:rFonts w:cstheme="minorHAnsi"/>
         </w:rPr>
-        <w:t xml:space="preserve"> confusas a la vez que evita la superposición de las mismas. Ayuda a facilitar la toma de decisiones, evitando la improvisación y/o tomar decisiones apresuradas.</w:t>
+        <w:t xml:space="preserve"> confusas a la vez que evita la superposición de las mismas. Ayuda a facilitar la toma de decisiones, evitando la improvisación y/o </w:t>
+      </w:r>
+      <w:r>
+        <w:rPr>
+          <w:rFonts w:cstheme="minorHAnsi"/>
+        </w:rPr>
+        <w:t>la toma</w:t>
+      </w:r>
+      <w:r>
+        <w:rPr>
+          <w:rFonts w:cstheme="minorHAnsi"/>
+        </w:rPr>
+        <w:t xml:space="preserve"> </w:t>
+      </w:r>
+      <w:r>
+        <w:rPr>
+          <w:rFonts w:cstheme="minorHAnsi"/>
+        </w:rPr>
+        <w:t xml:space="preserve">de </w:t>
+      </w:r>
+      <w:r>
+        <w:rPr>
+          <w:rFonts w:cstheme="minorHAnsi"/>
+        </w:rPr>
+        <w:t>decisiones apresuradas.</w:t>
       </w:r>
     </w:p>
     <w:p>
@@ -3448,7 +3503,21 @@
         <w:rPr>
           <w:rFonts w:cstheme="minorHAnsi"/>
         </w:rPr>
-        <w:t>Por último, este manual podría facilitar las labores de auditoría, la evaluación y control interno, como así también la vigilancia sobre cada uno de los procesos que conforman la empresa.</w:t>
+        <w:t xml:space="preserve">Por último, este manual </w:t>
+      </w:r>
+      <w:r>
+        <w:rPr>
+          <w:rFonts w:cstheme="minorHAnsi"/>
+        </w:rPr>
+        <w:t>facilita</w:t>
+      </w:r>
+      <w:bookmarkStart w:id="1" w:name="_GoBack"/>
+      <w:bookmarkEnd w:id="1"/>
+      <w:r>
+        <w:rPr>
+          <w:rFonts w:cstheme="minorHAnsi"/>
+        </w:rPr>
+        <w:t xml:space="preserve"> las labores de auditoría, la evaluación y control interno, como así también la vigilancia sobre cada uno de los procesos que conforman la empresa.</w:t>
       </w:r>
       <w:r>
         <w:br w:type="page"/>
@@ -3456,7 +3525,7 @@
     </w:p>
     <w:p>
       <w:pPr>
-        <w:pStyle w:val="Heading1"/>
+        <w:pStyle w:val="Ttulo1"/>
         <w:spacing w:before="100" w:beforeAutospacing="1" w:after="100" w:afterAutospacing="1"/>
       </w:pPr>
       <w:bookmarkStart w:id="2" w:name="_Toc307994199"/>
@@ -3473,7 +3542,7 @@
     </w:p>
     <w:p>
       <w:pPr>
-        <w:pStyle w:val="ListParagraph"/>
+        <w:pStyle w:val="Prrafodelista"/>
         <w:numPr>
           <w:ilvl w:val="0"/>
           <w:numId w:val="46"/>
@@ -3482,13 +3551,13 @@
       <w:hyperlink w:anchor="_ADMINISTRAR_PROVEEDOR" w:history="1">
         <w:r>
           <w:rPr>
-            <w:rStyle w:val="Hyperlink"/>
+            <w:rStyle w:val="Hipervnculo"/>
           </w:rPr>
           <w:t>Administrar p</w:t>
         </w:r>
         <w:r>
           <w:rPr>
-            <w:rStyle w:val="Hyperlink"/>
+            <w:rStyle w:val="Hipervnculo"/>
           </w:rPr>
           <w:t>roveedor</w:t>
         </w:r>
@@ -3499,7 +3568,7 @@
     </w:p>
     <w:p>
       <w:pPr>
-        <w:pStyle w:val="ListParagraph"/>
+        <w:pStyle w:val="Prrafodelista"/>
         <w:numPr>
           <w:ilvl w:val="0"/>
           <w:numId w:val="46"/>
@@ -3508,19 +3577,19 @@
       <w:hyperlink w:anchor="_CONFECCIONAR_ORDEN_DE" w:history="1">
         <w:r>
           <w:rPr>
-            <w:rStyle w:val="Hyperlink"/>
+            <w:rStyle w:val="Hipervnculo"/>
           </w:rPr>
           <w:t xml:space="preserve">Confeccionar </w:t>
         </w:r>
         <w:r>
           <w:rPr>
-            <w:rStyle w:val="Hyperlink"/>
+            <w:rStyle w:val="Hipervnculo"/>
           </w:rPr>
           <w:t>orden de c</w:t>
         </w:r>
         <w:r>
           <w:rPr>
-            <w:rStyle w:val="Hyperlink"/>
+            <w:rStyle w:val="Hipervnculo"/>
           </w:rPr>
           <w:t>ompra</w:t>
         </w:r>
@@ -3531,7 +3600,7 @@
     </w:p>
     <w:p>
       <w:pPr>
-        <w:pStyle w:val="ListParagraph"/>
+        <w:pStyle w:val="Prrafodelista"/>
         <w:numPr>
           <w:ilvl w:val="0"/>
           <w:numId w:val="46"/>
@@ -3540,31 +3609,31 @@
       <w:hyperlink w:anchor="_BRINDAR_INFORMACIÓN_SOBRE" w:history="1">
         <w:r>
           <w:rPr>
-            <w:rStyle w:val="Hyperlink"/>
+            <w:rStyle w:val="Hipervnculo"/>
           </w:rPr>
           <w:t xml:space="preserve">Brindar información sobre las </w:t>
         </w:r>
         <w:r>
           <w:rPr>
-            <w:rStyle w:val="Hyperlink"/>
+            <w:rStyle w:val="Hipervnculo"/>
           </w:rPr>
           <w:t>ó</w:t>
         </w:r>
         <w:r>
           <w:rPr>
-            <w:rStyle w:val="Hyperlink"/>
+            <w:rStyle w:val="Hipervnculo"/>
           </w:rPr>
           <w:t>rdenes</w:t>
         </w:r>
         <w:r>
           <w:rPr>
-            <w:rStyle w:val="Hyperlink"/>
+            <w:rStyle w:val="Hipervnculo"/>
           </w:rPr>
           <w:t xml:space="preserve"> de c</w:t>
         </w:r>
         <w:r>
           <w:rPr>
-            <w:rStyle w:val="Hyperlink"/>
+            <w:rStyle w:val="Hipervnculo"/>
           </w:rPr>
           <w:t>ompras confeccionadas y su estado</w:t>
         </w:r>
@@ -3575,7 +3644,7 @@
     </w:p>
     <w:p>
       <w:pPr>
-        <w:pStyle w:val="ListParagraph"/>
+        <w:pStyle w:val="Prrafodelista"/>
         <w:numPr>
           <w:ilvl w:val="0"/>
           <w:numId w:val="46"/>
@@ -3584,19 +3653,19 @@
       <w:hyperlink w:anchor="_REALIZAR_SEGUIMIENTO_DE" w:history="1">
         <w:r>
           <w:rPr>
-            <w:rStyle w:val="Hyperlink"/>
+            <w:rStyle w:val="Hipervnculo"/>
           </w:rPr>
           <w:t>Re</w:t>
         </w:r>
         <w:r>
           <w:rPr>
-            <w:rStyle w:val="Hyperlink"/>
+            <w:rStyle w:val="Hipervnculo"/>
           </w:rPr>
           <w:t>alizar seguimiento de orden de c</w:t>
         </w:r>
         <w:r>
           <w:rPr>
-            <w:rStyle w:val="Hyperlink"/>
+            <w:rStyle w:val="Hipervnculo"/>
           </w:rPr>
           <w:t>ompra</w:t>
         </w:r>
@@ -3607,7 +3676,7 @@
     </w:p>
     <w:p>
       <w:pPr>
-        <w:pStyle w:val="ListParagraph"/>
+        <w:pStyle w:val="Prrafodelista"/>
         <w:numPr>
           <w:ilvl w:val="0"/>
           <w:numId w:val="46"/>
@@ -3616,13 +3685,13 @@
       <w:hyperlink w:anchor="_CONFECCIONAR_IMPORTACION" w:history="1">
         <w:r>
           <w:rPr>
-            <w:rStyle w:val="Hyperlink"/>
+            <w:rStyle w:val="Hipervnculo"/>
           </w:rPr>
           <w:t>Confeccionar i</w:t>
         </w:r>
         <w:r>
           <w:rPr>
-            <w:rStyle w:val="Hyperlink"/>
+            <w:rStyle w:val="Hipervnculo"/>
           </w:rPr>
           <w:t>mportación</w:t>
         </w:r>
@@ -3633,7 +3702,7 @@
     </w:p>
     <w:p>
       <w:pPr>
-        <w:pStyle w:val="ListParagraph"/>
+        <w:pStyle w:val="Prrafodelista"/>
         <w:numPr>
           <w:ilvl w:val="0"/>
           <w:numId w:val="46"/>
@@ -3642,13 +3711,13 @@
       <w:hyperlink w:anchor="_REALIZAR_SEGUIMIENTO_DE_1" w:history="1">
         <w:r>
           <w:rPr>
-            <w:rStyle w:val="Hyperlink"/>
+            <w:rStyle w:val="Hipervnculo"/>
           </w:rPr>
           <w:t>Realizar seguimiento de i</w:t>
         </w:r>
         <w:r>
           <w:rPr>
-            <w:rStyle w:val="Hyperlink"/>
+            <w:rStyle w:val="Hipervnculo"/>
           </w:rPr>
           <w:t>mportación</w:t>
         </w:r>
@@ -3659,7 +3728,7 @@
     </w:p>
     <w:p>
       <w:pPr>
-        <w:pStyle w:val="ListParagraph"/>
+        <w:pStyle w:val="Prrafodelista"/>
         <w:numPr>
           <w:ilvl w:val="0"/>
           <w:numId w:val="46"/>
@@ -3668,19 +3737,19 @@
       <w:hyperlink w:anchor="_REALIZAR_ANULACIÓN_DE" w:history="1">
         <w:r>
           <w:rPr>
-            <w:rStyle w:val="Hyperlink"/>
+            <w:rStyle w:val="Hipervnculo"/>
           </w:rPr>
           <w:t>Realizar anulaci</w:t>
         </w:r>
         <w:r>
           <w:rPr>
-            <w:rStyle w:val="Hyperlink"/>
+            <w:rStyle w:val="Hipervnculo"/>
           </w:rPr>
           <w:t>ón de orden de c</w:t>
         </w:r>
         <w:r>
           <w:rPr>
-            <w:rStyle w:val="Hyperlink"/>
+            <w:rStyle w:val="Hipervnculo"/>
           </w:rPr>
           <w:t>ompra</w:t>
         </w:r>
@@ -3691,7 +3760,7 @@
     </w:p>
     <w:p>
       <w:pPr>
-        <w:pStyle w:val="ListParagraph"/>
+        <w:pStyle w:val="Prrafodelista"/>
         <w:numPr>
           <w:ilvl w:val="0"/>
           <w:numId w:val="46"/>
@@ -3700,19 +3769,19 @@
       <w:hyperlink w:anchor="_REALIZAR_RECLAMO_DE" w:history="1">
         <w:r>
           <w:rPr>
-            <w:rStyle w:val="Hyperlink"/>
+            <w:rStyle w:val="Hipervnculo"/>
           </w:rPr>
           <w:t>Realizar r</w:t>
         </w:r>
         <w:r>
           <w:rPr>
-            <w:rStyle w:val="Hyperlink"/>
+            <w:rStyle w:val="Hipervnculo"/>
           </w:rPr>
           <w:t>eclamo de orden de c</w:t>
         </w:r>
         <w:r>
           <w:rPr>
-            <w:rStyle w:val="Hyperlink"/>
+            <w:rStyle w:val="Hipervnculo"/>
           </w:rPr>
           <w:t>ompra</w:t>
         </w:r>
@@ -3723,7 +3792,7 @@
     </w:p>
     <w:p>
       <w:pPr>
-        <w:pStyle w:val="ListParagraph"/>
+        <w:pStyle w:val="Prrafodelista"/>
         <w:numPr>
           <w:ilvl w:val="0"/>
           <w:numId w:val="46"/>
@@ -3732,19 +3801,19 @@
       <w:hyperlink w:anchor="_REALIZAR_PAGO_A" w:history="1">
         <w:r>
           <w:rPr>
-            <w:rStyle w:val="Hyperlink"/>
+            <w:rStyle w:val="Hipervnculo"/>
           </w:rPr>
           <w:t xml:space="preserve">Realizar </w:t>
         </w:r>
         <w:r>
           <w:rPr>
-            <w:rStyle w:val="Hyperlink"/>
+            <w:rStyle w:val="Hipervnculo"/>
           </w:rPr>
           <w:t>pago a p</w:t>
         </w:r>
         <w:r>
           <w:rPr>
-            <w:rStyle w:val="Hyperlink"/>
+            <w:rStyle w:val="Hipervnculo"/>
           </w:rPr>
           <w:t>roveedor</w:t>
         </w:r>
@@ -3755,7 +3824,7 @@
     </w:p>
     <w:p>
       <w:pPr>
-        <w:pStyle w:val="ListParagraph"/>
+        <w:pStyle w:val="Prrafodelista"/>
         <w:numPr>
           <w:ilvl w:val="0"/>
           <w:numId w:val="46"/>
@@ -3764,37 +3833,37 @@
       <w:hyperlink w:anchor="_BRINDAR_INFORMACIÓN_SOBRE_1" w:history="1">
         <w:r>
           <w:rPr>
-            <w:rStyle w:val="Hyperlink"/>
+            <w:rStyle w:val="Hipervnculo"/>
           </w:rPr>
           <w:t xml:space="preserve">Brindar información </w:t>
         </w:r>
         <w:r>
           <w:rPr>
-            <w:rStyle w:val="Hyperlink"/>
+            <w:rStyle w:val="Hipervnculo"/>
           </w:rPr>
           <w:t>sobre el estado de cuenta</w:t>
         </w:r>
         <w:r>
           <w:rPr>
-            <w:rStyle w:val="Hyperlink"/>
+            <w:rStyle w:val="Hipervnculo"/>
           </w:rPr>
           <w:t xml:space="preserve"> de </w:t>
         </w:r>
         <w:r>
           <w:rPr>
-            <w:rStyle w:val="Hyperlink"/>
+            <w:rStyle w:val="Hipervnculo"/>
           </w:rPr>
           <w:t xml:space="preserve">un </w:t>
         </w:r>
         <w:r>
           <w:rPr>
-            <w:rStyle w:val="Hyperlink"/>
+            <w:rStyle w:val="Hipervnculo"/>
           </w:rPr>
           <w:t>p</w:t>
         </w:r>
         <w:r>
           <w:rPr>
-            <w:rStyle w:val="Hyperlink"/>
+            <w:rStyle w:val="Hipervnculo"/>
           </w:rPr>
           <w:t>roveedor</w:t>
         </w:r>
@@ -3805,7 +3874,7 @@
     </w:p>
     <w:p>
       <w:pPr>
-        <w:pStyle w:val="ListParagraph"/>
+        <w:pStyle w:val="Prrafodelista"/>
         <w:numPr>
           <w:ilvl w:val="0"/>
           <w:numId w:val="46"/>
@@ -3814,19 +3883,19 @@
       <w:hyperlink w:anchor="_ASENTAR_INGRESO_DE" w:history="1">
         <w:r>
           <w:rPr>
-            <w:rStyle w:val="Hyperlink"/>
+            <w:rStyle w:val="Hipervnculo"/>
           </w:rPr>
           <w:t>Asentar ingreso de materia prima y productos i</w:t>
         </w:r>
         <w:r>
           <w:rPr>
-            <w:rStyle w:val="Hyperlink"/>
+            <w:rStyle w:val="Hipervnculo"/>
           </w:rPr>
           <w:t>mportados</w:t>
         </w:r>
         <w:r>
           <w:rPr>
-            <w:rStyle w:val="Hyperlink"/>
+            <w:rStyle w:val="Hipervnculo"/>
           </w:rPr>
           <w:t xml:space="preserve"> a depósito</w:t>
         </w:r>
@@ -3837,7 +3906,7 @@
     </w:p>
     <w:p>
       <w:pPr>
-        <w:pStyle w:val="ListParagraph"/>
+        <w:pStyle w:val="Prrafodelista"/>
         <w:numPr>
           <w:ilvl w:val="0"/>
           <w:numId w:val="46"/>
@@ -3846,13 +3915,13 @@
       <w:hyperlink w:anchor="_ASENTAR_DEFECTOS_DE" w:history="1">
         <w:r>
           <w:rPr>
-            <w:rStyle w:val="Hyperlink"/>
+            <w:rStyle w:val="Hipervnculo"/>
           </w:rPr>
           <w:t>Asentar defectos de productos i</w:t>
         </w:r>
         <w:r>
           <w:rPr>
-            <w:rStyle w:val="Hyperlink"/>
+            <w:rStyle w:val="Hipervnculo"/>
           </w:rPr>
           <w:t>mportados</w:t>
         </w:r>
@@ -3863,7 +3932,7 @@
     </w:p>
     <w:p>
       <w:pPr>
-        <w:pStyle w:val="ListParagraph"/>
+        <w:pStyle w:val="Prrafodelista"/>
         <w:numPr>
           <w:ilvl w:val="0"/>
           <w:numId w:val="46"/>
@@ -3872,13 +3941,13 @@
       <w:hyperlink w:anchor="_ASENTAR_SALIDA_DE" w:history="1">
         <w:r>
           <w:rPr>
-            <w:rStyle w:val="Hyperlink"/>
+            <w:rStyle w:val="Hipervnculo"/>
           </w:rPr>
           <w:t>Asentar salida de materia prima a p</w:t>
         </w:r>
         <w:r>
           <w:rPr>
-            <w:rStyle w:val="Hyperlink"/>
+            <w:rStyle w:val="Hipervnculo"/>
           </w:rPr>
           <w:t>roducción</w:t>
         </w:r>
@@ -3889,7 +3958,7 @@
     </w:p>
     <w:p>
       <w:pPr>
-        <w:pStyle w:val="ListParagraph"/>
+        <w:pStyle w:val="Prrafodelista"/>
         <w:numPr>
           <w:ilvl w:val="0"/>
           <w:numId w:val="46"/>
@@ -3898,13 +3967,13 @@
       <w:hyperlink w:anchor="_ASENTAR_SALIDA_DE_1" w:history="1">
         <w:r>
           <w:rPr>
-            <w:rStyle w:val="Hyperlink"/>
+            <w:rStyle w:val="Hipervnculo"/>
           </w:rPr>
           <w:t>Asentar salida de p</w:t>
         </w:r>
         <w:r>
           <w:rPr>
-            <w:rStyle w:val="Hyperlink"/>
+            <w:rStyle w:val="Hipervnculo"/>
           </w:rPr>
           <w:t>roducción</w:t>
         </w:r>
@@ -3915,7 +3984,7 @@
     </w:p>
     <w:p>
       <w:pPr>
-        <w:pStyle w:val="ListParagraph"/>
+        <w:pStyle w:val="Prrafodelista"/>
         <w:numPr>
           <w:ilvl w:val="0"/>
           <w:numId w:val="46"/>
@@ -3924,13 +3993,13 @@
       <w:hyperlink w:anchor="_ADMINISTRAR_VIAJANTE" w:history="1">
         <w:r>
           <w:rPr>
-            <w:rStyle w:val="Hyperlink"/>
+            <w:rStyle w:val="Hipervnculo"/>
           </w:rPr>
           <w:t>Administrar v</w:t>
         </w:r>
         <w:r>
           <w:rPr>
-            <w:rStyle w:val="Hyperlink"/>
+            <w:rStyle w:val="Hipervnculo"/>
           </w:rPr>
           <w:t>iajante</w:t>
         </w:r>
@@ -3941,7 +4010,7 @@
     </w:p>
     <w:p>
       <w:pPr>
-        <w:pStyle w:val="ListParagraph"/>
+        <w:pStyle w:val="Prrafodelista"/>
         <w:numPr>
           <w:ilvl w:val="0"/>
           <w:numId w:val="46"/>
@@ -3950,19 +4019,19 @@
       <w:hyperlink w:anchor="_CONFECCIONAR_CATÁLOGO_EMPRESA" w:history="1">
         <w:r>
           <w:rPr>
-            <w:rStyle w:val="Hyperlink"/>
+            <w:rStyle w:val="Hipervnculo"/>
           </w:rPr>
           <w:t>Confeccionar catá</w:t>
         </w:r>
         <w:r>
           <w:rPr>
-            <w:rStyle w:val="Hyperlink"/>
+            <w:rStyle w:val="Hipervnculo"/>
           </w:rPr>
           <w:t>logo de la e</w:t>
         </w:r>
         <w:r>
           <w:rPr>
-            <w:rStyle w:val="Hyperlink"/>
+            <w:rStyle w:val="Hipervnculo"/>
           </w:rPr>
           <w:t>mpresa</w:t>
         </w:r>
@@ -3973,7 +4042,7 @@
     </w:p>
     <w:p>
       <w:pPr>
-        <w:pStyle w:val="ListParagraph"/>
+        <w:pStyle w:val="Prrafodelista"/>
         <w:numPr>
           <w:ilvl w:val="0"/>
           <w:numId w:val="46"/>
@@ -3982,13 +4051,13 @@
       <w:hyperlink w:anchor="_CONFECCIONAR_PEDIDO" w:history="1">
         <w:r>
           <w:rPr>
-            <w:rStyle w:val="Hyperlink"/>
+            <w:rStyle w:val="Hipervnculo"/>
           </w:rPr>
           <w:t>Confeccionar p</w:t>
         </w:r>
         <w:r>
           <w:rPr>
-            <w:rStyle w:val="Hyperlink"/>
+            <w:rStyle w:val="Hipervnculo"/>
           </w:rPr>
           <w:t>edido</w:t>
         </w:r>
@@ -3999,7 +4068,7 @@
     </w:p>
     <w:p>
       <w:pPr>
-        <w:pStyle w:val="ListParagraph"/>
+        <w:pStyle w:val="Prrafodelista"/>
         <w:numPr>
           <w:ilvl w:val="0"/>
           <w:numId w:val="46"/>
@@ -4008,7 +4077,7 @@
       <w:hyperlink w:anchor="_ASENTAR_ENTRADA_DE" w:history="1">
         <w:r>
           <w:rPr>
-            <w:rStyle w:val="Hyperlink"/>
+            <w:rStyle w:val="Hipervnculo"/>
           </w:rPr>
           <w:t>Asentar entrada de reabastecimiento interno</w:t>
         </w:r>
@@ -4019,7 +4088,7 @@
     </w:p>
     <w:p>
       <w:pPr>
-        <w:pStyle w:val="ListParagraph"/>
+        <w:pStyle w:val="Prrafodelista"/>
         <w:numPr>
           <w:ilvl w:val="0"/>
           <w:numId w:val="46"/>
@@ -4028,7 +4097,7 @@
       <w:hyperlink w:anchor="_REALIZAR_ARMADO_DE" w:history="1">
         <w:r>
           <w:rPr>
-            <w:rStyle w:val="Hyperlink"/>
+            <w:rStyle w:val="Hipervnculo"/>
           </w:rPr>
           <w:t>Realizar armado de pedido</w:t>
         </w:r>
@@ -4039,7 +4108,7 @@
     </w:p>
     <w:p>
       <w:pPr>
-        <w:pStyle w:val="ListParagraph"/>
+        <w:pStyle w:val="Prrafodelista"/>
         <w:numPr>
           <w:ilvl w:val="0"/>
           <w:numId w:val="46"/>
@@ -4048,7 +4117,7 @@
       <w:hyperlink w:anchor="_ASENTAR_SALIDAD_DE" w:history="1">
         <w:r>
           <w:rPr>
-            <w:rStyle w:val="Hyperlink"/>
+            <w:rStyle w:val="Hipervnculo"/>
           </w:rPr>
           <w:t>Asentar salida de pedido</w:t>
         </w:r>
@@ -4059,7 +4128,7 @@
     </w:p>
     <w:p>
       <w:pPr>
-        <w:pStyle w:val="ListParagraph"/>
+        <w:pStyle w:val="Prrafodelista"/>
         <w:numPr>
           <w:ilvl w:val="0"/>
           <w:numId w:val="46"/>
@@ -4068,13 +4137,13 @@
       <w:hyperlink w:anchor="_CONFECCIONAR_HOJA_DE" w:history="1">
         <w:r>
           <w:rPr>
-            <w:rStyle w:val="Hyperlink"/>
+            <w:rStyle w:val="Hipervnculo"/>
           </w:rPr>
           <w:t>Confeccionar hoja de r</w:t>
         </w:r>
         <w:r>
           <w:rPr>
-            <w:rStyle w:val="Hyperlink"/>
+            <w:rStyle w:val="Hipervnculo"/>
           </w:rPr>
           <w:t>uta</w:t>
         </w:r>
@@ -4085,7 +4154,7 @@
     </w:p>
     <w:p>
       <w:pPr>
-        <w:pStyle w:val="ListParagraph"/>
+        <w:pStyle w:val="Prrafodelista"/>
         <w:numPr>
           <w:ilvl w:val="0"/>
           <w:numId w:val="46"/>
@@ -4094,13 +4163,13 @@
       <w:hyperlink w:anchor="_EFECTUAR_VENTA" w:history="1">
         <w:r>
           <w:rPr>
-            <w:rStyle w:val="Hyperlink"/>
+            <w:rStyle w:val="Hipervnculo"/>
           </w:rPr>
           <w:t>Efectuar v</w:t>
         </w:r>
         <w:r>
           <w:rPr>
-            <w:rStyle w:val="Hyperlink"/>
+            <w:rStyle w:val="Hipervnculo"/>
           </w:rPr>
           <w:t>enta</w:t>
         </w:r>
@@ -4111,7 +4180,7 @@
     </w:p>
     <w:p>
       <w:pPr>
-        <w:pStyle w:val="ListParagraph"/>
+        <w:pStyle w:val="Prrafodelista"/>
         <w:numPr>
           <w:ilvl w:val="0"/>
           <w:numId w:val="46"/>
@@ -4120,7 +4189,7 @@
       <w:hyperlink w:anchor="_EFECTUAR_DEVOLUCIÓN_DE" w:history="1">
         <w:r>
           <w:rPr>
-            <w:rStyle w:val="Hyperlink"/>
+            <w:rStyle w:val="Hipervnculo"/>
           </w:rPr>
           <w:t>Efectuar Devolución de Venta</w:t>
         </w:r>
@@ -4131,7 +4200,7 @@
     </w:p>
     <w:p>
       <w:pPr>
-        <w:pStyle w:val="ListParagraph"/>
+        <w:pStyle w:val="Prrafodelista"/>
         <w:numPr>
           <w:ilvl w:val="0"/>
           <w:numId w:val="46"/>
@@ -4140,7 +4209,7 @@
       <w:hyperlink w:anchor="_BRINDAR_INFORMACIÓN_SOBRE_2" w:history="1">
         <w:r>
           <w:rPr>
-            <w:rStyle w:val="Hyperlink"/>
+            <w:rStyle w:val="Hipervnculo"/>
           </w:rPr>
           <w:t>Brindar información sobre las ventas realizadas</w:t>
         </w:r>
@@ -4151,7 +4220,7 @@
     </w:p>
     <w:p>
       <w:pPr>
-        <w:pStyle w:val="ListParagraph"/>
+        <w:pStyle w:val="Prrafodelista"/>
         <w:numPr>
           <w:ilvl w:val="0"/>
           <w:numId w:val="46"/>
@@ -4160,37 +4229,37 @@
       <w:hyperlink w:anchor="_ASENTAR_RENDICIÓN_DE" w:history="1">
         <w:r>
           <w:rPr>
-            <w:rStyle w:val="Hyperlink"/>
+            <w:rStyle w:val="Hipervnculo"/>
           </w:rPr>
           <w:t>Asentar r</w:t>
         </w:r>
         <w:r>
           <w:rPr>
-            <w:rStyle w:val="Hyperlink"/>
+            <w:rStyle w:val="Hipervnculo"/>
           </w:rPr>
           <w:t>endici</w:t>
         </w:r>
         <w:r>
           <w:rPr>
-            <w:rStyle w:val="Hyperlink"/>
+            <w:rStyle w:val="Hipervnculo"/>
           </w:rPr>
           <w:t>ón de v</w:t>
         </w:r>
         <w:r>
           <w:rPr>
-            <w:rStyle w:val="Hyperlink"/>
+            <w:rStyle w:val="Hipervnculo"/>
           </w:rPr>
           <w:t>entas de</w:t>
         </w:r>
         <w:r>
           <w:rPr>
-            <w:rStyle w:val="Hyperlink"/>
+            <w:rStyle w:val="Hipervnculo"/>
           </w:rPr>
           <w:t xml:space="preserve"> v</w:t>
         </w:r>
         <w:r>
           <w:rPr>
-            <w:rStyle w:val="Hyperlink"/>
+            <w:rStyle w:val="Hipervnculo"/>
           </w:rPr>
           <w:t>iajante</w:t>
         </w:r>
@@ -4201,7 +4270,7 @@
     </w:p>
     <w:p>
       <w:pPr>
-        <w:pStyle w:val="ListParagraph"/>
+        <w:pStyle w:val="Prrafodelista"/>
         <w:numPr>
           <w:ilvl w:val="0"/>
           <w:numId w:val="46"/>
@@ -4210,19 +4279,19 @@
       <w:hyperlink w:anchor="_ASENTAR_DEVOLUCIÓN_DE" w:history="1">
         <w:r>
           <w:rPr>
-            <w:rStyle w:val="Hyperlink"/>
+            <w:rStyle w:val="Hipervnculo"/>
           </w:rPr>
           <w:t>Asentar devoluci</w:t>
         </w:r>
         <w:r>
           <w:rPr>
-            <w:rStyle w:val="Hyperlink"/>
+            <w:rStyle w:val="Hipervnculo"/>
           </w:rPr>
           <w:t>ón de productos t</w:t>
         </w:r>
         <w:r>
           <w:rPr>
-            <w:rStyle w:val="Hyperlink"/>
+            <w:rStyle w:val="Hipervnculo"/>
           </w:rPr>
           <w:t>erminados</w:t>
         </w:r>
@@ -4233,7 +4302,7 @@
     </w:p>
     <w:p>
       <w:pPr>
-        <w:pStyle w:val="ListParagraph"/>
+        <w:pStyle w:val="Prrafodelista"/>
         <w:numPr>
           <w:ilvl w:val="0"/>
           <w:numId w:val="46"/>
@@ -4242,7 +4311,7 @@
       <w:hyperlink w:anchor="_BRINDAR_INFORMACIÓN_SOBRE_3" w:history="1">
         <w:r>
           <w:rPr>
-            <w:rStyle w:val="Hyperlink"/>
+            <w:rStyle w:val="Hipervnculo"/>
           </w:rPr>
           <w:t>Brindar información sobre el seguimiento de Cheques</w:t>
         </w:r>
@@ -4253,7 +4322,7 @@
     </w:p>
     <w:p>
       <w:pPr>
-        <w:pStyle w:val="ListParagraph"/>
+        <w:pStyle w:val="Prrafodelista"/>
         <w:numPr>
           <w:ilvl w:val="0"/>
           <w:numId w:val="46"/>
@@ -4262,25 +4331,25 @@
       <w:hyperlink w:anchor="_BRINDAR_INFORMACIÓN_DE" w:history="1">
         <w:r>
           <w:rPr>
-            <w:rStyle w:val="Hyperlink"/>
+            <w:rStyle w:val="Hipervnculo"/>
           </w:rPr>
           <w:t>Brindar información</w:t>
         </w:r>
         <w:r>
           <w:rPr>
-            <w:rStyle w:val="Hyperlink"/>
+            <w:rStyle w:val="Hipervnculo"/>
           </w:rPr>
           <w:t xml:space="preserve"> de Calidad de </w:t>
         </w:r>
         <w:r>
           <w:rPr>
-            <w:rStyle w:val="Hyperlink"/>
+            <w:rStyle w:val="Hipervnculo"/>
           </w:rPr>
           <w:t xml:space="preserve">los </w:t>
         </w:r>
         <w:r>
           <w:rPr>
-            <w:rStyle w:val="Hyperlink"/>
+            <w:rStyle w:val="Hipervnculo"/>
           </w:rPr>
           <w:t>Productos Importados</w:t>
         </w:r>
@@ -4291,7 +4360,7 @@
     </w:p>
     <w:p>
       <w:pPr>
-        <w:pStyle w:val="ListParagraph"/>
+        <w:pStyle w:val="Prrafodelista"/>
         <w:numPr>
           <w:ilvl w:val="0"/>
           <w:numId w:val="46"/>
@@ -4300,31 +4369,31 @@
       <w:hyperlink w:anchor="_BRINDAR_INFORMACIÓN_SOBRE_4" w:history="1">
         <w:r>
           <w:rPr>
-            <w:rStyle w:val="Hyperlink"/>
+            <w:rStyle w:val="Hipervnculo"/>
           </w:rPr>
           <w:t xml:space="preserve">Brindar información sobre los </w:t>
         </w:r>
         <w:r>
           <w:rPr>
-            <w:rStyle w:val="Hyperlink"/>
+            <w:rStyle w:val="Hipervnculo"/>
           </w:rPr>
           <w:t xml:space="preserve">Productos </w:t>
         </w:r>
         <w:r>
           <w:rPr>
-            <w:rStyle w:val="Hyperlink"/>
+            <w:rStyle w:val="Hipervnculo"/>
           </w:rPr>
           <w:t>Defect</w:t>
         </w:r>
         <w:r>
           <w:rPr>
-            <w:rStyle w:val="Hyperlink"/>
+            <w:rStyle w:val="Hipervnculo"/>
           </w:rPr>
           <w:t>uosos</w:t>
         </w:r>
         <w:r>
           <w:rPr>
-            <w:rStyle w:val="Hyperlink"/>
+            <w:rStyle w:val="Hipervnculo"/>
           </w:rPr>
           <w:t xml:space="preserve"> por Proveedor</w:t>
         </w:r>
@@ -4335,7 +4404,7 @@
     </w:p>
     <w:p>
       <w:pPr>
-        <w:pStyle w:val="ListParagraph"/>
+        <w:pStyle w:val="Prrafodelista"/>
         <w:numPr>
           <w:ilvl w:val="0"/>
           <w:numId w:val="46"/>
@@ -4344,7 +4413,7 @@
       <w:hyperlink w:anchor="_BRINDAR_INFORMACIÓN_SOBRE_5" w:history="1">
         <w:r>
           <w:rPr>
-            <w:rStyle w:val="Hyperlink"/>
+            <w:rStyle w:val="Hipervnculo"/>
           </w:rPr>
           <w:t>Brindar información sobre las cuentas corrientes de los Clientes</w:t>
         </w:r>
@@ -4355,7 +4424,7 @@
     </w:p>
     <w:p>
       <w:pPr>
-        <w:pStyle w:val="ListParagraph"/>
+        <w:pStyle w:val="Prrafodelista"/>
         <w:numPr>
           <w:ilvl w:val="0"/>
           <w:numId w:val="46"/>
@@ -4364,7 +4433,7 @@
       <w:hyperlink w:anchor="_BRINDAR_INFORMACIÓN_SOBRE_6" w:history="1">
         <w:r>
           <w:rPr>
-            <w:rStyle w:val="Hyperlink"/>
+            <w:rStyle w:val="Hipervnculo"/>
           </w:rPr>
           <w:t>Brindar información sobre las proyecciones de ventas</w:t>
         </w:r>
@@ -4375,7 +4444,7 @@
     </w:p>
     <w:p>
       <w:pPr>
-        <w:pStyle w:val="ListParagraph"/>
+        <w:pStyle w:val="Prrafodelista"/>
         <w:numPr>
           <w:ilvl w:val="0"/>
           <w:numId w:val="46"/>
@@ -4384,7 +4453,7 @@
       <w:hyperlink w:anchor="_BRINDAR_INFORMACIÓN_SOBRE_7" w:history="1">
         <w:r>
           <w:rPr>
-            <w:rStyle w:val="Hyperlink"/>
+            <w:rStyle w:val="Hipervnculo"/>
           </w:rPr>
           <w:t>Brindar información sobre el estado financiero de la empresa</w:t>
         </w:r>
@@ -4395,7 +4464,7 @@
     </w:p>
     <w:p>
       <w:pPr>
-        <w:pStyle w:val="ListParagraph"/>
+        <w:pStyle w:val="Prrafodelista"/>
         <w:numPr>
           <w:ilvl w:val="0"/>
           <w:numId w:val="46"/>
@@ -4404,7 +4473,7 @@
       <w:hyperlink w:anchor="_BRINDAR_INFORMACIÓN_SOBRE_8" w:history="1">
         <w:r>
           <w:rPr>
-            <w:rStyle w:val="Hyperlink"/>
+            <w:rStyle w:val="Hipervnculo"/>
           </w:rPr>
           <w:t>Brindar información sobre la rentabilidad de productos</w:t>
         </w:r>
@@ -4465,7 +4534,7 @@
           </w:p>
           <w:p>
             <w:pPr>
-              <w:pStyle w:val="Heading2"/>
+              <w:pStyle w:val="Ttulo2"/>
               <w:jc w:val="center"/>
             </w:pPr>
             <w:bookmarkStart w:id="3" w:name="_ADMINISTRAR_PROVEEDOR"/>
@@ -4578,18 +4647,42 @@
           </w:p>
           <w:p>
             <w:pPr>
-              <w:pStyle w:val="ListParagraph"/>
-              <w:spacing w:after="0" w:line="240" w:lineRule="auto"/>
-              <w:jc w:val="both"/>
-              <w:rPr>
-                <w:rFonts w:ascii="Times New Roman" w:hAnsi="Times New Roman"/>
-              </w:rPr>
-            </w:pPr>
-            <w:r>
-              <w:rPr>
-                <w:rFonts w:ascii="Times New Roman" w:hAnsi="Times New Roman"/>
-              </w:rPr>
-              <w:t>Establecer el procedimiento a seguir respecto a los pasos que se deben realizar para el ingreso, modificación o baja de un proveedor junto con el catalogo del mismo.</w:t>
+              <w:pStyle w:val="Prrafodelista"/>
+              <w:spacing w:after="0" w:line="240" w:lineRule="auto"/>
+              <w:jc w:val="both"/>
+              <w:rPr>
+                <w:rFonts w:ascii="Times New Roman" w:hAnsi="Times New Roman"/>
+              </w:rPr>
+            </w:pPr>
+            <w:r>
+              <w:rPr>
+                <w:rFonts w:ascii="Times New Roman" w:hAnsi="Times New Roman"/>
+              </w:rPr>
+              <w:t>Establecer el procedimiento a seguir respecto a los pasos que se deben realizar para el ingreso, modificación o baja d</w:t>
+            </w:r>
+            <w:r>
+              <w:rPr>
+                <w:rFonts w:ascii="Times New Roman" w:hAnsi="Times New Roman"/>
+              </w:rPr>
+              <w:t xml:space="preserve">e un proveedor junto con el </w:t>
+            </w:r>
+            <w:r>
+              <w:rPr>
+                <w:rFonts w:ascii="Times New Roman" w:hAnsi="Times New Roman"/>
+              </w:rPr>
+              <w:t>catá</w:t>
+            </w:r>
+            <w:r>
+              <w:rPr>
+                <w:rFonts w:ascii="Times New Roman" w:hAnsi="Times New Roman"/>
+              </w:rPr>
+              <w:t>logo</w:t>
+            </w:r>
+            <w:r>
+              <w:rPr>
+                <w:rFonts w:ascii="Times New Roman" w:hAnsi="Times New Roman"/>
+              </w:rPr>
+              <w:t xml:space="preserve"> del mismo.</w:t>
             </w:r>
           </w:p>
           <w:p>
@@ -5161,7 +5254,7 @@
             <w:r>
               <w:rPr>
                 <w:noProof/>
-                <w:lang w:val="en-US"/>
+                <w:lang w:eastAsia="es-ES"/>
               </w:rPr>
               <w:drawing>
                 <wp:inline distT="0" distB="0" distL="0" distR="0">
@@ -5252,7 +5345,7 @@
           </w:p>
           <w:p>
             <w:pPr>
-              <w:pStyle w:val="Heading2"/>
+              <w:pStyle w:val="Ttulo2"/>
               <w:jc w:val="center"/>
             </w:pPr>
             <w:bookmarkStart w:id="5" w:name="_CONFECCIONAR_ORDEN_DE"/>
@@ -5365,7 +5458,7 @@
           </w:p>
           <w:p>
             <w:pPr>
-              <w:pStyle w:val="ListParagraph"/>
+              <w:pStyle w:val="Prrafodelista"/>
               <w:spacing w:after="0" w:line="240" w:lineRule="auto"/>
               <w:jc w:val="both"/>
               <w:rPr>
@@ -5884,10 +5977,10 @@
                   <v:path o:extrusionok="f" gradientshapeok="t" o:connecttype="rect"/>
                   <o:lock v:ext="edit" aspectratio="t"/>
                 </v:shapetype>
-                <v:shape id="_x0000_i1025" type="#_x0000_t75" style="width:296.3pt;height:253.4pt" o:ole="">
+                <v:shape id="_x0000_i1025" type="#_x0000_t75" style="width:296.15pt;height:253.35pt" o:ole="">
                   <v:imagedata r:id="rId11" o:title=""/>
                 </v:shape>
-                <o:OLEObject Type="Embed" ProgID="AcroExch.Document.7" ShapeID="_x0000_i1025" DrawAspect="Content" ObjectID="_1382461024" r:id="rId12"/>
+                <o:OLEObject Type="Embed" ProgID="AcroExch.Document.7" ShapeID="_x0000_i1025" DrawAspect="Content" ObjectID="_1382465555" r:id="rId12"/>
               </w:object>
             </w:r>
           </w:p>
@@ -5943,7 +6036,7 @@
           </w:p>
           <w:p>
             <w:pPr>
-              <w:pStyle w:val="Heading2"/>
+              <w:pStyle w:val="Ttulo2"/>
               <w:jc w:val="center"/>
             </w:pPr>
             <w:bookmarkStart w:id="7" w:name="_BRINDAR_INFORMACIÓN_SOBRE"/>
@@ -6056,7 +6149,7 @@
           </w:p>
           <w:p>
             <w:pPr>
-              <w:pStyle w:val="ListParagraph"/>
+              <w:pStyle w:val="Prrafodelista"/>
               <w:spacing w:after="0" w:line="240" w:lineRule="auto"/>
               <w:jc w:val="both"/>
               <w:rPr>
@@ -6491,7 +6584,7 @@
                 <w:b/>
                 <w:noProof/>
                 <w:szCs w:val="24"/>
-                <w:lang w:val="en-US"/>
+                <w:lang w:val="es-ES" w:eastAsia="es-ES"/>
               </w:rPr>
               <w:drawing>
                 <wp:inline distT="0" distB="0" distL="0" distR="0">
@@ -6608,7 +6701,7 @@
           </w:p>
           <w:p>
             <w:pPr>
-              <w:pStyle w:val="Heading2"/>
+              <w:pStyle w:val="Ttulo2"/>
               <w:jc w:val="center"/>
             </w:pPr>
             <w:bookmarkStart w:id="9" w:name="_REALIZAR_SEGUIMIENTO_DE"/>
@@ -6721,7 +6814,7 @@
           </w:p>
           <w:p>
             <w:pPr>
-              <w:pStyle w:val="ListParagraph"/>
+              <w:pStyle w:val="Prrafodelista"/>
               <w:spacing w:after="0" w:line="240" w:lineRule="auto"/>
               <w:jc w:val="both"/>
               <w:rPr>
@@ -7199,7 +7292,7 @@
           </w:p>
           <w:p>
             <w:pPr>
-              <w:pStyle w:val="Heading2"/>
+              <w:pStyle w:val="Ttulo2"/>
               <w:jc w:val="center"/>
             </w:pPr>
             <w:bookmarkStart w:id="11" w:name="_CONFECCIONAR_IMPORTACION"/>
@@ -7312,7 +7405,7 @@
           </w:p>
           <w:p>
             <w:pPr>
-              <w:pStyle w:val="ListParagraph"/>
+              <w:pStyle w:val="Prrafodelista"/>
               <w:spacing w:after="0" w:line="240" w:lineRule="auto"/>
               <w:jc w:val="both"/>
               <w:rPr>
@@ -7825,7 +7918,7 @@
             <w:r>
               <w:rPr>
                 <w:noProof/>
-                <w:lang w:val="en-US"/>
+                <w:lang w:val="es-ES" w:eastAsia="es-ES"/>
               </w:rPr>
               <w:drawing>
                 <wp:inline distT="0" distB="0" distL="0" distR="0">
@@ -7916,7 +8009,7 @@
           </w:p>
           <w:p>
             <w:pPr>
-              <w:pStyle w:val="Heading2"/>
+              <w:pStyle w:val="Ttulo2"/>
               <w:jc w:val="center"/>
             </w:pPr>
             <w:bookmarkStart w:id="13" w:name="_REALIZAR_SEGUIMIENTO_DE_1"/>
@@ -8040,7 +8133,7 @@
           </w:p>
           <w:p>
             <w:pPr>
-              <w:pStyle w:val="ListParagraph"/>
+              <w:pStyle w:val="Prrafodelista"/>
               <w:spacing w:after="0" w:line="240" w:lineRule="auto"/>
               <w:jc w:val="both"/>
               <w:rPr>
@@ -8459,7 +8552,7 @@
           </w:p>
           <w:p>
             <w:pPr>
-              <w:pStyle w:val="Heading2"/>
+              <w:pStyle w:val="Ttulo2"/>
               <w:jc w:val="center"/>
             </w:pPr>
             <w:bookmarkStart w:id="15" w:name="_REALIZAR_ANULACIÓN_DE"/>
@@ -8583,7 +8676,7 @@
           </w:p>
           <w:p>
             <w:pPr>
-              <w:pStyle w:val="ListParagraph"/>
+              <w:pStyle w:val="Prrafodelista"/>
               <w:spacing w:after="0" w:line="240" w:lineRule="auto"/>
               <w:jc w:val="both"/>
               <w:rPr>
@@ -9038,7 +9131,7 @@
           </w:p>
           <w:p>
             <w:pPr>
-              <w:pStyle w:val="Heading2"/>
+              <w:pStyle w:val="Ttulo2"/>
               <w:jc w:val="center"/>
             </w:pPr>
             <w:bookmarkStart w:id="17" w:name="_REALIZAR_RECLAMO_DE"/>
@@ -9162,7 +9255,7 @@
           </w:p>
           <w:p>
             <w:pPr>
-              <w:pStyle w:val="ListParagraph"/>
+              <w:pStyle w:val="Prrafodelista"/>
               <w:spacing w:after="0" w:line="240" w:lineRule="auto"/>
               <w:jc w:val="both"/>
               <w:rPr>
@@ -9583,7 +9676,7 @@
                 <w:b/>
                 <w:noProof/>
                 <w:szCs w:val="24"/>
-                <w:lang w:val="en-US"/>
+                <w:lang w:eastAsia="es-ES"/>
               </w:rPr>
               <w:drawing>
                 <wp:inline distT="0" distB="0" distL="0" distR="0">
@@ -9700,7 +9793,7 @@
           </w:p>
           <w:p>
             <w:pPr>
-              <w:pStyle w:val="Heading2"/>
+              <w:pStyle w:val="Ttulo2"/>
               <w:jc w:val="center"/>
             </w:pPr>
             <w:bookmarkStart w:id="19" w:name="_REALIZAR_PAGO_A"/>
@@ -9824,7 +9917,7 @@
           </w:p>
           <w:p>
             <w:pPr>
-              <w:pStyle w:val="ListParagraph"/>
+              <w:pStyle w:val="Prrafodelista"/>
               <w:spacing w:after="0" w:line="240" w:lineRule="auto"/>
               <w:jc w:val="both"/>
               <w:rPr>
@@ -10343,7 +10436,7 @@
             <w:r>
               <w:rPr>
                 <w:noProof/>
-                <w:lang w:val="en-US"/>
+                <w:lang w:eastAsia="es-ES"/>
               </w:rPr>
               <w:drawing>
                 <wp:inline distT="0" distB="0" distL="0" distR="0">
@@ -10439,7 +10532,7 @@
           </w:p>
           <w:p>
             <w:pPr>
-              <w:pStyle w:val="Heading2"/>
+              <w:pStyle w:val="Ttulo2"/>
               <w:jc w:val="center"/>
             </w:pPr>
             <w:bookmarkStart w:id="21" w:name="_BRINDAR_INFORMACIÓN_SOBRE_1"/>
@@ -10563,7 +10656,7 @@
           </w:p>
           <w:p>
             <w:pPr>
-              <w:pStyle w:val="ListParagraph"/>
+              <w:pStyle w:val="Prrafodelista"/>
               <w:spacing w:after="0" w:line="240" w:lineRule="auto"/>
               <w:jc w:val="both"/>
               <w:rPr>
@@ -11011,7 +11104,7 @@
               <w:rPr>
                 <w:rFonts w:ascii="Times New Roman" w:hAnsi="Times New Roman"/>
                 <w:noProof/>
-                <w:lang w:val="en-US"/>
+                <w:lang w:eastAsia="es-ES"/>
               </w:rPr>
               <w:drawing>
                 <wp:inline distT="0" distB="0" distL="0" distR="0">
@@ -11117,7 +11210,7 @@
           </w:p>
           <w:p>
             <w:pPr>
-              <w:pStyle w:val="Heading2"/>
+              <w:pStyle w:val="Ttulo2"/>
               <w:jc w:val="center"/>
             </w:pPr>
             <w:bookmarkStart w:id="23" w:name="_ASENTAR_INGRESO_DE"/>
@@ -11230,7 +11323,7 @@
           </w:p>
           <w:p>
             <w:pPr>
-              <w:pStyle w:val="ListParagraph"/>
+              <w:pStyle w:val="Prrafodelista"/>
               <w:spacing w:after="0" w:line="240" w:lineRule="auto"/>
               <w:jc w:val="both"/>
               <w:rPr>
@@ -11704,7 +11797,7 @@
             <w:r>
               <w:rPr>
                 <w:noProof/>
-                <w:lang w:val="en-US"/>
+                <w:lang w:eastAsia="es-ES"/>
               </w:rPr>
               <w:drawing>
                 <wp:inline distT="0" distB="0" distL="0" distR="0">
@@ -11778,7 +11871,7 @@
             <w:r>
               <w:rPr>
                 <w:noProof/>
-                <w:lang w:val="en-US"/>
+                <w:lang w:eastAsia="es-ES"/>
               </w:rPr>
               <w:drawing>
                 <wp:inline distT="0" distB="0" distL="0" distR="0">
@@ -11874,7 +11967,7 @@
           </w:p>
           <w:p>
             <w:pPr>
-              <w:pStyle w:val="Heading2"/>
+              <w:pStyle w:val="Ttulo2"/>
               <w:jc w:val="center"/>
             </w:pPr>
             <w:bookmarkStart w:id="25" w:name="_ASENTAR_DEFECTOS_DE"/>
@@ -11990,7 +12083,7 @@
           </w:p>
           <w:p>
             <w:pPr>
-              <w:pStyle w:val="ListParagraph"/>
+              <w:pStyle w:val="Prrafodelista"/>
               <w:spacing w:after="0" w:line="240" w:lineRule="auto"/>
               <w:jc w:val="both"/>
               <w:rPr>
@@ -12428,7 +12521,7 @@
             <w:r>
               <w:rPr>
                 <w:noProof/>
-                <w:lang w:val="en-US"/>
+                <w:lang w:eastAsia="es-ES"/>
               </w:rPr>
               <w:drawing>
                 <wp:anchor distT="0" distB="0" distL="114300" distR="114300" simplePos="0" relativeHeight="251658240" behindDoc="1" locked="0" layoutInCell="1" allowOverlap="1">
@@ -12559,7 +12652,7 @@
           </w:p>
           <w:p>
             <w:pPr>
-              <w:pStyle w:val="Heading2"/>
+              <w:pStyle w:val="Ttulo2"/>
               <w:jc w:val="center"/>
             </w:pPr>
             <w:bookmarkStart w:id="27" w:name="_ASENTAR_SALIDA_DE"/>
@@ -12672,7 +12765,7 @@
           </w:p>
           <w:p>
             <w:pPr>
-              <w:pStyle w:val="ListParagraph"/>
+              <w:pStyle w:val="Prrafodelista"/>
               <w:spacing w:after="0" w:line="240" w:lineRule="auto"/>
               <w:jc w:val="both"/>
               <w:rPr>
@@ -13123,7 +13216,7 @@
             <w:r>
               <w:rPr>
                 <w:noProof/>
-                <w:lang w:val="en-US"/>
+                <w:lang w:eastAsia="es-ES"/>
               </w:rPr>
               <w:drawing>
                 <wp:anchor distT="0" distB="0" distL="114300" distR="114300" simplePos="0" relativeHeight="251661312" behindDoc="1" locked="0" layoutInCell="1" allowOverlap="1">
@@ -13285,7 +13378,7 @@
           </w:p>
           <w:p>
             <w:pPr>
-              <w:pStyle w:val="Heading2"/>
+              <w:pStyle w:val="Ttulo2"/>
               <w:jc w:val="center"/>
             </w:pPr>
             <w:bookmarkStart w:id="29" w:name="_ASENTAR_SALIDA_DE_1"/>
@@ -13398,7 +13491,7 @@
           </w:p>
           <w:p>
             <w:pPr>
-              <w:pStyle w:val="ListParagraph"/>
+              <w:pStyle w:val="Prrafodelista"/>
               <w:spacing w:after="0" w:line="240" w:lineRule="auto"/>
               <w:jc w:val="both"/>
               <w:rPr>
@@ -13818,7 +13911,7 @@
             <w:r>
               <w:rPr>
                 <w:noProof/>
-                <w:lang w:val="en-US"/>
+                <w:lang w:eastAsia="es-ES"/>
               </w:rPr>
               <w:drawing>
                 <wp:anchor distT="0" distB="0" distL="114300" distR="114300" simplePos="0" relativeHeight="251660288" behindDoc="1" locked="0" layoutInCell="1" allowOverlap="1">
@@ -13975,7 +14068,7 @@
           </w:p>
           <w:p>
             <w:pPr>
-              <w:pStyle w:val="Heading2"/>
+              <w:pStyle w:val="Ttulo2"/>
               <w:jc w:val="center"/>
             </w:pPr>
             <w:bookmarkStart w:id="31" w:name="_ADMINISTRAR_VIAJANTE"/>
@@ -14106,7 +14199,7 @@
           </w:p>
           <w:p>
             <w:pPr>
-              <w:pStyle w:val="ListParagraph"/>
+              <w:pStyle w:val="Prrafodelista"/>
               <w:spacing w:after="0" w:line="240" w:lineRule="auto"/>
               <w:jc w:val="both"/>
               <w:rPr>
@@ -14576,7 +14669,7 @@
           </w:p>
           <w:p>
             <w:pPr>
-              <w:pStyle w:val="Heading2"/>
+              <w:pStyle w:val="Ttulo2"/>
               <w:jc w:val="center"/>
             </w:pPr>
             <w:bookmarkStart w:id="33" w:name="_CONFECCIONAR_CATÁLOGO_EMPRESA"/>
@@ -14692,7 +14785,7 @@
           </w:p>
           <w:p>
             <w:pPr>
-              <w:pStyle w:val="ListParagraph"/>
+              <w:pStyle w:val="Prrafodelista"/>
               <w:spacing w:after="0" w:line="240" w:lineRule="auto"/>
               <w:jc w:val="both"/>
               <w:rPr>
@@ -15181,7 +15274,7 @@
             <w:r>
               <w:rPr>
                 <w:noProof/>
-                <w:lang w:val="en-US"/>
+                <w:lang w:eastAsia="es-ES"/>
               </w:rPr>
               <w:drawing>
                 <wp:inline distT="0" distB="0" distL="0" distR="0">
@@ -15272,7 +15365,7 @@
           </w:p>
           <w:p>
             <w:pPr>
-              <w:pStyle w:val="Heading2"/>
+              <w:pStyle w:val="Ttulo2"/>
               <w:jc w:val="center"/>
             </w:pPr>
             <w:bookmarkStart w:id="35" w:name="_CONFECCIONAR_PEDIDO"/>
@@ -15385,7 +15478,7 @@
           </w:p>
           <w:p>
             <w:pPr>
-              <w:pStyle w:val="ListParagraph"/>
+              <w:pStyle w:val="Prrafodelista"/>
               <w:spacing w:after="0" w:line="240" w:lineRule="auto"/>
               <w:jc w:val="both"/>
               <w:rPr>
@@ -15913,7 +16006,7 @@
             <w:r>
               <w:rPr>
                 <w:noProof/>
-                <w:lang w:val="en-US"/>
+                <w:lang w:val="es-ES" w:eastAsia="es-ES"/>
               </w:rPr>
               <w:drawing>
                 <wp:inline distT="0" distB="0" distL="0" distR="0">
@@ -15997,7 +16090,7 @@
           </w:p>
           <w:p>
             <w:pPr>
-              <w:pStyle w:val="Heading2"/>
+              <w:pStyle w:val="Ttulo2"/>
               <w:jc w:val="center"/>
             </w:pPr>
             <w:bookmarkStart w:id="37" w:name="_ASENTAR_ENTRADA_DE"/>
@@ -16110,7 +16203,7 @@
           </w:p>
           <w:p>
             <w:pPr>
-              <w:pStyle w:val="ListParagraph"/>
+              <w:pStyle w:val="Prrafodelista"/>
               <w:spacing w:after="0" w:line="240" w:lineRule="auto"/>
               <w:jc w:val="both"/>
               <w:rPr>
@@ -16673,7 +16766,7 @@
           </w:p>
           <w:p>
             <w:pPr>
-              <w:pStyle w:val="Heading2"/>
+              <w:pStyle w:val="Ttulo2"/>
               <w:jc w:val="center"/>
             </w:pPr>
             <w:bookmarkStart w:id="39" w:name="_REALIZAR_ARMADO_DE"/>
@@ -16786,7 +16879,7 @@
           </w:p>
           <w:p>
             <w:pPr>
-              <w:pStyle w:val="ListParagraph"/>
+              <w:pStyle w:val="Prrafodelista"/>
               <w:spacing w:after="0" w:line="240" w:lineRule="auto"/>
               <w:jc w:val="both"/>
               <w:rPr>
@@ -17227,7 +17320,7 @@
                 <w:rFonts w:ascii="Times New Roman" w:hAnsi="Times New Roman"/>
                 <w:b/>
                 <w:noProof/>
-                <w:lang w:val="en-US"/>
+                <w:lang w:eastAsia="es-ES"/>
               </w:rPr>
               <w:drawing>
                 <wp:inline distT="0" distB="0" distL="0" distR="0">
@@ -17333,7 +17426,7 @@
           </w:p>
           <w:p>
             <w:pPr>
-              <w:pStyle w:val="Heading2"/>
+              <w:pStyle w:val="Ttulo2"/>
               <w:jc w:val="center"/>
             </w:pPr>
             <w:bookmarkStart w:id="41" w:name="_ASENTAR_SALIDAD_DE"/>
@@ -17446,7 +17539,7 @@
           </w:p>
           <w:p>
             <w:pPr>
-              <w:pStyle w:val="ListParagraph"/>
+              <w:pStyle w:val="Prrafodelista"/>
               <w:spacing w:after="0" w:line="240" w:lineRule="auto"/>
               <w:jc w:val="both"/>
               <w:rPr>
@@ -17889,7 +17982,7 @@
             <w:r>
               <w:rPr>
                 <w:noProof/>
-                <w:lang w:val="en-US"/>
+                <w:lang w:eastAsia="es-ES"/>
               </w:rPr>
               <w:drawing>
                 <wp:inline distT="0" distB="0" distL="0" distR="0">
@@ -17985,7 +18078,7 @@
           </w:p>
           <w:p>
             <w:pPr>
-              <w:pStyle w:val="Heading2"/>
+              <w:pStyle w:val="Ttulo2"/>
               <w:jc w:val="center"/>
             </w:pPr>
             <w:bookmarkStart w:id="43" w:name="_CONFECCIONAR_HOJA_DE"/>
@@ -18109,7 +18202,7 @@
           </w:p>
           <w:p>
             <w:pPr>
-              <w:pStyle w:val="ListParagraph"/>
+              <w:pStyle w:val="Prrafodelista"/>
               <w:spacing w:after="0" w:line="240" w:lineRule="auto"/>
               <w:jc w:val="both"/>
               <w:rPr>
@@ -18585,7 +18678,7 @@
                 <w:b/>
                 <w:noProof/>
                 <w:szCs w:val="24"/>
-                <w:lang w:val="en-US"/>
+                <w:lang w:val="es-ES" w:eastAsia="es-ES"/>
               </w:rPr>
               <w:drawing>
                 <wp:inline distT="0" distB="0" distL="0" distR="0">
@@ -18703,7 +18796,7 @@
           </w:p>
           <w:p>
             <w:pPr>
-              <w:pStyle w:val="Heading2"/>
+              <w:pStyle w:val="Ttulo2"/>
               <w:jc w:val="center"/>
             </w:pPr>
             <w:bookmarkStart w:id="45" w:name="_EFECTUAR_VENTA"/>
@@ -18823,7 +18916,7 @@
           </w:p>
           <w:p>
             <w:pPr>
-              <w:pStyle w:val="ListParagraph"/>
+              <w:pStyle w:val="Prrafodelista"/>
               <w:spacing w:after="0" w:line="240" w:lineRule="auto"/>
               <w:jc w:val="both"/>
               <w:rPr>
@@ -19475,7 +19568,7 @@
             <w:r>
               <w:rPr>
                 <w:noProof/>
-                <w:lang w:val="en-US"/>
+                <w:lang w:val="es-ES" w:eastAsia="es-ES"/>
               </w:rPr>
               <w:drawing>
                 <wp:inline distT="0" distB="0" distL="0" distR="0">
@@ -19559,7 +19652,7 @@
           </w:p>
           <w:p>
             <w:pPr>
-              <w:pStyle w:val="Heading2"/>
+              <w:pStyle w:val="Ttulo2"/>
               <w:jc w:val="center"/>
             </w:pPr>
             <w:bookmarkStart w:id="47" w:name="_EFECTUAR_DEVOLUCIÓN_DE"/>
@@ -19672,7 +19765,7 @@
           </w:p>
           <w:p>
             <w:pPr>
-              <w:pStyle w:val="ListParagraph"/>
+              <w:pStyle w:val="Prrafodelista"/>
               <w:spacing w:after="0" w:line="240" w:lineRule="auto"/>
               <w:jc w:val="both"/>
               <w:rPr>
@@ -20143,7 +20236,7 @@
             <w:r>
               <w:rPr>
                 <w:noProof/>
-                <w:lang w:val="en-US"/>
+                <w:lang w:val="es-ES" w:eastAsia="es-ES"/>
               </w:rPr>
               <w:drawing>
                 <wp:anchor distT="0" distB="0" distL="114300" distR="114300" simplePos="0" relativeHeight="251659264" behindDoc="1" locked="0" layoutInCell="1" allowOverlap="1">
@@ -20293,7 +20386,7 @@
           </w:p>
           <w:p>
             <w:pPr>
-              <w:pStyle w:val="Heading2"/>
+              <w:pStyle w:val="Ttulo2"/>
               <w:jc w:val="center"/>
             </w:pPr>
             <w:bookmarkStart w:id="49" w:name="_BRINDAR_INFORMACIÓN_SOBRE_2"/>
@@ -20417,7 +20510,7 @@
           </w:p>
           <w:p>
             <w:pPr>
-              <w:pStyle w:val="ListParagraph"/>
+              <w:pStyle w:val="Prrafodelista"/>
               <w:spacing w:after="0" w:line="240" w:lineRule="auto"/>
               <w:jc w:val="both"/>
               <w:rPr>
@@ -20991,7 +21084,7 @@
                 <w:rFonts w:ascii="Times New Roman" w:hAnsi="Times New Roman"/>
                 <w:noProof/>
                 <w:szCs w:val="24"/>
-                <w:lang w:val="en-US"/>
+                <w:lang w:eastAsia="es-ES"/>
               </w:rPr>
               <w:drawing>
                 <wp:inline distT="0" distB="0" distL="0" distR="0">
@@ -21097,7 +21190,7 @@
           </w:p>
           <w:p>
             <w:pPr>
-              <w:pStyle w:val="Heading2"/>
+              <w:pStyle w:val="Ttulo2"/>
               <w:jc w:val="center"/>
             </w:pPr>
             <w:bookmarkStart w:id="51" w:name="_ASENTAR_RENDICIÓN_DE"/>
@@ -21210,7 +21303,7 @@
           </w:p>
           <w:p>
             <w:pPr>
-              <w:pStyle w:val="ListParagraph"/>
+              <w:pStyle w:val="Prrafodelista"/>
               <w:spacing w:after="0" w:line="240" w:lineRule="auto"/>
               <w:jc w:val="both"/>
               <w:rPr>
@@ -21662,7 +21755,7 @@
             <w:r>
               <w:rPr>
                 <w:noProof/>
-                <w:lang w:val="en-US"/>
+                <w:lang w:val="es-ES" w:eastAsia="es-ES"/>
               </w:rPr>
               <w:drawing>
                 <wp:inline distT="0" distB="0" distL="0" distR="0">
@@ -21758,7 +21851,7 @@
           </w:p>
           <w:p>
             <w:pPr>
-              <w:pStyle w:val="Heading2"/>
+              <w:pStyle w:val="Ttulo2"/>
               <w:jc w:val="center"/>
             </w:pPr>
             <w:bookmarkStart w:id="53" w:name="_ASENTAR_DEVOLUCIÓN_DE"/>
@@ -21871,7 +21964,7 @@
           </w:p>
           <w:p>
             <w:pPr>
-              <w:pStyle w:val="ListParagraph"/>
+              <w:pStyle w:val="Prrafodelista"/>
               <w:spacing w:after="0" w:line="240" w:lineRule="auto"/>
               <w:jc w:val="both"/>
               <w:rPr>
@@ -22550,7 +22643,7 @@
           </w:p>
           <w:p>
             <w:pPr>
-              <w:pStyle w:val="Heading2"/>
+              <w:pStyle w:val="Ttulo2"/>
               <w:jc w:val="center"/>
             </w:pPr>
             <w:bookmarkStart w:id="55" w:name="_BRINDAR_INFORMACIÓN_SOBRE_3"/>
@@ -22674,7 +22767,7 @@
           </w:p>
           <w:p>
             <w:pPr>
-              <w:pStyle w:val="ListParagraph"/>
+              <w:pStyle w:val="Prrafodelista"/>
               <w:spacing w:after="0" w:line="240" w:lineRule="auto"/>
               <w:jc w:val="both"/>
               <w:rPr>
@@ -23130,7 +23223,7 @@
           </w:p>
           <w:p>
             <w:pPr>
-              <w:pStyle w:val="Heading2"/>
+              <w:pStyle w:val="Ttulo2"/>
               <w:jc w:val="center"/>
             </w:pPr>
             <w:bookmarkStart w:id="57" w:name="_BRINDAR_INFORMACIÓN_DE"/>
@@ -23254,7 +23347,7 @@
           </w:p>
           <w:p>
             <w:pPr>
-              <w:pStyle w:val="ListParagraph"/>
+              <w:pStyle w:val="Prrafodelista"/>
               <w:spacing w:after="0" w:line="240" w:lineRule="auto"/>
               <w:jc w:val="both"/>
               <w:rPr>
@@ -23689,7 +23782,7 @@
           </w:p>
           <w:p>
             <w:pPr>
-              <w:pStyle w:val="Heading2"/>
+              <w:pStyle w:val="Ttulo2"/>
               <w:jc w:val="center"/>
             </w:pPr>
             <w:bookmarkStart w:id="59" w:name="_BRINDAR_INFORMACIÓN_SOBRE_4"/>
@@ -23820,7 +23913,7 @@
           </w:p>
           <w:p>
             <w:pPr>
-              <w:pStyle w:val="ListParagraph"/>
+              <w:pStyle w:val="Prrafodelista"/>
               <w:spacing w:after="0" w:line="240" w:lineRule="auto"/>
               <w:jc w:val="both"/>
               <w:rPr>
@@ -24192,7 +24285,7 @@
                 <w:rFonts w:ascii="Times New Roman" w:hAnsi="Times New Roman"/>
                 <w:noProof/>
                 <w:szCs w:val="24"/>
-                <w:lang w:val="en-US"/>
+                <w:lang w:eastAsia="es-ES"/>
               </w:rPr>
               <w:drawing>
                 <wp:inline distT="0" distB="0" distL="0" distR="0">
@@ -24298,7 +24391,7 @@
           </w:p>
           <w:p>
             <w:pPr>
-              <w:pStyle w:val="Heading2"/>
+              <w:pStyle w:val="Ttulo2"/>
               <w:jc w:val="center"/>
             </w:pPr>
             <w:bookmarkStart w:id="61" w:name="_BRINDAR_INFORMACIÓN_SOBRE_5"/>
@@ -24422,7 +24515,7 @@
           </w:p>
           <w:p>
             <w:pPr>
-              <w:pStyle w:val="ListParagraph"/>
+              <w:pStyle w:val="Prrafodelista"/>
               <w:spacing w:after="0" w:line="240" w:lineRule="auto"/>
               <w:jc w:val="both"/>
               <w:rPr>
@@ -24865,7 +24958,7 @@
           </w:p>
           <w:p>
             <w:pPr>
-              <w:pStyle w:val="Heading2"/>
+              <w:pStyle w:val="Ttulo2"/>
               <w:jc w:val="center"/>
             </w:pPr>
             <w:bookmarkStart w:id="63" w:name="_BRINDAR_INFORMACIÓN_SOBRE_6"/>
@@ -24989,7 +25082,7 @@
           </w:p>
           <w:p>
             <w:pPr>
-              <w:pStyle w:val="ListParagraph"/>
+              <w:pStyle w:val="Prrafodelista"/>
               <w:spacing w:after="0" w:line="240" w:lineRule="auto"/>
               <w:jc w:val="both"/>
               <w:rPr>
@@ -25451,7 +25544,7 @@
           </w:p>
           <w:p>
             <w:pPr>
-              <w:pStyle w:val="Heading2"/>
+              <w:pStyle w:val="Ttulo2"/>
               <w:jc w:val="center"/>
             </w:pPr>
             <w:bookmarkStart w:id="65" w:name="_BRINDAR_INFORMACIÓN_SOBRE_7"/>
@@ -25575,7 +25668,7 @@
           </w:p>
           <w:p>
             <w:pPr>
-              <w:pStyle w:val="ListParagraph"/>
+              <w:pStyle w:val="Prrafodelista"/>
               <w:spacing w:after="0" w:line="240" w:lineRule="auto"/>
               <w:jc w:val="both"/>
               <w:rPr>
@@ -26009,7 +26102,7 @@
           </w:p>
           <w:p>
             <w:pPr>
-              <w:pStyle w:val="Heading2"/>
+              <w:pStyle w:val="Ttulo2"/>
               <w:jc w:val="center"/>
             </w:pPr>
             <w:bookmarkStart w:id="67" w:name="_BRINDAR_INFORMACIÓN_SOBRE_8"/>
@@ -26133,7 +26226,7 @@
           </w:p>
           <w:p>
             <w:pPr>
-              <w:pStyle w:val="ListParagraph"/>
+              <w:pStyle w:val="Prrafodelista"/>
               <w:spacing w:after="0" w:line="240" w:lineRule="auto"/>
               <w:jc w:val="both"/>
               <w:rPr>
@@ -26568,7 +26661,7 @@
                 <w:rFonts w:ascii="Times New Roman" w:hAnsi="Times New Roman"/>
                 <w:noProof/>
                 <w:szCs w:val="24"/>
-                <w:lang w:val="en-US"/>
+                <w:lang w:eastAsia="es-ES"/>
               </w:rPr>
               <w:drawing>
                 <wp:inline distT="0" distB="0" distL="0" distR="0">
@@ -26690,7 +26783,7 @@
         </w:tcPr>
         <w:p>
           <w:pPr>
-            <w:pStyle w:val="Footer"/>
+            <w:pStyle w:val="Piedepgina"/>
             <w:rPr>
               <w:rFonts w:ascii="Arial" w:hAnsi="Arial" w:cs="Arial"/>
               <w:sz w:val="18"/>
@@ -26725,7 +26818,27 @@
               <w:szCs w:val="18"/>
               <w:lang w:val="es-AR"/>
             </w:rPr>
-            <w:t xml:space="preserve">, Pisciolari, Quiroga, </w:t>
+            <w:t xml:space="preserve">, </w:t>
+          </w:r>
+          <w:proofErr w:type="spellStart"/>
+          <w:r>
+            <w:rPr>
+              <w:rFonts w:ascii="Arial" w:hAnsi="Arial" w:cs="Arial"/>
+              <w:sz w:val="18"/>
+              <w:szCs w:val="18"/>
+              <w:lang w:val="es-AR"/>
+            </w:rPr>
+            <w:t>Pisciolari</w:t>
+          </w:r>
+          <w:proofErr w:type="spellEnd"/>
+          <w:r>
+            <w:rPr>
+              <w:rFonts w:ascii="Arial" w:hAnsi="Arial" w:cs="Arial"/>
+              <w:sz w:val="18"/>
+              <w:szCs w:val="18"/>
+              <w:lang w:val="es-AR"/>
+            </w:rPr>
+            <w:t xml:space="preserve">, Quiroga, </w:t>
           </w:r>
           <w:proofErr w:type="spellStart"/>
           <w:r>
@@ -26741,7 +26854,7 @@
         </w:p>
         <w:p>
           <w:pPr>
-            <w:pStyle w:val="Footer"/>
+            <w:pStyle w:val="Piedepgina"/>
             <w:rPr>
               <w:rFonts w:ascii="Arial" w:hAnsi="Arial" w:cs="Arial"/>
               <w:sz w:val="18"/>
@@ -26757,7 +26870,7 @@
         </w:tcPr>
         <w:p>
           <w:pPr>
-            <w:pStyle w:val="Footer"/>
+            <w:pStyle w:val="Piedepgina"/>
             <w:jc w:val="right"/>
             <w:rPr>
               <w:rFonts w:ascii="Arial" w:hAnsi="Arial" w:cs="Arial"/>
@@ -26775,7 +26888,7 @@
           </w:r>
           <w:r>
             <w:rPr>
-              <w:rStyle w:val="PageNumber"/>
+              <w:rStyle w:val="Nmerodepgina"/>
               <w:rFonts w:ascii="Arial" w:hAnsi="Arial" w:cs="Arial"/>
               <w:sz w:val="18"/>
               <w:szCs w:val="18"/>
@@ -26784,7 +26897,7 @@
           </w:r>
           <w:r>
             <w:rPr>
-              <w:rStyle w:val="PageNumber"/>
+              <w:rStyle w:val="Nmerodepgina"/>
               <w:rFonts w:ascii="Arial" w:hAnsi="Arial" w:cs="Arial"/>
               <w:sz w:val="18"/>
               <w:szCs w:val="18"/>
@@ -26793,7 +26906,7 @@
           </w:r>
           <w:r>
             <w:rPr>
-              <w:rStyle w:val="PageNumber"/>
+              <w:rStyle w:val="Nmerodepgina"/>
               <w:rFonts w:ascii="Arial" w:hAnsi="Arial" w:cs="Arial"/>
               <w:sz w:val="18"/>
               <w:szCs w:val="18"/>
@@ -26802,17 +26915,17 @@
           </w:r>
           <w:r>
             <w:rPr>
-              <w:rStyle w:val="PageNumber"/>
+              <w:rStyle w:val="Nmerodepgina"/>
               <w:rFonts w:ascii="Arial" w:hAnsi="Arial" w:cs="Arial"/>
               <w:noProof/>
               <w:sz w:val="18"/>
               <w:szCs w:val="18"/>
             </w:rPr>
-            <w:t>1</w:t>
+            <w:t>5</w:t>
           </w:r>
           <w:r>
             <w:rPr>
-              <w:rStyle w:val="PageNumber"/>
+              <w:rStyle w:val="Nmerodepgina"/>
               <w:rFonts w:ascii="Arial" w:hAnsi="Arial" w:cs="Arial"/>
               <w:sz w:val="18"/>
               <w:szCs w:val="18"/>
@@ -26874,7 +26987,7 @@
   </w:tbl>
   <w:p>
     <w:pPr>
-      <w:pStyle w:val="Footer"/>
+      <w:pStyle w:val="Piedepgina"/>
     </w:pPr>
   </w:p>
 </w:ftr>
@@ -26909,7 +27022,7 @@
 <w:hdr xmlns:wpc="http://schemas.microsoft.com/office/word/2010/wordprocessingCanvas" xmlns:mc="http://schemas.openxmlformats.org/markup-compatibility/2006" xmlns:o="urn:schemas-microsoft-com:office:office" xmlns:r="http://schemas.openxmlformats.org/officeDocument/2006/relationships" xmlns:m="http://schemas.openxmlformats.org/officeDocument/2006/math" xmlns:v="urn:schemas-microsoft-com:vml" xmlns:wp14="http://schemas.microsoft.com/office/word/2010/wordprocessingDrawing" xmlns:wp="http://schemas.openxmlformats.org/drawingml/2006/wordprocessingDrawing" xmlns:w10="urn:schemas-microsoft-com:office:word" xmlns:w="http://schemas.openxmlformats.org/wordprocessingml/2006/main" xmlns:w14="http://schemas.microsoft.com/office/word/2010/wordml" xmlns:wpg="http://schemas.microsoft.com/office/word/2010/wordprocessingGroup" xmlns:wpi="http://schemas.microsoft.com/office/word/2010/wordprocessingInk" xmlns:wne="http://schemas.microsoft.com/office/word/2006/wordml" xmlns:wps="http://schemas.microsoft.com/office/word/2010/wordprocessingShape" mc:Ignorable="w14 wp14">
   <w:p>
     <w:pPr>
-      <w:pStyle w:val="Header"/>
+      <w:pStyle w:val="Encabezado"/>
       <w:rPr>
         <w:sz w:val="18"/>
         <w:szCs w:val="18"/>
@@ -26918,7 +27031,7 @@
   </w:p>
   <w:tbl>
     <w:tblPr>
-      <w:tblStyle w:val="TableGrid"/>
+      <w:tblStyle w:val="Tablaconcuadrcula"/>
       <w:tblW w:w="9482" w:type="dxa"/>
       <w:tblInd w:w="-459" w:type="dxa"/>
       <w:tblBorders>
@@ -26945,7 +27058,7 @@
         </w:tcPr>
         <w:p>
           <w:pPr>
-            <w:pStyle w:val="Header"/>
+            <w:pStyle w:val="Encabezado"/>
             <w:rPr>
               <w:szCs w:val="16"/>
             </w:rPr>
@@ -26964,7 +27077,7 @@
         </w:tcPr>
         <w:p>
           <w:pPr>
-            <w:pStyle w:val="Header"/>
+            <w:pStyle w:val="Encabezado"/>
             <w:rPr>
               <w:szCs w:val="16"/>
             </w:rPr>
@@ -26977,7 +27090,7 @@
         </w:tcPr>
         <w:p>
           <w:pPr>
-            <w:pStyle w:val="Header"/>
+            <w:pStyle w:val="Encabezado"/>
             <w:rPr>
               <w:szCs w:val="16"/>
             </w:rPr>
@@ -27001,7 +27114,7 @@
         </w:tcPr>
         <w:p>
           <w:pPr>
-            <w:pStyle w:val="Header"/>
+            <w:pStyle w:val="Encabezado"/>
             <w:rPr>
               <w:szCs w:val="16"/>
             </w:rPr>
@@ -27020,7 +27133,7 @@
         </w:tcPr>
         <w:p>
           <w:pPr>
-            <w:pStyle w:val="Header"/>
+            <w:pStyle w:val="Encabezado"/>
             <w:rPr>
               <w:szCs w:val="16"/>
             </w:rPr>
@@ -27045,7 +27158,7 @@
         </w:tcPr>
         <w:p>
           <w:pPr>
-            <w:pStyle w:val="Header"/>
+            <w:pStyle w:val="Encabezado"/>
             <w:rPr>
               <w:szCs w:val="16"/>
             </w:rPr>
@@ -27053,7 +27166,7 @@
           <w:r>
             <w:rPr>
               <w:noProof/>
-              <w:lang w:val="en-US"/>
+              <w:lang w:eastAsia="es-ES"/>
             </w:rPr>
             <w:drawing>
               <wp:inline distT="0" distB="0" distL="0" distR="0">
@@ -27097,12 +27210,12 @@
   </w:tbl>
   <w:p>
     <w:pPr>
-      <w:pStyle w:val="Header"/>
+      <w:pStyle w:val="Encabezado"/>
     </w:pPr>
   </w:p>
   <w:p>
     <w:pPr>
-      <w:pStyle w:val="Header"/>
+      <w:pStyle w:val="Encabezado"/>
     </w:pPr>
   </w:p>
 </w:hdr>
@@ -34284,11 +34397,11 @@
     <w:qFormat/>
     <w:rsid w:val="008D3BE6"/>
   </w:style>
-  <w:style w:type="paragraph" w:styleId="Heading1">
+  <w:style w:type="paragraph" w:styleId="Ttulo1">
     <w:name w:val="heading 1"/>
     <w:basedOn w:val="Normal"/>
     <w:next w:val="Normal"/>
-    <w:link w:val="Heading1Char"/>
+    <w:link w:val="Ttulo1Car"/>
     <w:uiPriority w:val="9"/>
     <w:qFormat/>
     <w:rsid w:val="00A97225"/>
@@ -34307,11 +34420,11 @@
       <w:szCs w:val="28"/>
     </w:rPr>
   </w:style>
-  <w:style w:type="paragraph" w:styleId="Heading2">
+  <w:style w:type="paragraph" w:styleId="Ttulo2">
     <w:name w:val="heading 2"/>
     <w:basedOn w:val="Normal"/>
     <w:next w:val="Normal"/>
-    <w:link w:val="Heading2Char"/>
+    <w:link w:val="Ttulo2Car"/>
     <w:uiPriority w:val="9"/>
     <w:unhideWhenUsed/>
     <w:qFormat/>
@@ -34331,11 +34444,11 @@
       <w:szCs w:val="26"/>
     </w:rPr>
   </w:style>
-  <w:style w:type="paragraph" w:styleId="Heading3">
+  <w:style w:type="paragraph" w:styleId="Ttulo3">
     <w:name w:val="heading 3"/>
     <w:basedOn w:val="Normal"/>
     <w:next w:val="Normal"/>
-    <w:link w:val="Heading3Char"/>
+    <w:link w:val="Ttulo3Car"/>
     <w:uiPriority w:val="9"/>
     <w:unhideWhenUsed/>
     <w:qFormat/>
@@ -34353,13 +34466,13 @@
       <w:color w:val="4F81BD" w:themeColor="accent1"/>
     </w:rPr>
   </w:style>
-  <w:style w:type="character" w:default="1" w:styleId="DefaultParagraphFont">
+  <w:style w:type="character" w:default="1" w:styleId="Fuentedeprrafopredeter">
     <w:name w:val="Default Paragraph Font"/>
     <w:uiPriority w:val="1"/>
     <w:semiHidden/>
     <w:unhideWhenUsed/>
   </w:style>
-  <w:style w:type="table" w:default="1" w:styleId="TableNormal">
+  <w:style w:type="table" w:default="1" w:styleId="Tablanormal">
     <w:name w:val="Normal Table"/>
     <w:uiPriority w:val="99"/>
     <w:semiHidden/>
@@ -34374,15 +34487,15 @@
       </w:tblCellMar>
     </w:tblPr>
   </w:style>
-  <w:style w:type="numbering" w:default="1" w:styleId="NoList">
+  <w:style w:type="numbering" w:default="1" w:styleId="Sinlista">
     <w:name w:val="No List"/>
     <w:uiPriority w:val="99"/>
     <w:semiHidden/>
     <w:unhideWhenUsed/>
   </w:style>
-  <w:style w:type="table" w:styleId="TableGrid">
+  <w:style w:type="table" w:styleId="Tablaconcuadrcula">
     <w:name w:val="Table Grid"/>
-    <w:basedOn w:val="TableNormal"/>
+    <w:basedOn w:val="Tablanormal"/>
     <w:uiPriority w:val="59"/>
     <w:rsid w:val="00537CD3"/>
     <w:pPr>
@@ -34409,7 +34522,7 @@
       </w:tblCellMar>
     </w:tblPr>
   </w:style>
-  <w:style w:type="paragraph" w:styleId="ListParagraph">
+  <w:style w:type="paragraph" w:styleId="Prrafodelista">
     <w:name w:val="List Paragraph"/>
     <w:basedOn w:val="Normal"/>
     <w:uiPriority w:val="34"/>
@@ -34423,9 +34536,9 @@
       <w:lang w:val="es-AR"/>
     </w:rPr>
   </w:style>
-  <w:style w:type="paragraph" w:styleId="NoSpacing">
+  <w:style w:type="paragraph" w:styleId="Sinespaciado">
     <w:name w:val="No Spacing"/>
-    <w:link w:val="NoSpacingChar"/>
+    <w:link w:val="SinespaciadoCar"/>
     <w:uiPriority w:val="1"/>
     <w:qFormat/>
     <w:rsid w:val="00A97225"/>
@@ -34436,20 +34549,20 @@
       <w:rFonts w:eastAsiaTheme="minorEastAsia"/>
     </w:rPr>
   </w:style>
-  <w:style w:type="character" w:customStyle="1" w:styleId="NoSpacingChar">
-    <w:name w:val="No Spacing Char"/>
-    <w:basedOn w:val="DefaultParagraphFont"/>
-    <w:link w:val="NoSpacing"/>
+  <w:style w:type="character" w:customStyle="1" w:styleId="SinespaciadoCar">
+    <w:name w:val="Sin espaciado Car"/>
+    <w:basedOn w:val="Fuentedeprrafopredeter"/>
+    <w:link w:val="Sinespaciado"/>
     <w:uiPriority w:val="1"/>
     <w:rsid w:val="00A97225"/>
     <w:rPr>
       <w:rFonts w:eastAsiaTheme="minorEastAsia"/>
     </w:rPr>
   </w:style>
-  <w:style w:type="paragraph" w:styleId="BalloonText">
+  <w:style w:type="paragraph" w:styleId="Textodeglobo">
     <w:name w:val="Balloon Text"/>
     <w:basedOn w:val="Normal"/>
-    <w:link w:val="BalloonTextChar"/>
+    <w:link w:val="TextodegloboCar"/>
     <w:uiPriority w:val="99"/>
     <w:semiHidden/>
     <w:unhideWhenUsed/>
@@ -34463,10 +34576,10 @@
       <w:szCs w:val="16"/>
     </w:rPr>
   </w:style>
-  <w:style w:type="character" w:customStyle="1" w:styleId="BalloonTextChar">
-    <w:name w:val="Balloon Text Char"/>
-    <w:basedOn w:val="DefaultParagraphFont"/>
-    <w:link w:val="BalloonText"/>
+  <w:style w:type="character" w:customStyle="1" w:styleId="TextodegloboCar">
+    <w:name w:val="Texto de globo Car"/>
+    <w:basedOn w:val="Fuentedeprrafopredeter"/>
+    <w:link w:val="Textodeglobo"/>
     <w:uiPriority w:val="99"/>
     <w:semiHidden/>
     <w:rsid w:val="00A97225"/>
@@ -34476,10 +34589,10 @@
       <w:szCs w:val="16"/>
     </w:rPr>
   </w:style>
-  <w:style w:type="character" w:customStyle="1" w:styleId="Heading1Char">
-    <w:name w:val="Heading 1 Char"/>
-    <w:basedOn w:val="DefaultParagraphFont"/>
-    <w:link w:val="Heading1"/>
+  <w:style w:type="character" w:customStyle="1" w:styleId="Ttulo1Car">
+    <w:name w:val="Título 1 Car"/>
+    <w:basedOn w:val="Fuentedeprrafopredeter"/>
+    <w:link w:val="Ttulo1"/>
     <w:uiPriority w:val="9"/>
     <w:rsid w:val="00A97225"/>
     <w:rPr>
@@ -34491,9 +34604,9 @@
       <w:szCs w:val="28"/>
     </w:rPr>
   </w:style>
-  <w:style w:type="paragraph" w:styleId="TOCHeading">
+  <w:style w:type="paragraph" w:styleId="TtulodeTDC">
     <w:name w:val="TOC Heading"/>
-    <w:basedOn w:val="Heading1"/>
+    <w:basedOn w:val="Ttulo1"/>
     <w:next w:val="Normal"/>
     <w:uiPriority w:val="39"/>
     <w:semiHidden/>
@@ -34506,7 +34619,7 @@
   </w:style>
   <w:style w:type="table" w:customStyle="1" w:styleId="Listaclara-nfasis11">
     <w:name w:val="Lista clara - Énfasis 11"/>
-    <w:basedOn w:val="TableNormal"/>
+    <w:basedOn w:val="Tablanormal"/>
     <w:uiPriority w:val="61"/>
     <w:rsid w:val="00A97225"/>
     <w:pPr>
@@ -34602,9 +34715,9 @@
       </w:tcPr>
     </w:tblStylePr>
   </w:style>
-  <w:style w:type="table" w:styleId="LightList-Accent5">
+  <w:style w:type="table" w:styleId="Listaclara-nfasis5">
     <w:name w:val="Light List Accent 5"/>
-    <w:basedOn w:val="TableNormal"/>
+    <w:basedOn w:val="Tablanormal"/>
     <w:uiPriority w:val="61"/>
     <w:rsid w:val="002A7CF0"/>
     <w:pPr>
@@ -34698,11 +34811,11 @@
       </w:tcPr>
     </w:tblStylePr>
   </w:style>
-  <w:style w:type="paragraph" w:styleId="Subtitle">
+  <w:style w:type="paragraph" w:styleId="Subttulo">
     <w:name w:val="Subtitle"/>
     <w:basedOn w:val="Normal"/>
     <w:next w:val="Normal"/>
-    <w:link w:val="SubtitleChar"/>
+    <w:link w:val="SubttuloCar"/>
     <w:uiPriority w:val="11"/>
     <w:qFormat/>
     <w:rsid w:val="002A7CF0"/>
@@ -34724,10 +34837,10 @@
       <w:lang w:bidi="en-US"/>
     </w:rPr>
   </w:style>
-  <w:style w:type="character" w:customStyle="1" w:styleId="SubtitleChar">
-    <w:name w:val="Subtitle Char"/>
-    <w:basedOn w:val="DefaultParagraphFont"/>
-    <w:link w:val="Subtitle"/>
+  <w:style w:type="character" w:customStyle="1" w:styleId="SubttuloCar">
+    <w:name w:val="Subtítulo Car"/>
+    <w:basedOn w:val="Fuentedeprrafopredeter"/>
+    <w:link w:val="Subttulo"/>
     <w:uiPriority w:val="11"/>
     <w:rsid w:val="002A7CF0"/>
     <w:rPr>
@@ -34741,9 +34854,9 @@
       <w:lang w:bidi="en-US"/>
     </w:rPr>
   </w:style>
-  <w:style w:type="character" w:styleId="IntenseEmphasis">
+  <w:style w:type="character" w:styleId="nfasisintenso">
     <w:name w:val="Intense Emphasis"/>
-    <w:basedOn w:val="DefaultParagraphFont"/>
+    <w:basedOn w:val="Fuentedeprrafopredeter"/>
     <w:uiPriority w:val="21"/>
     <w:qFormat/>
     <w:rsid w:val="002A7CF0"/>
@@ -34756,7 +34869,7 @@
       <w:u w:val="none"/>
     </w:rPr>
   </w:style>
-  <w:style w:type="paragraph" w:styleId="TOC1">
+  <w:style w:type="paragraph" w:styleId="TDC1">
     <w:name w:val="toc 1"/>
     <w:basedOn w:val="Normal"/>
     <w:next w:val="Normal"/>
@@ -34768,9 +34881,9 @@
       <w:spacing w:after="100"/>
     </w:pPr>
   </w:style>
-  <w:style w:type="character" w:styleId="Hyperlink">
+  <w:style w:type="character" w:styleId="Hipervnculo">
     <w:name w:val="Hyperlink"/>
-    <w:basedOn w:val="DefaultParagraphFont"/>
+    <w:basedOn w:val="Fuentedeprrafopredeter"/>
     <w:uiPriority w:val="99"/>
     <w:unhideWhenUsed/>
     <w:rsid w:val="002A7CF0"/>
@@ -34779,10 +34892,10 @@
       <w:u w:val="single"/>
     </w:rPr>
   </w:style>
-  <w:style w:type="paragraph" w:styleId="Header">
+  <w:style w:type="paragraph" w:styleId="Encabezado">
     <w:name w:val="header"/>
     <w:basedOn w:val="Normal"/>
-    <w:link w:val="HeaderChar"/>
+    <w:link w:val="EncabezadoCar"/>
     <w:unhideWhenUsed/>
     <w:rsid w:val="00740C3F"/>
     <w:pPr>
@@ -34793,16 +34906,16 @@
       <w:spacing w:after="0" w:line="240" w:lineRule="auto"/>
     </w:pPr>
   </w:style>
-  <w:style w:type="character" w:customStyle="1" w:styleId="HeaderChar">
-    <w:name w:val="Header Char"/>
-    <w:basedOn w:val="DefaultParagraphFont"/>
-    <w:link w:val="Header"/>
+  <w:style w:type="character" w:customStyle="1" w:styleId="EncabezadoCar">
+    <w:name w:val="Encabezado Car"/>
+    <w:basedOn w:val="Fuentedeprrafopredeter"/>
+    <w:link w:val="Encabezado"/>
     <w:rsid w:val="00740C3F"/>
   </w:style>
-  <w:style w:type="paragraph" w:styleId="Footer">
+  <w:style w:type="paragraph" w:styleId="Piedepgina">
     <w:name w:val="footer"/>
     <w:basedOn w:val="Normal"/>
-    <w:link w:val="FooterChar"/>
+    <w:link w:val="PiedepginaCar"/>
     <w:unhideWhenUsed/>
     <w:rsid w:val="00740C3F"/>
     <w:pPr>
@@ -34813,22 +34926,22 @@
       <w:spacing w:after="0" w:line="240" w:lineRule="auto"/>
     </w:pPr>
   </w:style>
-  <w:style w:type="character" w:customStyle="1" w:styleId="FooterChar">
-    <w:name w:val="Footer Char"/>
-    <w:basedOn w:val="DefaultParagraphFont"/>
-    <w:link w:val="Footer"/>
+  <w:style w:type="character" w:customStyle="1" w:styleId="PiedepginaCar">
+    <w:name w:val="Pie de página Car"/>
+    <w:basedOn w:val="Fuentedeprrafopredeter"/>
+    <w:link w:val="Piedepgina"/>
     <w:uiPriority w:val="99"/>
     <w:rsid w:val="00740C3F"/>
   </w:style>
-  <w:style w:type="character" w:styleId="PageNumber">
+  <w:style w:type="character" w:styleId="Nmerodepgina">
     <w:name w:val="page number"/>
-    <w:basedOn w:val="DefaultParagraphFont"/>
+    <w:basedOn w:val="Fuentedeprrafopredeter"/>
     <w:rsid w:val="00740C3F"/>
   </w:style>
-  <w:style w:type="character" w:customStyle="1" w:styleId="Heading2Char">
-    <w:name w:val="Heading 2 Char"/>
-    <w:basedOn w:val="DefaultParagraphFont"/>
-    <w:link w:val="Heading2"/>
+  <w:style w:type="character" w:customStyle="1" w:styleId="Ttulo2Car">
+    <w:name w:val="Título 2 Car"/>
+    <w:basedOn w:val="Fuentedeprrafopredeter"/>
+    <w:link w:val="Ttulo2"/>
     <w:uiPriority w:val="9"/>
     <w:rsid w:val="00F02B9A"/>
     <w:rPr>
@@ -34840,10 +34953,10 @@
       <w:szCs w:val="26"/>
     </w:rPr>
   </w:style>
-  <w:style w:type="paragraph" w:styleId="BodyText">
+  <w:style w:type="paragraph" w:styleId="Textoindependiente">
     <w:name w:val="Body Text"/>
     <w:basedOn w:val="Normal"/>
-    <w:link w:val="BodyTextChar"/>
+    <w:link w:val="TextoindependienteCar"/>
     <w:rsid w:val="00F02B9A"/>
     <w:pPr>
       <w:spacing w:after="0" w:line="240" w:lineRule="auto"/>
@@ -34856,10 +34969,10 @@
       <w:lang w:eastAsia="es-ES"/>
     </w:rPr>
   </w:style>
-  <w:style w:type="character" w:customStyle="1" w:styleId="BodyTextChar">
-    <w:name w:val="Body Text Char"/>
-    <w:basedOn w:val="DefaultParagraphFont"/>
-    <w:link w:val="BodyText"/>
+  <w:style w:type="character" w:customStyle="1" w:styleId="TextoindependienteCar">
+    <w:name w:val="Texto independiente Car"/>
+    <w:basedOn w:val="Fuentedeprrafopredeter"/>
+    <w:link w:val="Textoindependiente"/>
     <w:rsid w:val="00F02B9A"/>
     <w:rPr>
       <w:rFonts w:ascii="Times New Roman" w:eastAsia="Times New Roman" w:hAnsi="Times New Roman" w:cs="Times New Roman"/>
@@ -34870,13 +34983,13 @@
   </w:style>
   <w:style w:type="character" w:customStyle="1" w:styleId="apple-style-span">
     <w:name w:val="apple-style-span"/>
-    <w:basedOn w:val="DefaultParagraphFont"/>
+    <w:basedOn w:val="Fuentedeprrafopredeter"/>
     <w:rsid w:val="00F02B9A"/>
   </w:style>
-  <w:style w:type="character" w:customStyle="1" w:styleId="Heading3Char">
-    <w:name w:val="Heading 3 Char"/>
-    <w:basedOn w:val="DefaultParagraphFont"/>
-    <w:link w:val="Heading3"/>
+  <w:style w:type="character" w:customStyle="1" w:styleId="Ttulo3Car">
+    <w:name w:val="Título 3 Car"/>
+    <w:basedOn w:val="Fuentedeprrafopredeter"/>
+    <w:link w:val="Ttulo3"/>
     <w:uiPriority w:val="9"/>
     <w:rsid w:val="001B717E"/>
     <w:rPr>
@@ -34886,7 +34999,7 @@
       <w:color w:val="4F81BD" w:themeColor="accent1"/>
     </w:rPr>
   </w:style>
-  <w:style w:type="paragraph" w:styleId="TOC2">
+  <w:style w:type="paragraph" w:styleId="TDC2">
     <w:name w:val="toc 2"/>
     <w:basedOn w:val="Normal"/>
     <w:next w:val="Normal"/>
@@ -34899,7 +35012,7 @@
       <w:ind w:left="220"/>
     </w:pPr>
   </w:style>
-  <w:style w:type="paragraph" w:styleId="TOC3">
+  <w:style w:type="paragraph" w:styleId="TDC3">
     <w:name w:val="toc 3"/>
     <w:basedOn w:val="Normal"/>
     <w:next w:val="Normal"/>
@@ -34934,9 +35047,9 @@
       <w:rFonts w:ascii="Calibri" w:eastAsia="Times New Roman" w:hAnsi="Calibri" w:cs="Times New Roman"/>
     </w:rPr>
   </w:style>
-  <w:style w:type="character" w:styleId="FollowedHyperlink">
+  <w:style w:type="character" w:styleId="Hipervnculovisitado">
     <w:name w:val="FollowedHyperlink"/>
-    <w:basedOn w:val="DefaultParagraphFont"/>
+    <w:basedOn w:val="Fuentedeprrafopredeter"/>
     <w:uiPriority w:val="99"/>
     <w:semiHidden/>
     <w:unhideWhenUsed/>
@@ -35109,13 +35222,13 @@
     <w:name w:val="Normal"/>
     <w:qFormat/>
   </w:style>
-  <w:style w:type="character" w:default="1" w:styleId="DefaultParagraphFont">
+  <w:style w:type="character" w:default="1" w:styleId="Fuentedeprrafopredeter">
     <w:name w:val="Default Paragraph Font"/>
     <w:uiPriority w:val="1"/>
     <w:semiHidden/>
     <w:unhideWhenUsed/>
   </w:style>
-  <w:style w:type="table" w:default="1" w:styleId="TableNormal">
+  <w:style w:type="table" w:default="1" w:styleId="Tablanormal">
     <w:name w:val="Normal Table"/>
     <w:uiPriority w:val="99"/>
     <w:semiHidden/>
@@ -35130,7 +35243,7 @@
       </w:tblCellMar>
     </w:tblPr>
   </w:style>
-  <w:style w:type="numbering" w:default="1" w:styleId="NoList">
+  <w:style w:type="numbering" w:default="1" w:styleId="Sinlista">
     <w:name w:val="No List"/>
     <w:uiPriority w:val="99"/>
     <w:semiHidden/>
@@ -35448,7 +35561,7 @@
 </file>
 
 <file path=customXml/itemProps2.xml><?xml version="1.0" encoding="utf-8"?>
-<ds:datastoreItem xmlns:ds="http://schemas.openxmlformats.org/officeDocument/2006/customXml" ds:itemID="{1F3F09CC-D1C6-45C0-89DE-157200AFA256}">
+<ds:datastoreItem xmlns:ds="http://schemas.openxmlformats.org/officeDocument/2006/customXml" ds:itemID="{088753C1-1606-4B0C-B000-D346EB458DE8}">
   <ds:schemaRefs>
     <ds:schemaRef ds:uri="http://schemas.openxmlformats.org/officeDocument/2006/bibliography"/>
   </ds:schemaRefs>

</xml_diff>

<commit_message>
cambiada la letra del indice.
</commit_message>
<xml_diff>
--- a/08. Manual de procedimientos/Manual de Procedimientos.docx
+++ b/08. Manual de procedimientos/Manual de Procedimientos.docx
@@ -75,7 +75,7 @@
                   </w:tcPr>
                   <w:p>
                     <w:pPr>
-                      <w:pStyle w:val="Sinespaciado"/>
+                      <w:pStyle w:val="NoSpacing"/>
                       <w:rPr>
                         <w:rFonts w:asciiTheme="majorHAnsi" w:eastAsiaTheme="majorEastAsia" w:hAnsiTheme="majorHAnsi" w:cstheme="majorBidi"/>
                         <w:b/>
@@ -124,7 +124,7 @@
               </w:tcPr>
               <w:p>
                 <w:pPr>
-                  <w:pStyle w:val="Sinespaciado"/>
+                  <w:pStyle w:val="NoSpacing"/>
                   <w:rPr>
                     <w:color w:val="76923C" w:themeColor="accent3" w:themeShade="BF"/>
                   </w:rPr>
@@ -132,7 +132,7 @@
               </w:p>
               <w:p>
                 <w:pPr>
-                  <w:pStyle w:val="Sinespaciado"/>
+                  <w:pStyle w:val="NoSpacing"/>
                   <w:rPr>
                     <w:color w:val="76923C" w:themeColor="accent3" w:themeShade="BF"/>
                   </w:rPr>
@@ -143,7 +143,7 @@
         </w:tbl>
         <w:p>
           <w:pPr>
-            <w:pStyle w:val="Sinespaciado"/>
+            <w:pStyle w:val="NoSpacing"/>
             <w:jc w:val="center"/>
           </w:pPr>
           <w:sdt>
@@ -237,7 +237,7 @@
               </w:tcPr>
               <w:p>
                 <w:pPr>
-                  <w:pStyle w:val="Sinespaciado"/>
+                  <w:pStyle w:val="NoSpacing"/>
                   <w:rPr>
                     <w:b/>
                     <w:bCs/>
@@ -324,7 +324,7 @@
                   </w:tcPr>
                   <w:p>
                     <w:pPr>
-                      <w:pStyle w:val="Sinespaciado"/>
+                      <w:pStyle w:val="NoSpacing"/>
                       <w:rPr>
                         <w:color w:val="7F7F7F" w:themeColor="background1" w:themeShade="7F"/>
                       </w:rPr>
@@ -345,7 +345,7 @@
         </w:tbl>
         <w:p>
           <w:pPr>
-            <w:pStyle w:val="Sinespaciado"/>
+            <w:pStyle w:val="NoSpacing"/>
             <w:rPr>
               <w:color w:val="76923C" w:themeColor="accent3" w:themeShade="BF"/>
             </w:rPr>
@@ -353,7 +353,7 @@
         </w:p>
         <w:p>
           <w:pPr>
-            <w:pStyle w:val="Sinespaciado"/>
+            <w:pStyle w:val="NoSpacing"/>
             <w:rPr>
               <w:sz w:val="28"/>
               <w:szCs w:val="28"/>
@@ -362,7 +362,7 @@
         </w:p>
         <w:p>
           <w:pPr>
-            <w:pStyle w:val="Sinespaciado"/>
+            <w:pStyle w:val="NoSpacing"/>
             <w:rPr>
               <w:sz w:val="28"/>
               <w:szCs w:val="28"/>
@@ -371,7 +371,7 @@
         </w:p>
         <w:p>
           <w:pPr>
-            <w:pStyle w:val="Sinespaciado"/>
+            <w:pStyle w:val="NoSpacing"/>
             <w:rPr>
               <w:sz w:val="24"/>
             </w:rPr>
@@ -406,7 +406,7 @@
         </w:p>
         <w:p>
           <w:pPr>
-            <w:pStyle w:val="Sinespaciado"/>
+            <w:pStyle w:val="NoSpacing"/>
             <w:rPr>
               <w:sz w:val="24"/>
             </w:rPr>
@@ -414,7 +414,7 @@
         </w:p>
         <w:p>
           <w:pPr>
-            <w:pStyle w:val="Sinespaciado"/>
+            <w:pStyle w:val="NoSpacing"/>
             <w:rPr>
               <w:sz w:val="24"/>
             </w:rPr>
@@ -435,7 +435,7 @@
         </w:p>
         <w:p>
           <w:pPr>
-            <w:pStyle w:val="Sinespaciado"/>
+            <w:pStyle w:val="NoSpacing"/>
             <w:rPr>
               <w:sz w:val="24"/>
             </w:rPr>
@@ -443,7 +443,7 @@
         </w:p>
         <w:p>
           <w:pPr>
-            <w:pStyle w:val="Sinespaciado"/>
+            <w:pStyle w:val="NoSpacing"/>
             <w:rPr>
               <w:sz w:val="24"/>
             </w:rPr>
@@ -464,7 +464,7 @@
         </w:p>
         <w:p>
           <w:pPr>
-            <w:pStyle w:val="Sinespaciado"/>
+            <w:pStyle w:val="NoSpacing"/>
             <w:rPr>
               <w:sz w:val="24"/>
             </w:rPr>
@@ -472,7 +472,7 @@
         </w:p>
         <w:tbl>
           <w:tblPr>
-            <w:tblStyle w:val="Tablaconcuadrcula"/>
+            <w:tblStyle w:val="TableGrid"/>
             <w:tblW w:w="0" w:type="auto"/>
             <w:tblBorders>
               <w:top w:val="none" w:sz="0" w:space="0" w:color="auto"/>
@@ -602,7 +602,7 @@
     </w:sdt>
     <w:tbl>
       <w:tblPr>
-        <w:tblStyle w:val="Tablaconcuadrcula"/>
+        <w:tblStyle w:val="TableGrid"/>
         <w:tblpPr w:leftFromText="141" w:rightFromText="141" w:vertAnchor="page" w:horzAnchor="page" w:tblpX="6058" w:tblpY="13126"/>
         <w:tblOverlap w:val="never"/>
         <w:tblW w:w="4505" w:type="dxa"/>
@@ -807,7 +807,7 @@
       <w:sdtContent>
         <w:p>
           <w:pPr>
-            <w:pStyle w:val="TtulodeTDC"/>
+            <w:pStyle w:val="TOCHeading"/>
           </w:pPr>
           <w:r>
             <w:t>Índice</w:t>
@@ -815,14 +815,14 @@
         </w:p>
         <w:p>
           <w:pPr>
-            <w:pStyle w:val="TDC1"/>
+            <w:pStyle w:val="TOC1"/>
             <w:tabs>
               <w:tab w:val="right" w:leader="dot" w:pos="8828"/>
             </w:tabs>
             <w:rPr>
               <w:rFonts w:eastAsiaTheme="minorEastAsia"/>
               <w:noProof/>
-              <w:lang w:eastAsia="es-ES"/>
+              <w:lang w:val="en-US"/>
             </w:rPr>
           </w:pPr>
           <w:r>
@@ -834,10 +834,10 @@
           <w:r>
             <w:fldChar w:fldCharType="separate"/>
           </w:r>
-          <w:hyperlink w:anchor="_Toc308866251" w:history="1">
-            <w:r>
-              <w:rPr>
-                <w:rStyle w:val="Hipervnculo"/>
+          <w:hyperlink w:anchor="_Toc309991544" w:history="1">
+            <w:r>
+              <w:rPr>
+                <w:rStyle w:val="Hyperlink"/>
                 <w:noProof/>
               </w:rPr>
               <w:t>Introducción</w:t>
@@ -861,7 +861,7 @@
                 <w:noProof/>
                 <w:webHidden/>
               </w:rPr>
-              <w:instrText xml:space="preserve"> PAGEREF _Toc308866251 \h </w:instrText>
+              <w:instrText xml:space="preserve"> PAGEREF _Toc309991544 \h </w:instrText>
             </w:r>
             <w:r>
               <w:rPr>
@@ -894,20 +894,20 @@
         </w:p>
         <w:p>
           <w:pPr>
-            <w:pStyle w:val="TDC1"/>
+            <w:pStyle w:val="TOC1"/>
             <w:tabs>
               <w:tab w:val="right" w:leader="dot" w:pos="8828"/>
             </w:tabs>
             <w:rPr>
               <w:rFonts w:eastAsiaTheme="minorEastAsia"/>
               <w:noProof/>
-              <w:lang w:eastAsia="es-ES"/>
+              <w:lang w:val="en-US"/>
             </w:rPr>
           </w:pPr>
-          <w:hyperlink w:anchor="_Toc308866252" w:history="1">
-            <w:r>
-              <w:rPr>
-                <w:rStyle w:val="Hipervnculo"/>
+          <w:hyperlink w:anchor="_Toc309991545" w:history="1">
+            <w:r>
+              <w:rPr>
+                <w:rStyle w:val="Hyperlink"/>
                 <w:noProof/>
               </w:rPr>
               <w:t>Procedimientos</w:t>
@@ -931,7 +931,7 @@
                 <w:noProof/>
                 <w:webHidden/>
               </w:rPr>
-              <w:instrText xml:space="preserve"> PAGEREF _Toc308866252 \h </w:instrText>
+              <w:instrText xml:space="preserve"> PAGEREF _Toc309991545 \h </w:instrText>
             </w:r>
             <w:r>
               <w:rPr>
@@ -964,23 +964,23 @@
         </w:p>
         <w:p>
           <w:pPr>
-            <w:pStyle w:val="TDC2"/>
+            <w:pStyle w:val="TOC2"/>
             <w:tabs>
               <w:tab w:val="right" w:leader="dot" w:pos="8828"/>
             </w:tabs>
             <w:rPr>
               <w:rFonts w:eastAsiaTheme="minorEastAsia"/>
               <w:noProof/>
-              <w:lang w:eastAsia="es-ES"/>
+              <w:lang w:val="en-US"/>
             </w:rPr>
           </w:pPr>
-          <w:hyperlink w:anchor="_Toc308866253" w:history="1">
-            <w:r>
-              <w:rPr>
-                <w:rStyle w:val="Hipervnculo"/>
+          <w:hyperlink w:anchor="_Toc309991546" w:history="1">
+            <w:r>
+              <w:rPr>
+                <w:rStyle w:val="Hyperlink"/>
                 <w:noProof/>
               </w:rPr>
-              <w:t>ADMINISTRAR PROVEEDOR</w:t>
+              <w:t>Administrar Proveedor</w:t>
             </w:r>
             <w:r>
               <w:rPr>
@@ -1001,7 +1001,7 @@
                 <w:noProof/>
                 <w:webHidden/>
               </w:rPr>
-              <w:instrText xml:space="preserve"> PAGEREF _Toc308866253 \h </w:instrText>
+              <w:instrText xml:space="preserve"> PAGEREF _Toc309991546 \h </w:instrText>
             </w:r>
             <w:r>
               <w:rPr>
@@ -1034,23 +1034,23 @@
         </w:p>
         <w:p>
           <w:pPr>
-            <w:pStyle w:val="TDC2"/>
+            <w:pStyle w:val="TOC2"/>
             <w:tabs>
               <w:tab w:val="right" w:leader="dot" w:pos="8828"/>
             </w:tabs>
             <w:rPr>
               <w:rFonts w:eastAsiaTheme="minorEastAsia"/>
               <w:noProof/>
-              <w:lang w:eastAsia="es-ES"/>
+              <w:lang w:val="en-US"/>
             </w:rPr>
           </w:pPr>
-          <w:hyperlink w:anchor="_Toc308866254" w:history="1">
-            <w:r>
-              <w:rPr>
-                <w:rStyle w:val="Hipervnculo"/>
+          <w:hyperlink w:anchor="_Toc309991547" w:history="1">
+            <w:r>
+              <w:rPr>
+                <w:rStyle w:val="Hyperlink"/>
                 <w:noProof/>
               </w:rPr>
-              <w:t>CONFECCIONAR ORDEN DE COMPRA</w:t>
+              <w:t>Confeccionar Orden de Compra</w:t>
             </w:r>
             <w:r>
               <w:rPr>
@@ -1071,7 +1071,7 @@
                 <w:noProof/>
                 <w:webHidden/>
               </w:rPr>
-              <w:instrText xml:space="preserve"> PAGEREF _Toc308866254 \h </w:instrText>
+              <w:instrText xml:space="preserve"> PAGEREF _Toc309991547 \h </w:instrText>
             </w:r>
             <w:r>
               <w:rPr>
@@ -1104,23 +1104,38 @@
         </w:p>
         <w:p>
           <w:pPr>
-            <w:pStyle w:val="TDC2"/>
+            <w:pStyle w:val="TOC2"/>
             <w:tabs>
               <w:tab w:val="right" w:leader="dot" w:pos="8828"/>
             </w:tabs>
             <w:rPr>
               <w:rFonts w:eastAsiaTheme="minorEastAsia"/>
               <w:noProof/>
-              <w:lang w:eastAsia="es-ES"/>
+              <w:lang w:val="en-US"/>
             </w:rPr>
           </w:pPr>
-          <w:hyperlink w:anchor="_Toc308866255" w:history="1">
-            <w:r>
-              <w:rPr>
-                <w:rStyle w:val="Hipervnculo"/>
+          <w:hyperlink w:anchor="_Toc309991548" w:history="1">
+            <w:r>
+              <w:rPr>
+                <w:rStyle w:val="Hyperlink"/>
                 <w:noProof/>
               </w:rPr>
-              <w:t>BRINDAR INFORMACIÓN SOBRE LAS ÓRDENES DE COMPRAS CONFECCIONADAS Y SU ESTADO</w:t>
+              <w:t>Brindar Información</w:t>
+            </w:r>
+            <w:r>
+              <w:rPr>
+                <w:rStyle w:val="Hyperlink"/>
+                <w:noProof/>
+                <w:lang w:val="es-AR"/>
+              </w:rPr>
+              <w:t xml:space="preserve"> sobre las órdenes de</w:t>
+            </w:r>
+            <w:r>
+              <w:rPr>
+                <w:rStyle w:val="Hyperlink"/>
+                <w:noProof/>
+              </w:rPr>
+              <w:t xml:space="preserve"> compas y sus estados.</w:t>
             </w:r>
             <w:r>
               <w:rPr>
@@ -1141,7 +1156,7 @@
                 <w:noProof/>
                 <w:webHidden/>
               </w:rPr>
-              <w:instrText xml:space="preserve"> PAGEREF _Toc308866255 \h </w:instrText>
+              <w:instrText xml:space="preserve"> PAGEREF _Toc309991548 \h </w:instrText>
             </w:r>
             <w:r>
               <w:rPr>
@@ -1174,23 +1189,23 @@
         </w:p>
         <w:p>
           <w:pPr>
-            <w:pStyle w:val="TDC2"/>
+            <w:pStyle w:val="TOC2"/>
             <w:tabs>
               <w:tab w:val="right" w:leader="dot" w:pos="8828"/>
             </w:tabs>
             <w:rPr>
               <w:rFonts w:eastAsiaTheme="minorEastAsia"/>
               <w:noProof/>
-              <w:lang w:eastAsia="es-ES"/>
+              <w:lang w:val="en-US"/>
             </w:rPr>
           </w:pPr>
-          <w:hyperlink w:anchor="_Toc308866256" w:history="1">
-            <w:r>
-              <w:rPr>
-                <w:rStyle w:val="Hipervnculo"/>
+          <w:hyperlink w:anchor="_Toc309991549" w:history="1">
+            <w:r>
+              <w:rPr>
+                <w:rStyle w:val="Hyperlink"/>
                 <w:noProof/>
               </w:rPr>
-              <w:t>REALIZAR SEGUIMIENTO DE ORDEN DE COMPRA</w:t>
+              <w:t>Realizar Seguimiento de Orden de Compra</w:t>
             </w:r>
             <w:r>
               <w:rPr>
@@ -1211,7 +1226,7 @@
                 <w:noProof/>
                 <w:webHidden/>
               </w:rPr>
-              <w:instrText xml:space="preserve"> PAGEREF _Toc308866256 \h </w:instrText>
+              <w:instrText xml:space="preserve"> PAGEREF _Toc309991549 \h </w:instrText>
             </w:r>
             <w:r>
               <w:rPr>
@@ -1244,23 +1259,23 @@
         </w:p>
         <w:p>
           <w:pPr>
-            <w:pStyle w:val="TDC2"/>
+            <w:pStyle w:val="TOC2"/>
             <w:tabs>
               <w:tab w:val="right" w:leader="dot" w:pos="8828"/>
             </w:tabs>
             <w:rPr>
               <w:rFonts w:eastAsiaTheme="minorEastAsia"/>
               <w:noProof/>
-              <w:lang w:eastAsia="es-ES"/>
+              <w:lang w:val="en-US"/>
             </w:rPr>
           </w:pPr>
-          <w:hyperlink w:anchor="_Toc308866257" w:history="1">
-            <w:r>
-              <w:rPr>
-                <w:rStyle w:val="Hipervnculo"/>
+          <w:hyperlink w:anchor="_Toc309991550" w:history="1">
+            <w:r>
+              <w:rPr>
+                <w:rStyle w:val="Hyperlink"/>
                 <w:noProof/>
               </w:rPr>
-              <w:t>CONFECCIONAR IMPORTACION</w:t>
+              <w:t>Confeccionar Importactón</w:t>
             </w:r>
             <w:r>
               <w:rPr>
@@ -1281,7 +1296,7 @@
                 <w:noProof/>
                 <w:webHidden/>
               </w:rPr>
-              <w:instrText xml:space="preserve"> PAGEREF _Toc308866257 \h </w:instrText>
+              <w:instrText xml:space="preserve"> PAGEREF _Toc309991550 \h </w:instrText>
             </w:r>
             <w:r>
               <w:rPr>
@@ -1314,23 +1329,23 @@
         </w:p>
         <w:p>
           <w:pPr>
-            <w:pStyle w:val="TDC2"/>
+            <w:pStyle w:val="TOC2"/>
             <w:tabs>
               <w:tab w:val="right" w:leader="dot" w:pos="8828"/>
             </w:tabs>
             <w:rPr>
               <w:rFonts w:eastAsiaTheme="minorEastAsia"/>
               <w:noProof/>
-              <w:lang w:eastAsia="es-ES"/>
+              <w:lang w:val="en-US"/>
             </w:rPr>
           </w:pPr>
-          <w:hyperlink w:anchor="_Toc308866258" w:history="1">
-            <w:r>
-              <w:rPr>
-                <w:rStyle w:val="Hipervnculo"/>
+          <w:hyperlink w:anchor="_Toc309991551" w:history="1">
+            <w:r>
+              <w:rPr>
+                <w:rStyle w:val="Hyperlink"/>
                 <w:noProof/>
               </w:rPr>
-              <w:t>REALIZAR SEGUIMIENTO DE IMPORTACIÓN</w:t>
+              <w:t>Realizar Seguimiento de Importación</w:t>
             </w:r>
             <w:r>
               <w:rPr>
@@ -1351,7 +1366,7 @@
                 <w:noProof/>
                 <w:webHidden/>
               </w:rPr>
-              <w:instrText xml:space="preserve"> PAGEREF _Toc308866258 \h </w:instrText>
+              <w:instrText xml:space="preserve"> PAGEREF _Toc309991551 \h </w:instrText>
             </w:r>
             <w:r>
               <w:rPr>
@@ -1384,23 +1399,23 @@
         </w:p>
         <w:p>
           <w:pPr>
-            <w:pStyle w:val="TDC2"/>
+            <w:pStyle w:val="TOC2"/>
             <w:tabs>
               <w:tab w:val="right" w:leader="dot" w:pos="8828"/>
             </w:tabs>
             <w:rPr>
               <w:rFonts w:eastAsiaTheme="minorEastAsia"/>
               <w:noProof/>
-              <w:lang w:eastAsia="es-ES"/>
+              <w:lang w:val="en-US"/>
             </w:rPr>
           </w:pPr>
-          <w:hyperlink w:anchor="_Toc308866259" w:history="1">
-            <w:r>
-              <w:rPr>
-                <w:rStyle w:val="Hipervnculo"/>
+          <w:hyperlink w:anchor="_Toc309991552" w:history="1">
+            <w:r>
+              <w:rPr>
+                <w:rStyle w:val="Hyperlink"/>
                 <w:noProof/>
               </w:rPr>
-              <w:t>REALIZAR ANULACIÓN DE ORDEN DE COMPRA</w:t>
+              <w:t>Realizar Anulación de Orden de Compra</w:t>
             </w:r>
             <w:r>
               <w:rPr>
@@ -1421,7 +1436,7 @@
                 <w:noProof/>
                 <w:webHidden/>
               </w:rPr>
-              <w:instrText xml:space="preserve"> PAGEREF _Toc308866259 \h </w:instrText>
+              <w:instrText xml:space="preserve"> PAGEREF _Toc309991552 \h </w:instrText>
             </w:r>
             <w:r>
               <w:rPr>
@@ -1454,23 +1469,23 @@
         </w:p>
         <w:p>
           <w:pPr>
-            <w:pStyle w:val="TDC2"/>
+            <w:pStyle w:val="TOC2"/>
             <w:tabs>
               <w:tab w:val="right" w:leader="dot" w:pos="8828"/>
             </w:tabs>
             <w:rPr>
               <w:rFonts w:eastAsiaTheme="minorEastAsia"/>
               <w:noProof/>
-              <w:lang w:eastAsia="es-ES"/>
+              <w:lang w:val="en-US"/>
             </w:rPr>
           </w:pPr>
-          <w:hyperlink w:anchor="_Toc308866260" w:history="1">
-            <w:r>
-              <w:rPr>
-                <w:rStyle w:val="Hipervnculo"/>
+          <w:hyperlink w:anchor="_Toc309991553" w:history="1">
+            <w:r>
+              <w:rPr>
+                <w:rStyle w:val="Hyperlink"/>
                 <w:noProof/>
               </w:rPr>
-              <w:t>REALIZAR RECLAMO DE ORDEN DE COMPRA</w:t>
+              <w:t>Realizar Reclamo Orden de Compra</w:t>
             </w:r>
             <w:r>
               <w:rPr>
@@ -1491,7 +1506,7 @@
                 <w:noProof/>
                 <w:webHidden/>
               </w:rPr>
-              <w:instrText xml:space="preserve"> PAGEREF _Toc308866260 \h </w:instrText>
+              <w:instrText xml:space="preserve"> PAGEREF _Toc309991553 \h </w:instrText>
             </w:r>
             <w:r>
               <w:rPr>
@@ -1524,23 +1539,23 @@
         </w:p>
         <w:p>
           <w:pPr>
-            <w:pStyle w:val="TDC2"/>
+            <w:pStyle w:val="TOC2"/>
             <w:tabs>
               <w:tab w:val="right" w:leader="dot" w:pos="8828"/>
             </w:tabs>
             <w:rPr>
               <w:rFonts w:eastAsiaTheme="minorEastAsia"/>
               <w:noProof/>
-              <w:lang w:eastAsia="es-ES"/>
+              <w:lang w:val="en-US"/>
             </w:rPr>
           </w:pPr>
-          <w:hyperlink w:anchor="_Toc308866261" w:history="1">
-            <w:r>
-              <w:rPr>
-                <w:rStyle w:val="Hipervnculo"/>
+          <w:hyperlink w:anchor="_Toc309991554" w:history="1">
+            <w:r>
+              <w:rPr>
+                <w:rStyle w:val="Hyperlink"/>
                 <w:noProof/>
               </w:rPr>
-              <w:t>REALIZAR PAGO A PROVEEDOR</w:t>
+              <w:t>Realizar Pago a Proveedor</w:t>
             </w:r>
             <w:r>
               <w:rPr>
@@ -1561,7 +1576,7 @@
                 <w:noProof/>
                 <w:webHidden/>
               </w:rPr>
-              <w:instrText xml:space="preserve"> PAGEREF _Toc308866261 \h </w:instrText>
+              <w:instrText xml:space="preserve"> PAGEREF _Toc309991554 \h </w:instrText>
             </w:r>
             <w:r>
               <w:rPr>
@@ -1594,23 +1609,23 @@
         </w:p>
         <w:p>
           <w:pPr>
-            <w:pStyle w:val="TDC2"/>
+            <w:pStyle w:val="TOC2"/>
             <w:tabs>
               <w:tab w:val="right" w:leader="dot" w:pos="8828"/>
             </w:tabs>
             <w:rPr>
               <w:rFonts w:eastAsiaTheme="minorEastAsia"/>
               <w:noProof/>
-              <w:lang w:eastAsia="es-ES"/>
+              <w:lang w:val="en-US"/>
             </w:rPr>
           </w:pPr>
-          <w:hyperlink w:anchor="_Toc308866262" w:history="1">
-            <w:r>
-              <w:rPr>
-                <w:rStyle w:val="Hipervnculo"/>
+          <w:hyperlink w:anchor="_Toc309991555" w:history="1">
+            <w:r>
+              <w:rPr>
+                <w:rStyle w:val="Hyperlink"/>
                 <w:noProof/>
               </w:rPr>
-              <w:t>BRINDAR INFORMACIÓN SOBRE EL ESTADO DE CUENTA DE UN PROVEEDOR</w:t>
+              <w:t>Brindar Información Sobre el estado de Cuenta de un  Proveedor</w:t>
             </w:r>
             <w:r>
               <w:rPr>
@@ -1631,7 +1646,7 @@
                 <w:noProof/>
                 <w:webHidden/>
               </w:rPr>
-              <w:instrText xml:space="preserve"> PAGEREF _Toc308866262 \h </w:instrText>
+              <w:instrText xml:space="preserve"> PAGEREF _Toc309991555 \h </w:instrText>
             </w:r>
             <w:r>
               <w:rPr>
@@ -1664,23 +1679,23 @@
         </w:p>
         <w:p>
           <w:pPr>
-            <w:pStyle w:val="TDC2"/>
+            <w:pStyle w:val="TOC2"/>
             <w:tabs>
               <w:tab w:val="right" w:leader="dot" w:pos="8828"/>
             </w:tabs>
             <w:rPr>
               <w:rFonts w:eastAsiaTheme="minorEastAsia"/>
               <w:noProof/>
-              <w:lang w:eastAsia="es-ES"/>
+              <w:lang w:val="en-US"/>
             </w:rPr>
           </w:pPr>
-          <w:hyperlink w:anchor="_Toc308866263" w:history="1">
-            <w:r>
-              <w:rPr>
-                <w:rStyle w:val="Hipervnculo"/>
+          <w:hyperlink w:anchor="_Toc309991556" w:history="1">
+            <w:r>
+              <w:rPr>
+                <w:rStyle w:val="Hyperlink"/>
                 <w:noProof/>
               </w:rPr>
-              <w:t>ASENTAR INGRESO DE MATERIA PRIMA Y PRODUCTOS IMPORTADOS A DEPÓSITO</w:t>
+              <w:t>Asentar ingreso de materias primas y productos importados al depósito.</w:t>
             </w:r>
             <w:r>
               <w:rPr>
@@ -1701,7 +1716,7 @@
                 <w:noProof/>
                 <w:webHidden/>
               </w:rPr>
-              <w:instrText xml:space="preserve"> PAGEREF _Toc308866263 \h </w:instrText>
+              <w:instrText xml:space="preserve"> PAGEREF _Toc309991556 \h </w:instrText>
             </w:r>
             <w:r>
               <w:rPr>
@@ -1734,23 +1749,23 @@
         </w:p>
         <w:p>
           <w:pPr>
-            <w:pStyle w:val="TDC2"/>
+            <w:pStyle w:val="TOC2"/>
             <w:tabs>
               <w:tab w:val="right" w:leader="dot" w:pos="8828"/>
             </w:tabs>
             <w:rPr>
               <w:rFonts w:eastAsiaTheme="minorEastAsia"/>
               <w:noProof/>
-              <w:lang w:eastAsia="es-ES"/>
+              <w:lang w:val="en-US"/>
             </w:rPr>
           </w:pPr>
-          <w:hyperlink w:anchor="_Toc308866264" w:history="1">
-            <w:r>
-              <w:rPr>
-                <w:rStyle w:val="Hipervnculo"/>
+          <w:hyperlink w:anchor="_Toc309991557" w:history="1">
+            <w:r>
+              <w:rPr>
+                <w:rStyle w:val="Hyperlink"/>
                 <w:noProof/>
               </w:rPr>
-              <w:t>ASENTAR DEFECTOS DE  PRODUCTOS IMPORTADOS</w:t>
+              <w:t>Asentar defectos de productos importados</w:t>
             </w:r>
             <w:r>
               <w:rPr>
@@ -1771,7 +1786,7 @@
                 <w:noProof/>
                 <w:webHidden/>
               </w:rPr>
-              <w:instrText xml:space="preserve"> PAGEREF _Toc308866264 \h </w:instrText>
+              <w:instrText xml:space="preserve"> PAGEREF _Toc309991557 \h </w:instrText>
             </w:r>
             <w:r>
               <w:rPr>
@@ -1804,23 +1819,23 @@
         </w:p>
         <w:p>
           <w:pPr>
-            <w:pStyle w:val="TDC2"/>
+            <w:pStyle w:val="TOC2"/>
             <w:tabs>
               <w:tab w:val="right" w:leader="dot" w:pos="8828"/>
             </w:tabs>
             <w:rPr>
               <w:rFonts w:eastAsiaTheme="minorEastAsia"/>
               <w:noProof/>
-              <w:lang w:eastAsia="es-ES"/>
+              <w:lang w:val="en-US"/>
             </w:rPr>
           </w:pPr>
-          <w:hyperlink w:anchor="_Toc308866265" w:history="1">
-            <w:r>
-              <w:rPr>
-                <w:rStyle w:val="Hipervnculo"/>
+          <w:hyperlink w:anchor="_Toc309991558" w:history="1">
+            <w:r>
+              <w:rPr>
+                <w:rStyle w:val="Hyperlink"/>
                 <w:noProof/>
               </w:rPr>
-              <w:t>ASENTAR SALIDA DE MATERIA PRIMA A PRODUCCIÓN</w:t>
+              <w:t>Asentar salida de materia prima a producción</w:t>
             </w:r>
             <w:r>
               <w:rPr>
@@ -1841,7 +1856,7 @@
                 <w:noProof/>
                 <w:webHidden/>
               </w:rPr>
-              <w:instrText xml:space="preserve"> PAGEREF _Toc308866265 \h </w:instrText>
+              <w:instrText xml:space="preserve"> PAGEREF _Toc309991558 \h </w:instrText>
             </w:r>
             <w:r>
               <w:rPr>
@@ -1874,23 +1889,23 @@
         </w:p>
         <w:p>
           <w:pPr>
-            <w:pStyle w:val="TDC2"/>
+            <w:pStyle w:val="TOC2"/>
             <w:tabs>
               <w:tab w:val="right" w:leader="dot" w:pos="8828"/>
             </w:tabs>
             <w:rPr>
               <w:rFonts w:eastAsiaTheme="minorEastAsia"/>
               <w:noProof/>
-              <w:lang w:eastAsia="es-ES"/>
+              <w:lang w:val="en-US"/>
             </w:rPr>
           </w:pPr>
-          <w:hyperlink w:anchor="_Toc308866266" w:history="1">
-            <w:r>
-              <w:rPr>
-                <w:rStyle w:val="Hipervnculo"/>
+          <w:hyperlink w:anchor="_Toc309991559" w:history="1">
+            <w:r>
+              <w:rPr>
+                <w:rStyle w:val="Hyperlink"/>
                 <w:noProof/>
               </w:rPr>
-              <w:t>ASENTAR SALIDA DE PRODUCCIÓN</w:t>
+              <w:t>Asentar salida de Producción</w:t>
             </w:r>
             <w:r>
               <w:rPr>
@@ -1911,7 +1926,7 @@
                 <w:noProof/>
                 <w:webHidden/>
               </w:rPr>
-              <w:instrText xml:space="preserve"> PAGEREF _Toc308866266 \h </w:instrText>
+              <w:instrText xml:space="preserve"> PAGEREF _Toc309991559 \h </w:instrText>
             </w:r>
             <w:r>
               <w:rPr>
@@ -1944,23 +1959,23 @@
         </w:p>
         <w:p>
           <w:pPr>
-            <w:pStyle w:val="TDC2"/>
+            <w:pStyle w:val="TOC2"/>
             <w:tabs>
               <w:tab w:val="right" w:leader="dot" w:pos="8828"/>
             </w:tabs>
             <w:rPr>
               <w:rFonts w:eastAsiaTheme="minorEastAsia"/>
               <w:noProof/>
-              <w:lang w:eastAsia="es-ES"/>
+              <w:lang w:val="en-US"/>
             </w:rPr>
           </w:pPr>
-          <w:hyperlink w:anchor="_Toc308866267" w:history="1">
-            <w:r>
-              <w:rPr>
-                <w:rStyle w:val="Hipervnculo"/>
+          <w:hyperlink w:anchor="_Toc309991560" w:history="1">
+            <w:r>
+              <w:rPr>
+                <w:rStyle w:val="Hyperlink"/>
                 <w:noProof/>
               </w:rPr>
-              <w:t>ADMINISTRAR VIAJANTE</w:t>
+              <w:t>Administrar Viajante</w:t>
             </w:r>
             <w:r>
               <w:rPr>
@@ -1981,7 +1996,7 @@
                 <w:noProof/>
                 <w:webHidden/>
               </w:rPr>
-              <w:instrText xml:space="preserve"> PAGEREF _Toc308866267 \h </w:instrText>
+              <w:instrText xml:space="preserve"> PAGEREF _Toc309991560 \h </w:instrText>
             </w:r>
             <w:r>
               <w:rPr>
@@ -2014,23 +2029,23 @@
         </w:p>
         <w:p>
           <w:pPr>
-            <w:pStyle w:val="TDC2"/>
+            <w:pStyle w:val="TOC2"/>
             <w:tabs>
               <w:tab w:val="right" w:leader="dot" w:pos="8828"/>
             </w:tabs>
             <w:rPr>
               <w:rFonts w:eastAsiaTheme="minorEastAsia"/>
               <w:noProof/>
-              <w:lang w:eastAsia="es-ES"/>
+              <w:lang w:val="en-US"/>
             </w:rPr>
           </w:pPr>
-          <w:hyperlink w:anchor="_Toc308866268" w:history="1">
-            <w:r>
-              <w:rPr>
-                <w:rStyle w:val="Hipervnculo"/>
+          <w:hyperlink w:anchor="_Toc309991561" w:history="1">
+            <w:r>
+              <w:rPr>
+                <w:rStyle w:val="Hyperlink"/>
                 <w:noProof/>
               </w:rPr>
-              <w:t>CONFECCIONAR CATÁLOGO EMPRESA</w:t>
+              <w:t>Confeccionar Catálogo Empresa</w:t>
             </w:r>
             <w:r>
               <w:rPr>
@@ -2051,7 +2066,7 @@
                 <w:noProof/>
                 <w:webHidden/>
               </w:rPr>
-              <w:instrText xml:space="preserve"> PAGEREF _Toc308866268 \h </w:instrText>
+              <w:instrText xml:space="preserve"> PAGEREF _Toc309991561 \h </w:instrText>
             </w:r>
             <w:r>
               <w:rPr>
@@ -2084,23 +2099,23 @@
         </w:p>
         <w:p>
           <w:pPr>
-            <w:pStyle w:val="TDC2"/>
+            <w:pStyle w:val="TOC2"/>
             <w:tabs>
               <w:tab w:val="right" w:leader="dot" w:pos="8828"/>
             </w:tabs>
             <w:rPr>
               <w:rFonts w:eastAsiaTheme="minorEastAsia"/>
               <w:noProof/>
-              <w:lang w:eastAsia="es-ES"/>
+              <w:lang w:val="en-US"/>
             </w:rPr>
           </w:pPr>
-          <w:hyperlink w:anchor="_Toc308866269" w:history="1">
-            <w:r>
-              <w:rPr>
-                <w:rStyle w:val="Hipervnculo"/>
+          <w:hyperlink w:anchor="_Toc309991562" w:history="1">
+            <w:r>
+              <w:rPr>
+                <w:rStyle w:val="Hyperlink"/>
                 <w:noProof/>
               </w:rPr>
-              <w:t>CONFECCIONAR PEDIDO</w:t>
+              <w:t>Confeccionar Pedido</w:t>
             </w:r>
             <w:r>
               <w:rPr>
@@ -2121,7 +2136,7 @@
                 <w:noProof/>
                 <w:webHidden/>
               </w:rPr>
-              <w:instrText xml:space="preserve"> PAGEREF _Toc308866269 \h </w:instrText>
+              <w:instrText xml:space="preserve"> PAGEREF _Toc309991562 \h </w:instrText>
             </w:r>
             <w:r>
               <w:rPr>
@@ -2154,23 +2169,23 @@
         </w:p>
         <w:p>
           <w:pPr>
-            <w:pStyle w:val="TDC2"/>
+            <w:pStyle w:val="TOC2"/>
             <w:tabs>
               <w:tab w:val="right" w:leader="dot" w:pos="8828"/>
             </w:tabs>
             <w:rPr>
               <w:rFonts w:eastAsiaTheme="minorEastAsia"/>
               <w:noProof/>
-              <w:lang w:eastAsia="es-ES"/>
+              <w:lang w:val="en-US"/>
             </w:rPr>
           </w:pPr>
-          <w:hyperlink w:anchor="_Toc308866270" w:history="1">
-            <w:r>
-              <w:rPr>
-                <w:rStyle w:val="Hipervnculo"/>
+          <w:hyperlink w:anchor="_Toc309991563" w:history="1">
+            <w:r>
+              <w:rPr>
+                <w:rStyle w:val="Hyperlink"/>
                 <w:noProof/>
               </w:rPr>
-              <w:t>ASENTAR ENTRADA DE REABASTECIMIENTO INTERNO</w:t>
+              <w:t>Asentar Entrada de Reabastecimiento Interno</w:t>
             </w:r>
             <w:r>
               <w:rPr>
@@ -2191,7 +2206,7 @@
                 <w:noProof/>
                 <w:webHidden/>
               </w:rPr>
-              <w:instrText xml:space="preserve"> PAGEREF _Toc308866270 \h </w:instrText>
+              <w:instrText xml:space="preserve"> PAGEREF _Toc309991563 \h </w:instrText>
             </w:r>
             <w:r>
               <w:rPr>
@@ -2224,23 +2239,23 @@
         </w:p>
         <w:p>
           <w:pPr>
-            <w:pStyle w:val="TDC2"/>
+            <w:pStyle w:val="TOC2"/>
             <w:tabs>
               <w:tab w:val="right" w:leader="dot" w:pos="8828"/>
             </w:tabs>
             <w:rPr>
               <w:rFonts w:eastAsiaTheme="minorEastAsia"/>
               <w:noProof/>
-              <w:lang w:eastAsia="es-ES"/>
+              <w:lang w:val="en-US"/>
             </w:rPr>
           </w:pPr>
-          <w:hyperlink w:anchor="_Toc308866271" w:history="1">
-            <w:r>
-              <w:rPr>
-                <w:rStyle w:val="Hipervnculo"/>
+          <w:hyperlink w:anchor="_Toc309991564" w:history="1">
+            <w:r>
+              <w:rPr>
+                <w:rStyle w:val="Hyperlink"/>
                 <w:noProof/>
               </w:rPr>
-              <w:t>REALIZAR ARMADO DE PEDIDO</w:t>
+              <w:t>Realizar Armado de Pedido</w:t>
             </w:r>
             <w:r>
               <w:rPr>
@@ -2261,7 +2276,7 @@
                 <w:noProof/>
                 <w:webHidden/>
               </w:rPr>
-              <w:instrText xml:space="preserve"> PAGEREF _Toc308866271 \h </w:instrText>
+              <w:instrText xml:space="preserve"> PAGEREF _Toc309991564 \h </w:instrText>
             </w:r>
             <w:r>
               <w:rPr>
@@ -2294,23 +2309,23 @@
         </w:p>
         <w:p>
           <w:pPr>
-            <w:pStyle w:val="TDC2"/>
+            <w:pStyle w:val="TOC2"/>
             <w:tabs>
               <w:tab w:val="right" w:leader="dot" w:pos="8828"/>
             </w:tabs>
             <w:rPr>
               <w:rFonts w:eastAsiaTheme="minorEastAsia"/>
               <w:noProof/>
-              <w:lang w:eastAsia="es-ES"/>
+              <w:lang w:val="en-US"/>
             </w:rPr>
           </w:pPr>
-          <w:hyperlink w:anchor="_Toc308866272" w:history="1">
-            <w:r>
-              <w:rPr>
-                <w:rStyle w:val="Hipervnculo"/>
+          <w:hyperlink w:anchor="_Toc309991565" w:history="1">
+            <w:r>
+              <w:rPr>
+                <w:rStyle w:val="Hyperlink"/>
                 <w:noProof/>
               </w:rPr>
-              <w:t>ASENTAR SALIDAD DE PEDIDO</w:t>
+              <w:t>Asentar Salida de Pedido</w:t>
             </w:r>
             <w:r>
               <w:rPr>
@@ -2331,7 +2346,7 @@
                 <w:noProof/>
                 <w:webHidden/>
               </w:rPr>
-              <w:instrText xml:space="preserve"> PAGEREF _Toc308866272 \h </w:instrText>
+              <w:instrText xml:space="preserve"> PAGEREF _Toc309991565 \h </w:instrText>
             </w:r>
             <w:r>
               <w:rPr>
@@ -2364,23 +2379,23 @@
         </w:p>
         <w:p>
           <w:pPr>
-            <w:pStyle w:val="TDC2"/>
+            <w:pStyle w:val="TOC2"/>
             <w:tabs>
               <w:tab w:val="right" w:leader="dot" w:pos="8828"/>
             </w:tabs>
             <w:rPr>
               <w:rFonts w:eastAsiaTheme="minorEastAsia"/>
               <w:noProof/>
-              <w:lang w:eastAsia="es-ES"/>
+              <w:lang w:val="en-US"/>
             </w:rPr>
           </w:pPr>
-          <w:hyperlink w:anchor="_Toc308866273" w:history="1">
-            <w:r>
-              <w:rPr>
-                <w:rStyle w:val="Hipervnculo"/>
+          <w:hyperlink w:anchor="_Toc309991566" w:history="1">
+            <w:r>
+              <w:rPr>
+                <w:rStyle w:val="Hyperlink"/>
                 <w:noProof/>
               </w:rPr>
-              <w:t>CONFECCIONAR HOJA DE RUTA</w:t>
+              <w:t>Confeccionar Hoja de Ruta</w:t>
             </w:r>
             <w:r>
               <w:rPr>
@@ -2401,7 +2416,7 @@
                 <w:noProof/>
                 <w:webHidden/>
               </w:rPr>
-              <w:instrText xml:space="preserve"> PAGEREF _Toc308866273 \h </w:instrText>
+              <w:instrText xml:space="preserve"> PAGEREF _Toc309991566 \h </w:instrText>
             </w:r>
             <w:r>
               <w:rPr>
@@ -2434,23 +2449,23 @@
         </w:p>
         <w:p>
           <w:pPr>
-            <w:pStyle w:val="TDC2"/>
+            <w:pStyle w:val="TOC2"/>
             <w:tabs>
               <w:tab w:val="right" w:leader="dot" w:pos="8828"/>
             </w:tabs>
             <w:rPr>
               <w:rFonts w:eastAsiaTheme="minorEastAsia"/>
               <w:noProof/>
-              <w:lang w:eastAsia="es-ES"/>
+              <w:lang w:val="en-US"/>
             </w:rPr>
           </w:pPr>
-          <w:hyperlink w:anchor="_Toc308866274" w:history="1">
-            <w:r>
-              <w:rPr>
-                <w:rStyle w:val="Hipervnculo"/>
+          <w:hyperlink w:anchor="_Toc309991567" w:history="1">
+            <w:r>
+              <w:rPr>
+                <w:rStyle w:val="Hyperlink"/>
                 <w:noProof/>
               </w:rPr>
-              <w:t>EFECTUAR VENTA</w:t>
+              <w:t>Efectuar Venta</w:t>
             </w:r>
             <w:r>
               <w:rPr>
@@ -2471,7 +2486,7 @@
                 <w:noProof/>
                 <w:webHidden/>
               </w:rPr>
-              <w:instrText xml:space="preserve"> PAGEREF _Toc308866274 \h </w:instrText>
+              <w:instrText xml:space="preserve"> PAGEREF _Toc309991567 \h </w:instrText>
             </w:r>
             <w:r>
               <w:rPr>
@@ -2504,23 +2519,23 @@
         </w:p>
         <w:p>
           <w:pPr>
-            <w:pStyle w:val="TDC2"/>
+            <w:pStyle w:val="TOC2"/>
             <w:tabs>
               <w:tab w:val="right" w:leader="dot" w:pos="8828"/>
             </w:tabs>
             <w:rPr>
               <w:rFonts w:eastAsiaTheme="minorEastAsia"/>
               <w:noProof/>
-              <w:lang w:eastAsia="es-ES"/>
+              <w:lang w:val="en-US"/>
             </w:rPr>
           </w:pPr>
-          <w:hyperlink w:anchor="_Toc308866275" w:history="1">
-            <w:r>
-              <w:rPr>
-                <w:rStyle w:val="Hipervnculo"/>
+          <w:hyperlink w:anchor="_Toc309991568" w:history="1">
+            <w:r>
+              <w:rPr>
+                <w:rStyle w:val="Hyperlink"/>
                 <w:noProof/>
               </w:rPr>
-              <w:t>EFECTUAR DEVOLUCIÓN DE VENTA</w:t>
+              <w:t>Efectuar Devolución de Venta</w:t>
             </w:r>
             <w:r>
               <w:rPr>
@@ -2541,7 +2556,7 @@
                 <w:noProof/>
                 <w:webHidden/>
               </w:rPr>
-              <w:instrText xml:space="preserve"> PAGEREF _Toc308866275 \h </w:instrText>
+              <w:instrText xml:space="preserve"> PAGEREF _Toc309991568 \h </w:instrText>
             </w:r>
             <w:r>
               <w:rPr>
@@ -2574,23 +2589,23 @@
         </w:p>
         <w:p>
           <w:pPr>
-            <w:pStyle w:val="TDC2"/>
+            <w:pStyle w:val="TOC2"/>
             <w:tabs>
               <w:tab w:val="right" w:leader="dot" w:pos="8828"/>
             </w:tabs>
             <w:rPr>
               <w:rFonts w:eastAsiaTheme="minorEastAsia"/>
               <w:noProof/>
-              <w:lang w:eastAsia="es-ES"/>
+              <w:lang w:val="en-US"/>
             </w:rPr>
           </w:pPr>
-          <w:hyperlink w:anchor="_Toc308866276" w:history="1">
-            <w:r>
-              <w:rPr>
-                <w:rStyle w:val="Hipervnculo"/>
+          <w:hyperlink w:anchor="_Toc309991569" w:history="1">
+            <w:r>
+              <w:rPr>
+                <w:rStyle w:val="Hyperlink"/>
                 <w:noProof/>
               </w:rPr>
-              <w:t>BRINDAR INFORMACIÓN SOBRE LAS VENTAS REALIZADAS</w:t>
+              <w:t>Brindar Información sobre las ventas realizadas</w:t>
             </w:r>
             <w:r>
               <w:rPr>
@@ -2611,7 +2626,7 @@
                 <w:noProof/>
                 <w:webHidden/>
               </w:rPr>
-              <w:instrText xml:space="preserve"> PAGEREF _Toc308866276 \h </w:instrText>
+              <w:instrText xml:space="preserve"> PAGEREF _Toc309991569 \h </w:instrText>
             </w:r>
             <w:r>
               <w:rPr>
@@ -2644,23 +2659,23 @@
         </w:p>
         <w:p>
           <w:pPr>
-            <w:pStyle w:val="TDC2"/>
+            <w:pStyle w:val="TOC2"/>
             <w:tabs>
               <w:tab w:val="right" w:leader="dot" w:pos="8828"/>
             </w:tabs>
             <w:rPr>
               <w:rFonts w:eastAsiaTheme="minorEastAsia"/>
               <w:noProof/>
-              <w:lang w:eastAsia="es-ES"/>
+              <w:lang w:val="en-US"/>
             </w:rPr>
           </w:pPr>
-          <w:hyperlink w:anchor="_Toc308866277" w:history="1">
-            <w:r>
-              <w:rPr>
-                <w:rStyle w:val="Hipervnculo"/>
+          <w:hyperlink w:anchor="_Toc309991570" w:history="1">
+            <w:r>
+              <w:rPr>
+                <w:rStyle w:val="Hyperlink"/>
                 <w:noProof/>
               </w:rPr>
-              <w:t>ASENTAR RENDICIÓN DE VENTAS DE VIAJANTE</w:t>
+              <w:t>Asentar Rendición de ventas Viajante</w:t>
             </w:r>
             <w:r>
               <w:rPr>
@@ -2681,7 +2696,7 @@
                 <w:noProof/>
                 <w:webHidden/>
               </w:rPr>
-              <w:instrText xml:space="preserve"> PAGEREF _Toc308866277 \h </w:instrText>
+              <w:instrText xml:space="preserve"> PAGEREF _Toc309991570 \h </w:instrText>
             </w:r>
             <w:r>
               <w:rPr>
@@ -2714,23 +2729,23 @@
         </w:p>
         <w:p>
           <w:pPr>
-            <w:pStyle w:val="TDC2"/>
+            <w:pStyle w:val="TOC2"/>
             <w:tabs>
               <w:tab w:val="right" w:leader="dot" w:pos="8828"/>
             </w:tabs>
             <w:rPr>
               <w:rFonts w:eastAsiaTheme="minorEastAsia"/>
               <w:noProof/>
-              <w:lang w:eastAsia="es-ES"/>
+              <w:lang w:val="en-US"/>
             </w:rPr>
           </w:pPr>
-          <w:hyperlink w:anchor="_Toc308866278" w:history="1">
-            <w:r>
-              <w:rPr>
-                <w:rStyle w:val="Hipervnculo"/>
+          <w:hyperlink w:anchor="_Toc309991571" w:history="1">
+            <w:r>
+              <w:rPr>
+                <w:rStyle w:val="Hyperlink"/>
                 <w:noProof/>
               </w:rPr>
-              <w:t>ASENTAR DEVOLUCIÓN DE PRODUCTOS TERMINADOS</w:t>
+              <w:t>Asentar Devolución de Productos Terminados</w:t>
             </w:r>
             <w:r>
               <w:rPr>
@@ -2751,7 +2766,7 @@
                 <w:noProof/>
                 <w:webHidden/>
               </w:rPr>
-              <w:instrText xml:space="preserve"> PAGEREF _Toc308866278 \h </w:instrText>
+              <w:instrText xml:space="preserve"> PAGEREF _Toc309991571 \h </w:instrText>
             </w:r>
             <w:r>
               <w:rPr>
@@ -2784,23 +2799,23 @@
         </w:p>
         <w:p>
           <w:pPr>
-            <w:pStyle w:val="TDC2"/>
+            <w:pStyle w:val="TOC2"/>
             <w:tabs>
               <w:tab w:val="right" w:leader="dot" w:pos="8828"/>
             </w:tabs>
             <w:rPr>
               <w:rFonts w:eastAsiaTheme="minorEastAsia"/>
               <w:noProof/>
-              <w:lang w:eastAsia="es-ES"/>
+              <w:lang w:val="en-US"/>
             </w:rPr>
           </w:pPr>
-          <w:hyperlink w:anchor="_Toc308866279" w:history="1">
-            <w:r>
-              <w:rPr>
-                <w:rStyle w:val="Hipervnculo"/>
+          <w:hyperlink w:anchor="_Toc309991572" w:history="1">
+            <w:r>
+              <w:rPr>
+                <w:rStyle w:val="Hyperlink"/>
                 <w:noProof/>
               </w:rPr>
-              <w:t>BRINDAR INFORMACIÓN SOBRE EL SEGUIMIENTO DE CHEQUES</w:t>
+              <w:t>Brindar Información sobre el seguimiento de cheques</w:t>
             </w:r>
             <w:r>
               <w:rPr>
@@ -2821,7 +2836,7 @@
                 <w:noProof/>
                 <w:webHidden/>
               </w:rPr>
-              <w:instrText xml:space="preserve"> PAGEREF _Toc308866279 \h </w:instrText>
+              <w:instrText xml:space="preserve"> PAGEREF _Toc309991572 \h </w:instrText>
             </w:r>
             <w:r>
               <w:rPr>
@@ -2854,23 +2869,23 @@
         </w:p>
         <w:p>
           <w:pPr>
-            <w:pStyle w:val="TDC2"/>
+            <w:pStyle w:val="TOC2"/>
             <w:tabs>
               <w:tab w:val="right" w:leader="dot" w:pos="8828"/>
             </w:tabs>
             <w:rPr>
               <w:rFonts w:eastAsiaTheme="minorEastAsia"/>
               <w:noProof/>
-              <w:lang w:eastAsia="es-ES"/>
+              <w:lang w:val="en-US"/>
             </w:rPr>
           </w:pPr>
-          <w:hyperlink w:anchor="_Toc308866280" w:history="1">
-            <w:r>
-              <w:rPr>
-                <w:rStyle w:val="Hipervnculo"/>
+          <w:hyperlink w:anchor="_Toc309991573" w:history="1">
+            <w:r>
+              <w:rPr>
+                <w:rStyle w:val="Hyperlink"/>
                 <w:noProof/>
               </w:rPr>
-              <w:t>BRINDAR INFORMACIÓN DE CALIDAD DE LOS PRODUCTOS IMPORTADOS</w:t>
+              <w:t>Brindar Información sobre la calidad de los productos Importados</w:t>
             </w:r>
             <w:r>
               <w:rPr>
@@ -2891,7 +2906,7 @@
                 <w:noProof/>
                 <w:webHidden/>
               </w:rPr>
-              <w:instrText xml:space="preserve"> PAGEREF _Toc308866280 \h </w:instrText>
+              <w:instrText xml:space="preserve"> PAGEREF _Toc309991573 \h </w:instrText>
             </w:r>
             <w:r>
               <w:rPr>
@@ -2924,23 +2939,23 @@
         </w:p>
         <w:p>
           <w:pPr>
-            <w:pStyle w:val="TDC2"/>
+            <w:pStyle w:val="TOC2"/>
             <w:tabs>
               <w:tab w:val="right" w:leader="dot" w:pos="8828"/>
             </w:tabs>
             <w:rPr>
               <w:rFonts w:eastAsiaTheme="minorEastAsia"/>
               <w:noProof/>
-              <w:lang w:eastAsia="es-ES"/>
+              <w:lang w:val="en-US"/>
             </w:rPr>
           </w:pPr>
-          <w:hyperlink w:anchor="_Toc308866281" w:history="1">
-            <w:r>
-              <w:rPr>
-                <w:rStyle w:val="Hipervnculo"/>
+          <w:hyperlink w:anchor="_Toc309991574" w:history="1">
+            <w:r>
+              <w:rPr>
+                <w:rStyle w:val="Hyperlink"/>
                 <w:noProof/>
               </w:rPr>
-              <w:t>BRINDAR INFORMACIÓN SOBRE LOS PRODUCTOS DEFECTUOSOS POR PROVEEDOR</w:t>
+              <w:t>Brindar Información sobre los productos defectuosos por proveedor</w:t>
             </w:r>
             <w:r>
               <w:rPr>
@@ -2961,7 +2976,7 @@
                 <w:noProof/>
                 <w:webHidden/>
               </w:rPr>
-              <w:instrText xml:space="preserve"> PAGEREF _Toc308866281 \h </w:instrText>
+              <w:instrText xml:space="preserve"> PAGEREF _Toc309991574 \h </w:instrText>
             </w:r>
             <w:r>
               <w:rPr>
@@ -2994,23 +3009,23 @@
         </w:p>
         <w:p>
           <w:pPr>
-            <w:pStyle w:val="TDC2"/>
+            <w:pStyle w:val="TOC2"/>
             <w:tabs>
               <w:tab w:val="right" w:leader="dot" w:pos="8828"/>
             </w:tabs>
             <w:rPr>
               <w:rFonts w:eastAsiaTheme="minorEastAsia"/>
               <w:noProof/>
-              <w:lang w:eastAsia="es-ES"/>
+              <w:lang w:val="en-US"/>
             </w:rPr>
           </w:pPr>
-          <w:hyperlink w:anchor="_Toc308866282" w:history="1">
-            <w:r>
-              <w:rPr>
-                <w:rStyle w:val="Hipervnculo"/>
+          <w:hyperlink w:anchor="_Toc309991575" w:history="1">
+            <w:r>
+              <w:rPr>
+                <w:rStyle w:val="Hyperlink"/>
                 <w:noProof/>
               </w:rPr>
-              <w:t>BRINDAR INFORMACIÓN SOBRE LAS CUENTAS CORRIENTES DE LOS CLIENTES</w:t>
+              <w:t>Brindar Información sobre las cuentas corrientes de los clientes</w:t>
             </w:r>
             <w:r>
               <w:rPr>
@@ -3031,7 +3046,7 @@
                 <w:noProof/>
                 <w:webHidden/>
               </w:rPr>
-              <w:instrText xml:space="preserve"> PAGEREF _Toc308866282 \h </w:instrText>
+              <w:instrText xml:space="preserve"> PAGEREF _Toc309991575 \h </w:instrText>
             </w:r>
             <w:r>
               <w:rPr>
@@ -3064,23 +3079,23 @@
         </w:p>
         <w:p>
           <w:pPr>
-            <w:pStyle w:val="TDC2"/>
+            <w:pStyle w:val="TOC2"/>
             <w:tabs>
               <w:tab w:val="right" w:leader="dot" w:pos="8828"/>
             </w:tabs>
             <w:rPr>
               <w:rFonts w:eastAsiaTheme="minorEastAsia"/>
               <w:noProof/>
-              <w:lang w:eastAsia="es-ES"/>
+              <w:lang w:val="en-US"/>
             </w:rPr>
           </w:pPr>
-          <w:hyperlink w:anchor="_Toc308866283" w:history="1">
-            <w:r>
-              <w:rPr>
-                <w:rStyle w:val="Hipervnculo"/>
+          <w:hyperlink w:anchor="_Toc309991576" w:history="1">
+            <w:r>
+              <w:rPr>
+                <w:rStyle w:val="Hyperlink"/>
                 <w:noProof/>
               </w:rPr>
-              <w:t>BRINDAR INFORMACIÓN SOBRE LAS PROYECCIONES DE VENTAS</w:t>
+              <w:t>Brindar Información sobre las proyecciones de ventas</w:t>
             </w:r>
             <w:r>
               <w:rPr>
@@ -3101,7 +3116,7 @@
                 <w:noProof/>
                 <w:webHidden/>
               </w:rPr>
-              <w:instrText xml:space="preserve"> PAGEREF _Toc308866283 \h </w:instrText>
+              <w:instrText xml:space="preserve"> PAGEREF _Toc309991576 \h </w:instrText>
             </w:r>
             <w:r>
               <w:rPr>
@@ -3134,23 +3149,23 @@
         </w:p>
         <w:p>
           <w:pPr>
-            <w:pStyle w:val="TDC2"/>
+            <w:pStyle w:val="TOC2"/>
             <w:tabs>
               <w:tab w:val="right" w:leader="dot" w:pos="8828"/>
             </w:tabs>
             <w:rPr>
               <w:rFonts w:eastAsiaTheme="minorEastAsia"/>
               <w:noProof/>
-              <w:lang w:eastAsia="es-ES"/>
+              <w:lang w:val="en-US"/>
             </w:rPr>
           </w:pPr>
-          <w:hyperlink w:anchor="_Toc308866284" w:history="1">
-            <w:r>
-              <w:rPr>
-                <w:rStyle w:val="Hipervnculo"/>
+          <w:hyperlink w:anchor="_Toc309991577" w:history="1">
+            <w:r>
+              <w:rPr>
+                <w:rStyle w:val="Hyperlink"/>
                 <w:noProof/>
               </w:rPr>
-              <w:t>BRINDAR INFORMACIÓN SOBRE EL ESTADO FINANCIERO DE LA EMPRESA</w:t>
+              <w:t>Brindar Información sobre el estado financiero de la empresa</w:t>
             </w:r>
             <w:r>
               <w:rPr>
@@ -3171,7 +3186,7 @@
                 <w:noProof/>
                 <w:webHidden/>
               </w:rPr>
-              <w:instrText xml:space="preserve"> PAGEREF _Toc308866284 \h </w:instrText>
+              <w:instrText xml:space="preserve"> PAGEREF _Toc309991577 \h </w:instrText>
             </w:r>
             <w:r>
               <w:rPr>
@@ -3204,23 +3219,23 @@
         </w:p>
         <w:p>
           <w:pPr>
-            <w:pStyle w:val="TDC2"/>
+            <w:pStyle w:val="TOC2"/>
             <w:tabs>
               <w:tab w:val="right" w:leader="dot" w:pos="8828"/>
             </w:tabs>
             <w:rPr>
               <w:rFonts w:eastAsiaTheme="minorEastAsia"/>
               <w:noProof/>
-              <w:lang w:eastAsia="es-ES"/>
+              <w:lang w:val="en-US"/>
             </w:rPr>
           </w:pPr>
-          <w:hyperlink w:anchor="_Toc308866285" w:history="1">
-            <w:r>
-              <w:rPr>
-                <w:rStyle w:val="Hipervnculo"/>
+          <w:hyperlink w:anchor="_Toc309991578" w:history="1">
+            <w:r>
+              <w:rPr>
+                <w:rStyle w:val="Hyperlink"/>
                 <w:noProof/>
               </w:rPr>
-              <w:t>BRINDAR INFORMACIÓN SOBRE LA RENTABILIDAD DE PRODUCTOS</w:t>
+              <w:t>Brindar Información sobre la rentabilidad de productos terminados</w:t>
             </w:r>
             <w:r>
               <w:rPr>
@@ -3241,7 +3256,7 @@
                 <w:noProof/>
                 <w:webHidden/>
               </w:rPr>
-              <w:instrText xml:space="preserve"> PAGEREF _Toc308866285 \h </w:instrText>
+              <w:instrText xml:space="preserve"> PAGEREF _Toc309991578 \h </w:instrText>
             </w:r>
             <w:r>
               <w:rPr>
@@ -3281,13 +3296,13 @@
     </w:sdt>
     <w:p>
       <w:pPr>
-        <w:pStyle w:val="Ttulo1"/>
+        <w:pStyle w:val="Heading1"/>
         <w:jc w:val="both"/>
       </w:pPr>
       <w:r>
         <w:br w:type="page"/>
       </w:r>
-      <w:bookmarkStart w:id="0" w:name="_Toc308866251"/>
+      <w:bookmarkStart w:id="0" w:name="_Toc309991544"/>
       <w:r>
         <w:lastRenderedPageBreak/>
         <w:t>Introducción</w:t>
@@ -3296,6 +3311,7 @@
     </w:p>
     <w:p>
       <w:pPr>
+        <w:jc w:val="both"/>
         <w:rPr>
           <w:rFonts w:cstheme="minorHAnsi"/>
         </w:rPr>
@@ -3465,7 +3481,15 @@
         <w:rPr>
           <w:rFonts w:cstheme="minorHAnsi"/>
         </w:rPr>
-        <w:t xml:space="preserve"> confusas a la vez que evita la superposición de las mismas. Ayuda a facilitar la toma de decisiones, evitando la improvisación y/o </w:t>
+        <w:t xml:space="preserve"> confu</w:t>
+      </w:r>
+      <w:bookmarkStart w:id="1" w:name="_GoBack"/>
+      <w:bookmarkEnd w:id="1"/>
+      <w:r>
+        <w:rPr>
+          <w:rFonts w:cstheme="minorHAnsi"/>
+        </w:rPr>
+        <w:t xml:space="preserve">sas a la vez que evita la superposición de las mismas. Ayuda a facilitar la toma de decisiones, evitando la improvisación y/o </w:t>
       </w:r>
       <w:r>
         <w:rPr>
@@ -3523,15 +3547,15 @@
     </w:p>
     <w:p>
       <w:pPr>
-        <w:pStyle w:val="Ttulo1"/>
+        <w:pStyle w:val="Heading1"/>
         <w:spacing w:before="100" w:beforeAutospacing="1" w:after="100" w:afterAutospacing="1"/>
       </w:pPr>
-      <w:bookmarkStart w:id="1" w:name="_Toc308866252"/>
+      <w:bookmarkStart w:id="2" w:name="_Toc309991545"/>
       <w:r>
         <w:lastRenderedPageBreak/>
         <w:t>Procedimientos</w:t>
       </w:r>
-      <w:bookmarkEnd w:id="1"/>
+      <w:bookmarkEnd w:id="2"/>
     </w:p>
     <w:p>
       <w:r>
@@ -3540,7 +3564,7 @@
     </w:p>
     <w:p>
       <w:pPr>
-        <w:pStyle w:val="Prrafodelista"/>
+        <w:pStyle w:val="ListParagraph"/>
         <w:numPr>
           <w:ilvl w:val="0"/>
           <w:numId w:val="46"/>
@@ -3549,13 +3573,13 @@
       <w:hyperlink w:anchor="_ADMINISTRAR_PROVEEDOR" w:history="1">
         <w:r>
           <w:rPr>
-            <w:rStyle w:val="Hipervnculo"/>
+            <w:rStyle w:val="Hyperlink"/>
           </w:rPr>
           <w:t>Administrar p</w:t>
         </w:r>
         <w:r>
           <w:rPr>
-            <w:rStyle w:val="Hipervnculo"/>
+            <w:rStyle w:val="Hyperlink"/>
           </w:rPr>
           <w:t>roveedor</w:t>
         </w:r>
@@ -3566,7 +3590,7 @@
     </w:p>
     <w:p>
       <w:pPr>
-        <w:pStyle w:val="Prrafodelista"/>
+        <w:pStyle w:val="ListParagraph"/>
         <w:numPr>
           <w:ilvl w:val="0"/>
           <w:numId w:val="46"/>
@@ -3575,19 +3599,19 @@
       <w:hyperlink w:anchor="_CONFECCIONAR_ORDEN_DE" w:history="1">
         <w:r>
           <w:rPr>
-            <w:rStyle w:val="Hipervnculo"/>
+            <w:rStyle w:val="Hyperlink"/>
           </w:rPr>
           <w:t xml:space="preserve">Confeccionar </w:t>
         </w:r>
         <w:r>
           <w:rPr>
-            <w:rStyle w:val="Hipervnculo"/>
+            <w:rStyle w:val="Hyperlink"/>
           </w:rPr>
           <w:t>orden de c</w:t>
         </w:r>
         <w:r>
           <w:rPr>
-            <w:rStyle w:val="Hipervnculo"/>
+            <w:rStyle w:val="Hyperlink"/>
           </w:rPr>
           <w:t>ompra</w:t>
         </w:r>
@@ -3598,7 +3622,7 @@
     </w:p>
     <w:p>
       <w:pPr>
-        <w:pStyle w:val="Prrafodelista"/>
+        <w:pStyle w:val="ListParagraph"/>
         <w:numPr>
           <w:ilvl w:val="0"/>
           <w:numId w:val="46"/>
@@ -3607,31 +3631,31 @@
       <w:hyperlink w:anchor="_BRINDAR_INFORMACIÓN_SOBRE" w:history="1">
         <w:r>
           <w:rPr>
-            <w:rStyle w:val="Hipervnculo"/>
+            <w:rStyle w:val="Hyperlink"/>
           </w:rPr>
           <w:t xml:space="preserve">Brindar información sobre las </w:t>
         </w:r>
         <w:r>
           <w:rPr>
-            <w:rStyle w:val="Hipervnculo"/>
+            <w:rStyle w:val="Hyperlink"/>
           </w:rPr>
           <w:t>ó</w:t>
         </w:r>
         <w:r>
           <w:rPr>
-            <w:rStyle w:val="Hipervnculo"/>
+            <w:rStyle w:val="Hyperlink"/>
           </w:rPr>
           <w:t>rdenes</w:t>
         </w:r>
         <w:r>
           <w:rPr>
-            <w:rStyle w:val="Hipervnculo"/>
+            <w:rStyle w:val="Hyperlink"/>
           </w:rPr>
           <w:t xml:space="preserve"> de c</w:t>
         </w:r>
         <w:r>
           <w:rPr>
-            <w:rStyle w:val="Hipervnculo"/>
+            <w:rStyle w:val="Hyperlink"/>
           </w:rPr>
           <w:t>ompras confeccionadas y su estado</w:t>
         </w:r>
@@ -3642,7 +3666,7 @@
     </w:p>
     <w:p>
       <w:pPr>
-        <w:pStyle w:val="Prrafodelista"/>
+        <w:pStyle w:val="ListParagraph"/>
         <w:numPr>
           <w:ilvl w:val="0"/>
           <w:numId w:val="46"/>
@@ -3651,19 +3675,19 @@
       <w:hyperlink w:anchor="_REALIZAR_SEGUIMIENTO_DE" w:history="1">
         <w:r>
           <w:rPr>
-            <w:rStyle w:val="Hipervnculo"/>
+            <w:rStyle w:val="Hyperlink"/>
           </w:rPr>
           <w:t>Re</w:t>
         </w:r>
         <w:r>
           <w:rPr>
-            <w:rStyle w:val="Hipervnculo"/>
+            <w:rStyle w:val="Hyperlink"/>
           </w:rPr>
           <w:t>alizar seguimiento de orden de c</w:t>
         </w:r>
         <w:r>
           <w:rPr>
-            <w:rStyle w:val="Hipervnculo"/>
+            <w:rStyle w:val="Hyperlink"/>
           </w:rPr>
           <w:t>ompra</w:t>
         </w:r>
@@ -3674,7 +3698,7 @@
     </w:p>
     <w:p>
       <w:pPr>
-        <w:pStyle w:val="Prrafodelista"/>
+        <w:pStyle w:val="ListParagraph"/>
         <w:numPr>
           <w:ilvl w:val="0"/>
           <w:numId w:val="46"/>
@@ -3683,13 +3707,13 @@
       <w:hyperlink w:anchor="_CONFECCIONAR_IMPORTACION" w:history="1">
         <w:r>
           <w:rPr>
-            <w:rStyle w:val="Hipervnculo"/>
+            <w:rStyle w:val="Hyperlink"/>
           </w:rPr>
           <w:t>Confeccionar i</w:t>
         </w:r>
         <w:r>
           <w:rPr>
-            <w:rStyle w:val="Hipervnculo"/>
+            <w:rStyle w:val="Hyperlink"/>
           </w:rPr>
           <w:t>mportación</w:t>
         </w:r>
@@ -3700,7 +3724,7 @@
     </w:p>
     <w:p>
       <w:pPr>
-        <w:pStyle w:val="Prrafodelista"/>
+        <w:pStyle w:val="ListParagraph"/>
         <w:numPr>
           <w:ilvl w:val="0"/>
           <w:numId w:val="46"/>
@@ -3709,13 +3733,13 @@
       <w:hyperlink w:anchor="_REALIZAR_SEGUIMIENTO_DE_1" w:history="1">
         <w:r>
           <w:rPr>
-            <w:rStyle w:val="Hipervnculo"/>
+            <w:rStyle w:val="Hyperlink"/>
           </w:rPr>
           <w:t>Realizar seguimiento de i</w:t>
         </w:r>
         <w:r>
           <w:rPr>
-            <w:rStyle w:val="Hipervnculo"/>
+            <w:rStyle w:val="Hyperlink"/>
           </w:rPr>
           <w:t>mportación</w:t>
         </w:r>
@@ -3726,7 +3750,7 @@
     </w:p>
     <w:p>
       <w:pPr>
-        <w:pStyle w:val="Prrafodelista"/>
+        <w:pStyle w:val="ListParagraph"/>
         <w:numPr>
           <w:ilvl w:val="0"/>
           <w:numId w:val="46"/>
@@ -3735,19 +3759,19 @@
       <w:hyperlink w:anchor="_REALIZAR_ANULACIÓN_DE" w:history="1">
         <w:r>
           <w:rPr>
-            <w:rStyle w:val="Hipervnculo"/>
+            <w:rStyle w:val="Hyperlink"/>
           </w:rPr>
           <w:t>Realizar anulaci</w:t>
         </w:r>
         <w:r>
           <w:rPr>
-            <w:rStyle w:val="Hipervnculo"/>
+            <w:rStyle w:val="Hyperlink"/>
           </w:rPr>
           <w:t>ón de orden de c</w:t>
         </w:r>
         <w:r>
           <w:rPr>
-            <w:rStyle w:val="Hipervnculo"/>
+            <w:rStyle w:val="Hyperlink"/>
           </w:rPr>
           <w:t>ompra</w:t>
         </w:r>
@@ -3758,7 +3782,7 @@
     </w:p>
     <w:p>
       <w:pPr>
-        <w:pStyle w:val="Prrafodelista"/>
+        <w:pStyle w:val="ListParagraph"/>
         <w:numPr>
           <w:ilvl w:val="0"/>
           <w:numId w:val="46"/>
@@ -3767,19 +3791,19 @@
       <w:hyperlink w:anchor="_REALIZAR_RECLAMO_DE" w:history="1">
         <w:r>
           <w:rPr>
-            <w:rStyle w:val="Hipervnculo"/>
+            <w:rStyle w:val="Hyperlink"/>
           </w:rPr>
           <w:t>Realizar r</w:t>
         </w:r>
         <w:r>
           <w:rPr>
-            <w:rStyle w:val="Hipervnculo"/>
+            <w:rStyle w:val="Hyperlink"/>
           </w:rPr>
           <w:t>eclamo de orden de c</w:t>
         </w:r>
         <w:r>
           <w:rPr>
-            <w:rStyle w:val="Hipervnculo"/>
+            <w:rStyle w:val="Hyperlink"/>
           </w:rPr>
           <w:t>ompra</w:t>
         </w:r>
@@ -3790,7 +3814,7 @@
     </w:p>
     <w:p>
       <w:pPr>
-        <w:pStyle w:val="Prrafodelista"/>
+        <w:pStyle w:val="ListParagraph"/>
         <w:numPr>
           <w:ilvl w:val="0"/>
           <w:numId w:val="46"/>
@@ -3799,19 +3823,19 @@
       <w:hyperlink w:anchor="_REALIZAR_PAGO_A" w:history="1">
         <w:r>
           <w:rPr>
-            <w:rStyle w:val="Hipervnculo"/>
+            <w:rStyle w:val="Hyperlink"/>
           </w:rPr>
           <w:t xml:space="preserve">Realizar </w:t>
         </w:r>
         <w:r>
           <w:rPr>
-            <w:rStyle w:val="Hipervnculo"/>
+            <w:rStyle w:val="Hyperlink"/>
           </w:rPr>
           <w:t>pago a p</w:t>
         </w:r>
         <w:r>
           <w:rPr>
-            <w:rStyle w:val="Hipervnculo"/>
+            <w:rStyle w:val="Hyperlink"/>
           </w:rPr>
           <w:t>roveedor</w:t>
         </w:r>
@@ -3822,7 +3846,7 @@
     </w:p>
     <w:p>
       <w:pPr>
-        <w:pStyle w:val="Prrafodelista"/>
+        <w:pStyle w:val="ListParagraph"/>
         <w:numPr>
           <w:ilvl w:val="0"/>
           <w:numId w:val="46"/>
@@ -3831,37 +3855,37 @@
       <w:hyperlink w:anchor="_BRINDAR_INFORMACIÓN_SOBRE_1" w:history="1">
         <w:r>
           <w:rPr>
-            <w:rStyle w:val="Hipervnculo"/>
+            <w:rStyle w:val="Hyperlink"/>
           </w:rPr>
           <w:t xml:space="preserve">Brindar información </w:t>
         </w:r>
         <w:r>
           <w:rPr>
-            <w:rStyle w:val="Hipervnculo"/>
+            <w:rStyle w:val="Hyperlink"/>
           </w:rPr>
           <w:t>sobre el estado de cuenta</w:t>
         </w:r>
         <w:r>
           <w:rPr>
-            <w:rStyle w:val="Hipervnculo"/>
+            <w:rStyle w:val="Hyperlink"/>
           </w:rPr>
           <w:t xml:space="preserve"> de </w:t>
         </w:r>
         <w:r>
           <w:rPr>
-            <w:rStyle w:val="Hipervnculo"/>
+            <w:rStyle w:val="Hyperlink"/>
           </w:rPr>
           <w:t xml:space="preserve">un </w:t>
         </w:r>
         <w:r>
           <w:rPr>
-            <w:rStyle w:val="Hipervnculo"/>
+            <w:rStyle w:val="Hyperlink"/>
           </w:rPr>
           <w:t>p</w:t>
         </w:r>
         <w:r>
           <w:rPr>
-            <w:rStyle w:val="Hipervnculo"/>
+            <w:rStyle w:val="Hyperlink"/>
           </w:rPr>
           <w:t>roveedor</w:t>
         </w:r>
@@ -3872,7 +3896,7 @@
     </w:p>
     <w:p>
       <w:pPr>
-        <w:pStyle w:val="Prrafodelista"/>
+        <w:pStyle w:val="ListParagraph"/>
         <w:numPr>
           <w:ilvl w:val="0"/>
           <w:numId w:val="46"/>
@@ -3881,19 +3905,19 @@
       <w:hyperlink w:anchor="_ASENTAR_INGRESO_DE" w:history="1">
         <w:r>
           <w:rPr>
-            <w:rStyle w:val="Hipervnculo"/>
+            <w:rStyle w:val="Hyperlink"/>
           </w:rPr>
           <w:t>Asentar ingreso de materia prima y productos i</w:t>
         </w:r>
         <w:r>
           <w:rPr>
-            <w:rStyle w:val="Hipervnculo"/>
+            <w:rStyle w:val="Hyperlink"/>
           </w:rPr>
           <w:t>mportados</w:t>
         </w:r>
         <w:r>
           <w:rPr>
-            <w:rStyle w:val="Hipervnculo"/>
+            <w:rStyle w:val="Hyperlink"/>
           </w:rPr>
           <w:t xml:space="preserve"> a depósito</w:t>
         </w:r>
@@ -3904,7 +3928,7 @@
     </w:p>
     <w:p>
       <w:pPr>
-        <w:pStyle w:val="Prrafodelista"/>
+        <w:pStyle w:val="ListParagraph"/>
         <w:numPr>
           <w:ilvl w:val="0"/>
           <w:numId w:val="46"/>
@@ -3913,13 +3937,13 @@
       <w:hyperlink w:anchor="_ASENTAR_DEFECTOS_DE" w:history="1">
         <w:r>
           <w:rPr>
-            <w:rStyle w:val="Hipervnculo"/>
+            <w:rStyle w:val="Hyperlink"/>
           </w:rPr>
           <w:t>Asentar defectos de productos i</w:t>
         </w:r>
         <w:r>
           <w:rPr>
-            <w:rStyle w:val="Hipervnculo"/>
+            <w:rStyle w:val="Hyperlink"/>
           </w:rPr>
           <w:t>mportados</w:t>
         </w:r>
@@ -3930,7 +3954,7 @@
     </w:p>
     <w:p>
       <w:pPr>
-        <w:pStyle w:val="Prrafodelista"/>
+        <w:pStyle w:val="ListParagraph"/>
         <w:numPr>
           <w:ilvl w:val="0"/>
           <w:numId w:val="46"/>
@@ -3939,13 +3963,13 @@
       <w:hyperlink w:anchor="_ASENTAR_SALIDA_DE" w:history="1">
         <w:r>
           <w:rPr>
-            <w:rStyle w:val="Hipervnculo"/>
+            <w:rStyle w:val="Hyperlink"/>
           </w:rPr>
           <w:t>Asentar salida de materia prima a p</w:t>
         </w:r>
         <w:r>
           <w:rPr>
-            <w:rStyle w:val="Hipervnculo"/>
+            <w:rStyle w:val="Hyperlink"/>
           </w:rPr>
           <w:t>roducción</w:t>
         </w:r>
@@ -3956,7 +3980,7 @@
     </w:p>
     <w:p>
       <w:pPr>
-        <w:pStyle w:val="Prrafodelista"/>
+        <w:pStyle w:val="ListParagraph"/>
         <w:numPr>
           <w:ilvl w:val="0"/>
           <w:numId w:val="46"/>
@@ -3965,13 +3989,13 @@
       <w:hyperlink w:anchor="_ASENTAR_SALIDA_DE_1" w:history="1">
         <w:r>
           <w:rPr>
-            <w:rStyle w:val="Hipervnculo"/>
+            <w:rStyle w:val="Hyperlink"/>
           </w:rPr>
           <w:t>Asentar salida de p</w:t>
         </w:r>
         <w:r>
           <w:rPr>
-            <w:rStyle w:val="Hipervnculo"/>
+            <w:rStyle w:val="Hyperlink"/>
           </w:rPr>
           <w:t>roducción</w:t>
         </w:r>
@@ -3982,7 +4006,7 @@
     </w:p>
     <w:p>
       <w:pPr>
-        <w:pStyle w:val="Prrafodelista"/>
+        <w:pStyle w:val="ListParagraph"/>
         <w:numPr>
           <w:ilvl w:val="0"/>
           <w:numId w:val="46"/>
@@ -3991,13 +4015,13 @@
       <w:hyperlink w:anchor="_ADMINISTRAR_VIAJANTE" w:history="1">
         <w:r>
           <w:rPr>
-            <w:rStyle w:val="Hipervnculo"/>
+            <w:rStyle w:val="Hyperlink"/>
           </w:rPr>
           <w:t>Administrar v</w:t>
         </w:r>
         <w:r>
           <w:rPr>
-            <w:rStyle w:val="Hipervnculo"/>
+            <w:rStyle w:val="Hyperlink"/>
           </w:rPr>
           <w:t>iajante</w:t>
         </w:r>
@@ -4008,7 +4032,7 @@
     </w:p>
     <w:p>
       <w:pPr>
-        <w:pStyle w:val="Prrafodelista"/>
+        <w:pStyle w:val="ListParagraph"/>
         <w:numPr>
           <w:ilvl w:val="0"/>
           <w:numId w:val="46"/>
@@ -4017,19 +4041,19 @@
       <w:hyperlink w:anchor="_CONFECCIONAR_CATÁLOGO_EMPRESA" w:history="1">
         <w:r>
           <w:rPr>
-            <w:rStyle w:val="Hipervnculo"/>
+            <w:rStyle w:val="Hyperlink"/>
           </w:rPr>
           <w:t>Confeccionar catá</w:t>
         </w:r>
         <w:r>
           <w:rPr>
-            <w:rStyle w:val="Hipervnculo"/>
+            <w:rStyle w:val="Hyperlink"/>
           </w:rPr>
           <w:t>logo de la e</w:t>
         </w:r>
         <w:r>
           <w:rPr>
-            <w:rStyle w:val="Hipervnculo"/>
+            <w:rStyle w:val="Hyperlink"/>
           </w:rPr>
           <w:t>mpresa</w:t>
         </w:r>
@@ -4040,7 +4064,7 @@
     </w:p>
     <w:p>
       <w:pPr>
-        <w:pStyle w:val="Prrafodelista"/>
+        <w:pStyle w:val="ListParagraph"/>
         <w:numPr>
           <w:ilvl w:val="0"/>
           <w:numId w:val="46"/>
@@ -4049,13 +4073,13 @@
       <w:hyperlink w:anchor="_CONFECCIONAR_PEDIDO" w:history="1">
         <w:r>
           <w:rPr>
-            <w:rStyle w:val="Hipervnculo"/>
+            <w:rStyle w:val="Hyperlink"/>
           </w:rPr>
           <w:t>Confeccionar p</w:t>
         </w:r>
         <w:r>
           <w:rPr>
-            <w:rStyle w:val="Hipervnculo"/>
+            <w:rStyle w:val="Hyperlink"/>
           </w:rPr>
           <w:t>edido</w:t>
         </w:r>
@@ -4066,7 +4090,7 @@
     </w:p>
     <w:p>
       <w:pPr>
-        <w:pStyle w:val="Prrafodelista"/>
+        <w:pStyle w:val="ListParagraph"/>
         <w:numPr>
           <w:ilvl w:val="0"/>
           <w:numId w:val="46"/>
@@ -4075,7 +4099,7 @@
       <w:hyperlink w:anchor="_ASENTAR_ENTRADA_DE" w:history="1">
         <w:r>
           <w:rPr>
-            <w:rStyle w:val="Hipervnculo"/>
+            <w:rStyle w:val="Hyperlink"/>
           </w:rPr>
           <w:t>Asentar entrada de reabastecimiento interno</w:t>
         </w:r>
@@ -4086,7 +4110,7 @@
     </w:p>
     <w:p>
       <w:pPr>
-        <w:pStyle w:val="Prrafodelista"/>
+        <w:pStyle w:val="ListParagraph"/>
         <w:numPr>
           <w:ilvl w:val="0"/>
           <w:numId w:val="46"/>
@@ -4095,7 +4119,7 @@
       <w:hyperlink w:anchor="_REALIZAR_ARMADO_DE" w:history="1">
         <w:r>
           <w:rPr>
-            <w:rStyle w:val="Hipervnculo"/>
+            <w:rStyle w:val="Hyperlink"/>
           </w:rPr>
           <w:t>Realizar armado de pedido</w:t>
         </w:r>
@@ -4106,7 +4130,7 @@
     </w:p>
     <w:p>
       <w:pPr>
-        <w:pStyle w:val="Prrafodelista"/>
+        <w:pStyle w:val="ListParagraph"/>
         <w:numPr>
           <w:ilvl w:val="0"/>
           <w:numId w:val="46"/>
@@ -4115,7 +4139,7 @@
       <w:hyperlink w:anchor="_ASENTAR_SALIDAD_DE" w:history="1">
         <w:r>
           <w:rPr>
-            <w:rStyle w:val="Hipervnculo"/>
+            <w:rStyle w:val="Hyperlink"/>
           </w:rPr>
           <w:t>Asentar salida de pedido</w:t>
         </w:r>
@@ -4126,7 +4150,7 @@
     </w:p>
     <w:p>
       <w:pPr>
-        <w:pStyle w:val="Prrafodelista"/>
+        <w:pStyle w:val="ListParagraph"/>
         <w:numPr>
           <w:ilvl w:val="0"/>
           <w:numId w:val="46"/>
@@ -4135,13 +4159,13 @@
       <w:hyperlink w:anchor="_CONFECCIONAR_HOJA_DE" w:history="1">
         <w:r>
           <w:rPr>
-            <w:rStyle w:val="Hipervnculo"/>
+            <w:rStyle w:val="Hyperlink"/>
           </w:rPr>
           <w:t>Confeccionar hoja de r</w:t>
         </w:r>
         <w:r>
           <w:rPr>
-            <w:rStyle w:val="Hipervnculo"/>
+            <w:rStyle w:val="Hyperlink"/>
           </w:rPr>
           <w:t>uta</w:t>
         </w:r>
@@ -4152,7 +4176,7 @@
     </w:p>
     <w:p>
       <w:pPr>
-        <w:pStyle w:val="Prrafodelista"/>
+        <w:pStyle w:val="ListParagraph"/>
         <w:numPr>
           <w:ilvl w:val="0"/>
           <w:numId w:val="46"/>
@@ -4161,13 +4185,13 @@
       <w:hyperlink w:anchor="_EFECTUAR_VENTA" w:history="1">
         <w:r>
           <w:rPr>
-            <w:rStyle w:val="Hipervnculo"/>
+            <w:rStyle w:val="Hyperlink"/>
           </w:rPr>
           <w:t>Efectuar v</w:t>
         </w:r>
         <w:r>
           <w:rPr>
-            <w:rStyle w:val="Hipervnculo"/>
+            <w:rStyle w:val="Hyperlink"/>
           </w:rPr>
           <w:t>enta</w:t>
         </w:r>
@@ -4178,7 +4202,7 @@
     </w:p>
     <w:p>
       <w:pPr>
-        <w:pStyle w:val="Prrafodelista"/>
+        <w:pStyle w:val="ListParagraph"/>
         <w:numPr>
           <w:ilvl w:val="0"/>
           <w:numId w:val="46"/>
@@ -4187,7 +4211,7 @@
       <w:hyperlink w:anchor="_EFECTUAR_DEVOLUCIÓN_DE" w:history="1">
         <w:r>
           <w:rPr>
-            <w:rStyle w:val="Hipervnculo"/>
+            <w:rStyle w:val="Hyperlink"/>
           </w:rPr>
           <w:t>Efectuar Devolución de Venta</w:t>
         </w:r>
@@ -4198,7 +4222,7 @@
     </w:p>
     <w:p>
       <w:pPr>
-        <w:pStyle w:val="Prrafodelista"/>
+        <w:pStyle w:val="ListParagraph"/>
         <w:numPr>
           <w:ilvl w:val="0"/>
           <w:numId w:val="46"/>
@@ -4207,7 +4231,7 @@
       <w:hyperlink w:anchor="_BRINDAR_INFORMACIÓN_SOBRE_2" w:history="1">
         <w:r>
           <w:rPr>
-            <w:rStyle w:val="Hipervnculo"/>
+            <w:rStyle w:val="Hyperlink"/>
           </w:rPr>
           <w:t>Brindar información sobre las ventas realizadas</w:t>
         </w:r>
@@ -4218,7 +4242,7 @@
     </w:p>
     <w:p>
       <w:pPr>
-        <w:pStyle w:val="Prrafodelista"/>
+        <w:pStyle w:val="ListParagraph"/>
         <w:numPr>
           <w:ilvl w:val="0"/>
           <w:numId w:val="46"/>
@@ -4227,37 +4251,37 @@
       <w:hyperlink w:anchor="_ASENTAR_RENDICIÓN_DE" w:history="1">
         <w:r>
           <w:rPr>
-            <w:rStyle w:val="Hipervnculo"/>
+            <w:rStyle w:val="Hyperlink"/>
           </w:rPr>
           <w:t>Asentar r</w:t>
         </w:r>
         <w:r>
           <w:rPr>
-            <w:rStyle w:val="Hipervnculo"/>
+            <w:rStyle w:val="Hyperlink"/>
           </w:rPr>
           <w:t>endici</w:t>
         </w:r>
         <w:r>
           <w:rPr>
-            <w:rStyle w:val="Hipervnculo"/>
+            <w:rStyle w:val="Hyperlink"/>
           </w:rPr>
           <w:t>ón de v</w:t>
         </w:r>
         <w:r>
           <w:rPr>
-            <w:rStyle w:val="Hipervnculo"/>
+            <w:rStyle w:val="Hyperlink"/>
           </w:rPr>
           <w:t>entas de</w:t>
         </w:r>
         <w:r>
           <w:rPr>
-            <w:rStyle w:val="Hipervnculo"/>
+            <w:rStyle w:val="Hyperlink"/>
           </w:rPr>
           <w:t xml:space="preserve"> v</w:t>
         </w:r>
         <w:r>
           <w:rPr>
-            <w:rStyle w:val="Hipervnculo"/>
+            <w:rStyle w:val="Hyperlink"/>
           </w:rPr>
           <w:t>iajante</w:t>
         </w:r>
@@ -4268,7 +4292,7 @@
     </w:p>
     <w:p>
       <w:pPr>
-        <w:pStyle w:val="Prrafodelista"/>
+        <w:pStyle w:val="ListParagraph"/>
         <w:numPr>
           <w:ilvl w:val="0"/>
           <w:numId w:val="46"/>
@@ -4277,19 +4301,19 @@
       <w:hyperlink w:anchor="_ASENTAR_DEVOLUCIÓN_DE" w:history="1">
         <w:r>
           <w:rPr>
-            <w:rStyle w:val="Hipervnculo"/>
+            <w:rStyle w:val="Hyperlink"/>
           </w:rPr>
           <w:t>Asentar devoluci</w:t>
         </w:r>
         <w:r>
           <w:rPr>
-            <w:rStyle w:val="Hipervnculo"/>
+            <w:rStyle w:val="Hyperlink"/>
           </w:rPr>
           <w:t>ón de productos t</w:t>
         </w:r>
         <w:r>
           <w:rPr>
-            <w:rStyle w:val="Hipervnculo"/>
+            <w:rStyle w:val="Hyperlink"/>
           </w:rPr>
           <w:t>erminados</w:t>
         </w:r>
@@ -4300,7 +4324,7 @@
     </w:p>
     <w:p>
       <w:pPr>
-        <w:pStyle w:val="Prrafodelista"/>
+        <w:pStyle w:val="ListParagraph"/>
         <w:numPr>
           <w:ilvl w:val="0"/>
           <w:numId w:val="46"/>
@@ -4309,7 +4333,7 @@
       <w:hyperlink w:anchor="_BRINDAR_INFORMACIÓN_SOBRE_3" w:history="1">
         <w:r>
           <w:rPr>
-            <w:rStyle w:val="Hipervnculo"/>
+            <w:rStyle w:val="Hyperlink"/>
           </w:rPr>
           <w:t>Brindar información sobre el seguimiento de Cheques</w:t>
         </w:r>
@@ -4320,7 +4344,7 @@
     </w:p>
     <w:p>
       <w:pPr>
-        <w:pStyle w:val="Prrafodelista"/>
+        <w:pStyle w:val="ListParagraph"/>
         <w:numPr>
           <w:ilvl w:val="0"/>
           <w:numId w:val="46"/>
@@ -4329,25 +4353,25 @@
       <w:hyperlink w:anchor="_BRINDAR_INFORMACIÓN_DE" w:history="1">
         <w:r>
           <w:rPr>
-            <w:rStyle w:val="Hipervnculo"/>
+            <w:rStyle w:val="Hyperlink"/>
           </w:rPr>
           <w:t>Brindar información</w:t>
         </w:r>
         <w:r>
           <w:rPr>
-            <w:rStyle w:val="Hipervnculo"/>
+            <w:rStyle w:val="Hyperlink"/>
           </w:rPr>
           <w:t xml:space="preserve"> de Calidad de </w:t>
         </w:r>
         <w:r>
           <w:rPr>
-            <w:rStyle w:val="Hipervnculo"/>
+            <w:rStyle w:val="Hyperlink"/>
           </w:rPr>
           <w:t xml:space="preserve">los </w:t>
         </w:r>
         <w:r>
           <w:rPr>
-            <w:rStyle w:val="Hipervnculo"/>
+            <w:rStyle w:val="Hyperlink"/>
           </w:rPr>
           <w:t>Productos Importados</w:t>
         </w:r>
@@ -4358,7 +4382,7 @@
     </w:p>
     <w:p>
       <w:pPr>
-        <w:pStyle w:val="Prrafodelista"/>
+        <w:pStyle w:val="ListParagraph"/>
         <w:numPr>
           <w:ilvl w:val="0"/>
           <w:numId w:val="46"/>
@@ -4367,31 +4391,31 @@
       <w:hyperlink w:anchor="_BRINDAR_INFORMACIÓN_SOBRE_4" w:history="1">
         <w:r>
           <w:rPr>
-            <w:rStyle w:val="Hipervnculo"/>
+            <w:rStyle w:val="Hyperlink"/>
           </w:rPr>
           <w:t xml:space="preserve">Brindar información sobre los </w:t>
         </w:r>
         <w:r>
           <w:rPr>
-            <w:rStyle w:val="Hipervnculo"/>
+            <w:rStyle w:val="Hyperlink"/>
           </w:rPr>
           <w:t xml:space="preserve">Productos </w:t>
         </w:r>
         <w:r>
           <w:rPr>
-            <w:rStyle w:val="Hipervnculo"/>
+            <w:rStyle w:val="Hyperlink"/>
           </w:rPr>
           <w:t>Defect</w:t>
         </w:r>
         <w:r>
           <w:rPr>
-            <w:rStyle w:val="Hipervnculo"/>
+            <w:rStyle w:val="Hyperlink"/>
           </w:rPr>
           <w:t>uosos</w:t>
         </w:r>
         <w:r>
           <w:rPr>
-            <w:rStyle w:val="Hipervnculo"/>
+            <w:rStyle w:val="Hyperlink"/>
           </w:rPr>
           <w:t xml:space="preserve"> por Proveedor</w:t>
         </w:r>
@@ -4402,7 +4426,7 @@
     </w:p>
     <w:p>
       <w:pPr>
-        <w:pStyle w:val="Prrafodelista"/>
+        <w:pStyle w:val="ListParagraph"/>
         <w:numPr>
           <w:ilvl w:val="0"/>
           <w:numId w:val="46"/>
@@ -4411,7 +4435,7 @@
       <w:hyperlink w:anchor="_BRINDAR_INFORMACIÓN_SOBRE_5" w:history="1">
         <w:r>
           <w:rPr>
-            <w:rStyle w:val="Hipervnculo"/>
+            <w:rStyle w:val="Hyperlink"/>
           </w:rPr>
           <w:t>Brindar información sobre las cuentas corrientes de los Clientes</w:t>
         </w:r>
@@ -4422,7 +4446,7 @@
     </w:p>
     <w:p>
       <w:pPr>
-        <w:pStyle w:val="Prrafodelista"/>
+        <w:pStyle w:val="ListParagraph"/>
         <w:numPr>
           <w:ilvl w:val="0"/>
           <w:numId w:val="46"/>
@@ -4431,7 +4455,7 @@
       <w:hyperlink w:anchor="_BRINDAR_INFORMACIÓN_SOBRE_6" w:history="1">
         <w:r>
           <w:rPr>
-            <w:rStyle w:val="Hipervnculo"/>
+            <w:rStyle w:val="Hyperlink"/>
           </w:rPr>
           <w:t>Brindar información sobre las proyecciones de ventas</w:t>
         </w:r>
@@ -4442,7 +4466,7 @@
     </w:p>
     <w:p>
       <w:pPr>
-        <w:pStyle w:val="Prrafodelista"/>
+        <w:pStyle w:val="ListParagraph"/>
         <w:numPr>
           <w:ilvl w:val="0"/>
           <w:numId w:val="46"/>
@@ -4451,7 +4475,7 @@
       <w:hyperlink w:anchor="_BRINDAR_INFORMACIÓN_SOBRE_7" w:history="1">
         <w:r>
           <w:rPr>
-            <w:rStyle w:val="Hipervnculo"/>
+            <w:rStyle w:val="Hyperlink"/>
           </w:rPr>
           <w:t>Brindar información sobre el estado financiero de la empresa</w:t>
         </w:r>
@@ -4462,7 +4486,7 @@
     </w:p>
     <w:p>
       <w:pPr>
-        <w:pStyle w:val="Prrafodelista"/>
+        <w:pStyle w:val="ListParagraph"/>
         <w:numPr>
           <w:ilvl w:val="0"/>
           <w:numId w:val="46"/>
@@ -4471,7 +4495,7 @@
       <w:hyperlink w:anchor="_BRINDAR_INFORMACIÓN_SOBRE_8" w:history="1">
         <w:r>
           <w:rPr>
-            <w:rStyle w:val="Hipervnculo"/>
+            <w:rStyle w:val="Hyperlink"/>
           </w:rPr>
           <w:t>Brindar información sobre la rentabilidad de productos</w:t>
         </w:r>
@@ -4532,16 +4556,16 @@
           </w:p>
           <w:p>
             <w:pPr>
-              <w:pStyle w:val="Ttulo2"/>
+              <w:pStyle w:val="Heading2"/>
               <w:jc w:val="center"/>
             </w:pPr>
-            <w:bookmarkStart w:id="2" w:name="_ADMINISTRAR_PROVEEDOR"/>
-            <w:bookmarkStart w:id="3" w:name="_Toc308866253"/>
-            <w:bookmarkEnd w:id="2"/>
-            <w:r>
-              <w:t>ADMINISTRAR PROVEEDOR</w:t>
-            </w:r>
+            <w:bookmarkStart w:id="3" w:name="_ADMINISTRAR_PROVEEDOR"/>
+            <w:bookmarkStart w:id="4" w:name="_Toc309991546"/>
             <w:bookmarkEnd w:id="3"/>
+            <w:r>
+              <w:t>Administrar Proveedor</w:t>
+            </w:r>
+            <w:bookmarkEnd w:id="4"/>
           </w:p>
         </w:tc>
         <w:tc>
@@ -4645,7 +4669,7 @@
           </w:p>
           <w:p>
             <w:pPr>
-              <w:pStyle w:val="Prrafodelista"/>
+              <w:pStyle w:val="ListParagraph"/>
               <w:spacing w:after="0" w:line="240" w:lineRule="auto"/>
               <w:jc w:val="both"/>
               <w:rPr>
@@ -5252,7 +5276,7 @@
             <w:r>
               <w:rPr>
                 <w:noProof/>
-                <w:lang w:eastAsia="es-ES"/>
+                <w:lang w:val="en-US"/>
               </w:rPr>
               <w:drawing>
                 <wp:inline distT="0" distB="0" distL="0" distR="0">
@@ -5343,16 +5367,16 @@
           </w:p>
           <w:p>
             <w:pPr>
-              <w:pStyle w:val="Ttulo2"/>
+              <w:pStyle w:val="Heading2"/>
               <w:jc w:val="center"/>
             </w:pPr>
-            <w:bookmarkStart w:id="4" w:name="_CONFECCIONAR_ORDEN_DE"/>
-            <w:bookmarkStart w:id="5" w:name="_Toc308866254"/>
-            <w:bookmarkEnd w:id="4"/>
-            <w:r>
-              <w:t>CONFECCIONAR ORDEN DE COMPRA</w:t>
-            </w:r>
+            <w:bookmarkStart w:id="5" w:name="_CONFECCIONAR_ORDEN_DE"/>
+            <w:bookmarkStart w:id="6" w:name="_Toc309991547"/>
             <w:bookmarkEnd w:id="5"/>
+            <w:r>
+              <w:t>Confeccionar Orden de Compra</w:t>
+            </w:r>
+            <w:bookmarkEnd w:id="6"/>
           </w:p>
         </w:tc>
         <w:tc>
@@ -5456,7 +5480,7 @@
           </w:p>
           <w:p>
             <w:pPr>
-              <w:pStyle w:val="Prrafodelista"/>
+              <w:pStyle w:val="ListParagraph"/>
               <w:spacing w:after="0" w:line="240" w:lineRule="auto"/>
               <w:jc w:val="both"/>
               <w:rPr>
@@ -5975,10 +5999,10 @@
                   <v:path o:extrusionok="f" gradientshapeok="t" o:connecttype="rect"/>
                   <o:lock v:ext="edit" aspectratio="t"/>
                 </v:shapetype>
-                <v:shape id="_x0000_i1025" type="#_x0000_t75" style="width:296.35pt;height:253.65pt" o:ole="">
+                <v:shape id="_x0000_i1025" type="#_x0000_t75" style="width:296pt;height:254pt" o:ole="">
                   <v:imagedata r:id="rId11" o:title=""/>
                 </v:shape>
-                <o:OLEObject Type="Embed" ProgID="AcroExch.Document.7" ShapeID="_x0000_i1025" DrawAspect="Content" ObjectID="_1382608120" r:id="rId12"/>
+                <o:OLEObject Type="Embed" ProgID="AcroExch.Document.7" ShapeID="_x0000_i1025" DrawAspect="Content" ObjectID="_1383733397" r:id="rId12"/>
               </w:object>
             </w:r>
           </w:p>
@@ -6034,16 +6058,28 @@
           </w:p>
           <w:p>
             <w:pPr>
-              <w:pStyle w:val="Ttulo2"/>
+              <w:pStyle w:val="Heading2"/>
               <w:jc w:val="center"/>
             </w:pPr>
-            <w:bookmarkStart w:id="6" w:name="_BRINDAR_INFORMACIÓN_SOBRE"/>
-            <w:bookmarkStart w:id="7" w:name="_Toc308866255"/>
-            <w:bookmarkEnd w:id="6"/>
-            <w:r>
-              <w:t>BRINDAR INFORMACIÓN SOBRE LAS ÓRDENES DE COMPRAS CONFECCIONADAS Y SU ESTADO</w:t>
-            </w:r>
+            <w:bookmarkStart w:id="7" w:name="_BRINDAR_INFORMACIÓN_SOBRE"/>
+            <w:bookmarkStart w:id="8" w:name="_Toc309991548"/>
             <w:bookmarkEnd w:id="7"/>
+            <w:r>
+              <w:t>Brindar Información</w:t>
+            </w:r>
+            <w:r>
+              <w:rPr>
+                <w:lang w:val="es-AR"/>
+              </w:rPr>
+              <w:t xml:space="preserve"> sobre las órdenes de</w:t>
+            </w:r>
+            <w:r>
+              <w:t xml:space="preserve"> </w:t>
+            </w:r>
+            <w:r>
+              <w:t>compas y sus estados.</w:t>
+            </w:r>
+            <w:bookmarkEnd w:id="8"/>
           </w:p>
         </w:tc>
         <w:tc>
@@ -6147,7 +6183,7 @@
           </w:p>
           <w:p>
             <w:pPr>
-              <w:pStyle w:val="Prrafodelista"/>
+              <w:pStyle w:val="ListParagraph"/>
               <w:spacing w:after="0" w:line="240" w:lineRule="auto"/>
               <w:jc w:val="both"/>
               <w:rPr>
@@ -6580,7 +6616,7 @@
                 <w:b/>
                 <w:noProof/>
                 <w:szCs w:val="24"/>
-                <w:lang w:val="es-ES" w:eastAsia="es-ES"/>
+                <w:lang w:val="en-US"/>
               </w:rPr>
               <w:drawing>
                 <wp:inline distT="0" distB="0" distL="0" distR="0">
@@ -6697,16 +6733,16 @@
           </w:p>
           <w:p>
             <w:pPr>
-              <w:pStyle w:val="Ttulo2"/>
+              <w:pStyle w:val="Heading2"/>
               <w:jc w:val="center"/>
             </w:pPr>
-            <w:bookmarkStart w:id="8" w:name="_REALIZAR_SEGUIMIENTO_DE"/>
-            <w:bookmarkStart w:id="9" w:name="_Toc308866256"/>
-            <w:bookmarkEnd w:id="8"/>
-            <w:r>
-              <w:t>REALIZAR SEGUIMIENTO DE ORDEN DE COMPRA</w:t>
-            </w:r>
+            <w:bookmarkStart w:id="9" w:name="_REALIZAR_SEGUIMIENTO_DE"/>
+            <w:bookmarkStart w:id="10" w:name="_Toc309991549"/>
             <w:bookmarkEnd w:id="9"/>
+            <w:r>
+              <w:t>Realizar Seguimiento de Orden de Compra</w:t>
+            </w:r>
+            <w:bookmarkEnd w:id="10"/>
           </w:p>
         </w:tc>
         <w:tc>
@@ -6810,7 +6846,7 @@
           </w:p>
           <w:p>
             <w:pPr>
-              <w:pStyle w:val="Prrafodelista"/>
+              <w:pStyle w:val="ListParagraph"/>
               <w:spacing w:after="0" w:line="240" w:lineRule="auto"/>
               <w:jc w:val="both"/>
               <w:rPr>
@@ -7288,16 +7324,21 @@
           </w:p>
           <w:p>
             <w:pPr>
-              <w:pStyle w:val="Ttulo2"/>
+              <w:pStyle w:val="Heading2"/>
               <w:jc w:val="center"/>
             </w:pPr>
-            <w:bookmarkStart w:id="10" w:name="_CONFECCIONAR_IMPORTACION"/>
-            <w:bookmarkStart w:id="11" w:name="_Toc308866257"/>
-            <w:bookmarkEnd w:id="10"/>
-            <w:r>
-              <w:t>CONFECCIONAR IMPORTACION</w:t>
-            </w:r>
+            <w:bookmarkStart w:id="11" w:name="_CONFECCIONAR_IMPORTACION"/>
+            <w:bookmarkStart w:id="12" w:name="_Toc309991550"/>
             <w:bookmarkEnd w:id="11"/>
+            <w:r>
+              <w:t xml:space="preserve">Confeccionar </w:t>
+            </w:r>
+            <w:proofErr w:type="spellStart"/>
+            <w:r>
+              <w:t>Importactón</w:t>
+            </w:r>
+            <w:bookmarkEnd w:id="12"/>
+            <w:proofErr w:type="spellEnd"/>
           </w:p>
         </w:tc>
         <w:tc>
@@ -7401,7 +7442,7 @@
           </w:p>
           <w:p>
             <w:pPr>
-              <w:pStyle w:val="Prrafodelista"/>
+              <w:pStyle w:val="ListParagraph"/>
               <w:spacing w:after="0" w:line="240" w:lineRule="auto"/>
               <w:jc w:val="both"/>
               <w:rPr>
@@ -7914,7 +7955,7 @@
             <w:r>
               <w:rPr>
                 <w:noProof/>
-                <w:lang w:val="es-ES" w:eastAsia="es-ES"/>
+                <w:lang w:val="en-US"/>
               </w:rPr>
               <w:drawing>
                 <wp:inline distT="0" distB="0" distL="0" distR="0">
@@ -8005,16 +8046,16 @@
           </w:p>
           <w:p>
             <w:pPr>
-              <w:pStyle w:val="Ttulo2"/>
+              <w:pStyle w:val="Heading2"/>
               <w:jc w:val="center"/>
             </w:pPr>
-            <w:bookmarkStart w:id="12" w:name="_REALIZAR_SEGUIMIENTO_DE_1"/>
-            <w:bookmarkStart w:id="13" w:name="_Toc308866258"/>
-            <w:bookmarkEnd w:id="12"/>
-            <w:r>
-              <w:t>REALIZAR SEGUIMIENTO DE IMPORTACIÓN</w:t>
-            </w:r>
+            <w:bookmarkStart w:id="13" w:name="_REALIZAR_SEGUIMIENTO_DE_1"/>
+            <w:bookmarkStart w:id="14" w:name="_Toc309991551"/>
             <w:bookmarkEnd w:id="13"/>
+            <w:r>
+              <w:t>Realizar Seguimiento de Importación</w:t>
+            </w:r>
+            <w:bookmarkEnd w:id="14"/>
           </w:p>
           <w:p>
             <w:pPr>
@@ -8129,7 +8170,7 @@
           </w:p>
           <w:p>
             <w:pPr>
-              <w:pStyle w:val="Prrafodelista"/>
+              <w:pStyle w:val="ListParagraph"/>
               <w:spacing w:after="0" w:line="240" w:lineRule="auto"/>
               <w:jc w:val="both"/>
               <w:rPr>
@@ -8548,16 +8589,16 @@
           </w:p>
           <w:p>
             <w:pPr>
-              <w:pStyle w:val="Ttulo2"/>
+              <w:pStyle w:val="Heading2"/>
               <w:jc w:val="center"/>
             </w:pPr>
-            <w:bookmarkStart w:id="14" w:name="_REALIZAR_ANULACIÓN_DE"/>
-            <w:bookmarkStart w:id="15" w:name="_Toc308866259"/>
-            <w:bookmarkEnd w:id="14"/>
-            <w:r>
-              <w:t>REALIZAR ANULACIÓN DE ORDEN DE COMPRA</w:t>
-            </w:r>
+            <w:bookmarkStart w:id="15" w:name="_REALIZAR_ANULACIÓN_DE"/>
+            <w:bookmarkStart w:id="16" w:name="_Toc309991552"/>
             <w:bookmarkEnd w:id="15"/>
+            <w:r>
+              <w:t>Realizar Anulación de Orden de Compra</w:t>
+            </w:r>
+            <w:bookmarkEnd w:id="16"/>
           </w:p>
           <w:p>
             <w:pPr>
@@ -8672,7 +8713,7 @@
           </w:p>
           <w:p>
             <w:pPr>
-              <w:pStyle w:val="Prrafodelista"/>
+              <w:pStyle w:val="ListParagraph"/>
               <w:spacing w:after="0" w:line="240" w:lineRule="auto"/>
               <w:jc w:val="both"/>
               <w:rPr>
@@ -9127,16 +9168,16 @@
           </w:p>
           <w:p>
             <w:pPr>
-              <w:pStyle w:val="Ttulo2"/>
+              <w:pStyle w:val="Heading2"/>
               <w:jc w:val="center"/>
             </w:pPr>
-            <w:bookmarkStart w:id="16" w:name="_REALIZAR_RECLAMO_DE"/>
-            <w:bookmarkStart w:id="17" w:name="_Toc308866260"/>
-            <w:bookmarkEnd w:id="16"/>
-            <w:r>
-              <w:t>REALIZAR RECLAMO DE ORDEN DE COMPRA</w:t>
-            </w:r>
+            <w:bookmarkStart w:id="17" w:name="_REALIZAR_RECLAMO_DE"/>
+            <w:bookmarkStart w:id="18" w:name="_Toc309991553"/>
             <w:bookmarkEnd w:id="17"/>
+            <w:r>
+              <w:t>Realizar Reclamo Orden de Compra</w:t>
+            </w:r>
+            <w:bookmarkEnd w:id="18"/>
           </w:p>
           <w:p>
             <w:pPr>
@@ -9251,7 +9292,7 @@
           </w:p>
           <w:p>
             <w:pPr>
-              <w:pStyle w:val="Prrafodelista"/>
+              <w:pStyle w:val="ListParagraph"/>
               <w:spacing w:after="0" w:line="240" w:lineRule="auto"/>
               <w:jc w:val="both"/>
               <w:rPr>
@@ -9672,7 +9713,7 @@
                 <w:b/>
                 <w:noProof/>
                 <w:szCs w:val="24"/>
-                <w:lang w:eastAsia="es-ES"/>
+                <w:lang w:val="en-US"/>
               </w:rPr>
               <w:drawing>
                 <wp:inline distT="0" distB="0" distL="0" distR="0">
@@ -9789,16 +9830,16 @@
           </w:p>
           <w:p>
             <w:pPr>
-              <w:pStyle w:val="Ttulo2"/>
+              <w:pStyle w:val="Heading2"/>
               <w:jc w:val="center"/>
             </w:pPr>
-            <w:bookmarkStart w:id="18" w:name="_REALIZAR_PAGO_A"/>
-            <w:bookmarkStart w:id="19" w:name="_Toc308866261"/>
-            <w:bookmarkEnd w:id="18"/>
-            <w:r>
-              <w:t>REALIZAR PAGO A PROVEEDOR</w:t>
-            </w:r>
+            <w:bookmarkStart w:id="19" w:name="_REALIZAR_PAGO_A"/>
+            <w:bookmarkStart w:id="20" w:name="_Toc309991554"/>
             <w:bookmarkEnd w:id="19"/>
+            <w:r>
+              <w:t>Realizar Pago a Proveedor</w:t>
+            </w:r>
+            <w:bookmarkEnd w:id="20"/>
           </w:p>
           <w:p>
             <w:pPr>
@@ -9913,7 +9954,7 @@
           </w:p>
           <w:p>
             <w:pPr>
-              <w:pStyle w:val="Prrafodelista"/>
+              <w:pStyle w:val="ListParagraph"/>
               <w:spacing w:after="0" w:line="240" w:lineRule="auto"/>
               <w:jc w:val="both"/>
               <w:rPr>
@@ -10432,7 +10473,7 @@
             <w:r>
               <w:rPr>
                 <w:noProof/>
-                <w:lang w:eastAsia="es-ES"/>
+                <w:lang w:val="en-US"/>
               </w:rPr>
               <w:drawing>
                 <wp:inline distT="0" distB="0" distL="0" distR="0">
@@ -10528,16 +10569,16 @@
           </w:p>
           <w:p>
             <w:pPr>
-              <w:pStyle w:val="Ttulo2"/>
+              <w:pStyle w:val="Heading2"/>
               <w:jc w:val="center"/>
             </w:pPr>
-            <w:bookmarkStart w:id="20" w:name="_BRINDAR_INFORMACIÓN_SOBRE_1"/>
-            <w:bookmarkStart w:id="21" w:name="_Toc308866262"/>
-            <w:bookmarkEnd w:id="20"/>
-            <w:r>
-              <w:t>BRINDAR INFORMACIÓN SOBRE EL ESTADO DE CUENTA DE UN PROVEEDOR</w:t>
-            </w:r>
+            <w:bookmarkStart w:id="21" w:name="_BRINDAR_INFORMACIÓN_SOBRE_1"/>
+            <w:bookmarkStart w:id="22" w:name="_Toc309991555"/>
             <w:bookmarkEnd w:id="21"/>
+            <w:r>
+              <w:t>Brindar Información Sobre el estado de Cuenta de un  Proveedor</w:t>
+            </w:r>
+            <w:bookmarkEnd w:id="22"/>
           </w:p>
           <w:p>
             <w:pPr>
@@ -10652,7 +10693,7 @@
           </w:p>
           <w:p>
             <w:pPr>
-              <w:pStyle w:val="Prrafodelista"/>
+              <w:pStyle w:val="ListParagraph"/>
               <w:spacing w:after="0" w:line="240" w:lineRule="auto"/>
               <w:jc w:val="both"/>
               <w:rPr>
@@ -11100,7 +11141,7 @@
               <w:rPr>
                 <w:rFonts w:ascii="Times New Roman" w:hAnsi="Times New Roman"/>
                 <w:noProof/>
-                <w:lang w:eastAsia="es-ES"/>
+                <w:lang w:val="en-US"/>
               </w:rPr>
               <w:drawing>
                 <wp:inline distT="0" distB="0" distL="0" distR="0">
@@ -11206,16 +11247,16 @@
           </w:p>
           <w:p>
             <w:pPr>
-              <w:pStyle w:val="Ttulo2"/>
+              <w:pStyle w:val="Heading2"/>
               <w:jc w:val="center"/>
             </w:pPr>
-            <w:bookmarkStart w:id="22" w:name="_ASENTAR_INGRESO_DE"/>
-            <w:bookmarkStart w:id="23" w:name="_Toc308866263"/>
-            <w:bookmarkEnd w:id="22"/>
-            <w:r>
-              <w:t>ASENTAR INGRESO DE MATERIA PRIMA Y PRODUCTOS IMPORTADOS A DEPÓSITO</w:t>
-            </w:r>
+            <w:bookmarkStart w:id="23" w:name="_ASENTAR_INGRESO_DE"/>
+            <w:bookmarkStart w:id="24" w:name="_Toc309991556"/>
             <w:bookmarkEnd w:id="23"/>
+            <w:r>
+              <w:t>Asentar ingreso de materias primas y productos importados al depósito.</w:t>
+            </w:r>
+            <w:bookmarkEnd w:id="24"/>
           </w:p>
         </w:tc>
         <w:tc>
@@ -11319,7 +11360,7 @@
           </w:p>
           <w:p>
             <w:pPr>
-              <w:pStyle w:val="Prrafodelista"/>
+              <w:pStyle w:val="ListParagraph"/>
               <w:spacing w:after="0" w:line="240" w:lineRule="auto"/>
               <w:jc w:val="both"/>
               <w:rPr>
@@ -11793,7 +11834,7 @@
             <w:r>
               <w:rPr>
                 <w:noProof/>
-                <w:lang w:eastAsia="es-ES"/>
+                <w:lang w:val="en-US"/>
               </w:rPr>
               <w:drawing>
                 <wp:inline distT="0" distB="0" distL="0" distR="0">
@@ -11867,7 +11908,7 @@
             <w:r>
               <w:rPr>
                 <w:noProof/>
-                <w:lang w:eastAsia="es-ES"/>
+                <w:lang w:val="en-US"/>
               </w:rPr>
               <w:drawing>
                 <wp:inline distT="0" distB="0" distL="0" distR="0">
@@ -11963,16 +12004,16 @@
           </w:p>
           <w:p>
             <w:pPr>
-              <w:pStyle w:val="Ttulo2"/>
+              <w:pStyle w:val="Heading2"/>
               <w:jc w:val="center"/>
             </w:pPr>
-            <w:bookmarkStart w:id="24" w:name="_ASENTAR_DEFECTOS_DE"/>
-            <w:bookmarkStart w:id="25" w:name="_Toc308866264"/>
-            <w:bookmarkEnd w:id="24"/>
-            <w:r>
-              <w:t>ASENTAR DEFECTOS DE  PRODUCTOS IMPORTADOS</w:t>
-            </w:r>
+            <w:bookmarkStart w:id="25" w:name="_ASENTAR_DEFECTOS_DE"/>
+            <w:bookmarkStart w:id="26" w:name="_Toc309991557"/>
             <w:bookmarkEnd w:id="25"/>
+            <w:r>
+              <w:t>Asentar defectos de productos importados</w:t>
+            </w:r>
+            <w:bookmarkEnd w:id="26"/>
             <w:r>
               <w:t xml:space="preserve"> </w:t>
             </w:r>
@@ -12079,7 +12120,7 @@
           </w:p>
           <w:p>
             <w:pPr>
-              <w:pStyle w:val="Prrafodelista"/>
+              <w:pStyle w:val="ListParagraph"/>
               <w:spacing w:after="0" w:line="240" w:lineRule="auto"/>
               <w:jc w:val="both"/>
               <w:rPr>
@@ -12517,7 +12558,7 @@
             <w:r>
               <w:rPr>
                 <w:noProof/>
-                <w:lang w:eastAsia="es-ES"/>
+                <w:lang w:val="en-US"/>
               </w:rPr>
               <w:drawing>
                 <wp:anchor distT="0" distB="0" distL="114300" distR="114300" simplePos="0" relativeHeight="251658240" behindDoc="1" locked="0" layoutInCell="1" allowOverlap="1">
@@ -12648,16 +12689,16 @@
           </w:p>
           <w:p>
             <w:pPr>
-              <w:pStyle w:val="Ttulo2"/>
+              <w:pStyle w:val="Heading2"/>
               <w:jc w:val="center"/>
             </w:pPr>
-            <w:bookmarkStart w:id="26" w:name="_ASENTAR_SALIDA_DE"/>
-            <w:bookmarkStart w:id="27" w:name="_Toc308866265"/>
-            <w:bookmarkEnd w:id="26"/>
-            <w:r>
-              <w:t>ASENTAR SALIDA DE MATERIA PRIMA A PRODUCCIÓN</w:t>
-            </w:r>
+            <w:bookmarkStart w:id="27" w:name="_ASENTAR_SALIDA_DE"/>
+            <w:bookmarkStart w:id="28" w:name="_Toc309991558"/>
             <w:bookmarkEnd w:id="27"/>
+            <w:r>
+              <w:t>Asentar salida de materia prima a producción</w:t>
+            </w:r>
+            <w:bookmarkEnd w:id="28"/>
           </w:p>
         </w:tc>
         <w:tc>
@@ -12761,7 +12802,7 @@
           </w:p>
           <w:p>
             <w:pPr>
-              <w:pStyle w:val="Prrafodelista"/>
+              <w:pStyle w:val="ListParagraph"/>
               <w:spacing w:after="0" w:line="240" w:lineRule="auto"/>
               <w:jc w:val="both"/>
               <w:rPr>
@@ -13212,7 +13253,7 @@
             <w:r>
               <w:rPr>
                 <w:noProof/>
-                <w:lang w:eastAsia="es-ES"/>
+                <w:lang w:val="en-US"/>
               </w:rPr>
               <w:drawing>
                 <wp:anchor distT="0" distB="0" distL="114300" distR="114300" simplePos="0" relativeHeight="251661312" behindDoc="1" locked="0" layoutInCell="1" allowOverlap="1">
@@ -13374,16 +13415,16 @@
           </w:p>
           <w:p>
             <w:pPr>
-              <w:pStyle w:val="Ttulo2"/>
+              <w:pStyle w:val="Heading2"/>
               <w:jc w:val="center"/>
             </w:pPr>
-            <w:bookmarkStart w:id="28" w:name="_ASENTAR_SALIDA_DE_1"/>
-            <w:bookmarkStart w:id="29" w:name="_Toc308866266"/>
-            <w:bookmarkEnd w:id="28"/>
-            <w:r>
-              <w:t>ASENTAR SALIDA DE PRODUCCIÓN</w:t>
-            </w:r>
+            <w:bookmarkStart w:id="29" w:name="_ASENTAR_SALIDA_DE_1"/>
+            <w:bookmarkStart w:id="30" w:name="_Toc309991559"/>
             <w:bookmarkEnd w:id="29"/>
+            <w:r>
+              <w:t>Asentar salida de Producción</w:t>
+            </w:r>
+            <w:bookmarkEnd w:id="30"/>
           </w:p>
         </w:tc>
         <w:tc>
@@ -13487,7 +13528,7 @@
           </w:p>
           <w:p>
             <w:pPr>
-              <w:pStyle w:val="Prrafodelista"/>
+              <w:pStyle w:val="ListParagraph"/>
               <w:spacing w:after="0" w:line="240" w:lineRule="auto"/>
               <w:jc w:val="both"/>
               <w:rPr>
@@ -13907,7 +13948,7 @@
             <w:r>
               <w:rPr>
                 <w:noProof/>
-                <w:lang w:eastAsia="es-ES"/>
+                <w:lang w:val="en-US"/>
               </w:rPr>
               <w:drawing>
                 <wp:anchor distT="0" distB="0" distL="114300" distR="114300" simplePos="0" relativeHeight="251660288" behindDoc="1" locked="0" layoutInCell="1" allowOverlap="1">
@@ -14064,16 +14105,16 @@
           </w:p>
           <w:p>
             <w:pPr>
-              <w:pStyle w:val="Ttulo2"/>
+              <w:pStyle w:val="Heading2"/>
               <w:jc w:val="center"/>
             </w:pPr>
-            <w:bookmarkStart w:id="30" w:name="_ADMINISTRAR_VIAJANTE"/>
-            <w:bookmarkStart w:id="31" w:name="_Toc308866267"/>
-            <w:bookmarkEnd w:id="30"/>
-            <w:r>
-              <w:t>ADMINISTRAR VIAJANTE</w:t>
-            </w:r>
+            <w:bookmarkStart w:id="31" w:name="_ADMINISTRAR_VIAJANTE"/>
+            <w:bookmarkStart w:id="32" w:name="_Toc309991560"/>
             <w:bookmarkEnd w:id="31"/>
+            <w:r>
+              <w:t>Administrar Viajante</w:t>
+            </w:r>
+            <w:bookmarkEnd w:id="32"/>
           </w:p>
           <w:p>
             <w:pPr>
@@ -14195,7 +14236,7 @@
           </w:p>
           <w:p>
             <w:pPr>
-              <w:pStyle w:val="Prrafodelista"/>
+              <w:pStyle w:val="ListParagraph"/>
               <w:spacing w:after="0" w:line="240" w:lineRule="auto"/>
               <w:jc w:val="both"/>
               <w:rPr>
@@ -14665,19 +14706,16 @@
           </w:p>
           <w:p>
             <w:pPr>
-              <w:pStyle w:val="Ttulo2"/>
+              <w:pStyle w:val="Heading2"/>
               <w:jc w:val="center"/>
             </w:pPr>
-            <w:bookmarkStart w:id="32" w:name="_CONFECCIONAR_CATÁLOGO_EMPRESA"/>
-            <w:bookmarkStart w:id="33" w:name="_Toc308866268"/>
-            <w:bookmarkEnd w:id="32"/>
-            <w:r>
-              <w:t xml:space="preserve">CONFECCIONAR </w:t>
-            </w:r>
-            <w:r>
-              <w:t>CATÁLOGO EMPRESA</w:t>
-            </w:r>
+            <w:bookmarkStart w:id="33" w:name="_CONFECCIONAR_CATÁLOGO_EMPRESA"/>
+            <w:bookmarkStart w:id="34" w:name="_Toc309991561"/>
             <w:bookmarkEnd w:id="33"/>
+            <w:r>
+              <w:t>Confeccionar Catálogo Empresa</w:t>
+            </w:r>
+            <w:bookmarkEnd w:id="34"/>
           </w:p>
         </w:tc>
         <w:tc>
@@ -14781,7 +14819,7 @@
           </w:p>
           <w:p>
             <w:pPr>
-              <w:pStyle w:val="Prrafodelista"/>
+              <w:pStyle w:val="ListParagraph"/>
               <w:spacing w:after="0" w:line="240" w:lineRule="auto"/>
               <w:jc w:val="both"/>
               <w:rPr>
@@ -15270,7 +15308,7 @@
             <w:r>
               <w:rPr>
                 <w:noProof/>
-                <w:lang w:eastAsia="es-ES"/>
+                <w:lang w:val="en-US"/>
               </w:rPr>
               <w:drawing>
                 <wp:inline distT="0" distB="0" distL="0" distR="0">
@@ -15361,16 +15399,16 @@
           </w:p>
           <w:p>
             <w:pPr>
-              <w:pStyle w:val="Ttulo2"/>
+              <w:pStyle w:val="Heading2"/>
               <w:jc w:val="center"/>
             </w:pPr>
-            <w:bookmarkStart w:id="34" w:name="_CONFECCIONAR_PEDIDO"/>
-            <w:bookmarkStart w:id="35" w:name="_Toc308866269"/>
-            <w:bookmarkEnd w:id="34"/>
-            <w:r>
-              <w:t>CONFECCIONAR PEDIDO</w:t>
-            </w:r>
+            <w:bookmarkStart w:id="35" w:name="_CONFECCIONAR_PEDIDO"/>
+            <w:bookmarkStart w:id="36" w:name="_Toc309991562"/>
             <w:bookmarkEnd w:id="35"/>
+            <w:r>
+              <w:t>Confeccionar Pedido</w:t>
+            </w:r>
+            <w:bookmarkEnd w:id="36"/>
           </w:p>
         </w:tc>
         <w:tc>
@@ -15474,7 +15512,7 @@
           </w:p>
           <w:p>
             <w:pPr>
-              <w:pStyle w:val="Prrafodelista"/>
+              <w:pStyle w:val="ListParagraph"/>
               <w:spacing w:after="0" w:line="240" w:lineRule="auto"/>
               <w:jc w:val="both"/>
               <w:rPr>
@@ -16002,7 +16040,7 @@
             <w:r>
               <w:rPr>
                 <w:noProof/>
-                <w:lang w:val="es-ES" w:eastAsia="es-ES"/>
+                <w:lang w:val="en-US"/>
               </w:rPr>
               <w:drawing>
                 <wp:inline distT="0" distB="0" distL="0" distR="0">
@@ -16086,16 +16124,16 @@
           </w:p>
           <w:p>
             <w:pPr>
-              <w:pStyle w:val="Ttulo2"/>
+              <w:pStyle w:val="Heading2"/>
               <w:jc w:val="center"/>
             </w:pPr>
-            <w:bookmarkStart w:id="36" w:name="_ASENTAR_ENTRADA_DE"/>
-            <w:bookmarkStart w:id="37" w:name="_Toc308866270"/>
-            <w:bookmarkEnd w:id="36"/>
-            <w:r>
-              <w:t>ASENTAR ENTRADA DE REABASTECIMIENTO INTERNO</w:t>
-            </w:r>
+            <w:bookmarkStart w:id="37" w:name="_ASENTAR_ENTRADA_DE"/>
+            <w:bookmarkStart w:id="38" w:name="_Toc309991563"/>
             <w:bookmarkEnd w:id="37"/>
+            <w:r>
+              <w:t>Asentar Entrada de Reabastecimiento Interno</w:t>
+            </w:r>
+            <w:bookmarkEnd w:id="38"/>
           </w:p>
         </w:tc>
         <w:tc>
@@ -16199,7 +16237,7 @@
           </w:p>
           <w:p>
             <w:pPr>
-              <w:pStyle w:val="Prrafodelista"/>
+              <w:pStyle w:val="ListParagraph"/>
               <w:spacing w:after="0" w:line="240" w:lineRule="auto"/>
               <w:jc w:val="both"/>
               <w:rPr>
@@ -16762,16 +16800,16 @@
           </w:p>
           <w:p>
             <w:pPr>
-              <w:pStyle w:val="Ttulo2"/>
+              <w:pStyle w:val="Heading2"/>
               <w:jc w:val="center"/>
             </w:pPr>
-            <w:bookmarkStart w:id="38" w:name="_REALIZAR_ARMADO_DE"/>
-            <w:bookmarkStart w:id="39" w:name="_Toc308866271"/>
-            <w:bookmarkEnd w:id="38"/>
-            <w:r>
-              <w:t>REALIZAR ARMADO DE PEDIDO</w:t>
-            </w:r>
+            <w:bookmarkStart w:id="39" w:name="_REALIZAR_ARMADO_DE"/>
+            <w:bookmarkStart w:id="40" w:name="_Toc309991564"/>
             <w:bookmarkEnd w:id="39"/>
+            <w:r>
+              <w:t>Realizar Armado de Pedido</w:t>
+            </w:r>
+            <w:bookmarkEnd w:id="40"/>
           </w:p>
         </w:tc>
         <w:tc>
@@ -16875,7 +16913,7 @@
           </w:p>
           <w:p>
             <w:pPr>
-              <w:pStyle w:val="Prrafodelista"/>
+              <w:pStyle w:val="ListParagraph"/>
               <w:spacing w:after="0" w:line="240" w:lineRule="auto"/>
               <w:jc w:val="both"/>
               <w:rPr>
@@ -17316,7 +17354,7 @@
                 <w:rFonts w:ascii="Times New Roman" w:hAnsi="Times New Roman"/>
                 <w:b/>
                 <w:noProof/>
-                <w:lang w:eastAsia="es-ES"/>
+                <w:lang w:val="en-US"/>
               </w:rPr>
               <w:drawing>
                 <wp:inline distT="0" distB="0" distL="0" distR="0">
@@ -17422,16 +17460,16 @@
           </w:p>
           <w:p>
             <w:pPr>
-              <w:pStyle w:val="Ttulo2"/>
+              <w:pStyle w:val="Heading2"/>
               <w:jc w:val="center"/>
             </w:pPr>
-            <w:bookmarkStart w:id="40" w:name="_ASENTAR_SALIDAD_DE"/>
-            <w:bookmarkStart w:id="41" w:name="_Toc308866272"/>
-            <w:bookmarkEnd w:id="40"/>
-            <w:r>
-              <w:t>ASENTAR SALIDAD DE PEDIDO</w:t>
-            </w:r>
+            <w:bookmarkStart w:id="41" w:name="_ASENTAR_SALIDAD_DE"/>
+            <w:bookmarkStart w:id="42" w:name="_Toc309991565"/>
             <w:bookmarkEnd w:id="41"/>
+            <w:r>
+              <w:t>Asentar Salida de Pedido</w:t>
+            </w:r>
+            <w:bookmarkEnd w:id="42"/>
           </w:p>
         </w:tc>
         <w:tc>
@@ -17535,7 +17573,7 @@
           </w:p>
           <w:p>
             <w:pPr>
-              <w:pStyle w:val="Prrafodelista"/>
+              <w:pStyle w:val="ListParagraph"/>
               <w:spacing w:after="0" w:line="240" w:lineRule="auto"/>
               <w:jc w:val="both"/>
               <w:rPr>
@@ -17978,7 +18016,7 @@
             <w:r>
               <w:rPr>
                 <w:noProof/>
-                <w:lang w:eastAsia="es-ES"/>
+                <w:lang w:val="en-US"/>
               </w:rPr>
               <w:drawing>
                 <wp:inline distT="0" distB="0" distL="0" distR="0">
@@ -18074,16 +18112,16 @@
           </w:p>
           <w:p>
             <w:pPr>
-              <w:pStyle w:val="Ttulo2"/>
+              <w:pStyle w:val="Heading2"/>
               <w:jc w:val="center"/>
             </w:pPr>
-            <w:bookmarkStart w:id="42" w:name="_CONFECCIONAR_HOJA_DE"/>
-            <w:bookmarkStart w:id="43" w:name="_Toc308866273"/>
-            <w:bookmarkEnd w:id="42"/>
-            <w:r>
-              <w:t>CONFECCIONAR HOJA DE RUTA</w:t>
-            </w:r>
+            <w:bookmarkStart w:id="43" w:name="_CONFECCIONAR_HOJA_DE"/>
+            <w:bookmarkStart w:id="44" w:name="_Toc309991566"/>
             <w:bookmarkEnd w:id="43"/>
+            <w:r>
+              <w:t>Confeccionar Hoja de Ruta</w:t>
+            </w:r>
+            <w:bookmarkEnd w:id="44"/>
           </w:p>
           <w:p>
             <w:pPr>
@@ -18198,7 +18236,7 @@
           </w:p>
           <w:p>
             <w:pPr>
-              <w:pStyle w:val="Prrafodelista"/>
+              <w:pStyle w:val="ListParagraph"/>
               <w:spacing w:after="0" w:line="240" w:lineRule="auto"/>
               <w:jc w:val="both"/>
               <w:rPr>
@@ -18674,7 +18712,7 @@
                 <w:b/>
                 <w:noProof/>
                 <w:szCs w:val="24"/>
-                <w:lang w:val="es-ES" w:eastAsia="es-ES"/>
+                <w:lang w:val="en-US"/>
               </w:rPr>
               <w:drawing>
                 <wp:inline distT="0" distB="0" distL="0" distR="0">
@@ -18792,16 +18830,16 @@
           </w:p>
           <w:p>
             <w:pPr>
-              <w:pStyle w:val="Ttulo2"/>
+              <w:pStyle w:val="Heading2"/>
               <w:jc w:val="center"/>
             </w:pPr>
-            <w:bookmarkStart w:id="44" w:name="_EFECTUAR_VENTA"/>
-            <w:bookmarkStart w:id="45" w:name="_Toc308866274"/>
-            <w:bookmarkEnd w:id="44"/>
-            <w:r>
-              <w:t>EFECTUAR VENTA</w:t>
-            </w:r>
+            <w:bookmarkStart w:id="45" w:name="_EFECTUAR_VENTA"/>
+            <w:bookmarkStart w:id="46" w:name="_Toc309991567"/>
             <w:bookmarkEnd w:id="45"/>
+            <w:r>
+              <w:t>Efectuar Venta</w:t>
+            </w:r>
+            <w:bookmarkEnd w:id="46"/>
           </w:p>
         </w:tc>
         <w:tc>
@@ -18912,7 +18950,7 @@
           </w:p>
           <w:p>
             <w:pPr>
-              <w:pStyle w:val="Prrafodelista"/>
+              <w:pStyle w:val="ListParagraph"/>
               <w:spacing w:after="0" w:line="240" w:lineRule="auto"/>
               <w:jc w:val="both"/>
               <w:rPr>
@@ -19564,7 +19602,7 @@
             <w:r>
               <w:rPr>
                 <w:noProof/>
-                <w:lang w:val="es-ES" w:eastAsia="es-ES"/>
+                <w:lang w:val="en-US"/>
               </w:rPr>
               <w:drawing>
                 <wp:inline distT="0" distB="0" distL="0" distR="0">
@@ -19648,16 +19686,16 @@
           </w:p>
           <w:p>
             <w:pPr>
-              <w:pStyle w:val="Ttulo2"/>
+              <w:pStyle w:val="Heading2"/>
               <w:jc w:val="center"/>
             </w:pPr>
-            <w:bookmarkStart w:id="46" w:name="_EFECTUAR_DEVOLUCIÓN_DE"/>
-            <w:bookmarkStart w:id="47" w:name="_Toc308866275"/>
-            <w:bookmarkEnd w:id="46"/>
-            <w:r>
-              <w:t>EFECTUAR DEVOLUCIÓN DE VENTA</w:t>
-            </w:r>
+            <w:bookmarkStart w:id="47" w:name="_EFECTUAR_DEVOLUCIÓN_DE"/>
+            <w:bookmarkStart w:id="48" w:name="_Toc309991568"/>
             <w:bookmarkEnd w:id="47"/>
+            <w:r>
+              <w:t>Efectuar Devolución de Venta</w:t>
+            </w:r>
+            <w:bookmarkEnd w:id="48"/>
           </w:p>
         </w:tc>
         <w:tc>
@@ -19761,7 +19799,7 @@
           </w:p>
           <w:p>
             <w:pPr>
-              <w:pStyle w:val="Prrafodelista"/>
+              <w:pStyle w:val="ListParagraph"/>
               <w:spacing w:after="0" w:line="240" w:lineRule="auto"/>
               <w:jc w:val="both"/>
               <w:rPr>
@@ -20232,7 +20270,7 @@
             <w:r>
               <w:rPr>
                 <w:noProof/>
-                <w:lang w:val="es-ES" w:eastAsia="es-ES"/>
+                <w:lang w:val="en-US"/>
               </w:rPr>
               <w:drawing>
                 <wp:anchor distT="0" distB="0" distL="114300" distR="114300" simplePos="0" relativeHeight="251659264" behindDoc="1" locked="0" layoutInCell="1" allowOverlap="1">
@@ -20382,16 +20420,16 @@
           </w:p>
           <w:p>
             <w:pPr>
-              <w:pStyle w:val="Ttulo2"/>
+              <w:pStyle w:val="Heading2"/>
               <w:jc w:val="center"/>
             </w:pPr>
-            <w:bookmarkStart w:id="48" w:name="_BRINDAR_INFORMACIÓN_SOBRE_2"/>
-            <w:bookmarkStart w:id="49" w:name="_Toc308866276"/>
-            <w:bookmarkEnd w:id="48"/>
-            <w:r>
-              <w:t>BRINDAR INFORMACIÓN SOBRE LAS VENTAS REALIZADAS</w:t>
-            </w:r>
+            <w:bookmarkStart w:id="49" w:name="_BRINDAR_INFORMACIÓN_SOBRE_2"/>
+            <w:bookmarkStart w:id="50" w:name="_Toc309991569"/>
             <w:bookmarkEnd w:id="49"/>
+            <w:r>
+              <w:t>Brindar Información sobre las ventas realizadas</w:t>
+            </w:r>
+            <w:bookmarkEnd w:id="50"/>
           </w:p>
           <w:p>
             <w:pPr>
@@ -20506,7 +20544,7 @@
           </w:p>
           <w:p>
             <w:pPr>
-              <w:pStyle w:val="Prrafodelista"/>
+              <w:pStyle w:val="ListParagraph"/>
               <w:spacing w:after="0" w:line="240" w:lineRule="auto"/>
               <w:jc w:val="both"/>
               <w:rPr>
@@ -21080,7 +21118,7 @@
                 <w:rFonts w:ascii="Times New Roman" w:hAnsi="Times New Roman"/>
                 <w:noProof/>
                 <w:szCs w:val="24"/>
-                <w:lang w:eastAsia="es-ES"/>
+                <w:lang w:val="en-US"/>
               </w:rPr>
               <w:drawing>
                 <wp:inline distT="0" distB="0" distL="0" distR="0">
@@ -21186,16 +21224,16 @@
           </w:p>
           <w:p>
             <w:pPr>
-              <w:pStyle w:val="Ttulo2"/>
+              <w:pStyle w:val="Heading2"/>
               <w:jc w:val="center"/>
             </w:pPr>
-            <w:bookmarkStart w:id="50" w:name="_ASENTAR_RENDICIÓN_DE"/>
-            <w:bookmarkStart w:id="51" w:name="_Toc308866277"/>
-            <w:bookmarkEnd w:id="50"/>
-            <w:r>
-              <w:t>ASENTAR RENDICIÓN DE VENTAS DE VIAJANTE</w:t>
-            </w:r>
+            <w:bookmarkStart w:id="51" w:name="_ASENTAR_RENDICIÓN_DE"/>
+            <w:bookmarkStart w:id="52" w:name="_Toc309991570"/>
             <w:bookmarkEnd w:id="51"/>
+            <w:r>
+              <w:t>Asentar Rendición de ventas Viajante</w:t>
+            </w:r>
+            <w:bookmarkEnd w:id="52"/>
           </w:p>
         </w:tc>
         <w:tc>
@@ -21299,7 +21337,7 @@
           </w:p>
           <w:p>
             <w:pPr>
-              <w:pStyle w:val="Prrafodelista"/>
+              <w:pStyle w:val="ListParagraph"/>
               <w:spacing w:after="0" w:line="240" w:lineRule="auto"/>
               <w:jc w:val="both"/>
               <w:rPr>
@@ -21751,7 +21789,7 @@
             <w:r>
               <w:rPr>
                 <w:noProof/>
-                <w:lang w:val="es-ES" w:eastAsia="es-ES"/>
+                <w:lang w:val="en-US"/>
               </w:rPr>
               <w:drawing>
                 <wp:inline distT="0" distB="0" distL="0" distR="0">
@@ -21847,16 +21885,16 @@
           </w:p>
           <w:p>
             <w:pPr>
-              <w:pStyle w:val="Ttulo2"/>
+              <w:pStyle w:val="Heading2"/>
               <w:jc w:val="center"/>
             </w:pPr>
-            <w:bookmarkStart w:id="52" w:name="_ASENTAR_DEVOLUCIÓN_DE"/>
-            <w:bookmarkStart w:id="53" w:name="_Toc308866278"/>
-            <w:bookmarkEnd w:id="52"/>
-            <w:r>
-              <w:t>ASENTAR DEVOLUCIÓN DE PRODUCTOS TERMINADOS</w:t>
-            </w:r>
+            <w:bookmarkStart w:id="53" w:name="_ASENTAR_DEVOLUCIÓN_DE"/>
+            <w:bookmarkStart w:id="54" w:name="_Toc309991571"/>
             <w:bookmarkEnd w:id="53"/>
+            <w:r>
+              <w:t>Asentar Devolución de Productos Terminados</w:t>
+            </w:r>
+            <w:bookmarkEnd w:id="54"/>
           </w:p>
         </w:tc>
         <w:tc>
@@ -21960,7 +21998,7 @@
           </w:p>
           <w:p>
             <w:pPr>
-              <w:pStyle w:val="Prrafodelista"/>
+              <w:pStyle w:val="ListParagraph"/>
               <w:spacing w:after="0" w:line="240" w:lineRule="auto"/>
               <w:jc w:val="both"/>
               <w:rPr>
@@ -22639,16 +22677,16 @@
           </w:p>
           <w:p>
             <w:pPr>
-              <w:pStyle w:val="Ttulo2"/>
+              <w:pStyle w:val="Heading2"/>
               <w:jc w:val="center"/>
             </w:pPr>
-            <w:bookmarkStart w:id="54" w:name="_BRINDAR_INFORMACIÓN_SOBRE_3"/>
-            <w:bookmarkStart w:id="55" w:name="_Toc308866279"/>
-            <w:bookmarkEnd w:id="54"/>
-            <w:r>
-              <w:t>BRINDAR INFORMACIÓN SOBRE EL SEGUIMIENTO DE CHEQUES</w:t>
-            </w:r>
+            <w:bookmarkStart w:id="55" w:name="_BRINDAR_INFORMACIÓN_SOBRE_3"/>
+            <w:bookmarkStart w:id="56" w:name="_Toc309991572"/>
             <w:bookmarkEnd w:id="55"/>
+            <w:r>
+              <w:t>Brindar Información sobre el seguimiento de cheques</w:t>
+            </w:r>
+            <w:bookmarkEnd w:id="56"/>
           </w:p>
           <w:p>
             <w:pPr>
@@ -22763,7 +22801,7 @@
           </w:p>
           <w:p>
             <w:pPr>
-              <w:pStyle w:val="Prrafodelista"/>
+              <w:pStyle w:val="ListParagraph"/>
               <w:spacing w:after="0" w:line="240" w:lineRule="auto"/>
               <w:jc w:val="both"/>
               <w:rPr>
@@ -23219,16 +23257,16 @@
           </w:p>
           <w:p>
             <w:pPr>
-              <w:pStyle w:val="Ttulo2"/>
+              <w:pStyle w:val="Heading2"/>
               <w:jc w:val="center"/>
             </w:pPr>
-            <w:bookmarkStart w:id="56" w:name="_BRINDAR_INFORMACIÓN_DE"/>
-            <w:bookmarkStart w:id="57" w:name="_Toc308866280"/>
-            <w:bookmarkEnd w:id="56"/>
-            <w:r>
-              <w:t>BRINDAR INFORMACIÓN DE CALIDAD DE LOS PRODUCTOS IMPORTADOS</w:t>
-            </w:r>
+            <w:bookmarkStart w:id="57" w:name="_BRINDAR_INFORMACIÓN_DE"/>
+            <w:bookmarkStart w:id="58" w:name="_Toc309991573"/>
             <w:bookmarkEnd w:id="57"/>
+            <w:r>
+              <w:t>Brindar Información sobre la calidad de los productos Importados</w:t>
+            </w:r>
+            <w:bookmarkEnd w:id="58"/>
           </w:p>
           <w:p>
             <w:pPr>
@@ -23343,7 +23381,7 @@
           </w:p>
           <w:p>
             <w:pPr>
-              <w:pStyle w:val="Prrafodelista"/>
+              <w:pStyle w:val="ListParagraph"/>
               <w:spacing w:after="0" w:line="240" w:lineRule="auto"/>
               <w:jc w:val="both"/>
               <w:rPr>
@@ -23778,16 +23816,16 @@
           </w:p>
           <w:p>
             <w:pPr>
-              <w:pStyle w:val="Ttulo2"/>
+              <w:pStyle w:val="Heading2"/>
               <w:jc w:val="center"/>
             </w:pPr>
-            <w:bookmarkStart w:id="58" w:name="_BRINDAR_INFORMACIÓN_SOBRE_4"/>
-            <w:bookmarkStart w:id="59" w:name="_Toc308866281"/>
-            <w:bookmarkEnd w:id="58"/>
-            <w:r>
-              <w:t>BRINDAR INFORMACIÓN SOBRE LOS PRODUCTOS DEFECTUOSOS POR PROVEEDOR</w:t>
-            </w:r>
+            <w:bookmarkStart w:id="59" w:name="_BRINDAR_INFORMACIÓN_SOBRE_4"/>
+            <w:bookmarkStart w:id="60" w:name="_Toc309991574"/>
             <w:bookmarkEnd w:id="59"/>
+            <w:r>
+              <w:t>Brindar Información sobre los productos defectuosos por proveedor</w:t>
+            </w:r>
+            <w:bookmarkEnd w:id="60"/>
           </w:p>
           <w:p>
             <w:pPr>
@@ -23909,7 +23947,7 @@
           </w:p>
           <w:p>
             <w:pPr>
-              <w:pStyle w:val="Prrafodelista"/>
+              <w:pStyle w:val="ListParagraph"/>
               <w:spacing w:after="0" w:line="240" w:lineRule="auto"/>
               <w:jc w:val="both"/>
               <w:rPr>
@@ -24281,7 +24319,7 @@
                 <w:rFonts w:ascii="Times New Roman" w:hAnsi="Times New Roman"/>
                 <w:noProof/>
                 <w:szCs w:val="24"/>
-                <w:lang w:eastAsia="es-ES"/>
+                <w:lang w:val="en-US"/>
               </w:rPr>
               <w:drawing>
                 <wp:inline distT="0" distB="0" distL="0" distR="0">
@@ -24387,16 +24425,16 @@
           </w:p>
           <w:p>
             <w:pPr>
-              <w:pStyle w:val="Ttulo2"/>
+              <w:pStyle w:val="Heading2"/>
               <w:jc w:val="center"/>
             </w:pPr>
-            <w:bookmarkStart w:id="60" w:name="_BRINDAR_INFORMACIÓN_SOBRE_5"/>
-            <w:bookmarkStart w:id="61" w:name="_Toc308866282"/>
-            <w:bookmarkEnd w:id="60"/>
-            <w:r>
-              <w:t>BRINDAR INFORMACIÓN SOBRE LAS CUENTAS CORRIENTES DE LOS CLIENTES</w:t>
-            </w:r>
+            <w:bookmarkStart w:id="61" w:name="_BRINDAR_INFORMACIÓN_SOBRE_5"/>
+            <w:bookmarkStart w:id="62" w:name="_Toc309991575"/>
             <w:bookmarkEnd w:id="61"/>
+            <w:r>
+              <w:t>Brindar Información sobre las cuentas corrientes de los clientes</w:t>
+            </w:r>
+            <w:bookmarkEnd w:id="62"/>
           </w:p>
           <w:p>
             <w:pPr>
@@ -24511,7 +24549,7 @@
           </w:p>
           <w:p>
             <w:pPr>
-              <w:pStyle w:val="Prrafodelista"/>
+              <w:pStyle w:val="ListParagraph"/>
               <w:spacing w:after="0" w:line="240" w:lineRule="auto"/>
               <w:jc w:val="both"/>
               <w:rPr>
@@ -24954,16 +24992,16 @@
           </w:p>
           <w:p>
             <w:pPr>
-              <w:pStyle w:val="Ttulo2"/>
+              <w:pStyle w:val="Heading2"/>
               <w:jc w:val="center"/>
             </w:pPr>
-            <w:bookmarkStart w:id="62" w:name="_BRINDAR_INFORMACIÓN_SOBRE_6"/>
-            <w:bookmarkStart w:id="63" w:name="_Toc308866283"/>
-            <w:bookmarkEnd w:id="62"/>
-            <w:r>
-              <w:t>BRINDAR INFORMACIÓN SOBRE LAS PROYECCIONES DE VENTAS</w:t>
-            </w:r>
+            <w:bookmarkStart w:id="63" w:name="_BRINDAR_INFORMACIÓN_SOBRE_6"/>
+            <w:bookmarkStart w:id="64" w:name="_Toc309991576"/>
             <w:bookmarkEnd w:id="63"/>
+            <w:r>
+              <w:t>Brindar Información sobre las proyecciones de ventas</w:t>
+            </w:r>
+            <w:bookmarkEnd w:id="64"/>
           </w:p>
           <w:p>
             <w:pPr>
@@ -25078,7 +25116,7 @@
           </w:p>
           <w:p>
             <w:pPr>
-              <w:pStyle w:val="Prrafodelista"/>
+              <w:pStyle w:val="ListParagraph"/>
               <w:spacing w:after="0" w:line="240" w:lineRule="auto"/>
               <w:jc w:val="both"/>
               <w:rPr>
@@ -25540,16 +25578,16 @@
           </w:p>
           <w:p>
             <w:pPr>
-              <w:pStyle w:val="Ttulo2"/>
+              <w:pStyle w:val="Heading2"/>
               <w:jc w:val="center"/>
             </w:pPr>
-            <w:bookmarkStart w:id="64" w:name="_BRINDAR_INFORMACIÓN_SOBRE_7"/>
-            <w:bookmarkStart w:id="65" w:name="_Toc308866284"/>
-            <w:bookmarkEnd w:id="64"/>
-            <w:r>
-              <w:t>BRINDAR INFORMACIÓN SOBRE EL ESTADO FINANCIERO DE LA EMPRESA</w:t>
-            </w:r>
+            <w:bookmarkStart w:id="65" w:name="_BRINDAR_INFORMACIÓN_SOBRE_7"/>
+            <w:bookmarkStart w:id="66" w:name="_Toc309991577"/>
             <w:bookmarkEnd w:id="65"/>
+            <w:r>
+              <w:t>Brindar Información sobre el estado financiero de la empresa</w:t>
+            </w:r>
+            <w:bookmarkEnd w:id="66"/>
           </w:p>
           <w:p>
             <w:pPr>
@@ -25664,7 +25702,7 @@
           </w:p>
           <w:p>
             <w:pPr>
-              <w:pStyle w:val="Prrafodelista"/>
+              <w:pStyle w:val="ListParagraph"/>
               <w:spacing w:after="0" w:line="240" w:lineRule="auto"/>
               <w:jc w:val="both"/>
               <w:rPr>
@@ -26098,16 +26136,16 @@
           </w:p>
           <w:p>
             <w:pPr>
-              <w:pStyle w:val="Ttulo2"/>
+              <w:pStyle w:val="Heading2"/>
               <w:jc w:val="center"/>
             </w:pPr>
-            <w:bookmarkStart w:id="66" w:name="_BRINDAR_INFORMACIÓN_SOBRE_8"/>
-            <w:bookmarkStart w:id="67" w:name="_Toc308866285"/>
-            <w:bookmarkEnd w:id="66"/>
-            <w:r>
-              <w:t>BRINDAR INFORMACIÓN SOBRE LA RENTABILIDAD DE PRODUCTOS</w:t>
-            </w:r>
+            <w:bookmarkStart w:id="67" w:name="_BRINDAR_INFORMACIÓN_SOBRE_8"/>
+            <w:bookmarkStart w:id="68" w:name="_Toc309991578"/>
             <w:bookmarkEnd w:id="67"/>
+            <w:r>
+              <w:t>Brindar Información sobre la rentabilidad de productos terminados</w:t>
+            </w:r>
+            <w:bookmarkEnd w:id="68"/>
           </w:p>
           <w:p>
             <w:pPr>
@@ -26222,7 +26260,7 @@
           </w:p>
           <w:p>
             <w:pPr>
-              <w:pStyle w:val="Prrafodelista"/>
+              <w:pStyle w:val="ListParagraph"/>
               <w:spacing w:after="0" w:line="240" w:lineRule="auto"/>
               <w:jc w:val="both"/>
               <w:rPr>
@@ -26657,7 +26695,7 @@
                 <w:rFonts w:ascii="Times New Roman" w:hAnsi="Times New Roman"/>
                 <w:noProof/>
                 <w:szCs w:val="24"/>
-                <w:lang w:eastAsia="es-ES"/>
+                <w:lang w:val="en-US"/>
               </w:rPr>
               <w:drawing>
                 <wp:inline distT="0" distB="0" distL="0" distR="0">
@@ -26709,10 +26747,7 @@
         </w:tc>
       </w:tr>
     </w:tbl>
-    <w:p>
-      <w:bookmarkStart w:id="68" w:name="_GoBack"/>
-      <w:bookmarkEnd w:id="68"/>
-    </w:p>
+    <w:p/>
     <w:sectPr>
       <w:headerReference w:type="default" r:id="rId34"/>
       <w:footerReference w:type="default" r:id="rId35"/>
@@ -26782,7 +26817,7 @@
         </w:tcPr>
         <w:p>
           <w:pPr>
-            <w:pStyle w:val="Piedepgina"/>
+            <w:pStyle w:val="Footer"/>
             <w:rPr>
               <w:rFonts w:ascii="Arial" w:hAnsi="Arial" w:cs="Arial"/>
               <w:sz w:val="18"/>
@@ -26797,63 +26832,12 @@
               <w:szCs w:val="18"/>
               <w:lang w:val="es-AR"/>
             </w:rPr>
-            <w:t xml:space="preserve">Agüero, </w:t>
+            <w:t>Agüero, Nafria, Pisciolari, Quiroga, Waisman</w:t>
           </w:r>
-          <w:proofErr w:type="spellStart"/>
-          <w:r>
-            <w:rPr>
-              <w:rFonts w:ascii="Arial" w:hAnsi="Arial" w:cs="Arial"/>
-              <w:sz w:val="18"/>
-              <w:szCs w:val="18"/>
-              <w:lang w:val="es-AR"/>
-            </w:rPr>
-            <w:t>Nafria</w:t>
-          </w:r>
-          <w:proofErr w:type="spellEnd"/>
-          <w:r>
-            <w:rPr>
-              <w:rFonts w:ascii="Arial" w:hAnsi="Arial" w:cs="Arial"/>
-              <w:sz w:val="18"/>
-              <w:szCs w:val="18"/>
-              <w:lang w:val="es-AR"/>
-            </w:rPr>
-            <w:t xml:space="preserve">, </w:t>
-          </w:r>
-          <w:proofErr w:type="spellStart"/>
-          <w:r>
-            <w:rPr>
-              <w:rFonts w:ascii="Arial" w:hAnsi="Arial" w:cs="Arial"/>
-              <w:sz w:val="18"/>
-              <w:szCs w:val="18"/>
-              <w:lang w:val="es-AR"/>
-            </w:rPr>
-            <w:t>Pisciolari</w:t>
-          </w:r>
-          <w:proofErr w:type="spellEnd"/>
-          <w:r>
-            <w:rPr>
-              <w:rFonts w:ascii="Arial" w:hAnsi="Arial" w:cs="Arial"/>
-              <w:sz w:val="18"/>
-              <w:szCs w:val="18"/>
-              <w:lang w:val="es-AR"/>
-            </w:rPr>
-            <w:t xml:space="preserve">, Quiroga, </w:t>
-          </w:r>
-          <w:proofErr w:type="spellStart"/>
-          <w:r>
-            <w:rPr>
-              <w:rFonts w:ascii="Arial" w:hAnsi="Arial" w:cs="Arial"/>
-              <w:sz w:val="18"/>
-              <w:szCs w:val="18"/>
-              <w:lang w:val="es-AR"/>
-            </w:rPr>
-            <w:t>Waisman</w:t>
-          </w:r>
-          <w:proofErr w:type="spellEnd"/>
         </w:p>
         <w:p>
           <w:pPr>
-            <w:pStyle w:val="Piedepgina"/>
+            <w:pStyle w:val="Footer"/>
             <w:rPr>
               <w:rFonts w:ascii="Arial" w:hAnsi="Arial" w:cs="Arial"/>
               <w:sz w:val="18"/>
@@ -26869,7 +26853,7 @@
         </w:tcPr>
         <w:p>
           <w:pPr>
-            <w:pStyle w:val="Piedepgina"/>
+            <w:pStyle w:val="Footer"/>
             <w:jc w:val="right"/>
             <w:rPr>
               <w:rFonts w:ascii="Arial" w:hAnsi="Arial" w:cs="Arial"/>
@@ -26887,7 +26871,7 @@
           </w:r>
           <w:r>
             <w:rPr>
-              <w:rStyle w:val="Nmerodepgina"/>
+              <w:rStyle w:val="PageNumber"/>
               <w:rFonts w:ascii="Arial" w:hAnsi="Arial" w:cs="Arial"/>
               <w:sz w:val="18"/>
               <w:szCs w:val="18"/>
@@ -26896,7 +26880,7 @@
           </w:r>
           <w:r>
             <w:rPr>
-              <w:rStyle w:val="Nmerodepgina"/>
+              <w:rStyle w:val="PageNumber"/>
               <w:rFonts w:ascii="Arial" w:hAnsi="Arial" w:cs="Arial"/>
               <w:sz w:val="18"/>
               <w:szCs w:val="18"/>
@@ -26905,7 +26889,7 @@
           </w:r>
           <w:r>
             <w:rPr>
-              <w:rStyle w:val="Nmerodepgina"/>
+              <w:rStyle w:val="PageNumber"/>
               <w:rFonts w:ascii="Arial" w:hAnsi="Arial" w:cs="Arial"/>
               <w:sz w:val="18"/>
               <w:szCs w:val="18"/>
@@ -26914,17 +26898,17 @@
           </w:r>
           <w:r>
             <w:rPr>
-              <w:rStyle w:val="Nmerodepgina"/>
+              <w:rStyle w:val="PageNumber"/>
               <w:rFonts w:ascii="Arial" w:hAnsi="Arial" w:cs="Arial"/>
               <w:noProof/>
               <w:sz w:val="18"/>
               <w:szCs w:val="18"/>
             </w:rPr>
-            <w:t>2</w:t>
+            <w:t>3</w:t>
           </w:r>
           <w:r>
             <w:rPr>
-              <w:rStyle w:val="Nmerodepgina"/>
+              <w:rStyle w:val="PageNumber"/>
               <w:rFonts w:ascii="Arial" w:hAnsi="Arial" w:cs="Arial"/>
               <w:sz w:val="18"/>
               <w:szCs w:val="18"/>
@@ -26986,7 +26970,7 @@
   </w:tbl>
   <w:p>
     <w:pPr>
-      <w:pStyle w:val="Piedepgina"/>
+      <w:pStyle w:val="Footer"/>
     </w:pPr>
   </w:p>
 </w:ftr>
@@ -27021,7 +27005,7 @@
 <w:hdr xmlns:wpc="http://schemas.microsoft.com/office/word/2010/wordprocessingCanvas" xmlns:mc="http://schemas.openxmlformats.org/markup-compatibility/2006" xmlns:o="urn:schemas-microsoft-com:office:office" xmlns:r="http://schemas.openxmlformats.org/officeDocument/2006/relationships" xmlns:m="http://schemas.openxmlformats.org/officeDocument/2006/math" xmlns:v="urn:schemas-microsoft-com:vml" xmlns:wp14="http://schemas.microsoft.com/office/word/2010/wordprocessingDrawing" xmlns:wp="http://schemas.openxmlformats.org/drawingml/2006/wordprocessingDrawing" xmlns:w10="urn:schemas-microsoft-com:office:word" xmlns:w="http://schemas.openxmlformats.org/wordprocessingml/2006/main" xmlns:w14="http://schemas.microsoft.com/office/word/2010/wordml" xmlns:wpg="http://schemas.microsoft.com/office/word/2010/wordprocessingGroup" xmlns:wpi="http://schemas.microsoft.com/office/word/2010/wordprocessingInk" xmlns:wne="http://schemas.microsoft.com/office/word/2006/wordml" xmlns:wps="http://schemas.microsoft.com/office/word/2010/wordprocessingShape" mc:Ignorable="w14 wp14">
   <w:p>
     <w:pPr>
-      <w:pStyle w:val="Encabezado"/>
+      <w:pStyle w:val="Header"/>
       <w:rPr>
         <w:sz w:val="18"/>
         <w:szCs w:val="18"/>
@@ -27030,7 +27014,7 @@
   </w:p>
   <w:tbl>
     <w:tblPr>
-      <w:tblStyle w:val="Tablaconcuadrcula"/>
+      <w:tblStyle w:val="TableGrid"/>
       <w:tblW w:w="9482" w:type="dxa"/>
       <w:tblInd w:w="-459" w:type="dxa"/>
       <w:tblBorders>
@@ -27057,7 +27041,7 @@
         </w:tcPr>
         <w:p>
           <w:pPr>
-            <w:pStyle w:val="Encabezado"/>
+            <w:pStyle w:val="Header"/>
             <w:rPr>
               <w:szCs w:val="16"/>
             </w:rPr>
@@ -27076,7 +27060,7 @@
         </w:tcPr>
         <w:p>
           <w:pPr>
-            <w:pStyle w:val="Encabezado"/>
+            <w:pStyle w:val="Header"/>
             <w:rPr>
               <w:szCs w:val="16"/>
             </w:rPr>
@@ -27089,7 +27073,7 @@
         </w:tcPr>
         <w:p>
           <w:pPr>
-            <w:pStyle w:val="Encabezado"/>
+            <w:pStyle w:val="Header"/>
             <w:rPr>
               <w:szCs w:val="16"/>
             </w:rPr>
@@ -27113,7 +27097,7 @@
         </w:tcPr>
         <w:p>
           <w:pPr>
-            <w:pStyle w:val="Encabezado"/>
+            <w:pStyle w:val="Header"/>
             <w:rPr>
               <w:szCs w:val="16"/>
             </w:rPr>
@@ -27132,7 +27116,7 @@
         </w:tcPr>
         <w:p>
           <w:pPr>
-            <w:pStyle w:val="Encabezado"/>
+            <w:pStyle w:val="Header"/>
             <w:rPr>
               <w:szCs w:val="16"/>
             </w:rPr>
@@ -27157,7 +27141,7 @@
         </w:tcPr>
         <w:p>
           <w:pPr>
-            <w:pStyle w:val="Encabezado"/>
+            <w:pStyle w:val="Header"/>
             <w:rPr>
               <w:szCs w:val="16"/>
             </w:rPr>
@@ -27165,7 +27149,7 @@
           <w:r>
             <w:rPr>
               <w:noProof/>
-              <w:lang w:eastAsia="es-ES"/>
+              <w:lang w:val="en-US"/>
             </w:rPr>
             <w:drawing>
               <wp:inline distT="0" distB="0" distL="0" distR="0">
@@ -27209,12 +27193,12 @@
   </w:tbl>
   <w:p>
     <w:pPr>
-      <w:pStyle w:val="Encabezado"/>
+      <w:pStyle w:val="Header"/>
     </w:pPr>
   </w:p>
   <w:p>
     <w:pPr>
-      <w:pStyle w:val="Encabezado"/>
+      <w:pStyle w:val="Header"/>
     </w:pPr>
   </w:p>
 </w:hdr>
@@ -34396,11 +34380,11 @@
     <w:qFormat/>
     <w:rsid w:val="008D3BE6"/>
   </w:style>
-  <w:style w:type="paragraph" w:styleId="Ttulo1">
+  <w:style w:type="paragraph" w:styleId="Heading1">
     <w:name w:val="heading 1"/>
     <w:basedOn w:val="Normal"/>
     <w:next w:val="Normal"/>
-    <w:link w:val="Ttulo1Car"/>
+    <w:link w:val="Heading1Char"/>
     <w:uiPriority w:val="9"/>
     <w:qFormat/>
     <w:rsid w:val="00A97225"/>
@@ -34419,11 +34403,11 @@
       <w:szCs w:val="28"/>
     </w:rPr>
   </w:style>
-  <w:style w:type="paragraph" w:styleId="Ttulo2">
+  <w:style w:type="paragraph" w:styleId="Heading2">
     <w:name w:val="heading 2"/>
     <w:basedOn w:val="Normal"/>
     <w:next w:val="Normal"/>
-    <w:link w:val="Ttulo2Car"/>
+    <w:link w:val="Heading2Char"/>
     <w:uiPriority w:val="9"/>
     <w:unhideWhenUsed/>
     <w:qFormat/>
@@ -34443,11 +34427,11 @@
       <w:szCs w:val="26"/>
     </w:rPr>
   </w:style>
-  <w:style w:type="paragraph" w:styleId="Ttulo3">
+  <w:style w:type="paragraph" w:styleId="Heading3">
     <w:name w:val="heading 3"/>
     <w:basedOn w:val="Normal"/>
     <w:next w:val="Normal"/>
-    <w:link w:val="Ttulo3Car"/>
+    <w:link w:val="Heading3Char"/>
     <w:uiPriority w:val="9"/>
     <w:unhideWhenUsed/>
     <w:qFormat/>
@@ -34465,13 +34449,13 @@
       <w:color w:val="4F81BD" w:themeColor="accent1"/>
     </w:rPr>
   </w:style>
-  <w:style w:type="character" w:default="1" w:styleId="Fuentedeprrafopredeter">
+  <w:style w:type="character" w:default="1" w:styleId="DefaultParagraphFont">
     <w:name w:val="Default Paragraph Font"/>
     <w:uiPriority w:val="1"/>
     <w:semiHidden/>
     <w:unhideWhenUsed/>
   </w:style>
-  <w:style w:type="table" w:default="1" w:styleId="Tablanormal">
+  <w:style w:type="table" w:default="1" w:styleId="TableNormal">
     <w:name w:val="Normal Table"/>
     <w:uiPriority w:val="99"/>
     <w:semiHidden/>
@@ -34486,15 +34470,15 @@
       </w:tblCellMar>
     </w:tblPr>
   </w:style>
-  <w:style w:type="numbering" w:default="1" w:styleId="Sinlista">
+  <w:style w:type="numbering" w:default="1" w:styleId="NoList">
     <w:name w:val="No List"/>
     <w:uiPriority w:val="99"/>
     <w:semiHidden/>
     <w:unhideWhenUsed/>
   </w:style>
-  <w:style w:type="table" w:styleId="Tablaconcuadrcula">
+  <w:style w:type="table" w:styleId="TableGrid">
     <w:name w:val="Table Grid"/>
-    <w:basedOn w:val="Tablanormal"/>
+    <w:basedOn w:val="TableNormal"/>
     <w:uiPriority w:val="59"/>
     <w:rsid w:val="00537CD3"/>
     <w:pPr>
@@ -34521,7 +34505,7 @@
       </w:tblCellMar>
     </w:tblPr>
   </w:style>
-  <w:style w:type="paragraph" w:styleId="Prrafodelista">
+  <w:style w:type="paragraph" w:styleId="ListParagraph">
     <w:name w:val="List Paragraph"/>
     <w:basedOn w:val="Normal"/>
     <w:uiPriority w:val="34"/>
@@ -34535,9 +34519,9 @@
       <w:lang w:val="es-AR"/>
     </w:rPr>
   </w:style>
-  <w:style w:type="paragraph" w:styleId="Sinespaciado">
+  <w:style w:type="paragraph" w:styleId="NoSpacing">
     <w:name w:val="No Spacing"/>
-    <w:link w:val="SinespaciadoCar"/>
+    <w:link w:val="NoSpacingChar"/>
     <w:uiPriority w:val="1"/>
     <w:qFormat/>
     <w:rsid w:val="00A97225"/>
@@ -34548,20 +34532,20 @@
       <w:rFonts w:eastAsiaTheme="minorEastAsia"/>
     </w:rPr>
   </w:style>
-  <w:style w:type="character" w:customStyle="1" w:styleId="SinespaciadoCar">
-    <w:name w:val="Sin espaciado Car"/>
-    <w:basedOn w:val="Fuentedeprrafopredeter"/>
-    <w:link w:val="Sinespaciado"/>
+  <w:style w:type="character" w:customStyle="1" w:styleId="NoSpacingChar">
+    <w:name w:val="No Spacing Char"/>
+    <w:basedOn w:val="DefaultParagraphFont"/>
+    <w:link w:val="NoSpacing"/>
     <w:uiPriority w:val="1"/>
     <w:rsid w:val="00A97225"/>
     <w:rPr>
       <w:rFonts w:eastAsiaTheme="minorEastAsia"/>
     </w:rPr>
   </w:style>
-  <w:style w:type="paragraph" w:styleId="Textodeglobo">
+  <w:style w:type="paragraph" w:styleId="BalloonText">
     <w:name w:val="Balloon Text"/>
     <w:basedOn w:val="Normal"/>
-    <w:link w:val="TextodegloboCar"/>
+    <w:link w:val="BalloonTextChar"/>
     <w:uiPriority w:val="99"/>
     <w:semiHidden/>
     <w:unhideWhenUsed/>
@@ -34575,10 +34559,10 @@
       <w:szCs w:val="16"/>
     </w:rPr>
   </w:style>
-  <w:style w:type="character" w:customStyle="1" w:styleId="TextodegloboCar">
-    <w:name w:val="Texto de globo Car"/>
-    <w:basedOn w:val="Fuentedeprrafopredeter"/>
-    <w:link w:val="Textodeglobo"/>
+  <w:style w:type="character" w:customStyle="1" w:styleId="BalloonTextChar">
+    <w:name w:val="Balloon Text Char"/>
+    <w:basedOn w:val="DefaultParagraphFont"/>
+    <w:link w:val="BalloonText"/>
     <w:uiPriority w:val="99"/>
     <w:semiHidden/>
     <w:rsid w:val="00A97225"/>
@@ -34588,10 +34572,10 @@
       <w:szCs w:val="16"/>
     </w:rPr>
   </w:style>
-  <w:style w:type="character" w:customStyle="1" w:styleId="Ttulo1Car">
-    <w:name w:val="Título 1 Car"/>
-    <w:basedOn w:val="Fuentedeprrafopredeter"/>
-    <w:link w:val="Ttulo1"/>
+  <w:style w:type="character" w:customStyle="1" w:styleId="Heading1Char">
+    <w:name w:val="Heading 1 Char"/>
+    <w:basedOn w:val="DefaultParagraphFont"/>
+    <w:link w:val="Heading1"/>
     <w:uiPriority w:val="9"/>
     <w:rsid w:val="00A97225"/>
     <w:rPr>
@@ -34603,9 +34587,9 @@
       <w:szCs w:val="28"/>
     </w:rPr>
   </w:style>
-  <w:style w:type="paragraph" w:styleId="TtulodeTDC">
+  <w:style w:type="paragraph" w:styleId="TOCHeading">
     <w:name w:val="TOC Heading"/>
-    <w:basedOn w:val="Ttulo1"/>
+    <w:basedOn w:val="Heading1"/>
     <w:next w:val="Normal"/>
     <w:uiPriority w:val="39"/>
     <w:semiHidden/>
@@ -34618,7 +34602,7 @@
   </w:style>
   <w:style w:type="table" w:customStyle="1" w:styleId="Listaclara-nfasis11">
     <w:name w:val="Lista clara - Énfasis 11"/>
-    <w:basedOn w:val="Tablanormal"/>
+    <w:basedOn w:val="TableNormal"/>
     <w:uiPriority w:val="61"/>
     <w:rsid w:val="00A97225"/>
     <w:pPr>
@@ -34714,9 +34698,9 @@
       </w:tcPr>
     </w:tblStylePr>
   </w:style>
-  <w:style w:type="table" w:styleId="Listaclara-nfasis5">
+  <w:style w:type="table" w:styleId="LightList-Accent5">
     <w:name w:val="Light List Accent 5"/>
-    <w:basedOn w:val="Tablanormal"/>
+    <w:basedOn w:val="TableNormal"/>
     <w:uiPriority w:val="61"/>
     <w:rsid w:val="002A7CF0"/>
     <w:pPr>
@@ -34810,11 +34794,11 @@
       </w:tcPr>
     </w:tblStylePr>
   </w:style>
-  <w:style w:type="paragraph" w:styleId="Subttulo">
+  <w:style w:type="paragraph" w:styleId="Subtitle">
     <w:name w:val="Subtitle"/>
     <w:basedOn w:val="Normal"/>
     <w:next w:val="Normal"/>
-    <w:link w:val="SubttuloCar"/>
+    <w:link w:val="SubtitleChar"/>
     <w:uiPriority w:val="11"/>
     <w:qFormat/>
     <w:rsid w:val="002A7CF0"/>
@@ -34836,10 +34820,10 @@
       <w:lang w:bidi="en-US"/>
     </w:rPr>
   </w:style>
-  <w:style w:type="character" w:customStyle="1" w:styleId="SubttuloCar">
-    <w:name w:val="Subtítulo Car"/>
-    <w:basedOn w:val="Fuentedeprrafopredeter"/>
-    <w:link w:val="Subttulo"/>
+  <w:style w:type="character" w:customStyle="1" w:styleId="SubtitleChar">
+    <w:name w:val="Subtitle Char"/>
+    <w:basedOn w:val="DefaultParagraphFont"/>
+    <w:link w:val="Subtitle"/>
     <w:uiPriority w:val="11"/>
     <w:rsid w:val="002A7CF0"/>
     <w:rPr>
@@ -34853,9 +34837,9 @@
       <w:lang w:bidi="en-US"/>
     </w:rPr>
   </w:style>
-  <w:style w:type="character" w:styleId="nfasisintenso">
+  <w:style w:type="character" w:styleId="IntenseEmphasis">
     <w:name w:val="Intense Emphasis"/>
-    <w:basedOn w:val="Fuentedeprrafopredeter"/>
+    <w:basedOn w:val="DefaultParagraphFont"/>
     <w:uiPriority w:val="21"/>
     <w:qFormat/>
     <w:rsid w:val="002A7CF0"/>
@@ -34868,7 +34852,7 @@
       <w:u w:val="none"/>
     </w:rPr>
   </w:style>
-  <w:style w:type="paragraph" w:styleId="TDC1">
+  <w:style w:type="paragraph" w:styleId="TOC1">
     <w:name w:val="toc 1"/>
     <w:basedOn w:val="Normal"/>
     <w:next w:val="Normal"/>
@@ -34880,9 +34864,9 @@
       <w:spacing w:after="100"/>
     </w:pPr>
   </w:style>
-  <w:style w:type="character" w:styleId="Hipervnculo">
+  <w:style w:type="character" w:styleId="Hyperlink">
     <w:name w:val="Hyperlink"/>
-    <w:basedOn w:val="Fuentedeprrafopredeter"/>
+    <w:basedOn w:val="DefaultParagraphFont"/>
     <w:uiPriority w:val="99"/>
     <w:unhideWhenUsed/>
     <w:rsid w:val="002A7CF0"/>
@@ -34891,10 +34875,10 @@
       <w:u w:val="single"/>
     </w:rPr>
   </w:style>
-  <w:style w:type="paragraph" w:styleId="Encabezado">
+  <w:style w:type="paragraph" w:styleId="Header">
     <w:name w:val="header"/>
     <w:basedOn w:val="Normal"/>
-    <w:link w:val="EncabezadoCar"/>
+    <w:link w:val="HeaderChar"/>
     <w:unhideWhenUsed/>
     <w:rsid w:val="00740C3F"/>
     <w:pPr>
@@ -34905,16 +34889,16 @@
       <w:spacing w:after="0" w:line="240" w:lineRule="auto"/>
     </w:pPr>
   </w:style>
-  <w:style w:type="character" w:customStyle="1" w:styleId="EncabezadoCar">
-    <w:name w:val="Encabezado Car"/>
-    <w:basedOn w:val="Fuentedeprrafopredeter"/>
-    <w:link w:val="Encabezado"/>
+  <w:style w:type="character" w:customStyle="1" w:styleId="HeaderChar">
+    <w:name w:val="Header Char"/>
+    <w:basedOn w:val="DefaultParagraphFont"/>
+    <w:link w:val="Header"/>
     <w:rsid w:val="00740C3F"/>
   </w:style>
-  <w:style w:type="paragraph" w:styleId="Piedepgina">
+  <w:style w:type="paragraph" w:styleId="Footer">
     <w:name w:val="footer"/>
     <w:basedOn w:val="Normal"/>
-    <w:link w:val="PiedepginaCar"/>
+    <w:link w:val="FooterChar"/>
     <w:unhideWhenUsed/>
     <w:rsid w:val="00740C3F"/>
     <w:pPr>
@@ -34925,22 +34909,22 @@
       <w:spacing w:after="0" w:line="240" w:lineRule="auto"/>
     </w:pPr>
   </w:style>
-  <w:style w:type="character" w:customStyle="1" w:styleId="PiedepginaCar">
-    <w:name w:val="Pie de página Car"/>
-    <w:basedOn w:val="Fuentedeprrafopredeter"/>
-    <w:link w:val="Piedepgina"/>
+  <w:style w:type="character" w:customStyle="1" w:styleId="FooterChar">
+    <w:name w:val="Footer Char"/>
+    <w:basedOn w:val="DefaultParagraphFont"/>
+    <w:link w:val="Footer"/>
     <w:uiPriority w:val="99"/>
     <w:rsid w:val="00740C3F"/>
   </w:style>
-  <w:style w:type="character" w:styleId="Nmerodepgina">
+  <w:style w:type="character" w:styleId="PageNumber">
     <w:name w:val="page number"/>
-    <w:basedOn w:val="Fuentedeprrafopredeter"/>
+    <w:basedOn w:val="DefaultParagraphFont"/>
     <w:rsid w:val="00740C3F"/>
   </w:style>
-  <w:style w:type="character" w:customStyle="1" w:styleId="Ttulo2Car">
-    <w:name w:val="Título 2 Car"/>
-    <w:basedOn w:val="Fuentedeprrafopredeter"/>
-    <w:link w:val="Ttulo2"/>
+  <w:style w:type="character" w:customStyle="1" w:styleId="Heading2Char">
+    <w:name w:val="Heading 2 Char"/>
+    <w:basedOn w:val="DefaultParagraphFont"/>
+    <w:link w:val="Heading2"/>
     <w:uiPriority w:val="9"/>
     <w:rsid w:val="00F02B9A"/>
     <w:rPr>
@@ -34952,10 +34936,10 @@
       <w:szCs w:val="26"/>
     </w:rPr>
   </w:style>
-  <w:style w:type="paragraph" w:styleId="Textoindependiente">
+  <w:style w:type="paragraph" w:styleId="BodyText">
     <w:name w:val="Body Text"/>
     <w:basedOn w:val="Normal"/>
-    <w:link w:val="TextoindependienteCar"/>
+    <w:link w:val="BodyTextChar"/>
     <w:rsid w:val="00F02B9A"/>
     <w:pPr>
       <w:spacing w:after="0" w:line="240" w:lineRule="auto"/>
@@ -34968,10 +34952,10 @@
       <w:lang w:eastAsia="es-ES"/>
     </w:rPr>
   </w:style>
-  <w:style w:type="character" w:customStyle="1" w:styleId="TextoindependienteCar">
-    <w:name w:val="Texto independiente Car"/>
-    <w:basedOn w:val="Fuentedeprrafopredeter"/>
-    <w:link w:val="Textoindependiente"/>
+  <w:style w:type="character" w:customStyle="1" w:styleId="BodyTextChar">
+    <w:name w:val="Body Text Char"/>
+    <w:basedOn w:val="DefaultParagraphFont"/>
+    <w:link w:val="BodyText"/>
     <w:rsid w:val="00F02B9A"/>
     <w:rPr>
       <w:rFonts w:ascii="Times New Roman" w:eastAsia="Times New Roman" w:hAnsi="Times New Roman" w:cs="Times New Roman"/>
@@ -34982,13 +34966,13 @@
   </w:style>
   <w:style w:type="character" w:customStyle="1" w:styleId="apple-style-span">
     <w:name w:val="apple-style-span"/>
-    <w:basedOn w:val="Fuentedeprrafopredeter"/>
+    <w:basedOn w:val="DefaultParagraphFont"/>
     <w:rsid w:val="00F02B9A"/>
   </w:style>
-  <w:style w:type="character" w:customStyle="1" w:styleId="Ttulo3Car">
-    <w:name w:val="Título 3 Car"/>
-    <w:basedOn w:val="Fuentedeprrafopredeter"/>
-    <w:link w:val="Ttulo3"/>
+  <w:style w:type="character" w:customStyle="1" w:styleId="Heading3Char">
+    <w:name w:val="Heading 3 Char"/>
+    <w:basedOn w:val="DefaultParagraphFont"/>
+    <w:link w:val="Heading3"/>
     <w:uiPriority w:val="9"/>
     <w:rsid w:val="001B717E"/>
     <w:rPr>
@@ -34998,7 +34982,7 @@
       <w:color w:val="4F81BD" w:themeColor="accent1"/>
     </w:rPr>
   </w:style>
-  <w:style w:type="paragraph" w:styleId="TDC2">
+  <w:style w:type="paragraph" w:styleId="TOC2">
     <w:name w:val="toc 2"/>
     <w:basedOn w:val="Normal"/>
     <w:next w:val="Normal"/>
@@ -35011,7 +34995,7 @@
       <w:ind w:left="220"/>
     </w:pPr>
   </w:style>
-  <w:style w:type="paragraph" w:styleId="TDC3">
+  <w:style w:type="paragraph" w:styleId="TOC3">
     <w:name w:val="toc 3"/>
     <w:basedOn w:val="Normal"/>
     <w:next w:val="Normal"/>
@@ -35046,9 +35030,9 @@
       <w:rFonts w:ascii="Calibri" w:eastAsia="Times New Roman" w:hAnsi="Calibri" w:cs="Times New Roman"/>
     </w:rPr>
   </w:style>
-  <w:style w:type="character" w:styleId="Hipervnculovisitado">
+  <w:style w:type="character" w:styleId="FollowedHyperlink">
     <w:name w:val="FollowedHyperlink"/>
-    <w:basedOn w:val="Fuentedeprrafopredeter"/>
+    <w:basedOn w:val="DefaultParagraphFont"/>
     <w:uiPriority w:val="99"/>
     <w:semiHidden/>
     <w:unhideWhenUsed/>
@@ -35221,13 +35205,13 @@
     <w:name w:val="Normal"/>
     <w:qFormat/>
   </w:style>
-  <w:style w:type="character" w:default="1" w:styleId="Fuentedeprrafopredeter">
+  <w:style w:type="character" w:default="1" w:styleId="DefaultParagraphFont">
     <w:name w:val="Default Paragraph Font"/>
     <w:uiPriority w:val="1"/>
     <w:semiHidden/>
     <w:unhideWhenUsed/>
   </w:style>
-  <w:style w:type="table" w:default="1" w:styleId="Tablanormal">
+  <w:style w:type="table" w:default="1" w:styleId="TableNormal">
     <w:name w:val="Normal Table"/>
     <w:uiPriority w:val="99"/>
     <w:semiHidden/>
@@ -35242,7 +35226,7 @@
       </w:tblCellMar>
     </w:tblPr>
   </w:style>
-  <w:style w:type="numbering" w:default="1" w:styleId="Sinlista">
+  <w:style w:type="numbering" w:default="1" w:styleId="NoList">
     <w:name w:val="No List"/>
     <w:uiPriority w:val="99"/>
     <w:semiHidden/>
@@ -35560,7 +35544,7 @@
 </file>
 
 <file path=customXml/itemProps2.xml><?xml version="1.0" encoding="utf-8"?>
-<ds:datastoreItem xmlns:ds="http://schemas.openxmlformats.org/officeDocument/2006/customXml" ds:itemID="{24E89CF6-915E-493C-911D-1692FED0C15B}">
+<ds:datastoreItem xmlns:ds="http://schemas.openxmlformats.org/officeDocument/2006/customXml" ds:itemID="{066933B5-BF57-4AC9-A2E5-AE86DC284B25}">
   <ds:schemaRefs>
     <ds:schemaRef ds:uri="http://schemas.openxmlformats.org/officeDocument/2006/bibliography"/>
   </ds:schemaRefs>

</xml_diff>

<commit_message>
ultimos retoques al manual de usuario y procedimientos
</commit_message>
<xml_diff>
--- a/08. Manual de procedimientos/Manual de Procedimientos.docx
+++ b/08. Manual de procedimientos/Manual de Procedimientos.docx
@@ -280,7 +280,6 @@
                         <w:caps/>
                         <w:sz w:val="86"/>
                         <w:szCs w:val="86"/>
-                        <w:lang w:val="es-AR"/>
                       </w:rPr>
                       <w:t>Proyecto Final</w:t>
                     </w:r>
@@ -331,12 +330,22 @@
                     </w:pPr>
                     <w:r>
                       <w:rPr>
+                        <w:color w:val="7F7F7F" w:themeColor="background1" w:themeShade="7F"/>
                         <w:sz w:val="56"/>
                         <w:szCs w:val="56"/>
-                        <w:lang w:val="es-AR"/>
                       </w:rPr>
-                      <w:t>Manual de Procedimientos</w:t>
+                      <w:t xml:space="preserve">Manual de </w:t>
                     </w:r>
+                    <w:proofErr w:type="spellStart"/>
+                    <w:r>
+                      <w:rPr>
+                        <w:color w:val="7F7F7F" w:themeColor="background1" w:themeShade="7F"/>
+                        <w:sz w:val="56"/>
+                        <w:szCs w:val="56"/>
+                      </w:rPr>
+                      <w:t>Procedimientos</w:t>
+                    </w:r>
+                    <w:proofErr w:type="spellEnd"/>
                   </w:p>
                 </w:tc>
               </w:sdtContent>
@@ -430,7 +439,53 @@
             <w:rPr>
               <w:sz w:val="24"/>
             </w:rPr>
-            <w:t>: “SEEE”</w:t>
+            <w:t xml:space="preserve">: </w:t>
+          </w:r>
+          <w:r>
+            <w:rPr>
+              <w:sz w:val="24"/>
+            </w:rPr>
+            <w:t xml:space="preserve">Sistema Estratégico </w:t>
+          </w:r>
+          <w:proofErr w:type="spellStart"/>
+          <w:r>
+            <w:rPr>
+              <w:sz w:val="24"/>
+            </w:rPr>
+            <w:t>Eben</w:t>
+          </w:r>
+          <w:proofErr w:type="spellEnd"/>
+          <w:r>
+            <w:rPr>
+              <w:sz w:val="24"/>
+            </w:rPr>
+            <w:t xml:space="preserve"> </w:t>
+          </w:r>
+          <w:proofErr w:type="spellStart"/>
+          <w:r>
+            <w:rPr>
+              <w:sz w:val="24"/>
+            </w:rPr>
+            <w:t>Ezer</w:t>
+          </w:r>
+          <w:proofErr w:type="spellEnd"/>
+          <w:r>
+            <w:rPr>
+              <w:sz w:val="24"/>
+            </w:rPr>
+            <w:t xml:space="preserve"> </w:t>
+          </w:r>
+          <w:r>
+            <w:rPr>
+              <w:sz w:val="24"/>
+            </w:rPr>
+            <w:t>“SEEE”</w:t>
+          </w:r>
+          <w:r>
+            <w:rPr>
+              <w:sz w:val="24"/>
+            </w:rPr>
+            <w:t xml:space="preserve"> </w:t>
           </w:r>
         </w:p>
         <w:p>
@@ -440,6 +495,8 @@
               <w:sz w:val="24"/>
             </w:rPr>
           </w:pPr>
+          <w:bookmarkStart w:id="0" w:name="_GoBack"/>
+          <w:bookmarkEnd w:id="0"/>
         </w:p>
         <w:p>
           <w:pPr>
@@ -803,7 +860,11 @@
           <w:docPartUnique/>
         </w:docPartObj>
       </w:sdtPr>
-      <w:sdtEndPr/>
+      <w:sdtEndPr>
+        <w:rPr>
+          <w:rFonts w:eastAsiaTheme="minorEastAsia"/>
+        </w:rPr>
+      </w:sdtEndPr>
       <w:sdtContent>
         <w:p>
           <w:pPr>
@@ -820,9 +881,7 @@
               <w:tab w:val="right" w:leader="dot" w:pos="8828"/>
             </w:tabs>
             <w:rPr>
-              <w:rFonts w:eastAsiaTheme="minorEastAsia"/>
               <w:noProof/>
-              <w:lang w:val="en-US"/>
             </w:rPr>
           </w:pPr>
           <w:r>
@@ -899,9 +958,7 @@
               <w:tab w:val="right" w:leader="dot" w:pos="8828"/>
             </w:tabs>
             <w:rPr>
-              <w:rFonts w:eastAsiaTheme="minorEastAsia"/>
               <w:noProof/>
-              <w:lang w:val="en-US"/>
             </w:rPr>
           </w:pPr>
           <w:hyperlink w:anchor="_Toc309991545" w:history="1">
@@ -969,9 +1026,7 @@
               <w:tab w:val="right" w:leader="dot" w:pos="8828"/>
             </w:tabs>
             <w:rPr>
-              <w:rFonts w:eastAsiaTheme="minorEastAsia"/>
               <w:noProof/>
-              <w:lang w:val="en-US"/>
             </w:rPr>
           </w:pPr>
           <w:hyperlink w:anchor="_Toc309991546" w:history="1">
@@ -1039,9 +1094,7 @@
               <w:tab w:val="right" w:leader="dot" w:pos="8828"/>
             </w:tabs>
             <w:rPr>
-              <w:rFonts w:eastAsiaTheme="minorEastAsia"/>
               <w:noProof/>
-              <w:lang w:val="en-US"/>
             </w:rPr>
           </w:pPr>
           <w:hyperlink w:anchor="_Toc309991547" w:history="1">
@@ -1109,9 +1162,7 @@
               <w:tab w:val="right" w:leader="dot" w:pos="8828"/>
             </w:tabs>
             <w:rPr>
-              <w:rFonts w:eastAsiaTheme="minorEastAsia"/>
               <w:noProof/>
-              <w:lang w:val="en-US"/>
             </w:rPr>
           </w:pPr>
           <w:hyperlink w:anchor="_Toc309991548" w:history="1">
@@ -1194,9 +1245,7 @@
               <w:tab w:val="right" w:leader="dot" w:pos="8828"/>
             </w:tabs>
             <w:rPr>
-              <w:rFonts w:eastAsiaTheme="minorEastAsia"/>
               <w:noProof/>
-              <w:lang w:val="en-US"/>
             </w:rPr>
           </w:pPr>
           <w:hyperlink w:anchor="_Toc309991549" w:history="1">
@@ -1264,9 +1313,7 @@
               <w:tab w:val="right" w:leader="dot" w:pos="8828"/>
             </w:tabs>
             <w:rPr>
-              <w:rFonts w:eastAsiaTheme="minorEastAsia"/>
               <w:noProof/>
-              <w:lang w:val="en-US"/>
             </w:rPr>
           </w:pPr>
           <w:hyperlink w:anchor="_Toc309991550" w:history="1">
@@ -1334,9 +1381,7 @@
               <w:tab w:val="right" w:leader="dot" w:pos="8828"/>
             </w:tabs>
             <w:rPr>
-              <w:rFonts w:eastAsiaTheme="minorEastAsia"/>
               <w:noProof/>
-              <w:lang w:val="en-US"/>
             </w:rPr>
           </w:pPr>
           <w:hyperlink w:anchor="_Toc309991551" w:history="1">
@@ -1404,9 +1449,7 @@
               <w:tab w:val="right" w:leader="dot" w:pos="8828"/>
             </w:tabs>
             <w:rPr>
-              <w:rFonts w:eastAsiaTheme="minorEastAsia"/>
               <w:noProof/>
-              <w:lang w:val="en-US"/>
             </w:rPr>
           </w:pPr>
           <w:hyperlink w:anchor="_Toc309991552" w:history="1">
@@ -1474,9 +1517,7 @@
               <w:tab w:val="right" w:leader="dot" w:pos="8828"/>
             </w:tabs>
             <w:rPr>
-              <w:rFonts w:eastAsiaTheme="minorEastAsia"/>
               <w:noProof/>
-              <w:lang w:val="en-US"/>
             </w:rPr>
           </w:pPr>
           <w:hyperlink w:anchor="_Toc309991553" w:history="1">
@@ -1544,9 +1585,7 @@
               <w:tab w:val="right" w:leader="dot" w:pos="8828"/>
             </w:tabs>
             <w:rPr>
-              <w:rFonts w:eastAsiaTheme="minorEastAsia"/>
               <w:noProof/>
-              <w:lang w:val="en-US"/>
             </w:rPr>
           </w:pPr>
           <w:hyperlink w:anchor="_Toc309991554" w:history="1">
@@ -1614,9 +1653,7 @@
               <w:tab w:val="right" w:leader="dot" w:pos="8828"/>
             </w:tabs>
             <w:rPr>
-              <w:rFonts w:eastAsiaTheme="minorEastAsia"/>
               <w:noProof/>
-              <w:lang w:val="en-US"/>
             </w:rPr>
           </w:pPr>
           <w:hyperlink w:anchor="_Toc309991555" w:history="1">
@@ -1684,9 +1721,7 @@
               <w:tab w:val="right" w:leader="dot" w:pos="8828"/>
             </w:tabs>
             <w:rPr>
-              <w:rFonts w:eastAsiaTheme="minorEastAsia"/>
               <w:noProof/>
-              <w:lang w:val="en-US"/>
             </w:rPr>
           </w:pPr>
           <w:hyperlink w:anchor="_Toc309991556" w:history="1">
@@ -1754,9 +1789,7 @@
               <w:tab w:val="right" w:leader="dot" w:pos="8828"/>
             </w:tabs>
             <w:rPr>
-              <w:rFonts w:eastAsiaTheme="minorEastAsia"/>
               <w:noProof/>
-              <w:lang w:val="en-US"/>
             </w:rPr>
           </w:pPr>
           <w:hyperlink w:anchor="_Toc309991557" w:history="1">
@@ -1824,9 +1857,7 @@
               <w:tab w:val="right" w:leader="dot" w:pos="8828"/>
             </w:tabs>
             <w:rPr>
-              <w:rFonts w:eastAsiaTheme="minorEastAsia"/>
               <w:noProof/>
-              <w:lang w:val="en-US"/>
             </w:rPr>
           </w:pPr>
           <w:hyperlink w:anchor="_Toc309991558" w:history="1">
@@ -1894,9 +1925,7 @@
               <w:tab w:val="right" w:leader="dot" w:pos="8828"/>
             </w:tabs>
             <w:rPr>
-              <w:rFonts w:eastAsiaTheme="minorEastAsia"/>
               <w:noProof/>
-              <w:lang w:val="en-US"/>
             </w:rPr>
           </w:pPr>
           <w:hyperlink w:anchor="_Toc309991559" w:history="1">
@@ -1964,9 +1993,7 @@
               <w:tab w:val="right" w:leader="dot" w:pos="8828"/>
             </w:tabs>
             <w:rPr>
-              <w:rFonts w:eastAsiaTheme="minorEastAsia"/>
               <w:noProof/>
-              <w:lang w:val="en-US"/>
             </w:rPr>
           </w:pPr>
           <w:hyperlink w:anchor="_Toc309991560" w:history="1">
@@ -2034,9 +2061,7 @@
               <w:tab w:val="right" w:leader="dot" w:pos="8828"/>
             </w:tabs>
             <w:rPr>
-              <w:rFonts w:eastAsiaTheme="minorEastAsia"/>
               <w:noProof/>
-              <w:lang w:val="en-US"/>
             </w:rPr>
           </w:pPr>
           <w:hyperlink w:anchor="_Toc309991561" w:history="1">
@@ -2104,9 +2129,7 @@
               <w:tab w:val="right" w:leader="dot" w:pos="8828"/>
             </w:tabs>
             <w:rPr>
-              <w:rFonts w:eastAsiaTheme="minorEastAsia"/>
               <w:noProof/>
-              <w:lang w:val="en-US"/>
             </w:rPr>
           </w:pPr>
           <w:hyperlink w:anchor="_Toc309991562" w:history="1">
@@ -2174,9 +2197,7 @@
               <w:tab w:val="right" w:leader="dot" w:pos="8828"/>
             </w:tabs>
             <w:rPr>
-              <w:rFonts w:eastAsiaTheme="minorEastAsia"/>
               <w:noProof/>
-              <w:lang w:val="en-US"/>
             </w:rPr>
           </w:pPr>
           <w:hyperlink w:anchor="_Toc309991563" w:history="1">
@@ -2244,9 +2265,7 @@
               <w:tab w:val="right" w:leader="dot" w:pos="8828"/>
             </w:tabs>
             <w:rPr>
-              <w:rFonts w:eastAsiaTheme="minorEastAsia"/>
               <w:noProof/>
-              <w:lang w:val="en-US"/>
             </w:rPr>
           </w:pPr>
           <w:hyperlink w:anchor="_Toc309991564" w:history="1">
@@ -2314,9 +2333,7 @@
               <w:tab w:val="right" w:leader="dot" w:pos="8828"/>
             </w:tabs>
             <w:rPr>
-              <w:rFonts w:eastAsiaTheme="minorEastAsia"/>
               <w:noProof/>
-              <w:lang w:val="en-US"/>
             </w:rPr>
           </w:pPr>
           <w:hyperlink w:anchor="_Toc309991565" w:history="1">
@@ -2384,9 +2401,7 @@
               <w:tab w:val="right" w:leader="dot" w:pos="8828"/>
             </w:tabs>
             <w:rPr>
-              <w:rFonts w:eastAsiaTheme="minorEastAsia"/>
               <w:noProof/>
-              <w:lang w:val="en-US"/>
             </w:rPr>
           </w:pPr>
           <w:hyperlink w:anchor="_Toc309991566" w:history="1">
@@ -2454,9 +2469,7 @@
               <w:tab w:val="right" w:leader="dot" w:pos="8828"/>
             </w:tabs>
             <w:rPr>
-              <w:rFonts w:eastAsiaTheme="minorEastAsia"/>
               <w:noProof/>
-              <w:lang w:val="en-US"/>
             </w:rPr>
           </w:pPr>
           <w:hyperlink w:anchor="_Toc309991567" w:history="1">
@@ -2524,9 +2537,7 @@
               <w:tab w:val="right" w:leader="dot" w:pos="8828"/>
             </w:tabs>
             <w:rPr>
-              <w:rFonts w:eastAsiaTheme="minorEastAsia"/>
               <w:noProof/>
-              <w:lang w:val="en-US"/>
             </w:rPr>
           </w:pPr>
           <w:hyperlink w:anchor="_Toc309991568" w:history="1">
@@ -2594,9 +2605,7 @@
               <w:tab w:val="right" w:leader="dot" w:pos="8828"/>
             </w:tabs>
             <w:rPr>
-              <w:rFonts w:eastAsiaTheme="minorEastAsia"/>
               <w:noProof/>
-              <w:lang w:val="en-US"/>
             </w:rPr>
           </w:pPr>
           <w:hyperlink w:anchor="_Toc309991569" w:history="1">
@@ -2664,9 +2673,7 @@
               <w:tab w:val="right" w:leader="dot" w:pos="8828"/>
             </w:tabs>
             <w:rPr>
-              <w:rFonts w:eastAsiaTheme="minorEastAsia"/>
               <w:noProof/>
-              <w:lang w:val="en-US"/>
             </w:rPr>
           </w:pPr>
           <w:hyperlink w:anchor="_Toc309991570" w:history="1">
@@ -2734,9 +2741,7 @@
               <w:tab w:val="right" w:leader="dot" w:pos="8828"/>
             </w:tabs>
             <w:rPr>
-              <w:rFonts w:eastAsiaTheme="minorEastAsia"/>
               <w:noProof/>
-              <w:lang w:val="en-US"/>
             </w:rPr>
           </w:pPr>
           <w:hyperlink w:anchor="_Toc309991571" w:history="1">
@@ -2804,9 +2809,7 @@
               <w:tab w:val="right" w:leader="dot" w:pos="8828"/>
             </w:tabs>
             <w:rPr>
-              <w:rFonts w:eastAsiaTheme="minorEastAsia"/>
               <w:noProof/>
-              <w:lang w:val="en-US"/>
             </w:rPr>
           </w:pPr>
           <w:hyperlink w:anchor="_Toc309991572" w:history="1">
@@ -2874,9 +2877,7 @@
               <w:tab w:val="right" w:leader="dot" w:pos="8828"/>
             </w:tabs>
             <w:rPr>
-              <w:rFonts w:eastAsiaTheme="minorEastAsia"/>
               <w:noProof/>
-              <w:lang w:val="en-US"/>
             </w:rPr>
           </w:pPr>
           <w:hyperlink w:anchor="_Toc309991573" w:history="1">
@@ -2944,9 +2945,7 @@
               <w:tab w:val="right" w:leader="dot" w:pos="8828"/>
             </w:tabs>
             <w:rPr>
-              <w:rFonts w:eastAsiaTheme="minorEastAsia"/>
               <w:noProof/>
-              <w:lang w:val="en-US"/>
             </w:rPr>
           </w:pPr>
           <w:hyperlink w:anchor="_Toc309991574" w:history="1">
@@ -3014,9 +3013,7 @@
               <w:tab w:val="right" w:leader="dot" w:pos="8828"/>
             </w:tabs>
             <w:rPr>
-              <w:rFonts w:eastAsiaTheme="minorEastAsia"/>
               <w:noProof/>
-              <w:lang w:val="en-US"/>
             </w:rPr>
           </w:pPr>
           <w:hyperlink w:anchor="_Toc309991575" w:history="1">
@@ -3025,7 +3022,21 @@
                 <w:rStyle w:val="Hyperlink"/>
                 <w:noProof/>
               </w:rPr>
-              <w:t>Brindar Información sobre las cuentas corrientes de los clientes</w:t>
+              <w:t>Brindar Información</w:t>
+            </w:r>
+            <w:r>
+              <w:rPr>
+                <w:rStyle w:val="Hyperlink"/>
+                <w:noProof/>
+              </w:rPr>
+              <w:t xml:space="preserve"> </w:t>
+            </w:r>
+            <w:r>
+              <w:rPr>
+                <w:rStyle w:val="Hyperlink"/>
+                <w:noProof/>
+              </w:rPr>
+              <w:t>sobre las cuentas corrientes de los clientes</w:t>
             </w:r>
             <w:r>
               <w:rPr>
@@ -3084,9 +3095,7 @@
               <w:tab w:val="right" w:leader="dot" w:pos="8828"/>
             </w:tabs>
             <w:rPr>
-              <w:rFonts w:eastAsiaTheme="minorEastAsia"/>
               <w:noProof/>
-              <w:lang w:val="en-US"/>
             </w:rPr>
           </w:pPr>
           <w:hyperlink w:anchor="_Toc309991576" w:history="1">
@@ -3154,9 +3163,7 @@
               <w:tab w:val="right" w:leader="dot" w:pos="8828"/>
             </w:tabs>
             <w:rPr>
-              <w:rFonts w:eastAsiaTheme="minorEastAsia"/>
               <w:noProof/>
-              <w:lang w:val="en-US"/>
             </w:rPr>
           </w:pPr>
           <w:hyperlink w:anchor="_Toc309991577" w:history="1">
@@ -3224,9 +3231,7 @@
               <w:tab w:val="right" w:leader="dot" w:pos="8828"/>
             </w:tabs>
             <w:rPr>
-              <w:rFonts w:eastAsiaTheme="minorEastAsia"/>
               <w:noProof/>
-              <w:lang w:val="en-US"/>
             </w:rPr>
           </w:pPr>
           <w:hyperlink w:anchor="_Toc309991578" w:history="1">
@@ -3302,12 +3307,12 @@
       <w:r>
         <w:br w:type="page"/>
       </w:r>
-      <w:bookmarkStart w:id="0" w:name="_Toc309991544"/>
+      <w:bookmarkStart w:id="1" w:name="_Toc309991544"/>
       <w:r>
         <w:lastRenderedPageBreak/>
         <w:t>Introducción</w:t>
       </w:r>
-      <w:bookmarkEnd w:id="0"/>
+      <w:bookmarkEnd w:id="1"/>
     </w:p>
     <w:p>
       <w:pPr>
@@ -3481,15 +3486,7 @@
         <w:rPr>
           <w:rFonts w:cstheme="minorHAnsi"/>
         </w:rPr>
-        <w:t xml:space="preserve"> confu</w:t>
-      </w:r>
-      <w:bookmarkStart w:id="1" w:name="_GoBack"/>
-      <w:bookmarkEnd w:id="1"/>
-      <w:r>
-        <w:rPr>
-          <w:rFonts w:cstheme="minorHAnsi"/>
-        </w:rPr>
-        <w:t xml:space="preserve">sas a la vez que evita la superposición de las mismas. Ayuda a facilitar la toma de decisiones, evitando la improvisación y/o </w:t>
+        <w:t xml:space="preserve"> confusas a la vez que evita la superposición de las mismas. Ayuda a facilitar la toma de decisiones, evitando la improvisación y/o </w:t>
       </w:r>
       <w:r>
         <w:rPr>
@@ -5276,7 +5273,6 @@
             <w:r>
               <w:rPr>
                 <w:noProof/>
-                <w:lang w:val="en-US"/>
               </w:rPr>
               <w:drawing>
                 <wp:inline distT="0" distB="0" distL="0" distR="0">
@@ -5902,14 +5898,12 @@
               </w:rPr>
               <w:t xml:space="preserve"> determinara una fecha estimada de llegada, quedando </w:t>
             </w:r>
-            <w:proofErr w:type="gramStart"/>
             <w:r>
               <w:rPr>
                 <w:rFonts w:ascii="Times New Roman" w:hAnsi="Times New Roman"/>
               </w:rPr>
               <w:t>registrada</w:t>
             </w:r>
-            <w:proofErr w:type="gramEnd"/>
             <w:r>
               <w:rPr>
                 <w:rFonts w:ascii="Times New Roman" w:hAnsi="Times New Roman"/>
@@ -6002,7 +5996,7 @@
                 <v:shape id="_x0000_i1025" type="#_x0000_t75" style="width:296pt;height:254pt" o:ole="">
                   <v:imagedata r:id="rId11" o:title=""/>
                 </v:shape>
-                <o:OLEObject Type="Embed" ProgID="AcroExch.Document.7" ShapeID="_x0000_i1025" DrawAspect="Content" ObjectID="_1383733397" r:id="rId12"/>
+                <o:OLEObject Type="Embed" ProgID="AcroExch.Document.7" ShapeID="_x0000_i1025" DrawAspect="Content" ObjectID="_1384080317" r:id="rId12"/>
               </w:object>
             </w:r>
           </w:p>
@@ -9713,7 +9707,6 @@
                 <w:b/>
                 <w:noProof/>
                 <w:szCs w:val="24"/>
-                <w:lang w:val="en-US"/>
               </w:rPr>
               <w:drawing>
                 <wp:inline distT="0" distB="0" distL="0" distR="0">
@@ -10473,7 +10466,6 @@
             <w:r>
               <w:rPr>
                 <w:noProof/>
-                <w:lang w:val="en-US"/>
               </w:rPr>
               <w:drawing>
                 <wp:inline distT="0" distB="0" distL="0" distR="0">
@@ -11141,7 +11133,6 @@
               <w:rPr>
                 <w:rFonts w:ascii="Times New Roman" w:hAnsi="Times New Roman"/>
                 <w:noProof/>
-                <w:lang w:val="en-US"/>
               </w:rPr>
               <w:drawing>
                 <wp:inline distT="0" distB="0" distL="0" distR="0">
@@ -11834,7 +11825,6 @@
             <w:r>
               <w:rPr>
                 <w:noProof/>
-                <w:lang w:val="en-US"/>
               </w:rPr>
               <w:drawing>
                 <wp:inline distT="0" distB="0" distL="0" distR="0">
@@ -11908,7 +11898,6 @@
             <w:r>
               <w:rPr>
                 <w:noProof/>
-                <w:lang w:val="en-US"/>
               </w:rPr>
               <w:drawing>
                 <wp:inline distT="0" distB="0" distL="0" distR="0">
@@ -12558,7 +12547,6 @@
             <w:r>
               <w:rPr>
                 <w:noProof/>
-                <w:lang w:val="en-US"/>
               </w:rPr>
               <w:drawing>
                 <wp:anchor distT="0" distB="0" distL="114300" distR="114300" simplePos="0" relativeHeight="251658240" behindDoc="1" locked="0" layoutInCell="1" allowOverlap="1">
@@ -13253,7 +13241,6 @@
             <w:r>
               <w:rPr>
                 <w:noProof/>
-                <w:lang w:val="en-US"/>
               </w:rPr>
               <w:drawing>
                 <wp:anchor distT="0" distB="0" distL="114300" distR="114300" simplePos="0" relativeHeight="251661312" behindDoc="1" locked="0" layoutInCell="1" allowOverlap="1">
@@ -13948,7 +13935,6 @@
             <w:r>
               <w:rPr>
                 <w:noProof/>
-                <w:lang w:val="en-US"/>
               </w:rPr>
               <w:drawing>
                 <wp:anchor distT="0" distB="0" distL="114300" distR="114300" simplePos="0" relativeHeight="251660288" behindDoc="1" locked="0" layoutInCell="1" allowOverlap="1">
@@ -15308,7 +15294,6 @@
             <w:r>
               <w:rPr>
                 <w:noProof/>
-                <w:lang w:val="en-US"/>
               </w:rPr>
               <w:drawing>
                 <wp:inline distT="0" distB="0" distL="0" distR="0">
@@ -17354,7 +17339,6 @@
                 <w:rFonts w:ascii="Times New Roman" w:hAnsi="Times New Roman"/>
                 <w:b/>
                 <w:noProof/>
-                <w:lang w:val="en-US"/>
               </w:rPr>
               <w:drawing>
                 <wp:inline distT="0" distB="0" distL="0" distR="0">
@@ -18016,7 +18000,6 @@
             <w:r>
               <w:rPr>
                 <w:noProof/>
-                <w:lang w:val="en-US"/>
               </w:rPr>
               <w:drawing>
                 <wp:inline distT="0" distB="0" distL="0" distR="0">
@@ -21118,7 +21101,6 @@
                 <w:rFonts w:ascii="Times New Roman" w:hAnsi="Times New Roman"/>
                 <w:noProof/>
                 <w:szCs w:val="24"/>
-                <w:lang w:val="en-US"/>
               </w:rPr>
               <w:drawing>
                 <wp:inline distT="0" distB="0" distL="0" distR="0">
@@ -24319,7 +24301,6 @@
                 <w:rFonts w:ascii="Times New Roman" w:hAnsi="Times New Roman"/>
                 <w:noProof/>
                 <w:szCs w:val="24"/>
-                <w:lang w:val="en-US"/>
               </w:rPr>
               <w:drawing>
                 <wp:inline distT="0" distB="0" distL="0" distR="0">
@@ -26695,7 +26676,6 @@
                 <w:rFonts w:ascii="Times New Roman" w:hAnsi="Times New Roman"/>
                 <w:noProof/>
                 <w:szCs w:val="24"/>
-                <w:lang w:val="en-US"/>
               </w:rPr>
               <w:drawing>
                 <wp:inline distT="0" distB="0" distL="0" distR="0">
@@ -26904,7 +26884,7 @@
               <w:sz w:val="18"/>
               <w:szCs w:val="18"/>
             </w:rPr>
-            <w:t>3</w:t>
+            <w:t>38</w:t>
           </w:r>
           <w:r>
             <w:rPr>
@@ -34220,10 +34200,10 @@
   <w:docDefaults>
     <w:rPrDefault>
       <w:rPr>
-        <w:rFonts w:asciiTheme="minorHAnsi" w:eastAsiaTheme="minorHAnsi" w:hAnsiTheme="minorHAnsi" w:cstheme="minorBidi"/>
+        <w:rFonts w:asciiTheme="minorHAnsi" w:eastAsiaTheme="minorEastAsia" w:hAnsiTheme="minorHAnsi" w:cstheme="minorBidi"/>
         <w:sz w:val="22"/>
         <w:szCs w:val="22"/>
-        <w:lang w:val="es-ES" w:eastAsia="en-US" w:bidi="ar-SA"/>
+        <w:lang w:val="en-US" w:eastAsia="en-US" w:bidi="ar-SA"/>
       </w:rPr>
     </w:rPrDefault>
     <w:pPrDefault>
@@ -34378,7 +34358,6 @@
   <w:style w:type="paragraph" w:default="1" w:styleId="Normal">
     <w:name w:val="Normal"/>
     <w:qFormat/>
-    <w:rsid w:val="008D3BE6"/>
   </w:style>
   <w:style w:type="paragraph" w:styleId="Heading1">
     <w:name w:val="heading 1"/>
@@ -34528,9 +34507,6 @@
     <w:pPr>
       <w:spacing w:after="0" w:line="240" w:lineRule="auto"/>
     </w:pPr>
-    <w:rPr>
-      <w:rFonts w:eastAsiaTheme="minorEastAsia"/>
-    </w:rPr>
   </w:style>
   <w:style w:type="character" w:customStyle="1" w:styleId="NoSpacingChar">
     <w:name w:val="No Spacing Char"/>
@@ -34707,7 +34683,6 @@
       <w:spacing w:after="0" w:line="240" w:lineRule="auto"/>
     </w:pPr>
     <w:rPr>
-      <w:rFonts w:eastAsiaTheme="minorEastAsia"/>
       <w:lang w:val="es-ES_tradnl" w:eastAsia="es-ES_tradnl"/>
     </w:rPr>
     <w:tblPr>
@@ -35082,9 +35057,13 @@
     <w:lsdException w:name="toc 7" w:uiPriority="39"/>
     <w:lsdException w:name="toc 8" w:uiPriority="39"/>
     <w:lsdException w:name="toc 9" w:uiPriority="39"/>
+    <w:lsdException w:name="header" w:uiPriority="0"/>
+    <w:lsdException w:name="footer" w:uiPriority="0"/>
     <w:lsdException w:name="caption" w:uiPriority="35" w:qFormat="1"/>
+    <w:lsdException w:name="page number" w:uiPriority="0"/>
     <w:lsdException w:name="Title" w:semiHidden="0" w:uiPriority="10" w:unhideWhenUsed="0" w:qFormat="1"/>
     <w:lsdException w:name="Default Paragraph Font" w:uiPriority="1"/>
+    <w:lsdException w:name="Body Text" w:uiPriority="0"/>
     <w:lsdException w:name="Subtitle" w:semiHidden="0" w:uiPriority="11" w:unhideWhenUsed="0" w:qFormat="1"/>
     <w:lsdException w:name="Strong" w:semiHidden="0" w:uiPriority="22" w:unhideWhenUsed="0" w:qFormat="1"/>
     <w:lsdException w:name="Emphasis" w:semiHidden="0" w:uiPriority="20" w:unhideWhenUsed="0" w:qFormat="1"/>
@@ -35205,6 +35184,75 @@
     <w:name w:val="Normal"/>
     <w:qFormat/>
   </w:style>
+  <w:style w:type="paragraph" w:styleId="Heading1">
+    <w:name w:val="heading 1"/>
+    <w:basedOn w:val="Normal"/>
+    <w:next w:val="Normal"/>
+    <w:link w:val="Heading1Char"/>
+    <w:uiPriority w:val="9"/>
+    <w:qFormat/>
+    <w:rsid w:val="00A97225"/>
+    <w:pPr>
+      <w:keepNext/>
+      <w:keepLines/>
+      <w:spacing w:before="480" w:after="0"/>
+      <w:outlineLvl w:val="0"/>
+    </w:pPr>
+    <w:rPr>
+      <w:rFonts w:asciiTheme="majorHAnsi" w:eastAsiaTheme="majorEastAsia" w:hAnsiTheme="majorHAnsi" w:cstheme="majorBidi"/>
+      <w:b/>
+      <w:bCs/>
+      <w:color w:val="365F91" w:themeColor="accent1" w:themeShade="BF"/>
+      <w:sz w:val="28"/>
+      <w:szCs w:val="28"/>
+    </w:rPr>
+  </w:style>
+  <w:style w:type="paragraph" w:styleId="Heading2">
+    <w:name w:val="heading 2"/>
+    <w:basedOn w:val="Normal"/>
+    <w:next w:val="Normal"/>
+    <w:link w:val="Heading2Char"/>
+    <w:uiPriority w:val="9"/>
+    <w:unhideWhenUsed/>
+    <w:qFormat/>
+    <w:rsid w:val="00F02B9A"/>
+    <w:pPr>
+      <w:keepNext/>
+      <w:keepLines/>
+      <w:spacing w:before="200" w:after="0"/>
+      <w:outlineLvl w:val="1"/>
+    </w:pPr>
+    <w:rPr>
+      <w:rFonts w:asciiTheme="majorHAnsi" w:eastAsiaTheme="majorEastAsia" w:hAnsiTheme="majorHAnsi" w:cstheme="majorBidi"/>
+      <w:b/>
+      <w:bCs/>
+      <w:color w:val="4F81BD" w:themeColor="accent1"/>
+      <w:sz w:val="26"/>
+      <w:szCs w:val="26"/>
+    </w:rPr>
+  </w:style>
+  <w:style w:type="paragraph" w:styleId="Heading3">
+    <w:name w:val="heading 3"/>
+    <w:basedOn w:val="Normal"/>
+    <w:next w:val="Normal"/>
+    <w:link w:val="Heading3Char"/>
+    <w:uiPriority w:val="9"/>
+    <w:unhideWhenUsed/>
+    <w:qFormat/>
+    <w:rsid w:val="001B717E"/>
+    <w:pPr>
+      <w:keepNext/>
+      <w:keepLines/>
+      <w:spacing w:before="200" w:after="0"/>
+      <w:outlineLvl w:val="2"/>
+    </w:pPr>
+    <w:rPr>
+      <w:rFonts w:asciiTheme="majorHAnsi" w:eastAsiaTheme="majorEastAsia" w:hAnsiTheme="majorHAnsi" w:cstheme="majorBidi"/>
+      <w:b/>
+      <w:bCs/>
+      <w:color w:val="4F81BD" w:themeColor="accent1"/>
+    </w:rPr>
+  </w:style>
   <w:style w:type="character" w:default="1" w:styleId="DefaultParagraphFont">
     <w:name w:val="Default Paragraph Font"/>
     <w:uiPriority w:val="1"/>
@@ -35231,6 +35279,568 @@
     <w:uiPriority w:val="99"/>
     <w:semiHidden/>
     <w:unhideWhenUsed/>
+  </w:style>
+  <w:style w:type="table" w:styleId="TableGrid">
+    <w:name w:val="Table Grid"/>
+    <w:basedOn w:val="TableNormal"/>
+    <w:uiPriority w:val="59"/>
+    <w:rsid w:val="00537CD3"/>
+    <w:pPr>
+      <w:spacing w:after="0" w:line="240" w:lineRule="auto"/>
+    </w:pPr>
+    <w:rPr>
+      <w:lang w:val="es-AR"/>
+    </w:rPr>
+    <w:tblPr>
+      <w:tblInd w:w="0" w:type="dxa"/>
+      <w:tblBorders>
+        <w:top w:val="single" w:sz="4" w:space="0" w:color="auto"/>
+        <w:left w:val="single" w:sz="4" w:space="0" w:color="auto"/>
+        <w:bottom w:val="single" w:sz="4" w:space="0" w:color="auto"/>
+        <w:right w:val="single" w:sz="4" w:space="0" w:color="auto"/>
+        <w:insideH w:val="single" w:sz="4" w:space="0" w:color="auto"/>
+        <w:insideV w:val="single" w:sz="4" w:space="0" w:color="auto"/>
+      </w:tblBorders>
+      <w:tblCellMar>
+        <w:top w:w="0" w:type="dxa"/>
+        <w:left w:w="108" w:type="dxa"/>
+        <w:bottom w:w="0" w:type="dxa"/>
+        <w:right w:w="108" w:type="dxa"/>
+      </w:tblCellMar>
+    </w:tblPr>
+  </w:style>
+  <w:style w:type="paragraph" w:styleId="ListParagraph">
+    <w:name w:val="List Paragraph"/>
+    <w:basedOn w:val="Normal"/>
+    <w:uiPriority w:val="34"/>
+    <w:qFormat/>
+    <w:rsid w:val="00537CD3"/>
+    <w:pPr>
+      <w:ind w:left="720"/>
+      <w:contextualSpacing/>
+    </w:pPr>
+    <w:rPr>
+      <w:lang w:val="es-AR"/>
+    </w:rPr>
+  </w:style>
+  <w:style w:type="paragraph" w:styleId="NoSpacing">
+    <w:name w:val="No Spacing"/>
+    <w:link w:val="NoSpacingChar"/>
+    <w:uiPriority w:val="1"/>
+    <w:qFormat/>
+    <w:rsid w:val="00A97225"/>
+    <w:pPr>
+      <w:spacing w:after="0" w:line="240" w:lineRule="auto"/>
+    </w:pPr>
+  </w:style>
+  <w:style w:type="character" w:customStyle="1" w:styleId="NoSpacingChar">
+    <w:name w:val="No Spacing Char"/>
+    <w:basedOn w:val="DefaultParagraphFont"/>
+    <w:link w:val="NoSpacing"/>
+    <w:uiPriority w:val="1"/>
+    <w:rsid w:val="00A97225"/>
+    <w:rPr>
+      <w:rFonts w:eastAsiaTheme="minorEastAsia"/>
+    </w:rPr>
+  </w:style>
+  <w:style w:type="paragraph" w:styleId="BalloonText">
+    <w:name w:val="Balloon Text"/>
+    <w:basedOn w:val="Normal"/>
+    <w:link w:val="BalloonTextChar"/>
+    <w:uiPriority w:val="99"/>
+    <w:semiHidden/>
+    <w:unhideWhenUsed/>
+    <w:rsid w:val="00A97225"/>
+    <w:pPr>
+      <w:spacing w:after="0" w:line="240" w:lineRule="auto"/>
+    </w:pPr>
+    <w:rPr>
+      <w:rFonts w:ascii="Tahoma" w:hAnsi="Tahoma" w:cs="Tahoma"/>
+      <w:sz w:val="16"/>
+      <w:szCs w:val="16"/>
+    </w:rPr>
+  </w:style>
+  <w:style w:type="character" w:customStyle="1" w:styleId="BalloonTextChar">
+    <w:name w:val="Balloon Text Char"/>
+    <w:basedOn w:val="DefaultParagraphFont"/>
+    <w:link w:val="BalloonText"/>
+    <w:uiPriority w:val="99"/>
+    <w:semiHidden/>
+    <w:rsid w:val="00A97225"/>
+    <w:rPr>
+      <w:rFonts w:ascii="Tahoma" w:hAnsi="Tahoma" w:cs="Tahoma"/>
+      <w:sz w:val="16"/>
+      <w:szCs w:val="16"/>
+    </w:rPr>
+  </w:style>
+  <w:style w:type="character" w:customStyle="1" w:styleId="Heading1Char">
+    <w:name w:val="Heading 1 Char"/>
+    <w:basedOn w:val="DefaultParagraphFont"/>
+    <w:link w:val="Heading1"/>
+    <w:uiPriority w:val="9"/>
+    <w:rsid w:val="00A97225"/>
+    <w:rPr>
+      <w:rFonts w:asciiTheme="majorHAnsi" w:eastAsiaTheme="majorEastAsia" w:hAnsiTheme="majorHAnsi" w:cstheme="majorBidi"/>
+      <w:b/>
+      <w:bCs/>
+      <w:color w:val="365F91" w:themeColor="accent1" w:themeShade="BF"/>
+      <w:sz w:val="28"/>
+      <w:szCs w:val="28"/>
+    </w:rPr>
+  </w:style>
+  <w:style w:type="paragraph" w:styleId="TOCHeading">
+    <w:name w:val="TOC Heading"/>
+    <w:basedOn w:val="Heading1"/>
+    <w:next w:val="Normal"/>
+    <w:uiPriority w:val="39"/>
+    <w:semiHidden/>
+    <w:unhideWhenUsed/>
+    <w:qFormat/>
+    <w:rsid w:val="00A97225"/>
+    <w:pPr>
+      <w:outlineLvl w:val="9"/>
+    </w:pPr>
+  </w:style>
+  <w:style w:type="table" w:customStyle="1" w:styleId="Listaclara-nfasis11">
+    <w:name w:val="Lista clara - Énfasis 11"/>
+    <w:basedOn w:val="TableNormal"/>
+    <w:uiPriority w:val="61"/>
+    <w:rsid w:val="00A97225"/>
+    <w:pPr>
+      <w:spacing w:after="0" w:line="240" w:lineRule="auto"/>
+    </w:pPr>
+    <w:rPr>
+      <w:rFonts w:ascii="Calibri" w:hAnsi="Calibri" w:cs="Times New Roman"/>
+      <w:color w:val="92D050"/>
+      <w:u w:val="single"/>
+      <w:lang w:val="es-ES_tradnl"/>
+    </w:rPr>
+    <w:tblPr>
+      <w:tblStyleRowBandSize w:val="1"/>
+      <w:tblStyleColBandSize w:val="1"/>
+      <w:tblInd w:w="0" w:type="dxa"/>
+      <w:tblBorders>
+        <w:top w:val="single" w:sz="8" w:space="0" w:color="4F81BD" w:themeColor="accent1"/>
+        <w:left w:val="single" w:sz="8" w:space="0" w:color="4F81BD" w:themeColor="accent1"/>
+        <w:bottom w:val="single" w:sz="8" w:space="0" w:color="4F81BD" w:themeColor="accent1"/>
+        <w:right w:val="single" w:sz="8" w:space="0" w:color="4F81BD" w:themeColor="accent1"/>
+      </w:tblBorders>
+      <w:tblCellMar>
+        <w:top w:w="0" w:type="dxa"/>
+        <w:left w:w="108" w:type="dxa"/>
+        <w:bottom w:w="0" w:type="dxa"/>
+        <w:right w:w="108" w:type="dxa"/>
+      </w:tblCellMar>
+    </w:tblPr>
+    <w:tblStylePr w:type="firstRow">
+      <w:pPr>
+        <w:spacing w:before="0" w:after="0" w:line="240" w:lineRule="auto"/>
+      </w:pPr>
+      <w:rPr>
+        <w:b/>
+        <w:bCs/>
+        <w:color w:val="FFFFFF" w:themeColor="background1"/>
+      </w:rPr>
+      <w:tblPr/>
+      <w:tcPr>
+        <w:shd w:val="clear" w:color="auto" w:fill="4F81BD" w:themeFill="accent1"/>
+      </w:tcPr>
+    </w:tblStylePr>
+    <w:tblStylePr w:type="lastRow">
+      <w:pPr>
+        <w:spacing w:before="0" w:after="0" w:line="240" w:lineRule="auto"/>
+      </w:pPr>
+      <w:rPr>
+        <w:b/>
+        <w:bCs/>
+      </w:rPr>
+      <w:tblPr/>
+      <w:tcPr>
+        <w:tcBorders>
+          <w:top w:val="double" w:sz="6" w:space="0" w:color="4F81BD" w:themeColor="accent1"/>
+          <w:left w:val="single" w:sz="8" w:space="0" w:color="4F81BD" w:themeColor="accent1"/>
+          <w:bottom w:val="single" w:sz="8" w:space="0" w:color="4F81BD" w:themeColor="accent1"/>
+          <w:right w:val="single" w:sz="8" w:space="0" w:color="4F81BD" w:themeColor="accent1"/>
+        </w:tcBorders>
+      </w:tcPr>
+    </w:tblStylePr>
+    <w:tblStylePr w:type="firstCol">
+      <w:rPr>
+        <w:b/>
+        <w:bCs/>
+      </w:rPr>
+    </w:tblStylePr>
+    <w:tblStylePr w:type="lastCol">
+      <w:rPr>
+        <w:b/>
+        <w:bCs/>
+      </w:rPr>
+    </w:tblStylePr>
+    <w:tblStylePr w:type="band1Vert">
+      <w:tblPr/>
+      <w:tcPr>
+        <w:tcBorders>
+          <w:top w:val="single" w:sz="8" w:space="0" w:color="4F81BD" w:themeColor="accent1"/>
+          <w:left w:val="single" w:sz="8" w:space="0" w:color="4F81BD" w:themeColor="accent1"/>
+          <w:bottom w:val="single" w:sz="8" w:space="0" w:color="4F81BD" w:themeColor="accent1"/>
+          <w:right w:val="single" w:sz="8" w:space="0" w:color="4F81BD" w:themeColor="accent1"/>
+        </w:tcBorders>
+      </w:tcPr>
+    </w:tblStylePr>
+    <w:tblStylePr w:type="band1Horz">
+      <w:tblPr/>
+      <w:tcPr>
+        <w:tcBorders>
+          <w:top w:val="single" w:sz="8" w:space="0" w:color="4F81BD" w:themeColor="accent1"/>
+          <w:left w:val="single" w:sz="8" w:space="0" w:color="4F81BD" w:themeColor="accent1"/>
+          <w:bottom w:val="single" w:sz="8" w:space="0" w:color="4F81BD" w:themeColor="accent1"/>
+          <w:right w:val="single" w:sz="8" w:space="0" w:color="4F81BD" w:themeColor="accent1"/>
+        </w:tcBorders>
+      </w:tcPr>
+    </w:tblStylePr>
+  </w:style>
+  <w:style w:type="table" w:styleId="LightList-Accent5">
+    <w:name w:val="Light List Accent 5"/>
+    <w:basedOn w:val="TableNormal"/>
+    <w:uiPriority w:val="61"/>
+    <w:rsid w:val="002A7CF0"/>
+    <w:pPr>
+      <w:spacing w:after="0" w:line="240" w:lineRule="auto"/>
+    </w:pPr>
+    <w:rPr>
+      <w:lang w:val="es-ES_tradnl" w:eastAsia="es-ES_tradnl"/>
+    </w:rPr>
+    <w:tblPr>
+      <w:tblStyleRowBandSize w:val="1"/>
+      <w:tblStyleColBandSize w:val="1"/>
+      <w:tblInd w:w="0" w:type="dxa"/>
+      <w:tblBorders>
+        <w:top w:val="single" w:sz="8" w:space="0" w:color="4BACC6" w:themeColor="accent5"/>
+        <w:left w:val="single" w:sz="8" w:space="0" w:color="4BACC6" w:themeColor="accent5"/>
+        <w:bottom w:val="single" w:sz="8" w:space="0" w:color="4BACC6" w:themeColor="accent5"/>
+        <w:right w:val="single" w:sz="8" w:space="0" w:color="4BACC6" w:themeColor="accent5"/>
+      </w:tblBorders>
+      <w:tblCellMar>
+        <w:top w:w="0" w:type="dxa"/>
+        <w:left w:w="108" w:type="dxa"/>
+        <w:bottom w:w="0" w:type="dxa"/>
+        <w:right w:w="108" w:type="dxa"/>
+      </w:tblCellMar>
+    </w:tblPr>
+    <w:tblStylePr w:type="firstRow">
+      <w:pPr>
+        <w:spacing w:before="0" w:after="0" w:line="240" w:lineRule="auto"/>
+      </w:pPr>
+      <w:rPr>
+        <w:b/>
+        <w:bCs/>
+        <w:color w:val="FFFFFF" w:themeColor="background1"/>
+      </w:rPr>
+      <w:tblPr/>
+      <w:tcPr>
+        <w:shd w:val="clear" w:color="auto" w:fill="4BACC6" w:themeFill="accent5"/>
+      </w:tcPr>
+    </w:tblStylePr>
+    <w:tblStylePr w:type="lastRow">
+      <w:pPr>
+        <w:spacing w:before="0" w:after="0" w:line="240" w:lineRule="auto"/>
+      </w:pPr>
+      <w:rPr>
+        <w:b/>
+        <w:bCs/>
+      </w:rPr>
+      <w:tblPr/>
+      <w:tcPr>
+        <w:tcBorders>
+          <w:top w:val="double" w:sz="6" w:space="0" w:color="4BACC6" w:themeColor="accent5"/>
+          <w:left w:val="single" w:sz="8" w:space="0" w:color="4BACC6" w:themeColor="accent5"/>
+          <w:bottom w:val="single" w:sz="8" w:space="0" w:color="4BACC6" w:themeColor="accent5"/>
+          <w:right w:val="single" w:sz="8" w:space="0" w:color="4BACC6" w:themeColor="accent5"/>
+        </w:tcBorders>
+      </w:tcPr>
+    </w:tblStylePr>
+    <w:tblStylePr w:type="firstCol">
+      <w:rPr>
+        <w:b/>
+        <w:bCs/>
+      </w:rPr>
+    </w:tblStylePr>
+    <w:tblStylePr w:type="lastCol">
+      <w:rPr>
+        <w:b/>
+        <w:bCs/>
+      </w:rPr>
+    </w:tblStylePr>
+    <w:tblStylePr w:type="band1Vert">
+      <w:tblPr/>
+      <w:tcPr>
+        <w:tcBorders>
+          <w:top w:val="single" w:sz="8" w:space="0" w:color="4BACC6" w:themeColor="accent5"/>
+          <w:left w:val="single" w:sz="8" w:space="0" w:color="4BACC6" w:themeColor="accent5"/>
+          <w:bottom w:val="single" w:sz="8" w:space="0" w:color="4BACC6" w:themeColor="accent5"/>
+          <w:right w:val="single" w:sz="8" w:space="0" w:color="4BACC6" w:themeColor="accent5"/>
+        </w:tcBorders>
+      </w:tcPr>
+    </w:tblStylePr>
+    <w:tblStylePr w:type="band1Horz">
+      <w:tblPr/>
+      <w:tcPr>
+        <w:tcBorders>
+          <w:top w:val="single" w:sz="8" w:space="0" w:color="4BACC6" w:themeColor="accent5"/>
+          <w:left w:val="single" w:sz="8" w:space="0" w:color="4BACC6" w:themeColor="accent5"/>
+          <w:bottom w:val="single" w:sz="8" w:space="0" w:color="4BACC6" w:themeColor="accent5"/>
+          <w:right w:val="single" w:sz="8" w:space="0" w:color="4BACC6" w:themeColor="accent5"/>
+        </w:tcBorders>
+      </w:tcPr>
+    </w:tblStylePr>
+  </w:style>
+  <w:style w:type="paragraph" w:styleId="Subtitle">
+    <w:name w:val="Subtitle"/>
+    <w:basedOn w:val="Normal"/>
+    <w:next w:val="Normal"/>
+    <w:link w:val="SubtitleChar"/>
+    <w:uiPriority w:val="11"/>
+    <w:qFormat/>
+    <w:rsid w:val="002A7CF0"/>
+    <w:pPr>
+      <w:numPr>
+        <w:ilvl w:val="1"/>
+      </w:numPr>
+      <w:spacing w:after="0" w:line="240" w:lineRule="auto"/>
+      <w:jc w:val="both"/>
+    </w:pPr>
+    <w:rPr>
+      <w:rFonts w:asciiTheme="majorHAnsi" w:eastAsiaTheme="majorEastAsia" w:hAnsiTheme="majorHAnsi" w:cstheme="majorBidi"/>
+      <w:i/>
+      <w:iCs/>
+      <w:color w:val="4F81BD" w:themeColor="accent1"/>
+      <w:spacing w:val="15"/>
+      <w:sz w:val="24"/>
+      <w:szCs w:val="24"/>
+      <w:lang w:bidi="en-US"/>
+    </w:rPr>
+  </w:style>
+  <w:style w:type="character" w:customStyle="1" w:styleId="SubtitleChar">
+    <w:name w:val="Subtitle Char"/>
+    <w:basedOn w:val="DefaultParagraphFont"/>
+    <w:link w:val="Subtitle"/>
+    <w:uiPriority w:val="11"/>
+    <w:rsid w:val="002A7CF0"/>
+    <w:rPr>
+      <w:rFonts w:asciiTheme="majorHAnsi" w:eastAsiaTheme="majorEastAsia" w:hAnsiTheme="majorHAnsi" w:cstheme="majorBidi"/>
+      <w:i/>
+      <w:iCs/>
+      <w:color w:val="4F81BD" w:themeColor="accent1"/>
+      <w:spacing w:val="15"/>
+      <w:sz w:val="24"/>
+      <w:szCs w:val="24"/>
+      <w:lang w:bidi="en-US"/>
+    </w:rPr>
+  </w:style>
+  <w:style w:type="character" w:styleId="IntenseEmphasis">
+    <w:name w:val="Intense Emphasis"/>
+    <w:basedOn w:val="DefaultParagraphFont"/>
+    <w:uiPriority w:val="21"/>
+    <w:qFormat/>
+    <w:rsid w:val="002A7CF0"/>
+    <w:rPr>
+      <w:b/>
+      <w:bCs/>
+      <w:i/>
+      <w:iCs/>
+      <w:color w:val="4F81BD" w:themeColor="accent1"/>
+      <w:u w:val="none"/>
+    </w:rPr>
+  </w:style>
+  <w:style w:type="paragraph" w:styleId="TOC1">
+    <w:name w:val="toc 1"/>
+    <w:basedOn w:val="Normal"/>
+    <w:next w:val="Normal"/>
+    <w:autoRedefine/>
+    <w:uiPriority w:val="39"/>
+    <w:unhideWhenUsed/>
+    <w:rsid w:val="002A7CF0"/>
+    <w:pPr>
+      <w:spacing w:after="100"/>
+    </w:pPr>
+  </w:style>
+  <w:style w:type="character" w:styleId="Hyperlink">
+    <w:name w:val="Hyperlink"/>
+    <w:basedOn w:val="DefaultParagraphFont"/>
+    <w:uiPriority w:val="99"/>
+    <w:unhideWhenUsed/>
+    <w:rsid w:val="002A7CF0"/>
+    <w:rPr>
+      <w:color w:val="0000FF" w:themeColor="hyperlink"/>
+      <w:u w:val="single"/>
+    </w:rPr>
+  </w:style>
+  <w:style w:type="paragraph" w:styleId="Header">
+    <w:name w:val="header"/>
+    <w:basedOn w:val="Normal"/>
+    <w:link w:val="HeaderChar"/>
+    <w:unhideWhenUsed/>
+    <w:rsid w:val="00740C3F"/>
+    <w:pPr>
+      <w:tabs>
+        <w:tab w:val="center" w:pos="4252"/>
+        <w:tab w:val="right" w:pos="8504"/>
+      </w:tabs>
+      <w:spacing w:after="0" w:line="240" w:lineRule="auto"/>
+    </w:pPr>
+  </w:style>
+  <w:style w:type="character" w:customStyle="1" w:styleId="HeaderChar">
+    <w:name w:val="Header Char"/>
+    <w:basedOn w:val="DefaultParagraphFont"/>
+    <w:link w:val="Header"/>
+    <w:rsid w:val="00740C3F"/>
+  </w:style>
+  <w:style w:type="paragraph" w:styleId="Footer">
+    <w:name w:val="footer"/>
+    <w:basedOn w:val="Normal"/>
+    <w:link w:val="FooterChar"/>
+    <w:unhideWhenUsed/>
+    <w:rsid w:val="00740C3F"/>
+    <w:pPr>
+      <w:tabs>
+        <w:tab w:val="center" w:pos="4252"/>
+        <w:tab w:val="right" w:pos="8504"/>
+      </w:tabs>
+      <w:spacing w:after="0" w:line="240" w:lineRule="auto"/>
+    </w:pPr>
+  </w:style>
+  <w:style w:type="character" w:customStyle="1" w:styleId="FooterChar">
+    <w:name w:val="Footer Char"/>
+    <w:basedOn w:val="DefaultParagraphFont"/>
+    <w:link w:val="Footer"/>
+    <w:uiPriority w:val="99"/>
+    <w:rsid w:val="00740C3F"/>
+  </w:style>
+  <w:style w:type="character" w:styleId="PageNumber">
+    <w:name w:val="page number"/>
+    <w:basedOn w:val="DefaultParagraphFont"/>
+    <w:rsid w:val="00740C3F"/>
+  </w:style>
+  <w:style w:type="character" w:customStyle="1" w:styleId="Heading2Char">
+    <w:name w:val="Heading 2 Char"/>
+    <w:basedOn w:val="DefaultParagraphFont"/>
+    <w:link w:val="Heading2"/>
+    <w:uiPriority w:val="9"/>
+    <w:rsid w:val="00F02B9A"/>
+    <w:rPr>
+      <w:rFonts w:asciiTheme="majorHAnsi" w:eastAsiaTheme="majorEastAsia" w:hAnsiTheme="majorHAnsi" w:cstheme="majorBidi"/>
+      <w:b/>
+      <w:bCs/>
+      <w:color w:val="4F81BD" w:themeColor="accent1"/>
+      <w:sz w:val="26"/>
+      <w:szCs w:val="26"/>
+    </w:rPr>
+  </w:style>
+  <w:style w:type="paragraph" w:styleId="BodyText">
+    <w:name w:val="Body Text"/>
+    <w:basedOn w:val="Normal"/>
+    <w:link w:val="BodyTextChar"/>
+    <w:rsid w:val="00F02B9A"/>
+    <w:pPr>
+      <w:spacing w:after="0" w:line="240" w:lineRule="auto"/>
+      <w:jc w:val="both"/>
+    </w:pPr>
+    <w:rPr>
+      <w:rFonts w:ascii="Times New Roman" w:eastAsia="Times New Roman" w:hAnsi="Times New Roman" w:cs="Times New Roman"/>
+      <w:sz w:val="24"/>
+      <w:szCs w:val="20"/>
+      <w:lang w:eastAsia="es-ES"/>
+    </w:rPr>
+  </w:style>
+  <w:style w:type="character" w:customStyle="1" w:styleId="BodyTextChar">
+    <w:name w:val="Body Text Char"/>
+    <w:basedOn w:val="DefaultParagraphFont"/>
+    <w:link w:val="BodyText"/>
+    <w:rsid w:val="00F02B9A"/>
+    <w:rPr>
+      <w:rFonts w:ascii="Times New Roman" w:eastAsia="Times New Roman" w:hAnsi="Times New Roman" w:cs="Times New Roman"/>
+      <w:sz w:val="24"/>
+      <w:szCs w:val="20"/>
+      <w:lang w:eastAsia="es-ES"/>
+    </w:rPr>
+  </w:style>
+  <w:style w:type="character" w:customStyle="1" w:styleId="apple-style-span">
+    <w:name w:val="apple-style-span"/>
+    <w:basedOn w:val="DefaultParagraphFont"/>
+    <w:rsid w:val="00F02B9A"/>
+  </w:style>
+  <w:style w:type="character" w:customStyle="1" w:styleId="Heading3Char">
+    <w:name w:val="Heading 3 Char"/>
+    <w:basedOn w:val="DefaultParagraphFont"/>
+    <w:link w:val="Heading3"/>
+    <w:uiPriority w:val="9"/>
+    <w:rsid w:val="001B717E"/>
+    <w:rPr>
+      <w:rFonts w:asciiTheme="majorHAnsi" w:eastAsiaTheme="majorEastAsia" w:hAnsiTheme="majorHAnsi" w:cstheme="majorBidi"/>
+      <w:b/>
+      <w:bCs/>
+      <w:color w:val="4F81BD" w:themeColor="accent1"/>
+    </w:rPr>
+  </w:style>
+  <w:style w:type="paragraph" w:styleId="TOC2">
+    <w:name w:val="toc 2"/>
+    <w:basedOn w:val="Normal"/>
+    <w:next w:val="Normal"/>
+    <w:autoRedefine/>
+    <w:uiPriority w:val="39"/>
+    <w:unhideWhenUsed/>
+    <w:rsid w:val="00996591"/>
+    <w:pPr>
+      <w:spacing w:after="100"/>
+      <w:ind w:left="220"/>
+    </w:pPr>
+  </w:style>
+  <w:style w:type="paragraph" w:styleId="TOC3">
+    <w:name w:val="toc 3"/>
+    <w:basedOn w:val="Normal"/>
+    <w:next w:val="Normal"/>
+    <w:autoRedefine/>
+    <w:uiPriority w:val="39"/>
+    <w:unhideWhenUsed/>
+    <w:rsid w:val="00996591"/>
+    <w:pPr>
+      <w:spacing w:after="100"/>
+      <w:ind w:left="440"/>
+    </w:pPr>
+  </w:style>
+  <w:style w:type="paragraph" w:customStyle="1" w:styleId="Prrafodelista1">
+    <w:name w:val="Párrafo de lista1"/>
+    <w:basedOn w:val="Normal"/>
+    <w:rsid w:val="00722925"/>
+    <w:pPr>
+      <w:ind w:left="720"/>
+    </w:pPr>
+    <w:rPr>
+      <w:rFonts w:ascii="Calibri" w:eastAsia="Times New Roman" w:hAnsi="Calibri" w:cs="Times New Roman"/>
+      <w:lang w:val="es-AR"/>
+    </w:rPr>
+  </w:style>
+  <w:style w:type="paragraph" w:customStyle="1" w:styleId="Sinespaciado1">
+    <w:name w:val="Sin espaciado1"/>
+    <w:rsid w:val="00F72033"/>
+    <w:pPr>
+      <w:spacing w:after="0" w:line="240" w:lineRule="auto"/>
+    </w:pPr>
+    <w:rPr>
+      <w:rFonts w:ascii="Calibri" w:eastAsia="Times New Roman" w:hAnsi="Calibri" w:cs="Times New Roman"/>
+    </w:rPr>
+  </w:style>
+  <w:style w:type="character" w:styleId="FollowedHyperlink">
+    <w:name w:val="FollowedHyperlink"/>
+    <w:basedOn w:val="DefaultParagraphFont"/>
+    <w:uiPriority w:val="99"/>
+    <w:semiHidden/>
+    <w:unhideWhenUsed/>
+    <w:rsid w:val="00B9645E"/>
+    <w:rPr>
+      <w:color w:val="800080" w:themeColor="followedHyperlink"/>
+      <w:u w:val="single"/>
+    </w:rPr>
   </w:style>
 </w:styles>
 </file>
@@ -35544,7 +36154,7 @@
 </file>
 
 <file path=customXml/itemProps2.xml><?xml version="1.0" encoding="utf-8"?>
-<ds:datastoreItem xmlns:ds="http://schemas.openxmlformats.org/officeDocument/2006/customXml" ds:itemID="{066933B5-BF57-4AC9-A2E5-AE86DC284B25}">
+<ds:datastoreItem xmlns:ds="http://schemas.openxmlformats.org/officeDocument/2006/customXml" ds:itemID="{467D4AD8-5C62-4B72-A61F-8AAB16E7ECF3}">
   <ds:schemaRefs>
     <ds:schemaRef ds:uri="http://schemas.openxmlformats.org/officeDocument/2006/bibliography"/>
   </ds:schemaRefs>

</xml_diff>